<commit_message>
function, static, extern, enum, struct
</commit_message>
<xml_diff>
--- a/notes.docx
+++ b/notes.docx
@@ -2385,11 +2385,14 @@
         </w:rPr>
         <w:t>When using bitwise operators, always use “unsigned integers”.</w:t>
       </w:r>
-      <w:bookmarkStart w:id="0" w:name="_GoBack"/>
-      <w:bookmarkEnd w:id="0"/>
-    </w:p>
-    <w:p>
-      <w:pPr>
+    </w:p>
+    <w:p>
+      <w:pPr>
+        <w:pStyle w:val="ListParagraph"/>
+        <w:numPr>
+          <w:ilvl w:val="0"/>
+          <w:numId w:val="5"/>
+        </w:numPr>
         <w:tabs>
           <w:tab w:val="left" w:pos="720"/>
           <w:tab w:val="left" w:pos="1440"/>
@@ -2411,9 +2414,20 @@
           <w:rFonts w:ascii="Helvetica" w:hAnsi="Helvetica" w:cs="Helvetica"/>
         </w:rPr>
       </w:pPr>
-    </w:p>
-    <w:p>
-      <w:pPr>
+      <w:r>
+        <w:rPr>
+          <w:rFonts w:ascii="Helvetica" w:hAnsi="Helvetica" w:cs="Helvetica"/>
+        </w:rPr>
+        <w:t>Variable Scope</w:t>
+      </w:r>
+    </w:p>
+    <w:p>
+      <w:pPr>
+        <w:pStyle w:val="ListParagraph"/>
+        <w:numPr>
+          <w:ilvl w:val="1"/>
+          <w:numId w:val="5"/>
+        </w:numPr>
         <w:tabs>
           <w:tab w:val="left" w:pos="720"/>
           <w:tab w:val="left" w:pos="1440"/>
@@ -2438,14 +2452,36 @@
       <w:r>
         <w:rPr>
           <w:rFonts w:ascii="Helvetica" w:hAnsi="Helvetica" w:cs="Helvetica"/>
+        </w:rPr>
+        <w:t>Be careful about nested blocks and “</w:t>
+      </w:r>
+      <w:r>
+        <w:rPr>
+          <w:rFonts w:ascii="Helvetica" w:hAnsi="Helvetica" w:cs="Helvetica"/>
           <w:b/>
-          <w:bCs/>
-        </w:rPr>
-        <w:t xml:space="preserve"> Introduction-to-programming-languages</w:t>
-      </w:r>
-    </w:p>
-    <w:p>
-      <w:pPr>
+        </w:rPr>
+        <w:t>shadowing</w:t>
+      </w:r>
+      <w:r>
+        <w:rPr>
+          <w:rFonts w:ascii="Helvetica" w:hAnsi="Helvetica" w:cs="Helvetica"/>
+        </w:rPr>
+        <w:t>” of variables!</w:t>
+      </w:r>
+      <w:r>
+        <w:rPr>
+          <w:rFonts w:ascii="Helvetica" w:hAnsi="Helvetica" w:cs="Helvetica"/>
+        </w:rPr>
+        <w:t xml:space="preserve"> Do not use same names.</w:t>
+      </w:r>
+    </w:p>
+    <w:p>
+      <w:pPr>
+        <w:pStyle w:val="ListParagraph"/>
+        <w:numPr>
+          <w:ilvl w:val="1"/>
+          <w:numId w:val="5"/>
+        </w:numPr>
         <w:tabs>
           <w:tab w:val="left" w:pos="720"/>
           <w:tab w:val="left" w:pos="1440"/>
@@ -2467,9 +2503,38 @@
           <w:rFonts w:ascii="Helvetica" w:hAnsi="Helvetica" w:cs="Helvetica"/>
         </w:rPr>
       </w:pPr>
-    </w:p>
-    <w:p>
-      <w:pPr>
+      <w:r>
+        <w:rPr>
+          <w:rFonts w:ascii="Helvetica" w:hAnsi="Helvetica" w:cs="Helvetica"/>
+        </w:rPr>
+        <w:t>Generally,</w:t>
+      </w:r>
+      <w:r>
+        <w:rPr>
+          <w:rFonts w:ascii="Helvetica" w:hAnsi="Helvetica" w:cs="Helvetica"/>
+        </w:rPr>
+        <w:t xml:space="preserve"> use all CAPS or “g_” for global variables</w:t>
+      </w:r>
+      <w:r>
+        <w:rPr>
+          <w:rFonts w:ascii="Helvetica" w:hAnsi="Helvetica" w:cs="Helvetica"/>
+        </w:rPr>
+        <w:t xml:space="preserve"> and “s_” for static.</w:t>
+      </w:r>
+      <w:r>
+        <w:rPr>
+          <w:rFonts w:ascii="Helvetica" w:hAnsi="Helvetica" w:cs="Helvetica"/>
+        </w:rPr>
+        <w:t xml:space="preserve"> Avoid name conflicts with local and also clarify it is global</w:t>
+      </w:r>
+    </w:p>
+    <w:p>
+      <w:pPr>
+        <w:pStyle w:val="ListParagraph"/>
+        <w:numPr>
+          <w:ilvl w:val="1"/>
+          <w:numId w:val="5"/>
+        </w:numPr>
         <w:tabs>
           <w:tab w:val="left" w:pos="720"/>
           <w:tab w:val="left" w:pos="1440"/>
@@ -2495,11 +2560,30 @@
         <w:rPr>
           <w:rFonts w:ascii="Helvetica" w:hAnsi="Helvetica" w:cs="Helvetica"/>
         </w:rPr>
-        <w:t>1. Machine code / Instruction set: 0s and 1s. Specific to CPU architecture.</w:t>
-      </w:r>
-    </w:p>
-    <w:p>
-      <w:pPr>
+        <w:t xml:space="preserve">non </w:t>
+      </w:r>
+      <w:proofErr w:type="spellStart"/>
+      <w:r>
+        <w:rPr>
+          <w:rFonts w:ascii="Helvetica" w:hAnsi="Helvetica" w:cs="Helvetica"/>
+        </w:rPr>
+        <w:t>const</w:t>
+      </w:r>
+      <w:proofErr w:type="spellEnd"/>
+      <w:r>
+        <w:rPr>
+          <w:rFonts w:ascii="Helvetica" w:hAnsi="Helvetica" w:cs="Helvetica"/>
+        </w:rPr>
+        <w:t xml:space="preserve"> global variables are evil.</w:t>
+      </w:r>
+    </w:p>
+    <w:p>
+      <w:pPr>
+        <w:pStyle w:val="ListParagraph"/>
+        <w:numPr>
+          <w:ilvl w:val="1"/>
+          <w:numId w:val="5"/>
+        </w:numPr>
         <w:tabs>
           <w:tab w:val="left" w:pos="720"/>
           <w:tab w:val="left" w:pos="1440"/>
@@ -2525,25 +2609,16 @@
         <w:rPr>
           <w:rFonts w:ascii="Helvetica" w:hAnsi="Helvetica" w:cs="Helvetica"/>
         </w:rPr>
-        <w:t xml:space="preserve">2. Assembly language: notation. Ex: </w:t>
-      </w:r>
-      <w:proofErr w:type="spellStart"/>
-      <w:r>
-        <w:rPr>
-          <w:rFonts w:ascii="Helvetica" w:hAnsi="Helvetica" w:cs="Helvetica"/>
-        </w:rPr>
-        <w:t>mov</w:t>
-      </w:r>
-      <w:proofErr w:type="spellEnd"/>
-      <w:r>
-        <w:rPr>
-          <w:rFonts w:ascii="Helvetica" w:hAnsi="Helvetica" w:cs="Helvetica"/>
-        </w:rPr>
-        <w:t xml:space="preserve"> al, 016h</w:t>
-      </w:r>
-    </w:p>
-    <w:p>
-      <w:pPr>
+        <w:t>Always use namespace.</w:t>
+      </w:r>
+    </w:p>
+    <w:p>
+      <w:pPr>
+        <w:pStyle w:val="ListParagraph"/>
+        <w:numPr>
+          <w:ilvl w:val="0"/>
+          <w:numId w:val="5"/>
+        </w:numPr>
         <w:tabs>
           <w:tab w:val="left" w:pos="720"/>
           <w:tab w:val="left" w:pos="1440"/>
@@ -2569,11 +2644,16 @@
         <w:rPr>
           <w:rFonts w:ascii="Helvetica" w:hAnsi="Helvetica" w:cs="Helvetica"/>
         </w:rPr>
-        <w:t xml:space="preserve">    Assembly -&gt; Assembler -&gt; Machine code</w:t>
-      </w:r>
-    </w:p>
-    <w:p>
-      <w:pPr>
+        <w:t>Type conversion</w:t>
+      </w:r>
+    </w:p>
+    <w:p>
+      <w:pPr>
+        <w:pStyle w:val="ListParagraph"/>
+        <w:numPr>
+          <w:ilvl w:val="1"/>
+          <w:numId w:val="5"/>
+        </w:numPr>
         <w:tabs>
           <w:tab w:val="left" w:pos="720"/>
           <w:tab w:val="left" w:pos="1440"/>
@@ -2599,11 +2679,40 @@
         <w:rPr>
           <w:rFonts w:ascii="Helvetica" w:hAnsi="Helvetica" w:cs="Helvetica"/>
         </w:rPr>
-        <w:t>3. High level language: C/C++. Ex: a = 16;</w:t>
-      </w:r>
-    </w:p>
-    <w:p>
-      <w:pPr>
+        <w:t>It is always risk</w:t>
+      </w:r>
+      <w:r>
+        <w:rPr>
+          <w:rFonts w:ascii="Helvetica" w:hAnsi="Helvetica" w:cs="Helvetica"/>
+        </w:rPr>
+        <w:t xml:space="preserve"> </w:t>
+      </w:r>
+      <w:r>
+        <w:rPr>
+          <w:rFonts w:ascii="Helvetica" w:hAnsi="Helvetica" w:cs="Helvetica"/>
+        </w:rPr>
+        <w:t>for numeric conversion (higher to lower). Data loss, rounding erro</w:t>
+      </w:r>
+      <w:r>
+        <w:rPr>
+          <w:rFonts w:ascii="Helvetica" w:hAnsi="Helvetica" w:cs="Helvetica"/>
+        </w:rPr>
+        <w:t>r</w:t>
+      </w:r>
+      <w:r>
+        <w:rPr>
+          <w:rFonts w:ascii="Helvetica" w:hAnsi="Helvetica" w:cs="Helvetica"/>
+        </w:rPr>
+        <w:t>s, loss of floating digits etc. are unpredictable.</w:t>
+      </w:r>
+    </w:p>
+    <w:p>
+      <w:pPr>
+        <w:pStyle w:val="ListParagraph"/>
+        <w:numPr>
+          <w:ilvl w:val="1"/>
+          <w:numId w:val="5"/>
+        </w:numPr>
         <w:tabs>
           <w:tab w:val="left" w:pos="720"/>
           <w:tab w:val="left" w:pos="1440"/>
@@ -2629,11 +2738,16 @@
         <w:rPr>
           <w:rFonts w:ascii="Helvetica" w:hAnsi="Helvetica" w:cs="Helvetica"/>
         </w:rPr>
-        <w:t xml:space="preserve">    Program -&gt; Compiler -&gt; Executable. (Efficient, compiler optimization, less flexible, C/C++)</w:t>
-      </w:r>
-    </w:p>
-    <w:p>
-      <w:pPr>
+        <w:t>Avoid c-style cast as there is no compile time check. (float)I / J.</w:t>
+      </w:r>
+    </w:p>
+    <w:p>
+      <w:pPr>
+        <w:pStyle w:val="ListParagraph"/>
+        <w:numPr>
+          <w:ilvl w:val="1"/>
+          <w:numId w:val="5"/>
+        </w:numPr>
         <w:tabs>
           <w:tab w:val="left" w:pos="720"/>
           <w:tab w:val="left" w:pos="1440"/>
@@ -2659,11 +2773,44 @@
         <w:rPr>
           <w:rFonts w:ascii="Helvetica" w:hAnsi="Helvetica" w:cs="Helvetica"/>
         </w:rPr>
-        <w:t xml:space="preserve">    Program -&gt; Interpreter -&gt; Execute. (Moderately efficient, less optimizations, more flexible, Python/JS)</w:t>
-      </w:r>
-    </w:p>
-    <w:p>
-      <w:pPr>
+        <w:t xml:space="preserve">Use </w:t>
+      </w:r>
+      <w:proofErr w:type="spellStart"/>
+      <w:r>
+        <w:rPr>
+          <w:rFonts w:ascii="Helvetica" w:hAnsi="Helvetica" w:cs="Helvetica"/>
+        </w:rPr>
+        <w:t>static_cast</w:t>
+      </w:r>
+      <w:proofErr w:type="spellEnd"/>
+      <w:r>
+        <w:rPr>
+          <w:rFonts w:ascii="Helvetica" w:hAnsi="Helvetica" w:cs="Helvetica"/>
+        </w:rPr>
+        <w:t>&lt;float&gt;(</w:t>
+      </w:r>
+      <w:proofErr w:type="spellStart"/>
+      <w:r>
+        <w:rPr>
+          <w:rFonts w:ascii="Helvetica" w:hAnsi="Helvetica" w:cs="Helvetica"/>
+        </w:rPr>
+        <w:t>i</w:t>
+      </w:r>
+      <w:proofErr w:type="spellEnd"/>
+      <w:r>
+        <w:rPr>
+          <w:rFonts w:ascii="Helvetica" w:hAnsi="Helvetica" w:cs="Helvetica"/>
+        </w:rPr>
+        <w:t>). Provides compile time checks.</w:t>
+      </w:r>
+    </w:p>
+    <w:p>
+      <w:pPr>
+        <w:pStyle w:val="ListParagraph"/>
+        <w:numPr>
+          <w:ilvl w:val="0"/>
+          <w:numId w:val="5"/>
+        </w:numPr>
         <w:tabs>
           <w:tab w:val="left" w:pos="720"/>
           <w:tab w:val="left" w:pos="1440"/>
@@ -2685,6 +2832,463 @@
           <w:rFonts w:ascii="Helvetica" w:hAnsi="Helvetica" w:cs="Helvetica"/>
         </w:rPr>
       </w:pPr>
+      <w:r>
+        <w:rPr>
+          <w:rFonts w:ascii="Helvetica" w:hAnsi="Helvetica" w:cs="Helvetica"/>
+        </w:rPr>
+        <w:t>String</w:t>
+      </w:r>
+    </w:p>
+    <w:p>
+      <w:pPr>
+        <w:pStyle w:val="ListParagraph"/>
+        <w:numPr>
+          <w:ilvl w:val="1"/>
+          <w:numId w:val="5"/>
+        </w:numPr>
+        <w:rPr>
+          <w:rStyle w:val="Emphasis"/>
+          <w:iCs w:val="0"/>
+        </w:rPr>
+      </w:pPr>
+      <w:r>
+        <w:rPr>
+          <w:rStyle w:val="Emphasis"/>
+          <w:rFonts w:ascii="Verdana" w:hAnsi="Verdana"/>
+          <w:i w:val="0"/>
+          <w:color w:val="000000"/>
+          <w:sz w:val="20"/>
+          <w:szCs w:val="20"/>
+          <w:shd w:val="clear" w:color="auto" w:fill="FFFFFF"/>
+        </w:rPr>
+        <w:t xml:space="preserve">If reading numeric values with </w:t>
+      </w:r>
+      <w:proofErr w:type="spellStart"/>
+      <w:proofErr w:type="gramStart"/>
+      <w:r>
+        <w:rPr>
+          <w:rStyle w:val="Emphasis"/>
+          <w:rFonts w:ascii="Verdana" w:hAnsi="Verdana"/>
+          <w:i w:val="0"/>
+          <w:color w:val="000000"/>
+          <w:sz w:val="20"/>
+          <w:szCs w:val="20"/>
+          <w:shd w:val="clear" w:color="auto" w:fill="FFFFFF"/>
+        </w:rPr>
+        <w:t>std</w:t>
+      </w:r>
+      <w:proofErr w:type="spellEnd"/>
+      <w:r>
+        <w:rPr>
+          <w:rStyle w:val="Emphasis"/>
+          <w:rFonts w:ascii="Verdana" w:hAnsi="Verdana"/>
+          <w:i w:val="0"/>
+          <w:color w:val="000000"/>
+          <w:sz w:val="20"/>
+          <w:szCs w:val="20"/>
+          <w:shd w:val="clear" w:color="auto" w:fill="FFFFFF"/>
+        </w:rPr>
+        <w:t>::</w:t>
+      </w:r>
+      <w:proofErr w:type="spellStart"/>
+      <w:proofErr w:type="gramEnd"/>
+      <w:r>
+        <w:rPr>
+          <w:rStyle w:val="Emphasis"/>
+          <w:rFonts w:ascii="Verdana" w:hAnsi="Verdana"/>
+          <w:i w:val="0"/>
+          <w:color w:val="000000"/>
+          <w:sz w:val="20"/>
+          <w:szCs w:val="20"/>
+          <w:shd w:val="clear" w:color="auto" w:fill="FFFFFF"/>
+        </w:rPr>
+        <w:t>cin</w:t>
+      </w:r>
+      <w:proofErr w:type="spellEnd"/>
+      <w:r>
+        <w:rPr>
+          <w:rStyle w:val="Emphasis"/>
+          <w:rFonts w:ascii="Verdana" w:hAnsi="Verdana"/>
+          <w:i w:val="0"/>
+          <w:color w:val="000000"/>
+          <w:sz w:val="20"/>
+          <w:szCs w:val="20"/>
+          <w:shd w:val="clear" w:color="auto" w:fill="FFFFFF"/>
+        </w:rPr>
+        <w:t xml:space="preserve">, it’s a good idea to remove the extraneous newline using </w:t>
+      </w:r>
+      <w:proofErr w:type="spellStart"/>
+      <w:r>
+        <w:rPr>
+          <w:rStyle w:val="Emphasis"/>
+          <w:rFonts w:ascii="Verdana" w:hAnsi="Verdana"/>
+          <w:i w:val="0"/>
+          <w:color w:val="000000"/>
+          <w:sz w:val="20"/>
+          <w:szCs w:val="20"/>
+          <w:shd w:val="clear" w:color="auto" w:fill="FFFFFF"/>
+        </w:rPr>
+        <w:t>std</w:t>
+      </w:r>
+      <w:proofErr w:type="spellEnd"/>
+      <w:r>
+        <w:rPr>
+          <w:rStyle w:val="Emphasis"/>
+          <w:rFonts w:ascii="Verdana" w:hAnsi="Verdana"/>
+          <w:i w:val="0"/>
+          <w:color w:val="000000"/>
+          <w:sz w:val="20"/>
+          <w:szCs w:val="20"/>
+          <w:shd w:val="clear" w:color="auto" w:fill="FFFFFF"/>
+        </w:rPr>
+        <w:t>::</w:t>
+      </w:r>
+      <w:proofErr w:type="spellStart"/>
+      <w:r>
+        <w:rPr>
+          <w:rStyle w:val="Emphasis"/>
+          <w:rFonts w:ascii="Verdana" w:hAnsi="Verdana"/>
+          <w:i w:val="0"/>
+          <w:color w:val="000000"/>
+          <w:sz w:val="20"/>
+          <w:szCs w:val="20"/>
+          <w:shd w:val="clear" w:color="auto" w:fill="FFFFFF"/>
+        </w:rPr>
+        <w:t>cin.ignore</w:t>
+      </w:r>
+      <w:proofErr w:type="spellEnd"/>
+      <w:r>
+        <w:rPr>
+          <w:rStyle w:val="Emphasis"/>
+          <w:rFonts w:ascii="Verdana" w:hAnsi="Verdana"/>
+          <w:i w:val="0"/>
+          <w:color w:val="000000"/>
+          <w:sz w:val="20"/>
+          <w:szCs w:val="20"/>
+          <w:shd w:val="clear" w:color="auto" w:fill="FFFFFF"/>
+        </w:rPr>
+        <w:t>()</w:t>
+      </w:r>
+    </w:p>
+    <w:p>
+      <w:pPr>
+        <w:pStyle w:val="ListParagraph"/>
+        <w:numPr>
+          <w:ilvl w:val="0"/>
+          <w:numId w:val="5"/>
+        </w:numPr>
+      </w:pPr>
+      <w:proofErr w:type="spellStart"/>
+      <w:r>
+        <w:t>Enum</w:t>
+      </w:r>
+      <w:proofErr w:type="spellEnd"/>
+    </w:p>
+    <w:p>
+      <w:pPr>
+        <w:pStyle w:val="ListParagraph"/>
+        <w:numPr>
+          <w:ilvl w:val="1"/>
+          <w:numId w:val="5"/>
+        </w:numPr>
+      </w:pPr>
+      <w:r>
+        <w:t>A</w:t>
+      </w:r>
+      <w:r>
+        <w:t xml:space="preserve">lways use </w:t>
+      </w:r>
+      <w:proofErr w:type="spellStart"/>
+      <w:r>
+        <w:t>enum</w:t>
+      </w:r>
+      <w:proofErr w:type="spellEnd"/>
+      <w:r>
+        <w:t xml:space="preserve"> class</w:t>
+      </w:r>
+      <w:r>
+        <w:t xml:space="preserve"> </w:t>
+      </w:r>
+      <w:r>
+        <w:t xml:space="preserve">instead of just </w:t>
+      </w:r>
+      <w:proofErr w:type="spellStart"/>
+      <w:r>
+        <w:t>enum</w:t>
+      </w:r>
+      <w:proofErr w:type="spellEnd"/>
+      <w:r>
+        <w:t>.</w:t>
+      </w:r>
+      <w:r>
+        <w:t xml:space="preserve"> With scope operator, naming conflicts, comparison is handled correctly.</w:t>
+      </w:r>
+    </w:p>
+    <w:p>
+      <w:pPr>
+        <w:pStyle w:val="ListParagraph"/>
+        <w:numPr>
+          <w:ilvl w:val="1"/>
+          <w:numId w:val="5"/>
+        </w:numPr>
+      </w:pPr>
+      <w:proofErr w:type="spellStart"/>
+      <w:r>
+        <w:lastRenderedPageBreak/>
+        <w:t>Enum</w:t>
+      </w:r>
+      <w:proofErr w:type="spellEnd"/>
+      <w:r>
+        <w:t xml:space="preserve"> class color {RED, BLUE}; color </w:t>
+      </w:r>
+      <w:proofErr w:type="spellStart"/>
+      <w:r>
+        <w:t>red_color</w:t>
+      </w:r>
+      <w:proofErr w:type="spellEnd"/>
+      <w:r>
+        <w:t xml:space="preserve"> = </w:t>
+      </w:r>
+      <w:proofErr w:type="gramStart"/>
+      <w:r>
+        <w:t>color::</w:t>
+      </w:r>
+      <w:proofErr w:type="gramEnd"/>
+      <w:r>
+        <w:t>RED;</w:t>
+      </w:r>
+    </w:p>
+    <w:p>
+      <w:pPr>
+        <w:pStyle w:val="ListParagraph"/>
+        <w:numPr>
+          <w:ilvl w:val="0"/>
+          <w:numId w:val="5"/>
+        </w:numPr>
+      </w:pPr>
+      <w:r>
+        <w:t>Typedef</w:t>
+      </w:r>
+    </w:p>
+    <w:p>
+      <w:pPr>
+        <w:pStyle w:val="ListParagraph"/>
+        <w:numPr>
+          <w:ilvl w:val="1"/>
+          <w:numId w:val="5"/>
+        </w:numPr>
+      </w:pPr>
+      <w:r>
+        <w:t xml:space="preserve">Use typedef </w:t>
+      </w:r>
+      <w:r>
+        <w:t xml:space="preserve">to have meaningful type names. Example – typedef </w:t>
+      </w:r>
+      <w:proofErr w:type="spellStart"/>
+      <w:r>
+        <w:t>int</w:t>
+      </w:r>
+      <w:proofErr w:type="spellEnd"/>
+      <w:r>
+        <w:t xml:space="preserve"> </w:t>
+      </w:r>
+      <w:proofErr w:type="spellStart"/>
+      <w:r>
+        <w:t>error_t</w:t>
+      </w:r>
+      <w:proofErr w:type="spellEnd"/>
+      <w:r>
+        <w:t xml:space="preserve">; so that, </w:t>
+      </w:r>
+      <w:proofErr w:type="spellStart"/>
+      <w:r>
+        <w:t>error_t</w:t>
+      </w:r>
+      <w:proofErr w:type="spellEnd"/>
+      <w:r>
+        <w:t xml:space="preserve"> </w:t>
+      </w:r>
+      <w:proofErr w:type="spellStart"/>
+      <w:r>
+        <w:t>read_</w:t>
+      </w:r>
+      <w:proofErr w:type="gramStart"/>
+      <w:r>
+        <w:t>file</w:t>
+      </w:r>
+      <w:proofErr w:type="spellEnd"/>
+      <w:r>
+        <w:t>(</w:t>
+      </w:r>
+      <w:proofErr w:type="gramEnd"/>
+      <w:r>
+        <w:t>);</w:t>
+      </w:r>
+    </w:p>
+    <w:p>
+      <w:pPr>
+        <w:pStyle w:val="ListParagraph"/>
+        <w:numPr>
+          <w:ilvl w:val="1"/>
+          <w:numId w:val="5"/>
+        </w:numPr>
+      </w:pPr>
+      <w:r>
+        <w:t>Use “_t” for typedef name.</w:t>
+      </w:r>
+    </w:p>
+    <w:p>
+      <w:pPr>
+        <w:pStyle w:val="ListParagraph"/>
+        <w:numPr>
+          <w:ilvl w:val="1"/>
+          <w:numId w:val="5"/>
+        </w:numPr>
+      </w:pPr>
+      <w:r>
+        <w:t xml:space="preserve">Even better use “aliasing”. Using </w:t>
+      </w:r>
+      <w:proofErr w:type="spellStart"/>
+      <w:r>
+        <w:t>error_t</w:t>
+      </w:r>
+      <w:proofErr w:type="spellEnd"/>
+      <w:r>
+        <w:t xml:space="preserve"> = </w:t>
+      </w:r>
+      <w:proofErr w:type="spellStart"/>
+      <w:r>
+        <w:t>int</w:t>
+      </w:r>
+      <w:proofErr w:type="spellEnd"/>
+      <w:r>
+        <w:t>;</w:t>
+      </w:r>
+    </w:p>
+    <w:p>
+      <w:pPr>
+        <w:pStyle w:val="ListParagraph"/>
+        <w:numPr>
+          <w:ilvl w:val="1"/>
+          <w:numId w:val="5"/>
+        </w:numPr>
+      </w:pPr>
+      <w:r>
+        <w:t xml:space="preserve">Usually this is helpful to write </w:t>
+      </w:r>
+      <w:r>
+        <w:t xml:space="preserve">platform independent code as well. </w:t>
+      </w:r>
+    </w:p>
+    <w:p>
+      <w:pPr>
+        <w:pStyle w:val="ListParagraph"/>
+        <w:numPr>
+          <w:ilvl w:val="2"/>
+          <w:numId w:val="5"/>
+        </w:numPr>
+      </w:pPr>
+      <w:r>
+        <w:t>Typedef char int8_t;</w:t>
+      </w:r>
+    </w:p>
+    <w:p>
+      <w:pPr>
+        <w:pStyle w:val="ListParagraph"/>
+        <w:numPr>
+          <w:ilvl w:val="0"/>
+          <w:numId w:val="5"/>
+        </w:numPr>
+      </w:pPr>
+      <w:r>
+        <w:t>Structs</w:t>
+      </w:r>
+    </w:p>
+    <w:p>
+      <w:pPr>
+        <w:pStyle w:val="ListParagraph"/>
+        <w:numPr>
+          <w:ilvl w:val="1"/>
+          <w:numId w:val="5"/>
+        </w:numPr>
+      </w:pPr>
+      <w:r>
+        <w:t>“struct”. Can have members. No memory is allocated when struct is defined. Memory is created when a variable of type struct is declare.</w:t>
+      </w:r>
+    </w:p>
+    <w:p>
+      <w:pPr>
+        <w:pStyle w:val="ListParagraph"/>
+        <w:numPr>
+          <w:ilvl w:val="1"/>
+          <w:numId w:val="5"/>
+        </w:numPr>
+      </w:pPr>
+      <w:r>
+        <w:t>Can have default values.</w:t>
+      </w:r>
+    </w:p>
+    <w:p>
+      <w:pPr>
+        <w:pStyle w:val="ListParagraph"/>
+        <w:numPr>
+          <w:ilvl w:val="1"/>
+          <w:numId w:val="5"/>
+        </w:numPr>
+      </w:pPr>
+      <w:r>
+        <w:t xml:space="preserve">Can use initialization like struct </w:t>
+      </w:r>
+      <w:proofErr w:type="gramStart"/>
+      <w:r>
+        <w:t>Employee{</w:t>
+      </w:r>
+      <w:proofErr w:type="gramEnd"/>
+      <w:r>
+        <w:t>short id, short age, float salary}; Employee e1 = {1011, 28, 150000};</w:t>
+      </w:r>
+    </w:p>
+    <w:p>
+      <w:pPr>
+        <w:pStyle w:val="ListParagraph"/>
+        <w:numPr>
+          <w:ilvl w:val="1"/>
+          <w:numId w:val="5"/>
+        </w:numPr>
+      </w:pPr>
+      <w:r>
+        <w:t>Can have struct inside struct.</w:t>
+      </w:r>
+      <w:r>
+        <w:t xml:space="preserve"> Then initialization becomes {outer struct </w:t>
+      </w:r>
+      <w:proofErr w:type="spellStart"/>
+      <w:r>
+        <w:t>vars</w:t>
+      </w:r>
+      <w:proofErr w:type="spellEnd"/>
+      <w:r>
+        <w:t>, {</w:t>
+      </w:r>
+      <w:proofErr w:type="gramStart"/>
+      <w:r>
+        <w:t>inner..</w:t>
+      </w:r>
+      <w:proofErr w:type="gramEnd"/>
+      <w:r>
+        <w:t>}}</w:t>
+      </w:r>
+    </w:p>
+    <w:p>
+      <w:pPr>
+        <w:pStyle w:val="ListParagraph"/>
+        <w:numPr>
+          <w:ilvl w:val="1"/>
+          <w:numId w:val="5"/>
+        </w:numPr>
+      </w:pPr>
+      <w:bookmarkStart w:id="0" w:name="_GoBack"/>
+      <w:bookmarkEnd w:id="0"/>
     </w:p>
     <w:p>
       <w:pPr>
@@ -2709,14 +3313,6 @@
           <w:rFonts w:ascii="Helvetica" w:hAnsi="Helvetica" w:cs="Helvetica"/>
         </w:rPr>
       </w:pPr>
-      <w:r>
-        <w:rPr>
-          <w:rFonts w:ascii="Helvetica" w:hAnsi="Helvetica" w:cs="Helvetica"/>
-          <w:b/>
-          <w:bCs/>
-        </w:rPr>
-        <w:t>Introduction to C++</w:t>
-      </w:r>
     </w:p>
     <w:p>
       <w:pPr>
@@ -2741,6 +3337,14 @@
           <w:rFonts w:ascii="Helvetica" w:hAnsi="Helvetica" w:cs="Helvetica"/>
         </w:rPr>
       </w:pPr>
+      <w:r>
+        <w:rPr>
+          <w:rFonts w:ascii="Helvetica" w:hAnsi="Helvetica" w:cs="Helvetica"/>
+          <w:b/>
+          <w:bCs/>
+        </w:rPr>
+        <w:t xml:space="preserve"> Introduction-to-programming-languages</w:t>
+      </w:r>
     </w:p>
     <w:p>
       <w:pPr>
@@ -2765,12 +3369,6 @@
           <w:rFonts w:ascii="Helvetica" w:hAnsi="Helvetica" w:cs="Helvetica"/>
         </w:rPr>
       </w:pPr>
-      <w:r>
-        <w:rPr>
-          <w:rFonts w:ascii="Helvetica" w:hAnsi="Helvetica" w:cs="Helvetica"/>
-        </w:rPr>
-        <w:t>1. History: C. 1972, Dennis Ritchie, Bell Lab. Objective-Cross hardware, high level, developer friendly, fine grained control on memory and resources.</w:t>
-      </w:r>
     </w:p>
     <w:p>
       <w:pPr>
@@ -2799,22 +3397,7 @@
         <w:rPr>
           <w:rFonts w:ascii="Helvetica" w:hAnsi="Helvetica" w:cs="Helvetica"/>
         </w:rPr>
-        <w:lastRenderedPageBreak/>
-        <w:t xml:space="preserve">2. C++: Bjarne </w:t>
-      </w:r>
-      <w:proofErr w:type="spellStart"/>
-      <w:r>
-        <w:rPr>
-          <w:rFonts w:ascii="Helvetica" w:hAnsi="Helvetica" w:cs="Helvetica"/>
-        </w:rPr>
-        <w:t>Stroustrup</w:t>
-      </w:r>
-      <w:proofErr w:type="spellEnd"/>
-      <w:r>
-        <w:rPr>
-          <w:rFonts w:ascii="Helvetica" w:hAnsi="Helvetica" w:cs="Helvetica"/>
-        </w:rPr>
-        <w:t>. Bell Labs. 1979. Most interesting extension - Object Oriented Programming Concept.</w:t>
+        <w:t>1. Machine code / Instruction set: 0s and 1s. Specific to CPU architecture.</w:t>
       </w:r>
     </w:p>
     <w:p>
@@ -2844,7 +3427,21 @@
         <w:rPr>
           <w:rFonts w:ascii="Helvetica" w:hAnsi="Helvetica" w:cs="Helvetica"/>
         </w:rPr>
-        <w:t>3. Philosophy - “Trust the developer”. You control. Hard but good. Programs that requires fine grained control - ML, DB, low latency programs, Embedded etc.</w:t>
+        <w:t xml:space="preserve">2. Assembly language: notation. Ex: </w:t>
+      </w:r>
+      <w:proofErr w:type="spellStart"/>
+      <w:r>
+        <w:rPr>
+          <w:rFonts w:ascii="Helvetica" w:hAnsi="Helvetica" w:cs="Helvetica"/>
+        </w:rPr>
+        <w:t>mov</w:t>
+      </w:r>
+      <w:proofErr w:type="spellEnd"/>
+      <w:r>
+        <w:rPr>
+          <w:rFonts w:ascii="Helvetica" w:hAnsi="Helvetica" w:cs="Helvetica"/>
+        </w:rPr>
+        <w:t xml:space="preserve"> al, 016h</w:t>
       </w:r>
     </w:p>
     <w:p>
@@ -2874,6 +3471,310 @@
         <w:rPr>
           <w:rFonts w:ascii="Helvetica" w:hAnsi="Helvetica" w:cs="Helvetica"/>
         </w:rPr>
+        <w:t xml:space="preserve">    Assembly -&gt; Assembler -&gt; Machine code</w:t>
+      </w:r>
+    </w:p>
+    <w:p>
+      <w:pPr>
+        <w:tabs>
+          <w:tab w:val="left" w:pos="720"/>
+          <w:tab w:val="left" w:pos="1440"/>
+          <w:tab w:val="left" w:pos="2160"/>
+          <w:tab w:val="left" w:pos="2880"/>
+          <w:tab w:val="left" w:pos="3600"/>
+          <w:tab w:val="left" w:pos="4320"/>
+          <w:tab w:val="left" w:pos="5040"/>
+          <w:tab w:val="left" w:pos="5760"/>
+          <w:tab w:val="left" w:pos="6480"/>
+          <w:tab w:val="left" w:pos="7200"/>
+          <w:tab w:val="left" w:pos="7920"/>
+          <w:tab w:val="left" w:pos="8640"/>
+        </w:tabs>
+        <w:autoSpaceDE w:val="0"/>
+        <w:autoSpaceDN w:val="0"/>
+        <w:adjustRightInd w:val="0"/>
+        <w:rPr>
+          <w:rFonts w:ascii="Helvetica" w:hAnsi="Helvetica" w:cs="Helvetica"/>
+        </w:rPr>
+      </w:pPr>
+      <w:r>
+        <w:rPr>
+          <w:rFonts w:ascii="Helvetica" w:hAnsi="Helvetica" w:cs="Helvetica"/>
+        </w:rPr>
+        <w:t>3. High level language: C/C++. Ex: a = 16;</w:t>
+      </w:r>
+    </w:p>
+    <w:p>
+      <w:pPr>
+        <w:tabs>
+          <w:tab w:val="left" w:pos="720"/>
+          <w:tab w:val="left" w:pos="1440"/>
+          <w:tab w:val="left" w:pos="2160"/>
+          <w:tab w:val="left" w:pos="2880"/>
+          <w:tab w:val="left" w:pos="3600"/>
+          <w:tab w:val="left" w:pos="4320"/>
+          <w:tab w:val="left" w:pos="5040"/>
+          <w:tab w:val="left" w:pos="5760"/>
+          <w:tab w:val="left" w:pos="6480"/>
+          <w:tab w:val="left" w:pos="7200"/>
+          <w:tab w:val="left" w:pos="7920"/>
+          <w:tab w:val="left" w:pos="8640"/>
+        </w:tabs>
+        <w:autoSpaceDE w:val="0"/>
+        <w:autoSpaceDN w:val="0"/>
+        <w:adjustRightInd w:val="0"/>
+        <w:rPr>
+          <w:rFonts w:ascii="Helvetica" w:hAnsi="Helvetica" w:cs="Helvetica"/>
+        </w:rPr>
+      </w:pPr>
+      <w:r>
+        <w:rPr>
+          <w:rFonts w:ascii="Helvetica" w:hAnsi="Helvetica" w:cs="Helvetica"/>
+        </w:rPr>
+        <w:t xml:space="preserve">    Program -&gt; Compiler -&gt; Executable. (Efficient, compiler optimization, less flexible, C/C++)</w:t>
+      </w:r>
+    </w:p>
+    <w:p>
+      <w:pPr>
+        <w:tabs>
+          <w:tab w:val="left" w:pos="720"/>
+          <w:tab w:val="left" w:pos="1440"/>
+          <w:tab w:val="left" w:pos="2160"/>
+          <w:tab w:val="left" w:pos="2880"/>
+          <w:tab w:val="left" w:pos="3600"/>
+          <w:tab w:val="left" w:pos="4320"/>
+          <w:tab w:val="left" w:pos="5040"/>
+          <w:tab w:val="left" w:pos="5760"/>
+          <w:tab w:val="left" w:pos="6480"/>
+          <w:tab w:val="left" w:pos="7200"/>
+          <w:tab w:val="left" w:pos="7920"/>
+          <w:tab w:val="left" w:pos="8640"/>
+        </w:tabs>
+        <w:autoSpaceDE w:val="0"/>
+        <w:autoSpaceDN w:val="0"/>
+        <w:adjustRightInd w:val="0"/>
+        <w:rPr>
+          <w:rFonts w:ascii="Helvetica" w:hAnsi="Helvetica" w:cs="Helvetica"/>
+        </w:rPr>
+      </w:pPr>
+      <w:r>
+        <w:rPr>
+          <w:rFonts w:ascii="Helvetica" w:hAnsi="Helvetica" w:cs="Helvetica"/>
+        </w:rPr>
+        <w:t xml:space="preserve">    Program -&gt; Interpreter -&gt; Execute. (Moderately efficient, less optimizations, more flexible, Python/JS)</w:t>
+      </w:r>
+    </w:p>
+    <w:p>
+      <w:pPr>
+        <w:tabs>
+          <w:tab w:val="left" w:pos="720"/>
+          <w:tab w:val="left" w:pos="1440"/>
+          <w:tab w:val="left" w:pos="2160"/>
+          <w:tab w:val="left" w:pos="2880"/>
+          <w:tab w:val="left" w:pos="3600"/>
+          <w:tab w:val="left" w:pos="4320"/>
+          <w:tab w:val="left" w:pos="5040"/>
+          <w:tab w:val="left" w:pos="5760"/>
+          <w:tab w:val="left" w:pos="6480"/>
+          <w:tab w:val="left" w:pos="7200"/>
+          <w:tab w:val="left" w:pos="7920"/>
+          <w:tab w:val="left" w:pos="8640"/>
+        </w:tabs>
+        <w:autoSpaceDE w:val="0"/>
+        <w:autoSpaceDN w:val="0"/>
+        <w:adjustRightInd w:val="0"/>
+        <w:rPr>
+          <w:rFonts w:ascii="Helvetica" w:hAnsi="Helvetica" w:cs="Helvetica"/>
+        </w:rPr>
+      </w:pPr>
+    </w:p>
+    <w:p>
+      <w:pPr>
+        <w:tabs>
+          <w:tab w:val="left" w:pos="720"/>
+          <w:tab w:val="left" w:pos="1440"/>
+          <w:tab w:val="left" w:pos="2160"/>
+          <w:tab w:val="left" w:pos="2880"/>
+          <w:tab w:val="left" w:pos="3600"/>
+          <w:tab w:val="left" w:pos="4320"/>
+          <w:tab w:val="left" w:pos="5040"/>
+          <w:tab w:val="left" w:pos="5760"/>
+          <w:tab w:val="left" w:pos="6480"/>
+          <w:tab w:val="left" w:pos="7200"/>
+          <w:tab w:val="left" w:pos="7920"/>
+          <w:tab w:val="left" w:pos="8640"/>
+        </w:tabs>
+        <w:autoSpaceDE w:val="0"/>
+        <w:autoSpaceDN w:val="0"/>
+        <w:adjustRightInd w:val="0"/>
+        <w:rPr>
+          <w:rFonts w:ascii="Helvetica" w:hAnsi="Helvetica" w:cs="Helvetica"/>
+        </w:rPr>
+      </w:pPr>
+      <w:r>
+        <w:rPr>
+          <w:rFonts w:ascii="Helvetica" w:hAnsi="Helvetica" w:cs="Helvetica"/>
+          <w:b/>
+          <w:bCs/>
+        </w:rPr>
+        <w:t>Introduction to C++</w:t>
+      </w:r>
+    </w:p>
+    <w:p>
+      <w:pPr>
+        <w:tabs>
+          <w:tab w:val="left" w:pos="720"/>
+          <w:tab w:val="left" w:pos="1440"/>
+          <w:tab w:val="left" w:pos="2160"/>
+          <w:tab w:val="left" w:pos="2880"/>
+          <w:tab w:val="left" w:pos="3600"/>
+          <w:tab w:val="left" w:pos="4320"/>
+          <w:tab w:val="left" w:pos="5040"/>
+          <w:tab w:val="left" w:pos="5760"/>
+          <w:tab w:val="left" w:pos="6480"/>
+          <w:tab w:val="left" w:pos="7200"/>
+          <w:tab w:val="left" w:pos="7920"/>
+          <w:tab w:val="left" w:pos="8640"/>
+        </w:tabs>
+        <w:autoSpaceDE w:val="0"/>
+        <w:autoSpaceDN w:val="0"/>
+        <w:adjustRightInd w:val="0"/>
+        <w:rPr>
+          <w:rFonts w:ascii="Helvetica" w:hAnsi="Helvetica" w:cs="Helvetica"/>
+        </w:rPr>
+      </w:pPr>
+    </w:p>
+    <w:p>
+      <w:pPr>
+        <w:tabs>
+          <w:tab w:val="left" w:pos="720"/>
+          <w:tab w:val="left" w:pos="1440"/>
+          <w:tab w:val="left" w:pos="2160"/>
+          <w:tab w:val="left" w:pos="2880"/>
+          <w:tab w:val="left" w:pos="3600"/>
+          <w:tab w:val="left" w:pos="4320"/>
+          <w:tab w:val="left" w:pos="5040"/>
+          <w:tab w:val="left" w:pos="5760"/>
+          <w:tab w:val="left" w:pos="6480"/>
+          <w:tab w:val="left" w:pos="7200"/>
+          <w:tab w:val="left" w:pos="7920"/>
+          <w:tab w:val="left" w:pos="8640"/>
+        </w:tabs>
+        <w:autoSpaceDE w:val="0"/>
+        <w:autoSpaceDN w:val="0"/>
+        <w:adjustRightInd w:val="0"/>
+        <w:rPr>
+          <w:rFonts w:ascii="Helvetica" w:hAnsi="Helvetica" w:cs="Helvetica"/>
+        </w:rPr>
+      </w:pPr>
+      <w:r>
+        <w:rPr>
+          <w:rFonts w:ascii="Helvetica" w:hAnsi="Helvetica" w:cs="Helvetica"/>
+        </w:rPr>
+        <w:t>1. History: C. 1972, Dennis Ritchie, Bell Lab. Objective-Cross hardware, high level, developer friendly, fine grained control on memory and resources.</w:t>
+      </w:r>
+    </w:p>
+    <w:p>
+      <w:pPr>
+        <w:tabs>
+          <w:tab w:val="left" w:pos="720"/>
+          <w:tab w:val="left" w:pos="1440"/>
+          <w:tab w:val="left" w:pos="2160"/>
+          <w:tab w:val="left" w:pos="2880"/>
+          <w:tab w:val="left" w:pos="3600"/>
+          <w:tab w:val="left" w:pos="4320"/>
+          <w:tab w:val="left" w:pos="5040"/>
+          <w:tab w:val="left" w:pos="5760"/>
+          <w:tab w:val="left" w:pos="6480"/>
+          <w:tab w:val="left" w:pos="7200"/>
+          <w:tab w:val="left" w:pos="7920"/>
+          <w:tab w:val="left" w:pos="8640"/>
+        </w:tabs>
+        <w:autoSpaceDE w:val="0"/>
+        <w:autoSpaceDN w:val="0"/>
+        <w:adjustRightInd w:val="0"/>
+        <w:rPr>
+          <w:rFonts w:ascii="Helvetica" w:hAnsi="Helvetica" w:cs="Helvetica"/>
+        </w:rPr>
+      </w:pPr>
+      <w:r>
+        <w:rPr>
+          <w:rFonts w:ascii="Helvetica" w:hAnsi="Helvetica" w:cs="Helvetica"/>
+        </w:rPr>
+        <w:t xml:space="preserve">2. C++: Bjarne </w:t>
+      </w:r>
+      <w:proofErr w:type="spellStart"/>
+      <w:r>
+        <w:rPr>
+          <w:rFonts w:ascii="Helvetica" w:hAnsi="Helvetica" w:cs="Helvetica"/>
+        </w:rPr>
+        <w:t>Stroustrup</w:t>
+      </w:r>
+      <w:proofErr w:type="spellEnd"/>
+      <w:r>
+        <w:rPr>
+          <w:rFonts w:ascii="Helvetica" w:hAnsi="Helvetica" w:cs="Helvetica"/>
+        </w:rPr>
+        <w:t>. Bell Labs. 1979. Most interesting extension - Object Oriented Programming Concept.</w:t>
+      </w:r>
+    </w:p>
+    <w:p>
+      <w:pPr>
+        <w:tabs>
+          <w:tab w:val="left" w:pos="720"/>
+          <w:tab w:val="left" w:pos="1440"/>
+          <w:tab w:val="left" w:pos="2160"/>
+          <w:tab w:val="left" w:pos="2880"/>
+          <w:tab w:val="left" w:pos="3600"/>
+          <w:tab w:val="left" w:pos="4320"/>
+          <w:tab w:val="left" w:pos="5040"/>
+          <w:tab w:val="left" w:pos="5760"/>
+          <w:tab w:val="left" w:pos="6480"/>
+          <w:tab w:val="left" w:pos="7200"/>
+          <w:tab w:val="left" w:pos="7920"/>
+          <w:tab w:val="left" w:pos="8640"/>
+        </w:tabs>
+        <w:autoSpaceDE w:val="0"/>
+        <w:autoSpaceDN w:val="0"/>
+        <w:adjustRightInd w:val="0"/>
+        <w:rPr>
+          <w:rFonts w:ascii="Helvetica" w:hAnsi="Helvetica" w:cs="Helvetica"/>
+        </w:rPr>
+      </w:pPr>
+      <w:r>
+        <w:rPr>
+          <w:rFonts w:ascii="Helvetica" w:hAnsi="Helvetica" w:cs="Helvetica"/>
+        </w:rPr>
+        <w:t>3. Philosophy - “Trust the developer”. You control. Hard but good. Programs that requires fine grained control - ML, DB, low latency programs, Embedded etc.</w:t>
+      </w:r>
+    </w:p>
+    <w:p>
+      <w:pPr>
+        <w:tabs>
+          <w:tab w:val="left" w:pos="720"/>
+          <w:tab w:val="left" w:pos="1440"/>
+          <w:tab w:val="left" w:pos="2160"/>
+          <w:tab w:val="left" w:pos="2880"/>
+          <w:tab w:val="left" w:pos="3600"/>
+          <w:tab w:val="left" w:pos="4320"/>
+          <w:tab w:val="left" w:pos="5040"/>
+          <w:tab w:val="left" w:pos="5760"/>
+          <w:tab w:val="left" w:pos="6480"/>
+          <w:tab w:val="left" w:pos="7200"/>
+          <w:tab w:val="left" w:pos="7920"/>
+          <w:tab w:val="left" w:pos="8640"/>
+        </w:tabs>
+        <w:autoSpaceDE w:val="0"/>
+        <w:autoSpaceDN w:val="0"/>
+        <w:adjustRightInd w:val="0"/>
+        <w:rPr>
+          <w:rFonts w:ascii="Helvetica" w:hAnsi="Helvetica" w:cs="Helvetica"/>
+        </w:rPr>
+      </w:pPr>
+      <w:r>
+        <w:rPr>
+          <w:rFonts w:ascii="Helvetica" w:hAnsi="Helvetica" w:cs="Helvetica"/>
+        </w:rPr>
         <w:t>4. C++03 -&gt; Standard published in 2003. C++11 -&gt; Widely used. Published in 2011. Latest C++17 -&gt; 2017</w:t>
       </w:r>
     </w:p>
@@ -2967,6 +3868,7 @@
         </w:numPr>
       </w:pPr>
       <w:r>
+        <w:lastRenderedPageBreak/>
         <w:t>There is a standard library which is mostly used. Iostream is one functionality in standard library</w:t>
       </w:r>
       <w:r>
@@ -3363,7 +4265,6 @@
         </w:numPr>
       </w:pPr>
       <w:r>
-        <w:lastRenderedPageBreak/>
         <w:t>Preprocessors at the top. Special directive to compiler. #include makes it to include the “header file”.</w:t>
       </w:r>
     </w:p>
@@ -3581,6 +4482,7 @@
         <w:rPr>
           <w:b/>
         </w:rPr>
+        <w:lastRenderedPageBreak/>
         <w:t>Functions, Namespace</w:t>
       </w:r>
     </w:p>
@@ -4099,219 +5001,219 @@
         </w:numPr>
       </w:pPr>
       <w:r>
+        <w:t xml:space="preserve">Prefer </w:t>
+      </w:r>
+      <w:r>
+        <w:t>uniform</w:t>
+      </w:r>
+      <w:r>
+        <w:t xml:space="preserve"> initialization.</w:t>
+      </w:r>
+      <w:r>
+        <w:tab/>
+      </w:r>
+    </w:p>
+    <w:p>
+      <w:pPr>
+        <w:pStyle w:val="ListParagraph"/>
+        <w:numPr>
+          <w:ilvl w:val="0"/>
+          <w:numId w:val="8"/>
+        </w:numPr>
+      </w:pPr>
+      <w:r>
+        <w:t>Integer:</w:t>
+      </w:r>
+    </w:p>
+    <w:p>
+      <w:pPr>
+        <w:pStyle w:val="ListParagraph"/>
+        <w:numPr>
+          <w:ilvl w:val="1"/>
+          <w:numId w:val="8"/>
+        </w:numPr>
+      </w:pPr>
+      <w:r>
+        <w:t>Signed or unsigned</w:t>
+      </w:r>
+    </w:p>
+    <w:p>
+      <w:pPr>
+        <w:pStyle w:val="ListParagraph"/>
+        <w:numPr>
+          <w:ilvl w:val="1"/>
+          <w:numId w:val="8"/>
+        </w:numPr>
+      </w:pPr>
+      <w:r>
+        <w:t>Signed preferred</w:t>
+      </w:r>
+    </w:p>
+    <w:p>
+      <w:pPr>
+        <w:pStyle w:val="ListParagraph"/>
+        <w:numPr>
+          <w:ilvl w:val="1"/>
+          <w:numId w:val="8"/>
+        </w:numPr>
+      </w:pPr>
+      <w:proofErr w:type="spellStart"/>
+      <w:r>
+        <w:t>Size_t</w:t>
+      </w:r>
+      <w:proofErr w:type="spellEnd"/>
+      <w:r>
+        <w:t xml:space="preserve"> =&gt; unsigned </w:t>
+      </w:r>
+      <w:proofErr w:type="spellStart"/>
+      <w:r>
+        <w:t>int</w:t>
+      </w:r>
+      <w:proofErr w:type="spellEnd"/>
+      <w:r>
+        <w:t xml:space="preserve"> =&gt; Type to represent size of data types. i.e., </w:t>
+      </w:r>
+      <w:proofErr w:type="spellStart"/>
+      <w:r>
+        <w:t>sizeof</w:t>
+      </w:r>
+      <w:proofErr w:type="spellEnd"/>
+      <w:r>
+        <w:t>(</w:t>
+      </w:r>
+      <w:proofErr w:type="spellStart"/>
+      <w:r>
+        <w:t>int</w:t>
+      </w:r>
+      <w:proofErr w:type="spellEnd"/>
+      <w:r>
+        <w:t xml:space="preserve">) return value is of type </w:t>
+      </w:r>
+      <w:proofErr w:type="spellStart"/>
+      <w:r>
+        <w:t>size_t</w:t>
+      </w:r>
+      <w:proofErr w:type="spellEnd"/>
+      <w:r>
+        <w:t>.</w:t>
+      </w:r>
+    </w:p>
+    <w:p>
+      <w:pPr>
+        <w:pStyle w:val="ListParagraph"/>
+        <w:numPr>
+          <w:ilvl w:val="1"/>
+          <w:numId w:val="8"/>
+        </w:numPr>
+      </w:pPr>
+      <w:r>
+        <w:t xml:space="preserve">Controversy – Size of </w:t>
+      </w:r>
+      <w:proofErr w:type="spellStart"/>
+      <w:r>
+        <w:t>int</w:t>
+      </w:r>
+      <w:proofErr w:type="spellEnd"/>
+      <w:r>
+        <w:t xml:space="preserve"> change based on the architecture.</w:t>
+      </w:r>
+    </w:p>
+    <w:p>
+      <w:pPr>
+        <w:pStyle w:val="ListParagraph"/>
+        <w:numPr>
+          <w:ilvl w:val="1"/>
+          <w:numId w:val="8"/>
+        </w:numPr>
+      </w:pPr>
+      <w:r>
+        <w:t>Solution – From C++ 11 – &lt;</w:t>
+      </w:r>
+      <w:proofErr w:type="spellStart"/>
+      <w:r>
+        <w:t>cstdint</w:t>
+      </w:r>
+      <w:proofErr w:type="spellEnd"/>
+      <w:r>
+        <w:t>&gt;. Fixed width integers. Int8_t, int16_t, int32_t, int64_t, uint8_t, uint16_t, uint32_t, uint64_t</w:t>
+      </w:r>
+    </w:p>
+    <w:p>
+      <w:pPr>
+        <w:pStyle w:val="ListParagraph"/>
+        <w:numPr>
+          <w:ilvl w:val="1"/>
+          <w:numId w:val="8"/>
+        </w:numPr>
+      </w:pPr>
+      <w:r>
+        <w:t xml:space="preserve">But, slow, hence, some more types. </w:t>
+      </w:r>
+      <w:r>
+        <w:rPr>
+          <w:rFonts w:ascii="Helvetica" w:hAnsi="Helvetica" w:cs="Helvetica"/>
+        </w:rPr>
+        <w:t xml:space="preserve">fast/least variants. </w:t>
+      </w:r>
+      <w:proofErr w:type="spellStart"/>
+      <w:proofErr w:type="gramStart"/>
+      <w:r>
+        <w:rPr>
+          <w:rFonts w:ascii="Helvetica" w:hAnsi="Helvetica" w:cs="Helvetica"/>
+        </w:rPr>
+        <w:t>Std</w:t>
+      </w:r>
+      <w:proofErr w:type="spellEnd"/>
+      <w:r>
+        <w:rPr>
+          <w:rFonts w:ascii="Helvetica" w:hAnsi="Helvetica" w:cs="Helvetica"/>
+        </w:rPr>
+        <w:t>::</w:t>
+      </w:r>
+      <w:proofErr w:type="gramEnd"/>
+      <w:r>
+        <w:rPr>
+          <w:rFonts w:ascii="Helvetica" w:hAnsi="Helvetica" w:cs="Helvetica"/>
+        </w:rPr>
+        <w:t xml:space="preserve">int_fast16_t or </w:t>
+      </w:r>
+      <w:proofErr w:type="spellStart"/>
+      <w:r>
+        <w:rPr>
+          <w:rFonts w:ascii="Helvetica" w:hAnsi="Helvetica" w:cs="Helvetica"/>
+        </w:rPr>
+        <w:t>std</w:t>
+      </w:r>
+      <w:proofErr w:type="spellEnd"/>
+      <w:r>
+        <w:rPr>
+          <w:rFonts w:ascii="Helvetica" w:hAnsi="Helvetica" w:cs="Helvetica"/>
+        </w:rPr>
+        <w:t>::int_least16_t</w:t>
+      </w:r>
+    </w:p>
+    <w:p>
+      <w:pPr>
+        <w:pStyle w:val="ListParagraph"/>
+        <w:numPr>
+          <w:ilvl w:val="0"/>
+          <w:numId w:val="8"/>
+        </w:numPr>
+      </w:pPr>
+      <w:r>
+        <w:t>Floating:</w:t>
+      </w:r>
+    </w:p>
+    <w:p>
+      <w:pPr>
+        <w:pStyle w:val="ListParagraph"/>
+        <w:numPr>
+          <w:ilvl w:val="1"/>
+          <w:numId w:val="8"/>
+        </w:numPr>
+      </w:pPr>
+      <w:r>
         <w:lastRenderedPageBreak/>
-        <w:t xml:space="preserve">Prefer </w:t>
-      </w:r>
-      <w:r>
-        <w:t>uniform</w:t>
-      </w:r>
-      <w:r>
-        <w:t xml:space="preserve"> initialization.</w:t>
-      </w:r>
-      <w:r>
-        <w:tab/>
-      </w:r>
-    </w:p>
-    <w:p>
-      <w:pPr>
-        <w:pStyle w:val="ListParagraph"/>
-        <w:numPr>
-          <w:ilvl w:val="0"/>
-          <w:numId w:val="8"/>
-        </w:numPr>
-      </w:pPr>
-      <w:r>
-        <w:t>Integer:</w:t>
-      </w:r>
-    </w:p>
-    <w:p>
-      <w:pPr>
-        <w:pStyle w:val="ListParagraph"/>
-        <w:numPr>
-          <w:ilvl w:val="1"/>
-          <w:numId w:val="8"/>
-        </w:numPr>
-      </w:pPr>
-      <w:r>
-        <w:t>Signed or unsigned</w:t>
-      </w:r>
-    </w:p>
-    <w:p>
-      <w:pPr>
-        <w:pStyle w:val="ListParagraph"/>
-        <w:numPr>
-          <w:ilvl w:val="1"/>
-          <w:numId w:val="8"/>
-        </w:numPr>
-      </w:pPr>
-      <w:r>
-        <w:t>Signed preferred</w:t>
-      </w:r>
-    </w:p>
-    <w:p>
-      <w:pPr>
-        <w:pStyle w:val="ListParagraph"/>
-        <w:numPr>
-          <w:ilvl w:val="1"/>
-          <w:numId w:val="8"/>
-        </w:numPr>
-      </w:pPr>
-      <w:proofErr w:type="spellStart"/>
-      <w:r>
-        <w:t>Size_t</w:t>
-      </w:r>
-      <w:proofErr w:type="spellEnd"/>
-      <w:r>
-        <w:t xml:space="preserve"> =&gt; unsigned </w:t>
-      </w:r>
-      <w:proofErr w:type="spellStart"/>
-      <w:r>
-        <w:t>int</w:t>
-      </w:r>
-      <w:proofErr w:type="spellEnd"/>
-      <w:r>
-        <w:t xml:space="preserve"> =&gt; Type to represent size of data types. i.e., </w:t>
-      </w:r>
-      <w:proofErr w:type="spellStart"/>
-      <w:r>
-        <w:t>sizeof</w:t>
-      </w:r>
-      <w:proofErr w:type="spellEnd"/>
-      <w:r>
-        <w:t>(</w:t>
-      </w:r>
-      <w:proofErr w:type="spellStart"/>
-      <w:r>
-        <w:t>int</w:t>
-      </w:r>
-      <w:proofErr w:type="spellEnd"/>
-      <w:r>
-        <w:t xml:space="preserve">) return value is of type </w:t>
-      </w:r>
-      <w:proofErr w:type="spellStart"/>
-      <w:r>
-        <w:t>size_t</w:t>
-      </w:r>
-      <w:proofErr w:type="spellEnd"/>
-      <w:r>
-        <w:t>.</w:t>
-      </w:r>
-    </w:p>
-    <w:p>
-      <w:pPr>
-        <w:pStyle w:val="ListParagraph"/>
-        <w:numPr>
-          <w:ilvl w:val="1"/>
-          <w:numId w:val="8"/>
-        </w:numPr>
-      </w:pPr>
-      <w:r>
-        <w:t xml:space="preserve">Controversy – Size of </w:t>
-      </w:r>
-      <w:proofErr w:type="spellStart"/>
-      <w:r>
-        <w:t>int</w:t>
-      </w:r>
-      <w:proofErr w:type="spellEnd"/>
-      <w:r>
-        <w:t xml:space="preserve"> change based on the architecture.</w:t>
-      </w:r>
-    </w:p>
-    <w:p>
-      <w:pPr>
-        <w:pStyle w:val="ListParagraph"/>
-        <w:numPr>
-          <w:ilvl w:val="1"/>
-          <w:numId w:val="8"/>
-        </w:numPr>
-      </w:pPr>
-      <w:r>
-        <w:t>Solution – From C++ 11 – &lt;</w:t>
-      </w:r>
-      <w:proofErr w:type="spellStart"/>
-      <w:r>
-        <w:t>cstdint</w:t>
-      </w:r>
-      <w:proofErr w:type="spellEnd"/>
-      <w:r>
-        <w:t>&gt;. Fixed width integers. Int8_t, int16_t, int32_t, int64_t, uint8_t, uint16_t, uint32_t, uint64_t</w:t>
-      </w:r>
-    </w:p>
-    <w:p>
-      <w:pPr>
-        <w:pStyle w:val="ListParagraph"/>
-        <w:numPr>
-          <w:ilvl w:val="1"/>
-          <w:numId w:val="8"/>
-        </w:numPr>
-      </w:pPr>
-      <w:r>
-        <w:t xml:space="preserve">But, slow, hence, some more types. </w:t>
-      </w:r>
-      <w:r>
-        <w:rPr>
-          <w:rFonts w:ascii="Helvetica" w:hAnsi="Helvetica" w:cs="Helvetica"/>
-        </w:rPr>
-        <w:t xml:space="preserve">fast/least variants. </w:t>
-      </w:r>
-      <w:proofErr w:type="spellStart"/>
-      <w:proofErr w:type="gramStart"/>
-      <w:r>
-        <w:rPr>
-          <w:rFonts w:ascii="Helvetica" w:hAnsi="Helvetica" w:cs="Helvetica"/>
-        </w:rPr>
-        <w:t>Std</w:t>
-      </w:r>
-      <w:proofErr w:type="spellEnd"/>
-      <w:r>
-        <w:rPr>
-          <w:rFonts w:ascii="Helvetica" w:hAnsi="Helvetica" w:cs="Helvetica"/>
-        </w:rPr>
-        <w:t>::</w:t>
-      </w:r>
-      <w:proofErr w:type="gramEnd"/>
-      <w:r>
-        <w:rPr>
-          <w:rFonts w:ascii="Helvetica" w:hAnsi="Helvetica" w:cs="Helvetica"/>
-        </w:rPr>
-        <w:t xml:space="preserve">int_fast16_t or </w:t>
-      </w:r>
-      <w:proofErr w:type="spellStart"/>
-      <w:r>
-        <w:rPr>
-          <w:rFonts w:ascii="Helvetica" w:hAnsi="Helvetica" w:cs="Helvetica"/>
-        </w:rPr>
-        <w:t>std</w:t>
-      </w:r>
-      <w:proofErr w:type="spellEnd"/>
-      <w:r>
-        <w:rPr>
-          <w:rFonts w:ascii="Helvetica" w:hAnsi="Helvetica" w:cs="Helvetica"/>
-        </w:rPr>
-        <w:t>::int_least16_t</w:t>
-      </w:r>
-    </w:p>
-    <w:p>
-      <w:pPr>
-        <w:pStyle w:val="ListParagraph"/>
-        <w:numPr>
-          <w:ilvl w:val="0"/>
-          <w:numId w:val="8"/>
-        </w:numPr>
-      </w:pPr>
-      <w:r>
-        <w:t>Floating:</w:t>
-      </w:r>
-    </w:p>
-    <w:p>
-      <w:pPr>
-        <w:pStyle w:val="ListParagraph"/>
-        <w:numPr>
-          <w:ilvl w:val="1"/>
-          <w:numId w:val="8"/>
-        </w:numPr>
-      </w:pPr>
-      <w:r>
         <w:t>Large or small numbers. With decimal</w:t>
       </w:r>
       <w:r>
@@ -4952,7 +5854,615 @@
       <w:pPr>
         <w:pStyle w:val="ListParagraph"/>
         <w:numPr>
-          <w:ilvl w:val="1"/>
+          <w:ilvl w:val="0"/>
+          <w:numId w:val="8"/>
+        </w:numPr>
+      </w:pPr>
+      <w:r>
+        <w:t>Scope</w:t>
+      </w:r>
+      <w:r>
+        <w:t xml:space="preserve">, </w:t>
+      </w:r>
+      <w:r>
+        <w:t xml:space="preserve">Duration, </w:t>
+      </w:r>
+      <w:r>
+        <w:t>Linkage</w:t>
+      </w:r>
+    </w:p>
+    <w:p>
+      <w:pPr>
+        <w:pStyle w:val="ListParagraph"/>
+        <w:numPr>
+          <w:ilvl w:val="1"/>
+          <w:numId w:val="8"/>
+        </w:numPr>
+      </w:pPr>
+      <w:r>
+        <w:t>Scope -&gt; where accessible, duration-&gt;where created/destroyed.</w:t>
+      </w:r>
+    </w:p>
+    <w:p>
+      <w:pPr>
+        <w:pStyle w:val="ListParagraph"/>
+        <w:numPr>
+          <w:ilvl w:val="1"/>
+          <w:numId w:val="8"/>
+        </w:numPr>
+      </w:pPr>
+      <w:r>
+        <w:t xml:space="preserve">Local variable, global variable, </w:t>
+      </w:r>
+    </w:p>
+    <w:p>
+      <w:pPr>
+        <w:pStyle w:val="ListParagraph"/>
+        <w:numPr>
+          <w:ilvl w:val="1"/>
+          <w:numId w:val="8"/>
+        </w:numPr>
+      </w:pPr>
+      <w:r>
+        <w:t>local hides global.</w:t>
+      </w:r>
+      <w:r>
+        <w:t xml:space="preserve"> </w:t>
+      </w:r>
+      <w:proofErr w:type="gramStart"/>
+      <w:r>
+        <w:t>Use :</w:t>
+      </w:r>
+      <w:proofErr w:type="gramEnd"/>
+      <w:r>
+        <w:t>: scope operator to refer to global. Ex</w:t>
+      </w:r>
+      <w:proofErr w:type="gramStart"/>
+      <w:r>
+        <w:t>: ::value</w:t>
+      </w:r>
+      <w:proofErr w:type="gramEnd"/>
+    </w:p>
+    <w:p>
+      <w:pPr>
+        <w:pStyle w:val="ListParagraph"/>
+        <w:numPr>
+          <w:ilvl w:val="1"/>
+          <w:numId w:val="8"/>
+        </w:numPr>
+      </w:pPr>
+      <w:r>
+        <w:t>Linkage</w:t>
+      </w:r>
+    </w:p>
+    <w:p>
+      <w:pPr>
+        <w:pStyle w:val="ListParagraph"/>
+        <w:numPr>
+          <w:ilvl w:val="2"/>
+          <w:numId w:val="8"/>
+        </w:numPr>
+      </w:pPr>
+      <w:r>
+        <w:t xml:space="preserve">Internal =&gt; </w:t>
+      </w:r>
+      <w:proofErr w:type="spellStart"/>
+      <w:r>
+        <w:t>filescope</w:t>
+      </w:r>
+      <w:proofErr w:type="spellEnd"/>
+      <w:r>
+        <w:t xml:space="preserve"> =&gt; static </w:t>
+      </w:r>
+      <w:proofErr w:type="spellStart"/>
+      <w:r>
+        <w:t>const</w:t>
+      </w:r>
+      <w:proofErr w:type="spellEnd"/>
+      <w:r>
+        <w:t xml:space="preserve"> </w:t>
+      </w:r>
+      <w:proofErr w:type="spellStart"/>
+      <w:r>
+        <w:t>int</w:t>
+      </w:r>
+      <w:proofErr w:type="spellEnd"/>
+      <w:r>
+        <w:t xml:space="preserve"> a =&gt; </w:t>
+      </w:r>
+      <w:proofErr w:type="spellStart"/>
+      <w:r>
+        <w:t>const</w:t>
+      </w:r>
+      <w:proofErr w:type="spellEnd"/>
+      <w:r>
+        <w:t xml:space="preserve"> global by default are file scope;</w:t>
+      </w:r>
+    </w:p>
+    <w:p>
+      <w:pPr>
+        <w:pStyle w:val="ListParagraph"/>
+        <w:numPr>
+          <w:ilvl w:val="2"/>
+          <w:numId w:val="8"/>
+        </w:numPr>
+      </w:pPr>
+      <w:r>
+        <w:t xml:space="preserve">External =&gt; </w:t>
+      </w:r>
+      <w:proofErr w:type="spellStart"/>
+      <w:r>
+        <w:t>globalscope</w:t>
+      </w:r>
+      <w:proofErr w:type="spellEnd"/>
+      <w:r>
+        <w:t xml:space="preserve"> =&gt; extern </w:t>
+      </w:r>
+      <w:proofErr w:type="spellStart"/>
+      <w:r>
+        <w:t>int</w:t>
+      </w:r>
+      <w:proofErr w:type="spellEnd"/>
+      <w:r>
+        <w:t xml:space="preserve"> a =&gt; non </w:t>
+      </w:r>
+      <w:proofErr w:type="spellStart"/>
+      <w:r>
+        <w:t>const</w:t>
+      </w:r>
+      <w:proofErr w:type="spellEnd"/>
+      <w:r>
+        <w:t xml:space="preserve"> global by default are global.</w:t>
+      </w:r>
+    </w:p>
+    <w:p>
+      <w:pPr>
+        <w:pStyle w:val="ListParagraph"/>
+        <w:numPr>
+          <w:ilvl w:val="0"/>
+          <w:numId w:val="8"/>
+        </w:numPr>
+      </w:pPr>
+      <w:r>
+        <w:t>Namespace</w:t>
+      </w:r>
+    </w:p>
+    <w:p>
+      <w:pPr>
+        <w:pStyle w:val="ListParagraph"/>
+        <w:numPr>
+          <w:ilvl w:val="1"/>
+          <w:numId w:val="8"/>
+        </w:numPr>
+      </w:pPr>
+      <w:r>
+        <w:t>Primarily to avoid collision</w:t>
+      </w:r>
+    </w:p>
+    <w:p>
+      <w:pPr>
+        <w:pStyle w:val="ListParagraph"/>
+        <w:numPr>
+          <w:ilvl w:val="1"/>
+          <w:numId w:val="8"/>
+        </w:numPr>
+      </w:pPr>
+      <w:r>
+        <w:t>Can have same namespace across multiple files.</w:t>
+      </w:r>
+    </w:p>
+    <w:p>
+      <w:pPr>
+        <w:pStyle w:val="ListParagraph"/>
+        <w:numPr>
+          <w:ilvl w:val="1"/>
+          <w:numId w:val="8"/>
+        </w:numPr>
+      </w:pPr>
+      <w:r>
+        <w:t>Do not create nested namespace</w:t>
+      </w:r>
+    </w:p>
+    <w:p>
+      <w:pPr>
+        <w:pStyle w:val="ListParagraph"/>
+        <w:numPr>
+          <w:ilvl w:val="0"/>
+          <w:numId w:val="8"/>
+        </w:numPr>
+      </w:pPr>
+      <w:r>
+        <w:lastRenderedPageBreak/>
+        <w:t>Casting</w:t>
+      </w:r>
+    </w:p>
+    <w:p>
+      <w:pPr>
+        <w:pStyle w:val="ListParagraph"/>
+        <w:numPr>
+          <w:ilvl w:val="1"/>
+          <w:numId w:val="8"/>
+        </w:numPr>
+      </w:pPr>
+      <w:r>
+        <w:t xml:space="preserve">C-style cast. (float) </w:t>
+      </w:r>
+      <w:r>
+        <w:t>I / J; Should be avoided because there is no compile time check.</w:t>
+      </w:r>
+    </w:p>
+    <w:p>
+      <w:pPr>
+        <w:pStyle w:val="ListParagraph"/>
+        <w:numPr>
+          <w:ilvl w:val="1"/>
+          <w:numId w:val="8"/>
+        </w:numPr>
+      </w:pPr>
+      <w:r>
+        <w:t>Static cast.</w:t>
+      </w:r>
+      <w:r>
+        <w:t xml:space="preserve"> </w:t>
+      </w:r>
+      <w:r>
+        <w:rPr>
+          <w:rFonts w:ascii="Helvetica" w:hAnsi="Helvetica" w:cs="Helvetica"/>
+        </w:rPr>
+        <w:t xml:space="preserve">Use </w:t>
+      </w:r>
+      <w:proofErr w:type="spellStart"/>
+      <w:r>
+        <w:rPr>
+          <w:rFonts w:ascii="Helvetica" w:hAnsi="Helvetica" w:cs="Helvetica"/>
+        </w:rPr>
+        <w:t>static_cast</w:t>
+      </w:r>
+      <w:proofErr w:type="spellEnd"/>
+      <w:r>
+        <w:rPr>
+          <w:rFonts w:ascii="Helvetica" w:hAnsi="Helvetica" w:cs="Helvetica"/>
+        </w:rPr>
+        <w:t>&lt;float&gt;(</w:t>
+      </w:r>
+      <w:proofErr w:type="spellStart"/>
+      <w:r>
+        <w:rPr>
+          <w:rFonts w:ascii="Helvetica" w:hAnsi="Helvetica" w:cs="Helvetica"/>
+        </w:rPr>
+        <w:t>i</w:t>
+      </w:r>
+      <w:proofErr w:type="spellEnd"/>
+      <w:r>
+        <w:rPr>
+          <w:rFonts w:ascii="Helvetica" w:hAnsi="Helvetica" w:cs="Helvetica"/>
+        </w:rPr>
+        <w:t>). Provides compile time checks.</w:t>
+      </w:r>
+    </w:p>
+    <w:p>
+      <w:pPr>
+        <w:pStyle w:val="ListParagraph"/>
+        <w:numPr>
+          <w:ilvl w:val="0"/>
+          <w:numId w:val="8"/>
+        </w:numPr>
+      </w:pPr>
+      <w:r>
+        <w:t>String</w:t>
+      </w:r>
+    </w:p>
+    <w:p>
+      <w:pPr>
+        <w:pStyle w:val="ListParagraph"/>
+        <w:numPr>
+          <w:ilvl w:val="1"/>
+          <w:numId w:val="8"/>
+        </w:numPr>
+      </w:pPr>
+      <w:r>
+        <w:t>#include &lt;string&gt;</w:t>
+      </w:r>
+    </w:p>
+    <w:p>
+      <w:pPr>
+        <w:pStyle w:val="ListParagraph"/>
+        <w:numPr>
+          <w:ilvl w:val="1"/>
+          <w:numId w:val="8"/>
+        </w:numPr>
+      </w:pPr>
+      <w:r>
+        <w:t xml:space="preserve">To read from input stream. </w:t>
+      </w:r>
+      <w:proofErr w:type="spellStart"/>
+      <w:proofErr w:type="gramStart"/>
+      <w:r>
+        <w:t>Std</w:t>
+      </w:r>
+      <w:proofErr w:type="spellEnd"/>
+      <w:r>
+        <w:t>::</w:t>
+      </w:r>
+      <w:proofErr w:type="spellStart"/>
+      <w:proofErr w:type="gramEnd"/>
+      <w:r>
+        <w:t>getline</w:t>
+      </w:r>
+      <w:proofErr w:type="spellEnd"/>
+      <w:r>
+        <w:t>(</w:t>
+      </w:r>
+      <w:proofErr w:type="spellStart"/>
+      <w:r>
+        <w:t>std</w:t>
+      </w:r>
+      <w:proofErr w:type="spellEnd"/>
+      <w:r>
+        <w:t>::</w:t>
+      </w:r>
+      <w:proofErr w:type="spellStart"/>
+      <w:r>
+        <w:t>cin</w:t>
+      </w:r>
+      <w:proofErr w:type="spellEnd"/>
+      <w:r>
+        <w:t xml:space="preserve">, </w:t>
+      </w:r>
+      <w:proofErr w:type="spellStart"/>
+      <w:r>
+        <w:t>my_str</w:t>
+      </w:r>
+      <w:proofErr w:type="spellEnd"/>
+      <w:r>
+        <w:t>);</w:t>
+      </w:r>
+    </w:p>
+    <w:p>
+      <w:pPr>
+        <w:pStyle w:val="ListParagraph"/>
+        <w:numPr>
+          <w:ilvl w:val="1"/>
+          <w:numId w:val="8"/>
+        </w:numPr>
+      </w:pPr>
+      <w:r>
+        <w:t xml:space="preserve">Be careful if mixing reading numeric with str. </w:t>
+      </w:r>
+      <w:proofErr w:type="spellStart"/>
+      <w:proofErr w:type="gramStart"/>
+      <w:r>
+        <w:t>Std</w:t>
+      </w:r>
+      <w:proofErr w:type="spellEnd"/>
+      <w:r>
+        <w:t>::</w:t>
+      </w:r>
+      <w:proofErr w:type="spellStart"/>
+      <w:proofErr w:type="gramEnd"/>
+      <w:r>
+        <w:t>cin</w:t>
+      </w:r>
+      <w:proofErr w:type="spellEnd"/>
+      <w:r>
+        <w:t xml:space="preserve"> &gt;&gt; </w:t>
+      </w:r>
+      <w:proofErr w:type="spellStart"/>
+      <w:r>
+        <w:t>my_int</w:t>
+      </w:r>
+      <w:proofErr w:type="spellEnd"/>
+      <w:r>
+        <w:t xml:space="preserve">; </w:t>
+      </w:r>
+      <w:proofErr w:type="spellStart"/>
+      <w:r>
+        <w:t>std</w:t>
+      </w:r>
+      <w:proofErr w:type="spellEnd"/>
+      <w:r>
+        <w:t>::</w:t>
+      </w:r>
+      <w:proofErr w:type="spellStart"/>
+      <w:r>
+        <w:t>cin.ignore</w:t>
+      </w:r>
+      <w:proofErr w:type="spellEnd"/>
+      <w:r>
+        <w:t xml:space="preserve">(32767, “\n”); // Ignore </w:t>
+      </w:r>
+      <w:proofErr w:type="spellStart"/>
+      <w:r>
+        <w:t>upto</w:t>
+      </w:r>
+      <w:proofErr w:type="spellEnd"/>
+      <w:r>
+        <w:t xml:space="preserve"> to 32767 characters till you read new line. Because, when taking a numeric input stream will be “4\n”. </w:t>
+      </w:r>
+      <w:proofErr w:type="gramStart"/>
+      <w:r>
+        <w:t>So</w:t>
+      </w:r>
+      <w:proofErr w:type="gramEnd"/>
+      <w:r>
+        <w:t xml:space="preserve"> after reading 4, ‘\n’ is still in the buffer, you need to ignore it.</w:t>
+      </w:r>
+    </w:p>
+    <w:p>
+      <w:pPr>
+        <w:pStyle w:val="ListParagraph"/>
+        <w:numPr>
+          <w:ilvl w:val="0"/>
+          <w:numId w:val="8"/>
+        </w:numPr>
+      </w:pPr>
+      <w:proofErr w:type="spellStart"/>
+      <w:r>
+        <w:t>Enum</w:t>
+      </w:r>
+      <w:proofErr w:type="spellEnd"/>
+    </w:p>
+    <w:p>
+      <w:pPr>
+        <w:pStyle w:val="ListParagraph"/>
+        <w:numPr>
+          <w:ilvl w:val="1"/>
+          <w:numId w:val="8"/>
+        </w:numPr>
+      </w:pPr>
+      <w:r>
+        <w:t>User defined type.</w:t>
+      </w:r>
+    </w:p>
+    <w:p>
+      <w:pPr>
+        <w:pStyle w:val="ListParagraph"/>
+        <w:numPr>
+          <w:ilvl w:val="1"/>
+          <w:numId w:val="8"/>
+        </w:numPr>
+      </w:pPr>
+      <w:r>
+        <w:t>Used with ‘</w:t>
+      </w:r>
+      <w:proofErr w:type="spellStart"/>
+      <w:r>
+        <w:t>enum</w:t>
+      </w:r>
+      <w:proofErr w:type="spellEnd"/>
+      <w:r>
+        <w:t>’</w:t>
+      </w:r>
+    </w:p>
+    <w:p>
+      <w:pPr>
+        <w:pStyle w:val="ListParagraph"/>
+        <w:numPr>
+          <w:ilvl w:val="1"/>
+          <w:numId w:val="8"/>
+        </w:numPr>
+      </w:pPr>
+      <w:r>
+        <w:t xml:space="preserve">Usually use </w:t>
+      </w:r>
+      <w:proofErr w:type="spellStart"/>
+      <w:r>
+        <w:t>enum</w:t>
+      </w:r>
+      <w:proofErr w:type="spellEnd"/>
+      <w:r>
+        <w:t xml:space="preserve"> name prefix and all Caps</w:t>
+      </w:r>
+    </w:p>
+    <w:p>
+      <w:pPr>
+        <w:pStyle w:val="ListParagraph"/>
+        <w:numPr>
+          <w:ilvl w:val="1"/>
+          <w:numId w:val="8"/>
+        </w:numPr>
+      </w:pPr>
+      <w:r>
+        <w:t xml:space="preserve">You cannot have same name </w:t>
+      </w:r>
+      <w:proofErr w:type="spellStart"/>
+      <w:r>
+        <w:t>enum</w:t>
+      </w:r>
+      <w:proofErr w:type="spellEnd"/>
+      <w:r>
+        <w:t xml:space="preserve"> types in the same </w:t>
+      </w:r>
+      <w:proofErr w:type="spellStart"/>
+      <w:r>
+        <w:t>namescope</w:t>
+      </w:r>
+      <w:proofErr w:type="spellEnd"/>
+      <w:r>
+        <w:t>.</w:t>
+      </w:r>
+    </w:p>
+    <w:p>
+      <w:pPr>
+        <w:pStyle w:val="ListParagraph"/>
+        <w:numPr>
+          <w:ilvl w:val="2"/>
+          <w:numId w:val="8"/>
+        </w:numPr>
+      </w:pPr>
+      <w:proofErr w:type="spellStart"/>
+      <w:r>
+        <w:t>Enum</w:t>
+      </w:r>
+      <w:proofErr w:type="spellEnd"/>
+      <w:r>
+        <w:t xml:space="preserve"> </w:t>
+      </w:r>
+      <w:proofErr w:type="gramStart"/>
+      <w:r>
+        <w:t>Color{</w:t>
+      </w:r>
+      <w:proofErr w:type="gramEnd"/>
+      <w:r>
+        <w:t xml:space="preserve">BLUE, RED}; </w:t>
+      </w:r>
+      <w:proofErr w:type="spellStart"/>
+      <w:r>
+        <w:t>Enum</w:t>
+      </w:r>
+      <w:proofErr w:type="spellEnd"/>
+      <w:r>
+        <w:t xml:space="preserve"> Feeling{HAPPY, BLUE}; // THIS IS NOT ALLOWED.</w:t>
+      </w:r>
+    </w:p>
+    <w:p>
+      <w:pPr>
+        <w:pStyle w:val="ListParagraph"/>
+        <w:numPr>
+          <w:ilvl w:val="1"/>
+          <w:numId w:val="8"/>
+        </w:numPr>
+      </w:pPr>
+      <w:r>
+        <w:t>Automatically, sets integer starting with 0s.</w:t>
+      </w:r>
+    </w:p>
+    <w:p>
+      <w:pPr>
+        <w:pStyle w:val="ListParagraph"/>
+        <w:numPr>
+          <w:ilvl w:val="1"/>
+          <w:numId w:val="8"/>
+        </w:numPr>
+      </w:pPr>
+      <w:r>
+        <w:t xml:space="preserve">Use </w:t>
+      </w:r>
+      <w:proofErr w:type="spellStart"/>
+      <w:r>
+        <w:t>enum</w:t>
+      </w:r>
+      <w:proofErr w:type="spellEnd"/>
+      <w:r>
+        <w:t xml:space="preserve"> class instead of </w:t>
+      </w:r>
+      <w:proofErr w:type="spellStart"/>
+      <w:r>
+        <w:t>enum</w:t>
+      </w:r>
+      <w:proofErr w:type="spellEnd"/>
+      <w:r>
+        <w:t xml:space="preserve">. That avoids automatic conversion, naming conflicts, </w:t>
+      </w:r>
+      <w:r>
+        <w:t>wrong comparisons etc.</w:t>
+      </w:r>
+    </w:p>
+    <w:p>
+      <w:pPr>
+        <w:pStyle w:val="ListParagraph"/>
+        <w:numPr>
+          <w:ilvl w:val="0"/>
           <w:numId w:val="8"/>
         </w:numPr>
       </w:pPr>
@@ -4994,7 +6504,7 @@
         <w:ind w:left="1440" w:hanging="360"/>
       </w:pPr>
     </w:lvl>
-    <w:lvl w:ilvl="2" w:tplc="0409001B" w:tentative="1">
+    <w:lvl w:ilvl="2" w:tplc="0409001B">
       <w:start w:val="1"/>
       <w:numFmt w:val="lowerRoman"/>
       <w:lvlText w:val="%3."/>
@@ -6185,7 +7695,7 @@
   <w:style w:type="paragraph" w:default="1" w:styleId="Normal">
     <w:name w:val="Normal"/>
     <w:qFormat/>
-    <w:rsid w:val="00784172"/>
+    <w:rsid w:val="007C115C"/>
     <w:rPr>
       <w:rFonts w:ascii="Times New Roman" w:eastAsia="Times New Roman" w:hAnsi="Times New Roman" w:cs="Times New Roman"/>
     </w:rPr>

</xml_diff>

<commit_message>
Vector, Array, pointers, reference
</commit_message>
<xml_diff>
--- a/notes.docx
+++ b/notes.docx
@@ -256,7 +256,23 @@
         <w:rPr>
           <w:rFonts w:ascii="Helvetica" w:hAnsi="Helvetica" w:cs="Helvetica"/>
         </w:rPr>
-        <w:t>Use tasks.json to set command and action.</w:t>
+        <w:t xml:space="preserve">Use </w:t>
+      </w:r>
+      <w:proofErr w:type="spellStart"/>
+      <w:proofErr w:type="gramStart"/>
+      <w:r>
+        <w:rPr>
+          <w:rFonts w:ascii="Helvetica" w:hAnsi="Helvetica" w:cs="Helvetica"/>
+        </w:rPr>
+        <w:t>tasks.json</w:t>
+      </w:r>
+      <w:proofErr w:type="spellEnd"/>
+      <w:proofErr w:type="gramEnd"/>
+      <w:r>
+        <w:rPr>
+          <w:rFonts w:ascii="Helvetica" w:hAnsi="Helvetica" w:cs="Helvetica"/>
+        </w:rPr>
+        <w:t xml:space="preserve"> to set command and action.</w:t>
       </w:r>
     </w:p>
     <w:p>
@@ -282,11 +298,19 @@
           <w:rFonts w:ascii="Helvetica" w:hAnsi="Helvetica" w:cs="Helvetica"/>
         </w:rPr>
       </w:pPr>
-      <w:r>
-        <w:rPr>
-          <w:rFonts w:ascii="Helvetica" w:hAnsi="Helvetica" w:cs="Helvetica"/>
-        </w:rPr>
-        <w:t>Cmd+p =&gt; command palate</w:t>
+      <w:proofErr w:type="spellStart"/>
+      <w:r>
+        <w:rPr>
+          <w:rFonts w:ascii="Helvetica" w:hAnsi="Helvetica" w:cs="Helvetica"/>
+        </w:rPr>
+        <w:t>Cmd+p</w:t>
+      </w:r>
+      <w:proofErr w:type="spellEnd"/>
+      <w:r>
+        <w:rPr>
+          <w:rFonts w:ascii="Helvetica" w:hAnsi="Helvetica" w:cs="Helvetica"/>
+        </w:rPr>
+        <w:t xml:space="preserve"> =&gt; command palate</w:t>
       </w:r>
     </w:p>
     <w:p>
@@ -312,11 +336,19 @@
           <w:rFonts w:ascii="Helvetica" w:hAnsi="Helvetica" w:cs="Helvetica"/>
         </w:rPr>
       </w:pPr>
-      <w:r>
-        <w:rPr>
-          <w:rFonts w:ascii="Helvetica" w:hAnsi="Helvetica" w:cs="Helvetica"/>
-        </w:rPr>
-        <w:t>Cmd+p =&gt; task &lt;name of task to run&gt;</w:t>
+      <w:proofErr w:type="spellStart"/>
+      <w:r>
+        <w:rPr>
+          <w:rFonts w:ascii="Helvetica" w:hAnsi="Helvetica" w:cs="Helvetica"/>
+        </w:rPr>
+        <w:t>Cmd+p</w:t>
+      </w:r>
+      <w:proofErr w:type="spellEnd"/>
+      <w:r>
+        <w:rPr>
+          <w:rFonts w:ascii="Helvetica" w:hAnsi="Helvetica" w:cs="Helvetica"/>
+        </w:rPr>
+        <w:t xml:space="preserve"> =&gt; task &lt;name of task to run&gt;</w:t>
       </w:r>
     </w:p>
     <w:p>
@@ -620,7 +652,15 @@
         </w:numPr>
       </w:pPr>
       <w:r>
-        <w:t>Usually 20% on dev and 80% on other activites.</w:t>
+        <w:t xml:space="preserve">Usually 20% on dev and 80% on other </w:t>
+      </w:r>
+      <w:proofErr w:type="spellStart"/>
+      <w:r>
+        <w:t>activites</w:t>
+      </w:r>
+      <w:proofErr w:type="spellEnd"/>
+      <w:r>
+        <w:t>.</w:t>
       </w:r>
     </w:p>
     <w:p>
@@ -693,8 +733,20 @@
           <w:szCs w:val="20"/>
           <w:shd w:val="clear" w:color="auto" w:fill="EFF0F1"/>
         </w:rPr>
-        <w:t>-Werror</w:t>
-      </w:r>
+        <w:t>-</w:t>
+      </w:r>
+      <w:proofErr w:type="spellStart"/>
+      <w:r>
+        <w:rPr>
+          <w:rFonts w:ascii="Consolas" w:hAnsi="Consolas" w:cs="Consolas"/>
+          <w:color w:val="242729"/>
+          <w:sz w:val="20"/>
+          <w:szCs w:val="20"/>
+          <w:shd w:val="clear" w:color="auto" w:fill="EFF0F1"/>
+        </w:rPr>
+        <w:t>Werror</w:t>
+      </w:r>
+      <w:proofErr w:type="spellEnd"/>
     </w:p>
     <w:p>
       <w:pPr>
@@ -1044,8 +1096,32 @@
         <w:rPr>
           <w:rFonts w:ascii="Helvetica" w:hAnsi="Helvetica" w:cs="Helvetica"/>
         </w:rPr>
-        <w:t>For standard library, use with “.h” extension and from namespace (ex: #include &lt;iostream&gt; and std::cout</w:t>
-      </w:r>
+        <w:t xml:space="preserve">For standard library, use with “.h” extension and from namespace (ex: #include &lt;iostream&gt; and </w:t>
+      </w:r>
+      <w:proofErr w:type="spellStart"/>
+      <w:proofErr w:type="gramStart"/>
+      <w:r>
+        <w:rPr>
+          <w:rFonts w:ascii="Helvetica" w:hAnsi="Helvetica" w:cs="Helvetica"/>
+        </w:rPr>
+        <w:t>std</w:t>
+      </w:r>
+      <w:proofErr w:type="spellEnd"/>
+      <w:r>
+        <w:rPr>
+          <w:rFonts w:ascii="Helvetica" w:hAnsi="Helvetica" w:cs="Helvetica"/>
+        </w:rPr>
+        <w:t>::</w:t>
+      </w:r>
+      <w:proofErr w:type="spellStart"/>
+      <w:proofErr w:type="gramEnd"/>
+      <w:r>
+        <w:rPr>
+          <w:rFonts w:ascii="Helvetica" w:hAnsi="Helvetica" w:cs="Helvetica"/>
+        </w:rPr>
+        <w:t>cout</w:t>
+      </w:r>
+      <w:proofErr w:type="spellEnd"/>
     </w:p>
     <w:p>
       <w:pPr>
@@ -1079,7 +1155,21 @@
         <w:rPr>
           <w:rFonts w:ascii="Helvetica" w:hAnsi="Helvetica" w:cs="Helvetica"/>
         </w:rPr>
-        <w:t>Have .h or .hpp extension</w:t>
+        <w:t>Have .h or .</w:t>
+      </w:r>
+      <w:proofErr w:type="spellStart"/>
+      <w:r>
+        <w:rPr>
+          <w:rFonts w:ascii="Helvetica" w:hAnsi="Helvetica" w:cs="Helvetica"/>
+        </w:rPr>
+        <w:t>hpp</w:t>
+      </w:r>
+      <w:proofErr w:type="spellEnd"/>
+      <w:r>
+        <w:rPr>
+          <w:rFonts w:ascii="Helvetica" w:hAnsi="Helvetica" w:cs="Helvetica"/>
+        </w:rPr>
+        <w:t xml:space="preserve"> extension</w:t>
       </w:r>
     </w:p>
     <w:p>
@@ -1127,7 +1217,21 @@
         <w:rPr>
           <w:rFonts w:ascii="Helvetica" w:hAnsi="Helvetica" w:cs="Helvetica"/>
         </w:rPr>
-        <w:t xml:space="preserve"> to avoid duplicate inclusion. #ifndef UNIQUE_NAME #define …. #endif</w:t>
+        <w:t xml:space="preserve"> to avoid duplicate inclusion. #</w:t>
+      </w:r>
+      <w:proofErr w:type="spellStart"/>
+      <w:r>
+        <w:rPr>
+          <w:rFonts w:ascii="Helvetica" w:hAnsi="Helvetica" w:cs="Helvetica"/>
+        </w:rPr>
+        <w:t>ifndef</w:t>
+      </w:r>
+      <w:proofErr w:type="spellEnd"/>
+      <w:r>
+        <w:rPr>
+          <w:rFonts w:ascii="Helvetica" w:hAnsi="Helvetica" w:cs="Helvetica"/>
+        </w:rPr>
+        <w:t xml:space="preserve"> UNIQUE_NAME #define …. #endif</w:t>
       </w:r>
     </w:p>
     <w:p>
@@ -1274,7 +1378,21 @@
         <w:rPr>
           <w:rFonts w:ascii="Helvetica" w:hAnsi="Helvetica" w:cs="Helvetica"/>
         </w:rPr>
-        <w:t>Have same names for header files as source definition file. Ex: calculator.h, calculator.cc</w:t>
+        <w:t xml:space="preserve">Have same names for header files as source definition file. Ex: </w:t>
+      </w:r>
+      <w:proofErr w:type="spellStart"/>
+      <w:r>
+        <w:rPr>
+          <w:rFonts w:ascii="Helvetica" w:hAnsi="Helvetica" w:cs="Helvetica"/>
+        </w:rPr>
+        <w:t>calculator.h</w:t>
+      </w:r>
+      <w:proofErr w:type="spellEnd"/>
+      <w:r>
+        <w:rPr>
+          <w:rFonts w:ascii="Helvetica" w:hAnsi="Helvetica" w:cs="Helvetica"/>
+        </w:rPr>
+        <w:t>, calculator.cc</w:t>
       </w:r>
     </w:p>
     <w:p>
@@ -1654,7 +1772,71 @@
         <w:rPr>
           <w:rFonts w:ascii="Helvetica" w:hAnsi="Helvetica" w:cs="Helvetica"/>
         </w:rPr>
-        <w:t>Use fixed width integer types. #include &lt;cstdint&gt; .. std::int16_t val;</w:t>
+        <w:t>Use fixed width integer types. #include &lt;</w:t>
+      </w:r>
+      <w:proofErr w:type="spellStart"/>
+      <w:r>
+        <w:rPr>
+          <w:rFonts w:ascii="Helvetica" w:hAnsi="Helvetica" w:cs="Helvetica"/>
+        </w:rPr>
+        <w:t>cstdint</w:t>
+      </w:r>
+      <w:proofErr w:type="spellEnd"/>
+      <w:r>
+        <w:rPr>
+          <w:rFonts w:ascii="Helvetica" w:hAnsi="Helvetica" w:cs="Helvetica"/>
+        </w:rPr>
+        <w:t>&gt;</w:t>
+      </w:r>
+      <w:proofErr w:type="gramStart"/>
+      <w:r>
+        <w:rPr>
+          <w:rFonts w:ascii="Helvetica" w:hAnsi="Helvetica" w:cs="Helvetica"/>
+        </w:rPr>
+        <w:t xml:space="preserve"> ..</w:t>
+      </w:r>
+      <w:proofErr w:type="gramEnd"/>
+      <w:r>
+        <w:rPr>
+          <w:rFonts w:ascii="Helvetica" w:hAnsi="Helvetica" w:cs="Helvetica"/>
+        </w:rPr>
+        <w:t xml:space="preserve"> </w:t>
+      </w:r>
+      <w:proofErr w:type="spellStart"/>
+      <w:proofErr w:type="gramStart"/>
+      <w:r>
+        <w:rPr>
+          <w:rFonts w:ascii="Helvetica" w:hAnsi="Helvetica" w:cs="Helvetica"/>
+        </w:rPr>
+        <w:t>std</w:t>
+      </w:r>
+      <w:proofErr w:type="spellEnd"/>
+      <w:r>
+        <w:rPr>
+          <w:rFonts w:ascii="Helvetica" w:hAnsi="Helvetica" w:cs="Helvetica"/>
+        </w:rPr>
+        <w:t>::</w:t>
+      </w:r>
+      <w:proofErr w:type="gramEnd"/>
+      <w:r>
+        <w:rPr>
+          <w:rFonts w:ascii="Helvetica" w:hAnsi="Helvetica" w:cs="Helvetica"/>
+        </w:rPr>
+        <w:t xml:space="preserve">int16_t </w:t>
+      </w:r>
+      <w:proofErr w:type="spellStart"/>
+      <w:r>
+        <w:rPr>
+          <w:rFonts w:ascii="Helvetica" w:hAnsi="Helvetica" w:cs="Helvetica"/>
+        </w:rPr>
+        <w:t>val</w:t>
+      </w:r>
+      <w:proofErr w:type="spellEnd"/>
+      <w:r>
+        <w:rPr>
+          <w:rFonts w:ascii="Helvetica" w:hAnsi="Helvetica" w:cs="Helvetica"/>
+        </w:rPr>
+        <w:t>;</w:t>
       </w:r>
     </w:p>
     <w:p>
@@ -1689,7 +1871,43 @@
         <w:rPr>
           <w:rFonts w:ascii="Helvetica" w:hAnsi="Helvetica" w:cs="Helvetica"/>
         </w:rPr>
-        <w:t>Optionally use fast/least variants. Std::int_fast16_t or std::int_least16_t</w:t>
+        <w:t xml:space="preserve">Optionally use fast/least variants. </w:t>
+      </w:r>
+      <w:proofErr w:type="spellStart"/>
+      <w:proofErr w:type="gramStart"/>
+      <w:r>
+        <w:rPr>
+          <w:rFonts w:ascii="Helvetica" w:hAnsi="Helvetica" w:cs="Helvetica"/>
+        </w:rPr>
+        <w:t>Std</w:t>
+      </w:r>
+      <w:proofErr w:type="spellEnd"/>
+      <w:r>
+        <w:rPr>
+          <w:rFonts w:ascii="Helvetica" w:hAnsi="Helvetica" w:cs="Helvetica"/>
+        </w:rPr>
+        <w:t>::</w:t>
+      </w:r>
+      <w:proofErr w:type="gramEnd"/>
+      <w:r>
+        <w:rPr>
+          <w:rFonts w:ascii="Helvetica" w:hAnsi="Helvetica" w:cs="Helvetica"/>
+        </w:rPr>
+        <w:t xml:space="preserve">int_fast16_t or </w:t>
+      </w:r>
+      <w:proofErr w:type="spellStart"/>
+      <w:r>
+        <w:rPr>
+          <w:rFonts w:ascii="Helvetica" w:hAnsi="Helvetica" w:cs="Helvetica"/>
+        </w:rPr>
+        <w:t>std</w:t>
+      </w:r>
+      <w:proofErr w:type="spellEnd"/>
+      <w:r>
+        <w:rPr>
+          <w:rFonts w:ascii="Helvetica" w:hAnsi="Helvetica" w:cs="Helvetica"/>
+        </w:rPr>
+        <w:t>::int_least16_t</w:t>
       </w:r>
     </w:p>
     <w:p>
@@ -1907,11 +2125,33 @@
           <w:rFonts w:ascii="Helvetica" w:hAnsi="Helvetica" w:cs="Helvetica"/>
         </w:rPr>
       </w:pPr>
-      <w:r>
-        <w:rPr>
-          <w:rFonts w:ascii="Helvetica" w:hAnsi="Helvetica" w:cs="Helvetica"/>
-        </w:rPr>
-        <w:t>Const, Constexpr, Symbolic constants</w:t>
+      <w:proofErr w:type="spellStart"/>
+      <w:r>
+        <w:rPr>
+          <w:rFonts w:ascii="Helvetica" w:hAnsi="Helvetica" w:cs="Helvetica"/>
+        </w:rPr>
+        <w:t>Const</w:t>
+      </w:r>
+      <w:proofErr w:type="spellEnd"/>
+      <w:r>
+        <w:rPr>
+          <w:rFonts w:ascii="Helvetica" w:hAnsi="Helvetica" w:cs="Helvetica"/>
+        </w:rPr>
+        <w:t xml:space="preserve">, </w:t>
+      </w:r>
+      <w:proofErr w:type="spellStart"/>
+      <w:r>
+        <w:rPr>
+          <w:rFonts w:ascii="Helvetica" w:hAnsi="Helvetica" w:cs="Helvetica"/>
+        </w:rPr>
+        <w:t>Constexpr</w:t>
+      </w:r>
+      <w:proofErr w:type="spellEnd"/>
+      <w:r>
+        <w:rPr>
+          <w:rFonts w:ascii="Helvetica" w:hAnsi="Helvetica" w:cs="Helvetica"/>
+        </w:rPr>
+        <w:t>, Symbolic constants</w:t>
       </w:r>
     </w:p>
     <w:p>
@@ -1981,8 +2221,16 @@
         <w:rPr>
           <w:rFonts w:ascii="Helvetica" w:hAnsi="Helvetica" w:cs="Helvetica"/>
         </w:rPr>
-        <w:t>Prefer constexpr</w:t>
-      </w:r>
+        <w:t xml:space="preserve">Prefer </w:t>
+      </w:r>
+      <w:proofErr w:type="spellStart"/>
+      <w:r>
+        <w:rPr>
+          <w:rFonts w:ascii="Helvetica" w:hAnsi="Helvetica" w:cs="Helvetica"/>
+        </w:rPr>
+        <w:t>constexpr</w:t>
+      </w:r>
+      <w:proofErr w:type="spellEnd"/>
     </w:p>
     <w:p>
       <w:pPr>
@@ -2016,7 +2264,21 @@
         <w:rPr>
           <w:rFonts w:ascii="Helvetica" w:hAnsi="Helvetica" w:cs="Helvetica"/>
         </w:rPr>
-        <w:t>Prefer putting all constants as constexpr in a header under a namespace.</w:t>
+        <w:t xml:space="preserve">Prefer putting all constants as </w:t>
+      </w:r>
+      <w:proofErr w:type="spellStart"/>
+      <w:r>
+        <w:rPr>
+          <w:rFonts w:ascii="Helvetica" w:hAnsi="Helvetica" w:cs="Helvetica"/>
+        </w:rPr>
+        <w:t>constexpr</w:t>
+      </w:r>
+      <w:proofErr w:type="spellEnd"/>
+      <w:r>
+        <w:rPr>
+          <w:rFonts w:ascii="Helvetica" w:hAnsi="Helvetica" w:cs="Helvetica"/>
+        </w:rPr>
+        <w:t xml:space="preserve"> in a header under a namespace.</w:t>
       </w:r>
     </w:p>
     <w:p>
@@ -2298,7 +2560,21 @@
         <w:rPr>
           <w:rFonts w:ascii="Helvetica" w:hAnsi="Helvetica" w:cs="Helvetica"/>
         </w:rPr>
-        <w:t>non const global variables are evil.</w:t>
+        <w:t xml:space="preserve">non </w:t>
+      </w:r>
+      <w:proofErr w:type="spellStart"/>
+      <w:r>
+        <w:rPr>
+          <w:rFonts w:ascii="Helvetica" w:hAnsi="Helvetica" w:cs="Helvetica"/>
+        </w:rPr>
+        <w:t>const</w:t>
+      </w:r>
+      <w:proofErr w:type="spellEnd"/>
+      <w:r>
+        <w:rPr>
+          <w:rFonts w:ascii="Helvetica" w:hAnsi="Helvetica" w:cs="Helvetica"/>
+        </w:rPr>
+        <w:t xml:space="preserve"> global variables are evil.</w:t>
       </w:r>
     </w:p>
     <w:p>
@@ -2497,7 +2773,35 @@
         <w:rPr>
           <w:rFonts w:ascii="Helvetica" w:hAnsi="Helvetica" w:cs="Helvetica"/>
         </w:rPr>
-        <w:t>Use static_cast&lt;float&gt;(i). Provides compile time checks.</w:t>
+        <w:t xml:space="preserve">Use </w:t>
+      </w:r>
+      <w:proofErr w:type="spellStart"/>
+      <w:r>
+        <w:rPr>
+          <w:rFonts w:ascii="Helvetica" w:hAnsi="Helvetica" w:cs="Helvetica"/>
+        </w:rPr>
+        <w:t>static_cast</w:t>
+      </w:r>
+      <w:proofErr w:type="spellEnd"/>
+      <w:r>
+        <w:rPr>
+          <w:rFonts w:ascii="Helvetica" w:hAnsi="Helvetica" w:cs="Helvetica"/>
+        </w:rPr>
+        <w:t>&lt;float&gt;(</w:t>
+      </w:r>
+      <w:proofErr w:type="spellStart"/>
+      <w:r>
+        <w:rPr>
+          <w:rFonts w:ascii="Helvetica" w:hAnsi="Helvetica" w:cs="Helvetica"/>
+        </w:rPr>
+        <w:t>i</w:t>
+      </w:r>
+      <w:proofErr w:type="spellEnd"/>
+      <w:r>
+        <w:rPr>
+          <w:rFonts w:ascii="Helvetica" w:hAnsi="Helvetica" w:cs="Helvetica"/>
+        </w:rPr>
+        <w:t>). Provides compile time checks.</w:t>
       </w:r>
     </w:p>
     <w:p>
@@ -2557,7 +2861,113 @@
           <w:szCs w:val="20"/>
           <w:shd w:val="clear" w:color="auto" w:fill="FFFFFF"/>
         </w:rPr>
-        <w:t>If reading numeric values with std::cin, it’s a good idea to remove the extraneous newline using std::cin.ignore()</w:t>
+        <w:t xml:space="preserve">If reading numeric values with </w:t>
+      </w:r>
+      <w:proofErr w:type="spellStart"/>
+      <w:proofErr w:type="gramStart"/>
+      <w:r>
+        <w:rPr>
+          <w:rStyle w:val="Emphasis"/>
+          <w:rFonts w:ascii="Verdana" w:hAnsi="Verdana"/>
+          <w:i w:val="0"/>
+          <w:color w:val="000000"/>
+          <w:sz w:val="20"/>
+          <w:szCs w:val="20"/>
+          <w:shd w:val="clear" w:color="auto" w:fill="FFFFFF"/>
+        </w:rPr>
+        <w:t>std</w:t>
+      </w:r>
+      <w:proofErr w:type="spellEnd"/>
+      <w:r>
+        <w:rPr>
+          <w:rStyle w:val="Emphasis"/>
+          <w:rFonts w:ascii="Verdana" w:hAnsi="Verdana"/>
+          <w:i w:val="0"/>
+          <w:color w:val="000000"/>
+          <w:sz w:val="20"/>
+          <w:szCs w:val="20"/>
+          <w:shd w:val="clear" w:color="auto" w:fill="FFFFFF"/>
+        </w:rPr>
+        <w:t>::</w:t>
+      </w:r>
+      <w:proofErr w:type="spellStart"/>
+      <w:proofErr w:type="gramEnd"/>
+      <w:r>
+        <w:rPr>
+          <w:rStyle w:val="Emphasis"/>
+          <w:rFonts w:ascii="Verdana" w:hAnsi="Verdana"/>
+          <w:i w:val="0"/>
+          <w:color w:val="000000"/>
+          <w:sz w:val="20"/>
+          <w:szCs w:val="20"/>
+          <w:shd w:val="clear" w:color="auto" w:fill="FFFFFF"/>
+        </w:rPr>
+        <w:t>cin</w:t>
+      </w:r>
+      <w:proofErr w:type="spellEnd"/>
+      <w:r>
+        <w:rPr>
+          <w:rStyle w:val="Emphasis"/>
+          <w:rFonts w:ascii="Verdana" w:hAnsi="Verdana"/>
+          <w:i w:val="0"/>
+          <w:color w:val="000000"/>
+          <w:sz w:val="20"/>
+          <w:szCs w:val="20"/>
+          <w:shd w:val="clear" w:color="auto" w:fill="FFFFFF"/>
+        </w:rPr>
+        <w:t xml:space="preserve">, it’s a good idea to remove the extraneous newline using </w:t>
+      </w:r>
+      <w:proofErr w:type="spellStart"/>
+      <w:r>
+        <w:rPr>
+          <w:rStyle w:val="Emphasis"/>
+          <w:rFonts w:ascii="Verdana" w:hAnsi="Verdana"/>
+          <w:i w:val="0"/>
+          <w:color w:val="000000"/>
+          <w:sz w:val="20"/>
+          <w:szCs w:val="20"/>
+          <w:shd w:val="clear" w:color="auto" w:fill="FFFFFF"/>
+        </w:rPr>
+        <w:t>std</w:t>
+      </w:r>
+      <w:proofErr w:type="spellEnd"/>
+      <w:r>
+        <w:rPr>
+          <w:rStyle w:val="Emphasis"/>
+          <w:rFonts w:ascii="Verdana" w:hAnsi="Verdana"/>
+          <w:i w:val="0"/>
+          <w:color w:val="000000"/>
+          <w:sz w:val="20"/>
+          <w:szCs w:val="20"/>
+          <w:shd w:val="clear" w:color="auto" w:fill="FFFFFF"/>
+        </w:rPr>
+        <w:t>::</w:t>
+      </w:r>
+      <w:proofErr w:type="spellStart"/>
+      <w:r>
+        <w:rPr>
+          <w:rStyle w:val="Emphasis"/>
+          <w:rFonts w:ascii="Verdana" w:hAnsi="Verdana"/>
+          <w:i w:val="0"/>
+          <w:color w:val="000000"/>
+          <w:sz w:val="20"/>
+          <w:szCs w:val="20"/>
+          <w:shd w:val="clear" w:color="auto" w:fill="FFFFFF"/>
+        </w:rPr>
+        <w:t>cin.ignore</w:t>
+      </w:r>
+      <w:proofErr w:type="spellEnd"/>
+      <w:r>
+        <w:rPr>
+          <w:rStyle w:val="Emphasis"/>
+          <w:rFonts w:ascii="Verdana" w:hAnsi="Verdana"/>
+          <w:i w:val="0"/>
+          <w:color w:val="000000"/>
+          <w:sz w:val="20"/>
+          <w:szCs w:val="20"/>
+          <w:shd w:val="clear" w:color="auto" w:fill="FFFFFF"/>
+        </w:rPr>
+        <w:t>()</w:t>
       </w:r>
     </w:p>
     <w:p>
@@ -2568,9 +2978,11 @@
           <w:numId w:val="5"/>
         </w:numPr>
       </w:pPr>
+      <w:proofErr w:type="spellStart"/>
       <w:r>
         <w:t>Enum</w:t>
       </w:r>
+      <w:proofErr w:type="spellEnd"/>
     </w:p>
     <w:p>
       <w:pPr>
@@ -2584,14 +2996,27 @@
         <w:t>A</w:t>
       </w:r>
       <w:r>
-        <w:t>lways use enum class</w:t>
+        <w:t xml:space="preserve">lways use </w:t>
+      </w:r>
+      <w:proofErr w:type="spellStart"/>
+      <w:r>
+        <w:t>enum</w:t>
+      </w:r>
+      <w:proofErr w:type="spellEnd"/>
+      <w:r>
+        <w:t xml:space="preserve"> class</w:t>
       </w:r>
       <w:r>
         <w:t xml:space="preserve"> </w:t>
       </w:r>
       <w:r>
-        <w:t>instead of just enum</w:t>
-      </w:r>
+        <w:t xml:space="preserve">instead of just </w:t>
+      </w:r>
+      <w:proofErr w:type="spellStart"/>
+      <w:r>
+        <w:t>enum</w:t>
+      </w:r>
+      <w:proofErr w:type="spellEnd"/>
       <w:r>
         <w:t>.</w:t>
       </w:r>
@@ -2607,9 +3032,30 @@
           <w:numId w:val="5"/>
         </w:numPr>
       </w:pPr>
+      <w:proofErr w:type="spellStart"/>
       <w:r>
         <w:lastRenderedPageBreak/>
-        <w:t>Enum class color {RED, BLUE}; color red_color = color::RED;</w:t>
+        <w:t>Enum</w:t>
+      </w:r>
+      <w:proofErr w:type="spellEnd"/>
+      <w:r>
+        <w:t xml:space="preserve"> class color {RED, BLUE}; color </w:t>
+      </w:r>
+      <w:proofErr w:type="spellStart"/>
+      <w:r>
+        <w:t>red_color</w:t>
+      </w:r>
+      <w:proofErr w:type="spellEnd"/>
+      <w:r>
+        <w:t xml:space="preserve"> = </w:t>
+      </w:r>
+      <w:proofErr w:type="gramStart"/>
+      <w:r>
+        <w:t>color::</w:t>
+      </w:r>
+      <w:proofErr w:type="gramEnd"/>
+      <w:r>
+        <w:t>RED;</w:t>
       </w:r>
     </w:p>
     <w:p>
@@ -2636,7 +3082,47 @@
         <w:t xml:space="preserve">Use typedef </w:t>
       </w:r>
       <w:r>
-        <w:t>to have meaningful type names. Example – typedef int error_t; so that, error_t read_file();</w:t>
+        <w:t xml:space="preserve">to have meaningful type names. Example – typedef </w:t>
+      </w:r>
+      <w:proofErr w:type="spellStart"/>
+      <w:r>
+        <w:t>int</w:t>
+      </w:r>
+      <w:proofErr w:type="spellEnd"/>
+      <w:r>
+        <w:t xml:space="preserve"> </w:t>
+      </w:r>
+      <w:proofErr w:type="spellStart"/>
+      <w:r>
+        <w:t>error_t</w:t>
+      </w:r>
+      <w:proofErr w:type="spellEnd"/>
+      <w:r>
+        <w:t xml:space="preserve">; so that, </w:t>
+      </w:r>
+      <w:proofErr w:type="spellStart"/>
+      <w:r>
+        <w:t>error_t</w:t>
+      </w:r>
+      <w:proofErr w:type="spellEnd"/>
+      <w:r>
+        <w:t xml:space="preserve"> </w:t>
+      </w:r>
+      <w:proofErr w:type="spellStart"/>
+      <w:r>
+        <w:t>read_</w:t>
+      </w:r>
+      <w:proofErr w:type="gramStart"/>
+      <w:r>
+        <w:t>file</w:t>
+      </w:r>
+      <w:proofErr w:type="spellEnd"/>
+      <w:r>
+        <w:t>(</w:t>
+      </w:r>
+      <w:proofErr w:type="gramEnd"/>
+      <w:r>
+        <w:t>);</w:t>
       </w:r>
     </w:p>
     <w:p>
@@ -2660,7 +3146,23 @@
         </w:numPr>
       </w:pPr>
       <w:r>
-        <w:t>Even better use “aliasing”. Using error_t = int;</w:t>
+        <w:t xml:space="preserve">Even better use “aliasing”. Using </w:t>
+      </w:r>
+      <w:proofErr w:type="spellStart"/>
+      <w:r>
+        <w:t>error_t</w:t>
+      </w:r>
+      <w:proofErr w:type="spellEnd"/>
+      <w:r>
+        <w:t xml:space="preserve"> = </w:t>
+      </w:r>
+      <w:proofErr w:type="spellStart"/>
+      <w:r>
+        <w:t>int</w:t>
+      </w:r>
+      <w:proofErr w:type="spellEnd"/>
+      <w:r>
+        <w:t>;</w:t>
       </w:r>
     </w:p>
     <w:p>
@@ -2735,7 +3237,15 @@
         </w:numPr>
       </w:pPr>
       <w:r>
-        <w:t>Can use initialization like struct Employee{short id, short age, float salary}; Employee e1 = {1011, 28, 150000};</w:t>
+        <w:t xml:space="preserve">Can use initialization like struct </w:t>
+      </w:r>
+      <w:proofErr w:type="gramStart"/>
+      <w:r>
+        <w:t>Employee{</w:t>
+      </w:r>
+      <w:proofErr w:type="gramEnd"/>
+      <w:r>
+        <w:t>short id, short age, float salary}; Employee e1 = {1011, 28, 150000};</w:t>
       </w:r>
     </w:p>
     <w:p>
@@ -2750,7 +3260,23 @@
         <w:t>Can have struct inside struct.</w:t>
       </w:r>
       <w:r>
-        <w:t xml:space="preserve"> Then initialization becomes {outer struct vars, {inner..}}</w:t>
+        <w:t xml:space="preserve"> Then initialization becomes {outer struct </w:t>
+      </w:r>
+      <w:proofErr w:type="spellStart"/>
+      <w:r>
+        <w:t>vars</w:t>
+      </w:r>
+      <w:proofErr w:type="spellEnd"/>
+      <w:r>
+        <w:t>, {</w:t>
+      </w:r>
+      <w:proofErr w:type="gramStart"/>
+      <w:r>
+        <w:t>inner..</w:t>
+      </w:r>
+      <w:proofErr w:type="gramEnd"/>
+      <w:r>
+        <w:t>}}</w:t>
       </w:r>
     </w:p>
     <w:p>
@@ -2810,10 +3336,587 @@
         </w:numPr>
       </w:pPr>
       <w:r>
-        <w:t>Use cin.fail(), cin.clear() and cin.ignore(32767, ‘\n’) to make programs robust.</w:t>
-      </w:r>
-      <w:bookmarkStart w:id="0" w:name="_GoBack"/>
-      <w:bookmarkEnd w:id="0"/>
+        <w:t xml:space="preserve">Use </w:t>
+      </w:r>
+      <w:proofErr w:type="spellStart"/>
+      <w:proofErr w:type="gramStart"/>
+      <w:r>
+        <w:t>cin.fail</w:t>
+      </w:r>
+      <w:proofErr w:type="spellEnd"/>
+      <w:proofErr w:type="gramEnd"/>
+      <w:r>
+        <w:t xml:space="preserve">(), </w:t>
+      </w:r>
+      <w:proofErr w:type="spellStart"/>
+      <w:r>
+        <w:t>cin.clear</w:t>
+      </w:r>
+      <w:proofErr w:type="spellEnd"/>
+      <w:r>
+        <w:t xml:space="preserve">() and </w:t>
+      </w:r>
+      <w:proofErr w:type="spellStart"/>
+      <w:r>
+        <w:t>cin.ignore</w:t>
+      </w:r>
+      <w:proofErr w:type="spellEnd"/>
+      <w:r>
+        <w:t>(32767, ‘\n’) to make programs robust.</w:t>
+      </w:r>
+    </w:p>
+    <w:p>
+      <w:pPr>
+        <w:pStyle w:val="ListParagraph"/>
+        <w:numPr>
+          <w:ilvl w:val="0"/>
+          <w:numId w:val="5"/>
+        </w:numPr>
+      </w:pPr>
+      <w:r>
+        <w:t>String</w:t>
+      </w:r>
+    </w:p>
+    <w:p>
+      <w:pPr>
+        <w:pStyle w:val="ListParagraph"/>
+        <w:numPr>
+          <w:ilvl w:val="1"/>
+          <w:numId w:val="5"/>
+        </w:numPr>
+      </w:pPr>
+      <w:r>
+        <w:t>Don’t use &lt;</w:t>
+      </w:r>
+      <w:proofErr w:type="spellStart"/>
+      <w:r>
+        <w:t>cstring</w:t>
+      </w:r>
+      <w:proofErr w:type="spellEnd"/>
+      <w:r>
+        <w:t>&gt;</w:t>
+      </w:r>
+      <w:r>
+        <w:t xml:space="preserve"> i.e., c-style string</w:t>
+      </w:r>
+      <w:r>
+        <w:t xml:space="preserve">. </w:t>
+      </w:r>
+      <w:r>
+        <w:t>i</w:t>
+      </w:r>
+      <w:r>
+        <w:t>.e., using character array.</w:t>
+      </w:r>
+    </w:p>
+    <w:p>
+      <w:pPr>
+        <w:pStyle w:val="ListParagraph"/>
+        <w:numPr>
+          <w:ilvl w:val="0"/>
+          <w:numId w:val="5"/>
+        </w:numPr>
+      </w:pPr>
+      <w:r>
+        <w:t>Pointers</w:t>
+      </w:r>
+    </w:p>
+    <w:p>
+      <w:pPr>
+        <w:pStyle w:val="ListParagraph"/>
+        <w:numPr>
+          <w:ilvl w:val="1"/>
+          <w:numId w:val="5"/>
+        </w:numPr>
+      </w:pPr>
+      <w:r>
+        <w:t xml:space="preserve">Always initialize to null </w:t>
+      </w:r>
+      <w:proofErr w:type="spellStart"/>
+      <w:r>
+        <w:t>ptr</w:t>
+      </w:r>
+      <w:proofErr w:type="spellEnd"/>
+      <w:r>
+        <w:t xml:space="preserve">. </w:t>
+      </w:r>
+      <w:proofErr w:type="spellStart"/>
+      <w:r>
+        <w:t>Int</w:t>
+      </w:r>
+      <w:proofErr w:type="spellEnd"/>
+      <w:r>
+        <w:t xml:space="preserve"> *</w:t>
+      </w:r>
+      <w:proofErr w:type="spellStart"/>
+      <w:r>
+        <w:t>ptr</w:t>
+      </w:r>
+      <w:proofErr w:type="spellEnd"/>
+      <w:r>
+        <w:t xml:space="preserve"> </w:t>
+      </w:r>
+      <w:proofErr w:type="gramStart"/>
+      <w:r>
+        <w:t xml:space="preserve">{ </w:t>
+      </w:r>
+      <w:proofErr w:type="spellStart"/>
+      <w:r>
+        <w:t>nullptr</w:t>
+      </w:r>
+      <w:proofErr w:type="spellEnd"/>
+      <w:proofErr w:type="gramEnd"/>
+      <w:r>
+        <w:t xml:space="preserve"> }</w:t>
+      </w:r>
+    </w:p>
+    <w:p>
+      <w:pPr>
+        <w:pStyle w:val="ListParagraph"/>
+        <w:numPr>
+          <w:ilvl w:val="1"/>
+          <w:numId w:val="5"/>
+        </w:numPr>
+      </w:pPr>
+      <w:r>
+        <w:t>Pointer arithmetic can cause program crash if length of list is not handled correctly.</w:t>
+      </w:r>
+      <w:r>
+        <w:t xml:space="preserve"> Use caution.</w:t>
+      </w:r>
+    </w:p>
+    <w:p>
+      <w:pPr>
+        <w:pStyle w:val="ListParagraph"/>
+        <w:numPr>
+          <w:ilvl w:val="1"/>
+          <w:numId w:val="5"/>
+        </w:numPr>
+      </w:pPr>
+      <w:proofErr w:type="spellStart"/>
+      <w:r>
+        <w:t>Cout</w:t>
+      </w:r>
+      <w:proofErr w:type="spellEnd"/>
+      <w:r>
+        <w:t xml:space="preserve"> print just address if </w:t>
+      </w:r>
+      <w:proofErr w:type="spellStart"/>
+      <w:r>
+        <w:t>int</w:t>
+      </w:r>
+      <w:proofErr w:type="spellEnd"/>
+      <w:r>
+        <w:t>*, it deciphers char* as string. This may have inadvertent result in case char* c = &amp;</w:t>
+      </w:r>
+      <w:proofErr w:type="spellStart"/>
+      <w:r>
+        <w:t>another_char</w:t>
+      </w:r>
+      <w:proofErr w:type="spellEnd"/>
+      <w:r>
+        <w:t>;</w:t>
+      </w:r>
+    </w:p>
+    <w:p>
+      <w:pPr>
+        <w:pStyle w:val="ListParagraph"/>
+        <w:numPr>
+          <w:ilvl w:val="1"/>
+          <w:numId w:val="5"/>
+        </w:numPr>
+      </w:pPr>
+      <w:r>
+        <w:t xml:space="preserve">Be careful about return addresses on local variable from function. They become dangling </w:t>
+      </w:r>
+      <w:proofErr w:type="spellStart"/>
+      <w:r>
+        <w:t>ptrs</w:t>
+      </w:r>
+      <w:proofErr w:type="spellEnd"/>
+      <w:r>
+        <w:t>.</w:t>
+      </w:r>
+    </w:p>
+    <w:p>
+      <w:pPr>
+        <w:pStyle w:val="ListParagraph"/>
+        <w:numPr>
+          <w:ilvl w:val="1"/>
+          <w:numId w:val="5"/>
+        </w:numPr>
+      </w:pPr>
+      <w:r>
+        <w:t>Use “p-&gt;member” instead of “(*p</w:t>
+      </w:r>
+      <w:proofErr w:type="gramStart"/>
+      <w:r>
+        <w:t>).member</w:t>
+      </w:r>
+      <w:proofErr w:type="gramEnd"/>
+      <w:r>
+        <w:t xml:space="preserve">” </w:t>
+      </w:r>
+    </w:p>
+    <w:p>
+      <w:pPr>
+        <w:pStyle w:val="ListParagraph"/>
+        <w:numPr>
+          <w:ilvl w:val="1"/>
+          <w:numId w:val="5"/>
+        </w:numPr>
+      </w:pPr>
+      <w:r>
+        <w:t>Use delete operators efficiently to avoid memory leaks.</w:t>
+      </w:r>
+    </w:p>
+    <w:p>
+      <w:pPr>
+        <w:pStyle w:val="ListParagraph"/>
+        <w:numPr>
+          <w:ilvl w:val="1"/>
+          <w:numId w:val="5"/>
+        </w:numPr>
+      </w:pPr>
+      <w:r>
+        <w:t xml:space="preserve">Gracefully handle memory allocation issue. </w:t>
+      </w:r>
+      <w:proofErr w:type="spellStart"/>
+      <w:r>
+        <w:t>int</w:t>
+      </w:r>
+      <w:proofErr w:type="spellEnd"/>
+      <w:r>
+        <w:t xml:space="preserve"> *</w:t>
+      </w:r>
+      <w:proofErr w:type="spellStart"/>
+      <w:r>
+        <w:t>iPtr</w:t>
+      </w:r>
+      <w:proofErr w:type="spellEnd"/>
+      <w:r>
+        <w:t xml:space="preserve"> = </w:t>
+      </w:r>
+      <w:r>
+        <w:t>new</w:t>
+      </w:r>
+      <w:r>
+        <w:t xml:space="preserve"> </w:t>
+      </w:r>
+      <w:r>
+        <w:t>(</w:t>
+      </w:r>
+      <w:proofErr w:type="spellStart"/>
+      <w:proofErr w:type="gramStart"/>
+      <w:r>
+        <w:t>std</w:t>
+      </w:r>
+      <w:proofErr w:type="spellEnd"/>
+      <w:r>
+        <w:t>::</w:t>
+      </w:r>
+      <w:proofErr w:type="spellStart"/>
+      <w:proofErr w:type="gramEnd"/>
+      <w:r>
+        <w:t>no</w:t>
+      </w:r>
+      <w:r>
+        <w:t>throw</w:t>
+      </w:r>
+      <w:proofErr w:type="spellEnd"/>
+      <w:r>
+        <w:t xml:space="preserve">) </w:t>
+      </w:r>
+      <w:proofErr w:type="spellStart"/>
+      <w:r>
+        <w:t>int</w:t>
+      </w:r>
+      <w:proofErr w:type="spellEnd"/>
+      <w:r>
+        <w:t>;</w:t>
+      </w:r>
+    </w:p>
+    <w:p>
+      <w:pPr>
+        <w:pStyle w:val="ListParagraph"/>
+        <w:numPr>
+          <w:ilvl w:val="1"/>
+          <w:numId w:val="5"/>
+        </w:numPr>
+      </w:pPr>
+      <w:r>
+        <w:t xml:space="preserve">Delete is for 1 variable </w:t>
+      </w:r>
+      <w:proofErr w:type="spellStart"/>
+      <w:r>
+        <w:t>ptr</w:t>
+      </w:r>
+      <w:proofErr w:type="spellEnd"/>
+      <w:r>
+        <w:t xml:space="preserve">, </w:t>
+      </w:r>
+      <w:proofErr w:type="gramStart"/>
+      <w:r>
+        <w:t>delete[</w:t>
+      </w:r>
+      <w:proofErr w:type="gramEnd"/>
+      <w:r>
+        <w:t xml:space="preserve">] for array </w:t>
+      </w:r>
+      <w:proofErr w:type="spellStart"/>
+      <w:r>
+        <w:t>ptr</w:t>
+      </w:r>
+      <w:proofErr w:type="spellEnd"/>
+      <w:r>
+        <w:t xml:space="preserve">. If you use delete for </w:t>
+      </w:r>
+      <w:proofErr w:type="gramStart"/>
+      <w:r>
+        <w:t>delete[</w:t>
+      </w:r>
+      <w:proofErr w:type="gramEnd"/>
+      <w:r>
+        <w:t>] then memory leaks and crash happen.</w:t>
+      </w:r>
+    </w:p>
+    <w:p>
+      <w:pPr>
+        <w:pStyle w:val="ListParagraph"/>
+        <w:numPr>
+          <w:ilvl w:val="1"/>
+          <w:numId w:val="5"/>
+        </w:numPr>
+      </w:pPr>
+      <w:r>
+        <w:t xml:space="preserve">Avoid void </w:t>
+      </w:r>
+      <w:proofErr w:type="spellStart"/>
+      <w:r>
+        <w:t>ptrs</w:t>
+      </w:r>
+      <w:proofErr w:type="spellEnd"/>
+      <w:r>
+        <w:t xml:space="preserve"> unless absolutely necessary.</w:t>
+      </w:r>
+    </w:p>
+    <w:p>
+      <w:pPr>
+        <w:pStyle w:val="ListParagraph"/>
+        <w:numPr>
+          <w:ilvl w:val="1"/>
+          <w:numId w:val="5"/>
+        </w:numPr>
+      </w:pPr>
+      <w:r>
+        <w:t xml:space="preserve">Avoid pointer to a pointer to pointer… strategy unless absolutely necessary. Have extra precaution to </w:t>
+      </w:r>
+      <w:proofErr w:type="gramStart"/>
+      <w:r>
+        <w:t>delete[</w:t>
+      </w:r>
+      <w:proofErr w:type="gramEnd"/>
+      <w:r>
+        <w:t>] these pointer references.</w:t>
+      </w:r>
+    </w:p>
+    <w:p>
+      <w:pPr>
+        <w:pStyle w:val="ListParagraph"/>
+        <w:numPr>
+          <w:ilvl w:val="0"/>
+          <w:numId w:val="5"/>
+        </w:numPr>
+      </w:pPr>
+      <w:r>
+        <w:t>References</w:t>
+      </w:r>
+    </w:p>
+    <w:p>
+      <w:pPr>
+        <w:pStyle w:val="ListParagraph"/>
+        <w:numPr>
+          <w:ilvl w:val="1"/>
+          <w:numId w:val="5"/>
+        </w:numPr>
+      </w:pPr>
+      <w:r>
+        <w:t>Safer than pointers (requires initialization with valid address). Prefer this when no dynamic allocation is necessary.</w:t>
+      </w:r>
+    </w:p>
+    <w:p>
+      <w:pPr>
+        <w:pStyle w:val="ListParagraph"/>
+        <w:numPr>
+          <w:ilvl w:val="0"/>
+          <w:numId w:val="5"/>
+        </w:numPr>
+      </w:pPr>
+      <w:r>
+        <w:t>Costly data copies</w:t>
+      </w:r>
+    </w:p>
+    <w:p>
+      <w:pPr>
+        <w:pStyle w:val="ListParagraph"/>
+        <w:numPr>
+          <w:ilvl w:val="1"/>
+          <w:numId w:val="5"/>
+        </w:numPr>
+        <w:rPr>
+          <w:i/>
+        </w:rPr>
+      </w:pPr>
+      <w:r>
+        <w:rPr>
+          <w:rStyle w:val="Emphasis"/>
+          <w:rFonts w:ascii="Verdana" w:hAnsi="Verdana"/>
+          <w:i w:val="0"/>
+          <w:color w:val="000000"/>
+          <w:sz w:val="20"/>
+          <w:szCs w:val="20"/>
+          <w:shd w:val="clear" w:color="auto" w:fill="FFFFFF"/>
+        </w:rPr>
+        <w:t>Pass non-pointer, non-fundamental data type variables (such as structs) by (</w:t>
+      </w:r>
+      <w:proofErr w:type="spellStart"/>
+      <w:r>
+        <w:rPr>
+          <w:rStyle w:val="Emphasis"/>
+          <w:rFonts w:ascii="Verdana" w:hAnsi="Verdana"/>
+          <w:i w:val="0"/>
+          <w:color w:val="000000"/>
+          <w:sz w:val="20"/>
+          <w:szCs w:val="20"/>
+          <w:shd w:val="clear" w:color="auto" w:fill="FFFFFF"/>
+        </w:rPr>
+        <w:t>const</w:t>
+      </w:r>
+      <w:proofErr w:type="spellEnd"/>
+      <w:r>
+        <w:rPr>
+          <w:rStyle w:val="Emphasis"/>
+          <w:rFonts w:ascii="Verdana" w:hAnsi="Verdana"/>
+          <w:i w:val="0"/>
+          <w:color w:val="000000"/>
+          <w:sz w:val="20"/>
+          <w:szCs w:val="20"/>
+          <w:shd w:val="clear" w:color="auto" w:fill="FFFFFF"/>
+        </w:rPr>
+        <w:t>) reference</w:t>
+      </w:r>
+      <w:r>
+        <w:rPr>
+          <w:rFonts w:ascii="Verdana" w:hAnsi="Verdana"/>
+          <w:i/>
+          <w:color w:val="000000"/>
+          <w:sz w:val="20"/>
+          <w:szCs w:val="20"/>
+          <w:shd w:val="clear" w:color="auto" w:fill="FFFFFF"/>
+        </w:rPr>
+        <w:t>.</w:t>
+      </w:r>
+    </w:p>
+    <w:p>
+      <w:pPr>
+        <w:pStyle w:val="ListParagraph"/>
+        <w:numPr>
+          <w:ilvl w:val="1"/>
+          <w:numId w:val="5"/>
+        </w:numPr>
+        <w:rPr>
+          <w:i/>
+        </w:rPr>
+      </w:pPr>
+      <w:r>
+        <w:rPr>
+          <w:rStyle w:val="Emphasis"/>
+          <w:rFonts w:ascii="Verdana" w:hAnsi="Verdana"/>
+          <w:i w:val="0"/>
+          <w:color w:val="000000"/>
+          <w:sz w:val="20"/>
+          <w:szCs w:val="20"/>
+          <w:shd w:val="clear" w:color="auto" w:fill="FFFFFF"/>
+        </w:rPr>
+        <w:t xml:space="preserve">In for-each loops element declarations, if your elements are non-fundamental types, use references or </w:t>
+      </w:r>
+      <w:proofErr w:type="spellStart"/>
+      <w:r>
+        <w:rPr>
+          <w:rStyle w:val="Emphasis"/>
+          <w:rFonts w:ascii="Verdana" w:hAnsi="Verdana"/>
+          <w:i w:val="0"/>
+          <w:color w:val="000000"/>
+          <w:sz w:val="20"/>
+          <w:szCs w:val="20"/>
+          <w:shd w:val="clear" w:color="auto" w:fill="FFFFFF"/>
+        </w:rPr>
+        <w:t>const</w:t>
+      </w:r>
+      <w:proofErr w:type="spellEnd"/>
+      <w:r>
+        <w:rPr>
+          <w:rStyle w:val="Emphasis"/>
+          <w:rFonts w:ascii="Verdana" w:hAnsi="Verdana"/>
+          <w:i w:val="0"/>
+          <w:color w:val="000000"/>
+          <w:sz w:val="20"/>
+          <w:szCs w:val="20"/>
+          <w:shd w:val="clear" w:color="auto" w:fill="FFFFFF"/>
+        </w:rPr>
+        <w:t xml:space="preserve"> references for performance reasons.</w:t>
+      </w:r>
+    </w:p>
+    <w:p>
+      <w:pPr>
+        <w:pStyle w:val="ListParagraph"/>
+        <w:numPr>
+          <w:ilvl w:val="0"/>
+          <w:numId w:val="5"/>
+        </w:numPr>
+      </w:pPr>
+      <w:r>
+        <w:lastRenderedPageBreak/>
+        <w:t xml:space="preserve">Static length list =&gt; Prefer to use </w:t>
+      </w:r>
+      <w:proofErr w:type="spellStart"/>
+      <w:proofErr w:type="gramStart"/>
+      <w:r>
+        <w:t>std</w:t>
+      </w:r>
+      <w:proofErr w:type="spellEnd"/>
+      <w:r>
+        <w:t>::</w:t>
+      </w:r>
+      <w:proofErr w:type="gramEnd"/>
+      <w:r>
+        <w:t>array</w:t>
+      </w:r>
+    </w:p>
+    <w:p>
+      <w:pPr>
+        <w:pStyle w:val="ListParagraph"/>
+        <w:numPr>
+          <w:ilvl w:val="0"/>
+          <w:numId w:val="5"/>
+        </w:numPr>
+      </w:pPr>
+      <w:r>
+        <w:t xml:space="preserve">Dynamic length list =&gt; Prefer to use </w:t>
+      </w:r>
+      <w:proofErr w:type="spellStart"/>
+      <w:proofErr w:type="gramStart"/>
+      <w:r>
+        <w:t>std</w:t>
+      </w:r>
+      <w:proofErr w:type="spellEnd"/>
+      <w:r>
+        <w:t>::</w:t>
+      </w:r>
+      <w:proofErr w:type="gramEnd"/>
+      <w:r>
+        <w:t>vector</w:t>
+      </w:r>
     </w:p>
     <w:p>
       <w:pPr>
@@ -2952,7 +4055,21 @@
         <w:rPr>
           <w:rFonts w:ascii="Helvetica" w:hAnsi="Helvetica" w:cs="Helvetica"/>
         </w:rPr>
-        <w:t>2. Assembly language: notation. Ex: mov al, 016h</w:t>
+        <w:t xml:space="preserve">2. Assembly language: notation. Ex: </w:t>
+      </w:r>
+      <w:proofErr w:type="spellStart"/>
+      <w:r>
+        <w:rPr>
+          <w:rFonts w:ascii="Helvetica" w:hAnsi="Helvetica" w:cs="Helvetica"/>
+        </w:rPr>
+        <w:t>mov</w:t>
+      </w:r>
+      <w:proofErr w:type="spellEnd"/>
+      <w:r>
+        <w:rPr>
+          <w:rFonts w:ascii="Helvetica" w:hAnsi="Helvetica" w:cs="Helvetica"/>
+        </w:rPr>
+        <w:t xml:space="preserve"> al, 016h</w:t>
       </w:r>
     </w:p>
     <w:p>
@@ -3212,7 +4329,21 @@
         <w:rPr>
           <w:rFonts w:ascii="Helvetica" w:hAnsi="Helvetica" w:cs="Helvetica"/>
         </w:rPr>
-        <w:t>2. C++: Bjarne Stroustrup. Bell Labs. 1979. Most interesting extension - Object Oriented Programming Concept.</w:t>
+        <w:t xml:space="preserve">2. C++: Bjarne </w:t>
+      </w:r>
+      <w:proofErr w:type="spellStart"/>
+      <w:r>
+        <w:rPr>
+          <w:rFonts w:ascii="Helvetica" w:hAnsi="Helvetica" w:cs="Helvetica"/>
+        </w:rPr>
+        <w:t>Stroustrup</w:t>
+      </w:r>
+      <w:proofErr w:type="spellEnd"/>
+      <w:r>
+        <w:rPr>
+          <w:rFonts w:ascii="Helvetica" w:hAnsi="Helvetica" w:cs="Helvetica"/>
+        </w:rPr>
+        <w:t>. Bell Labs. 1979. Most interesting extension - Object Oriented Programming Concept.</w:t>
       </w:r>
     </w:p>
     <w:p>
@@ -3305,7 +4436,15 @@
         </w:numPr>
       </w:pPr>
       <w:r>
-        <w:t>Can have .cpp or .cc extension</w:t>
+        <w:t>Can have .</w:t>
+      </w:r>
+      <w:proofErr w:type="spellStart"/>
+      <w:r>
+        <w:t>cpp</w:t>
+      </w:r>
+      <w:proofErr w:type="spellEnd"/>
+      <w:r>
+        <w:t xml:space="preserve"> or .cc extension</w:t>
       </w:r>
     </w:p>
     <w:p>
@@ -3317,7 +4456,23 @@
         </w:numPr>
       </w:pPr>
       <w:r>
-        <w:t>Output of compiler is object file with .obj or .o extension</w:t>
+        <w:t>Output of compiler is object file with .</w:t>
+      </w:r>
+      <w:proofErr w:type="spellStart"/>
+      <w:r>
+        <w:t>obj</w:t>
+      </w:r>
+      <w:proofErr w:type="spellEnd"/>
+      <w:r>
+        <w:t xml:space="preserve"> </w:t>
+      </w:r>
+      <w:proofErr w:type="gramStart"/>
+      <w:r>
+        <w:t>or .o</w:t>
+      </w:r>
+      <w:proofErr w:type="gramEnd"/>
+      <w:r>
+        <w:t xml:space="preserve"> extension</w:t>
       </w:r>
     </w:p>
     <w:p>
@@ -3344,8 +4499,18 @@
         <w:t>There is a standard library which is mostly used. Iostream is one functionality in standard library</w:t>
       </w:r>
       <w:r>
-        <w:t>. Referred to as std::</w:t>
-      </w:r>
+        <w:t xml:space="preserve">. Referred to as </w:t>
+      </w:r>
+      <w:proofErr w:type="spellStart"/>
+      <w:proofErr w:type="gramStart"/>
+      <w:r>
+        <w:t>std</w:t>
+      </w:r>
+      <w:proofErr w:type="spellEnd"/>
+      <w:r>
+        <w:t>::</w:t>
+      </w:r>
+      <w:proofErr w:type="gramEnd"/>
     </w:p>
     <w:p>
       <w:pPr>
@@ -3368,7 +4533,15 @@
         </w:numPr>
       </w:pPr>
       <w:r>
-        <w:t>In large software system, people use “Make” or “CMake” to define how to compile and link CPP programs.</w:t>
+        <w:t>In large software system, people use “Make” or “</w:t>
+      </w:r>
+      <w:proofErr w:type="spellStart"/>
+      <w:r>
+        <w:t>CMake</w:t>
+      </w:r>
+      <w:proofErr w:type="spellEnd"/>
+      <w:r>
+        <w:t>” to define how to compile and link CPP programs.</w:t>
       </w:r>
     </w:p>
     <w:p>
@@ -3382,6 +4555,7 @@
     </w:p>
     <w:p>
       <w:r>
+        <w:lastRenderedPageBreak/>
         <w:fldChar w:fldCharType="begin"/>
       </w:r>
       <w:r>
@@ -3568,7 +4742,15 @@
         </w:numPr>
       </w:pPr>
       <w:r>
-        <w:t>Usually 20% on dev and 80% on other activites.</w:t>
+        <w:t xml:space="preserve">Usually 20% on dev and 80% on other </w:t>
+      </w:r>
+      <w:proofErr w:type="spellStart"/>
+      <w:r>
+        <w:t>activites</w:t>
+      </w:r>
+      <w:proofErr w:type="spellEnd"/>
+      <w:r>
+        <w:t>.</w:t>
       </w:r>
     </w:p>
     <w:p>
@@ -3691,7 +4873,15 @@
         </w:numPr>
       </w:pPr>
       <w:r>
-        <w:t>Main is necessary. Have main.cc or project_name.cc for file having main()</w:t>
+        <w:t xml:space="preserve">Main is necessary. Have main.cc or project_name.cc for file having </w:t>
+      </w:r>
+      <w:proofErr w:type="gramStart"/>
+      <w:r>
+        <w:t>main(</w:t>
+      </w:r>
+      <w:proofErr w:type="gramEnd"/>
+      <w:r>
+        <w:t>)</w:t>
       </w:r>
     </w:p>
     <w:p>
@@ -3715,7 +4905,23 @@
         </w:numPr>
       </w:pPr>
       <w:r>
-        <w:t>Comments – Single line (//), multi line (/*….*/)</w:t>
+        <w:t xml:space="preserve">Comments – Single line (//), </w:t>
+      </w:r>
+      <w:proofErr w:type="spellStart"/>
+      <w:r>
+        <w:t>multi line</w:t>
+      </w:r>
+      <w:proofErr w:type="spellEnd"/>
+      <w:r>
+        <w:t xml:space="preserve"> (/*</w:t>
+      </w:r>
+      <w:proofErr w:type="gramStart"/>
+      <w:r>
+        <w:t>….*</w:t>
+      </w:r>
+      <w:proofErr w:type="gramEnd"/>
+      <w:r>
+        <w:t>/)</w:t>
       </w:r>
     </w:p>
     <w:p>
@@ -3741,11 +4947,57 @@
           <w:numId w:val="6"/>
         </w:numPr>
       </w:pPr>
-      <w:r>
-        <w:t>std::cout, std::endl</w:t>
-      </w:r>
-      <w:r>
-        <w:t>. std::cout &lt;&lt; x</w:t>
+      <w:proofErr w:type="spellStart"/>
+      <w:proofErr w:type="gramStart"/>
+      <w:r>
+        <w:t>std</w:t>
+      </w:r>
+      <w:proofErr w:type="spellEnd"/>
+      <w:r>
+        <w:t>::</w:t>
+      </w:r>
+      <w:proofErr w:type="spellStart"/>
+      <w:proofErr w:type="gramEnd"/>
+      <w:r>
+        <w:t>cout</w:t>
+      </w:r>
+      <w:proofErr w:type="spellEnd"/>
+      <w:r>
+        <w:t xml:space="preserve">, </w:t>
+      </w:r>
+      <w:proofErr w:type="spellStart"/>
+      <w:r>
+        <w:t>std</w:t>
+      </w:r>
+      <w:proofErr w:type="spellEnd"/>
+      <w:r>
+        <w:t>::</w:t>
+      </w:r>
+      <w:proofErr w:type="spellStart"/>
+      <w:r>
+        <w:t>endl</w:t>
+      </w:r>
+      <w:proofErr w:type="spellEnd"/>
+      <w:r>
+        <w:t xml:space="preserve">. </w:t>
+      </w:r>
+      <w:proofErr w:type="spellStart"/>
+      <w:proofErr w:type="gramStart"/>
+      <w:r>
+        <w:t>std</w:t>
+      </w:r>
+      <w:proofErr w:type="spellEnd"/>
+      <w:r>
+        <w:t>::</w:t>
+      </w:r>
+      <w:proofErr w:type="spellStart"/>
+      <w:proofErr w:type="gramEnd"/>
+      <w:r>
+        <w:t>cout</w:t>
+      </w:r>
+      <w:proofErr w:type="spellEnd"/>
+      <w:r>
+        <w:t xml:space="preserve"> &lt;&lt; x</w:t>
       </w:r>
     </w:p>
     <w:p>
@@ -3756,8 +5008,23 @@
           <w:numId w:val="6"/>
         </w:numPr>
       </w:pPr>
-      <w:r>
-        <w:t>std::cin &gt;&gt; x</w:t>
+      <w:proofErr w:type="spellStart"/>
+      <w:proofErr w:type="gramStart"/>
+      <w:r>
+        <w:t>std</w:t>
+      </w:r>
+      <w:proofErr w:type="spellEnd"/>
+      <w:r>
+        <w:t>::</w:t>
+      </w:r>
+      <w:proofErr w:type="spellStart"/>
+      <w:proofErr w:type="gramEnd"/>
+      <w:r>
+        <w:t>cin</w:t>
+      </w:r>
+      <w:proofErr w:type="spellEnd"/>
+      <w:r>
+        <w:t xml:space="preserve"> &gt;&gt; x</w:t>
       </w:r>
     </w:p>
     <w:p>
@@ -3814,7 +5081,6 @@
         </w:numPr>
       </w:pPr>
       <w:r>
-        <w:lastRenderedPageBreak/>
         <w:t>Literals -&gt; A value. X = 5; X is a variable, 5 is a literal. A literal evaluates to themselves.</w:t>
       </w:r>
     </w:p>
@@ -3873,7 +5139,15 @@
         </w:numPr>
       </w:pPr>
       <w:r>
-        <w:t>Header files – Only declarations to avoid tedious forward declarations. Can have (.h, .hpp or no extensions)</w:t>
+        <w:t>Header files – Only declarations to avoid tedious forward declarations. Can have (.h, .</w:t>
+      </w:r>
+      <w:proofErr w:type="spellStart"/>
+      <w:r>
+        <w:t>hpp</w:t>
+      </w:r>
+      <w:proofErr w:type="spellEnd"/>
+      <w:r>
+        <w:t xml:space="preserve"> or no extensions)</w:t>
       </w:r>
       <w:r>
         <w:t>. Declare once and use everywhere.</w:t>
@@ -3896,6 +5170,7 @@
           <w:szCs w:val="20"/>
           <w:shd w:val="clear" w:color="auto" w:fill="FFFFFF"/>
         </w:rPr>
+        <w:lastRenderedPageBreak/>
         <w:t>Use angled brackets to include header files that come with the compiler. Use double quotes to include any other header files.</w:t>
       </w:r>
     </w:p>
@@ -3920,7 +5195,20 @@
         </w:numPr>
       </w:pPr>
       <w:r>
-        <w:t>.h extension in standard library is for backward compatibility. Without extensions are new one. This happened when things got moved to std:: namespace.</w:t>
+        <w:t xml:space="preserve">.h extension in standard library is for backward compatibility. Without extensions are new one. This happened when things got moved to </w:t>
+      </w:r>
+      <w:proofErr w:type="spellStart"/>
+      <w:proofErr w:type="gramStart"/>
+      <w:r>
+        <w:t>std</w:t>
+      </w:r>
+      <w:proofErr w:type="spellEnd"/>
+      <w:r>
+        <w:t>::</w:t>
+      </w:r>
+      <w:proofErr w:type="gramEnd"/>
+      <w:r>
+        <w:t xml:space="preserve"> namespace.</w:t>
       </w:r>
     </w:p>
     <w:p>
@@ -3955,7 +5243,21 @@
         <w:rPr>
           <w:rFonts w:ascii="Helvetica" w:hAnsi="Helvetica" w:cs="Helvetica"/>
         </w:rPr>
-        <w:t>Use header guard to avoid duplicate inclusion. #ifndef UNIQUE_NAME #define …. #endif</w:t>
+        <w:t>Use header guard to avoid duplicate inclusion. #</w:t>
+      </w:r>
+      <w:proofErr w:type="spellStart"/>
+      <w:r>
+        <w:rPr>
+          <w:rFonts w:ascii="Helvetica" w:hAnsi="Helvetica" w:cs="Helvetica"/>
+        </w:rPr>
+        <w:t>ifndef</w:t>
+      </w:r>
+      <w:proofErr w:type="spellEnd"/>
+      <w:r>
+        <w:rPr>
+          <w:rFonts w:ascii="Helvetica" w:hAnsi="Helvetica" w:cs="Helvetica"/>
+        </w:rPr>
+        <w:t xml:space="preserve"> UNIQUE_NAME #define …. #endif</w:t>
       </w:r>
     </w:p>
     <w:p>
@@ -4090,8 +5392,21 @@
         </w:numPr>
       </w:pPr>
       <w:r>
-        <w:t>Short, int, long, long long</w:t>
-      </w:r>
+        <w:t xml:space="preserve">Short, </w:t>
+      </w:r>
+      <w:proofErr w:type="spellStart"/>
+      <w:r>
+        <w:t>int</w:t>
+      </w:r>
+      <w:proofErr w:type="spellEnd"/>
+      <w:r>
+        <w:t xml:space="preserve">, long, long </w:t>
+      </w:r>
+      <w:proofErr w:type="spellStart"/>
+      <w:r>
+        <w:t>long</w:t>
+      </w:r>
+      <w:proofErr w:type="spellEnd"/>
     </w:p>
     <w:p>
       <w:pPr>
@@ -4162,31 +5477,89 @@
         </w:numPr>
       </w:pPr>
       <w:r>
-        <w:t>Copy Initialization: Ex: int val = 5;</w:t>
-      </w:r>
-    </w:p>
-    <w:p>
-      <w:pPr>
-        <w:pStyle w:val="ListParagraph"/>
-        <w:numPr>
-          <w:ilvl w:val="1"/>
-          <w:numId w:val="8"/>
-        </w:numPr>
-      </w:pPr>
-      <w:r>
-        <w:t>Direct Initialization: Ex: int val(5);</w:t>
-      </w:r>
-    </w:p>
-    <w:p>
-      <w:pPr>
-        <w:pStyle w:val="ListParagraph"/>
-        <w:numPr>
-          <w:ilvl w:val="1"/>
-          <w:numId w:val="8"/>
-        </w:numPr>
-      </w:pPr>
-      <w:r>
-        <w:t>Uniform initialization: Ex: int val{5};</w:t>
+        <w:t xml:space="preserve">Copy Initialization: Ex: </w:t>
+      </w:r>
+      <w:proofErr w:type="spellStart"/>
+      <w:r>
+        <w:t>int</w:t>
+      </w:r>
+      <w:proofErr w:type="spellEnd"/>
+      <w:r>
+        <w:t xml:space="preserve"> </w:t>
+      </w:r>
+      <w:proofErr w:type="spellStart"/>
+      <w:r>
+        <w:t>val</w:t>
+      </w:r>
+      <w:proofErr w:type="spellEnd"/>
+      <w:r>
+        <w:t xml:space="preserve"> = 5;</w:t>
+      </w:r>
+    </w:p>
+    <w:p>
+      <w:pPr>
+        <w:pStyle w:val="ListParagraph"/>
+        <w:numPr>
+          <w:ilvl w:val="1"/>
+          <w:numId w:val="8"/>
+        </w:numPr>
+      </w:pPr>
+      <w:r>
+        <w:t xml:space="preserve">Direct Initialization: Ex: </w:t>
+      </w:r>
+      <w:proofErr w:type="spellStart"/>
+      <w:r>
+        <w:t>int</w:t>
+      </w:r>
+      <w:proofErr w:type="spellEnd"/>
+      <w:r>
+        <w:t xml:space="preserve"> </w:t>
+      </w:r>
+      <w:proofErr w:type="spellStart"/>
+      <w:proofErr w:type="gramStart"/>
+      <w:r>
+        <w:t>val</w:t>
+      </w:r>
+      <w:proofErr w:type="spellEnd"/>
+      <w:r>
+        <w:t>(</w:t>
+      </w:r>
+      <w:proofErr w:type="gramEnd"/>
+      <w:r>
+        <w:t>5);</w:t>
+      </w:r>
+    </w:p>
+    <w:p>
+      <w:pPr>
+        <w:pStyle w:val="ListParagraph"/>
+        <w:numPr>
+          <w:ilvl w:val="1"/>
+          <w:numId w:val="8"/>
+        </w:numPr>
+      </w:pPr>
+      <w:r>
+        <w:t xml:space="preserve">Uniform initialization: Ex: </w:t>
+      </w:r>
+      <w:proofErr w:type="spellStart"/>
+      <w:r>
+        <w:t>int</w:t>
+      </w:r>
+      <w:proofErr w:type="spellEnd"/>
+      <w:r>
+        <w:t xml:space="preserve"> </w:t>
+      </w:r>
+      <w:proofErr w:type="spellStart"/>
+      <w:proofErr w:type="gramStart"/>
+      <w:r>
+        <w:t>val</w:t>
+      </w:r>
+      <w:proofErr w:type="spellEnd"/>
+      <w:r>
+        <w:t>{</w:t>
+      </w:r>
+      <w:proofErr w:type="gramEnd"/>
+      <w:r>
+        <w:t>5};</w:t>
       </w:r>
     </w:p>
     <w:p>
@@ -4197,8 +5570,13 @@
           <w:numId w:val="8"/>
         </w:numPr>
       </w:pPr>
-      <w:r>
-        <w:t>Prefered.</w:t>
+      <w:proofErr w:type="spellStart"/>
+      <w:r>
+        <w:t>Prefered</w:t>
+      </w:r>
+      <w:proofErr w:type="spellEnd"/>
+      <w:r>
+        <w:t>.</w:t>
       </w:r>
     </w:p>
     <w:p>
@@ -4210,7 +5588,36 @@
         </w:numPr>
       </w:pPr>
       <w:r>
-        <w:t>Initializes to default if given empty. Ex: int val{}; //val =&gt; 0</w:t>
+        <w:t xml:space="preserve">Initializes to default if given empty. Ex: </w:t>
+      </w:r>
+      <w:proofErr w:type="spellStart"/>
+      <w:r>
+        <w:t>int</w:t>
+      </w:r>
+      <w:proofErr w:type="spellEnd"/>
+      <w:r>
+        <w:t xml:space="preserve"> </w:t>
+      </w:r>
+      <w:proofErr w:type="spellStart"/>
+      <w:proofErr w:type="gramStart"/>
+      <w:r>
+        <w:t>val</w:t>
+      </w:r>
+      <w:proofErr w:type="spellEnd"/>
+      <w:r>
+        <w:t>{</w:t>
+      </w:r>
+      <w:proofErr w:type="gramEnd"/>
+      <w:r>
+        <w:t>}; //</w:t>
+      </w:r>
+      <w:proofErr w:type="spellStart"/>
+      <w:r>
+        <w:t>val</w:t>
+      </w:r>
+      <w:proofErr w:type="spellEnd"/>
+      <w:r>
+        <w:t xml:space="preserve"> =&gt; 0</w:t>
       </w:r>
     </w:p>
     <w:p>
@@ -4278,54 +5685,139 @@
           <w:numId w:val="8"/>
         </w:numPr>
       </w:pPr>
-      <w:r>
-        <w:t xml:space="preserve">Size_t =&gt; unsigned </w:t>
-      </w:r>
-      <w:r>
-        <w:t>int =&gt; Type to represent size of data types. i.e., sizeof(int) return value is of type size_t.</w:t>
-      </w:r>
-    </w:p>
-    <w:p>
-      <w:pPr>
-        <w:pStyle w:val="ListParagraph"/>
-        <w:numPr>
-          <w:ilvl w:val="1"/>
-          <w:numId w:val="8"/>
-        </w:numPr>
-      </w:pPr>
-      <w:r>
-        <w:t>Controversy – Size of int change based on the architecture.</w:t>
-      </w:r>
-    </w:p>
-    <w:p>
-      <w:pPr>
-        <w:pStyle w:val="ListParagraph"/>
-        <w:numPr>
-          <w:ilvl w:val="1"/>
-          <w:numId w:val="8"/>
-        </w:numPr>
-      </w:pPr>
-      <w:r>
-        <w:t>Solution – From C++ 11 – &lt;cstdint&gt;. Fixed width integers. Int8_t, int16_t, int32_t, int64_t, uint8_t, uint16_t, uint32_t, uint64_t</w:t>
-      </w:r>
-    </w:p>
-    <w:p>
-      <w:pPr>
-        <w:pStyle w:val="ListParagraph"/>
-        <w:numPr>
-          <w:ilvl w:val="1"/>
-          <w:numId w:val="8"/>
-        </w:numPr>
-      </w:pPr>
-      <w:r>
-        <w:lastRenderedPageBreak/>
+      <w:proofErr w:type="spellStart"/>
+      <w:r>
+        <w:t>Size_t</w:t>
+      </w:r>
+      <w:proofErr w:type="spellEnd"/>
+      <w:r>
+        <w:t xml:space="preserve"> =&gt; unsigned </w:t>
+      </w:r>
+      <w:proofErr w:type="spellStart"/>
+      <w:r>
+        <w:t>int</w:t>
+      </w:r>
+      <w:proofErr w:type="spellEnd"/>
+      <w:r>
+        <w:t xml:space="preserve"> =&gt; Type to represent size of data types. i.e., </w:t>
+      </w:r>
+      <w:proofErr w:type="spellStart"/>
+      <w:r>
+        <w:t>sizeof</w:t>
+      </w:r>
+      <w:proofErr w:type="spellEnd"/>
+      <w:r>
+        <w:t>(</w:t>
+      </w:r>
+      <w:proofErr w:type="spellStart"/>
+      <w:r>
+        <w:t>int</w:t>
+      </w:r>
+      <w:proofErr w:type="spellEnd"/>
+      <w:r>
+        <w:t xml:space="preserve">) return value is of type </w:t>
+      </w:r>
+      <w:proofErr w:type="spellStart"/>
+      <w:r>
+        <w:t>size_t</w:t>
+      </w:r>
+      <w:proofErr w:type="spellEnd"/>
+      <w:r>
+        <w:t>.</w:t>
+      </w:r>
+    </w:p>
+    <w:p>
+      <w:pPr>
+        <w:pStyle w:val="ListParagraph"/>
+        <w:numPr>
+          <w:ilvl w:val="1"/>
+          <w:numId w:val="8"/>
+        </w:numPr>
+      </w:pPr>
+      <w:r>
+        <w:t xml:space="preserve">Controversy – Size of </w:t>
+      </w:r>
+      <w:proofErr w:type="spellStart"/>
+      <w:r>
+        <w:t>int</w:t>
+      </w:r>
+      <w:proofErr w:type="spellEnd"/>
+      <w:r>
+        <w:t xml:space="preserve"> change based on the architecture.</w:t>
+      </w:r>
+    </w:p>
+    <w:p>
+      <w:pPr>
+        <w:pStyle w:val="ListParagraph"/>
+        <w:numPr>
+          <w:ilvl w:val="1"/>
+          <w:numId w:val="8"/>
+        </w:numPr>
+      </w:pPr>
+      <w:r>
+        <w:t>Solution – From C++ 11 – &lt;</w:t>
+      </w:r>
+      <w:proofErr w:type="spellStart"/>
+      <w:r>
+        <w:t>cstdint</w:t>
+      </w:r>
+      <w:proofErr w:type="spellEnd"/>
+      <w:r>
+        <w:t>&gt;. Fixed width integers. Int8_t, int16_t, int32_t, int64_t, uint8_t, uint16_t, uint32_t, uint64_t</w:t>
+      </w:r>
+    </w:p>
+    <w:p>
+      <w:pPr>
+        <w:pStyle w:val="ListParagraph"/>
+        <w:numPr>
+          <w:ilvl w:val="1"/>
+          <w:numId w:val="8"/>
+        </w:numPr>
+      </w:pPr>
+      <w:r>
         <w:t xml:space="preserve">But, slow, hence, some more types. </w:t>
       </w:r>
       <w:r>
         <w:rPr>
           <w:rFonts w:ascii="Helvetica" w:hAnsi="Helvetica" w:cs="Helvetica"/>
         </w:rPr>
-        <w:t>fast/least variants. Std::int_fast16_t or std::int_least16_t</w:t>
+        <w:t xml:space="preserve">fast/least variants. </w:t>
+      </w:r>
+      <w:proofErr w:type="spellStart"/>
+      <w:proofErr w:type="gramStart"/>
+      <w:r>
+        <w:rPr>
+          <w:rFonts w:ascii="Helvetica" w:hAnsi="Helvetica" w:cs="Helvetica"/>
+        </w:rPr>
+        <w:t>Std</w:t>
+      </w:r>
+      <w:proofErr w:type="spellEnd"/>
+      <w:r>
+        <w:rPr>
+          <w:rFonts w:ascii="Helvetica" w:hAnsi="Helvetica" w:cs="Helvetica"/>
+        </w:rPr>
+        <w:t>::</w:t>
+      </w:r>
+      <w:proofErr w:type="gramEnd"/>
+      <w:r>
+        <w:rPr>
+          <w:rFonts w:ascii="Helvetica" w:hAnsi="Helvetica" w:cs="Helvetica"/>
+        </w:rPr>
+        <w:t xml:space="preserve">int_fast16_t or </w:t>
+      </w:r>
+      <w:proofErr w:type="spellStart"/>
+      <w:r>
+        <w:rPr>
+          <w:rFonts w:ascii="Helvetica" w:hAnsi="Helvetica" w:cs="Helvetica"/>
+        </w:rPr>
+        <w:t>std</w:t>
+      </w:r>
+      <w:proofErr w:type="spellEnd"/>
+      <w:r>
+        <w:rPr>
+          <w:rFonts w:ascii="Helvetica" w:hAnsi="Helvetica" w:cs="Helvetica"/>
+        </w:rPr>
+        <w:t>::int_least16_t</w:t>
       </w:r>
     </w:p>
     <w:p>
@@ -4391,19 +5883,56 @@
         </w:numPr>
       </w:pPr>
       <w:r>
-        <w:t>Default cout precision – 7.</w:t>
-      </w:r>
-    </w:p>
-    <w:p>
-      <w:pPr>
-        <w:pStyle w:val="ListParagraph"/>
-        <w:numPr>
-          <w:ilvl w:val="1"/>
-          <w:numId w:val="8"/>
-        </w:numPr>
-      </w:pPr>
-      <w:r>
-        <w:t>#include &lt;iomanip&gt; ; std::setprecision(17)</w:t>
+        <w:t xml:space="preserve">Default </w:t>
+      </w:r>
+      <w:proofErr w:type="spellStart"/>
+      <w:r>
+        <w:t>cout</w:t>
+      </w:r>
+      <w:proofErr w:type="spellEnd"/>
+      <w:r>
+        <w:t xml:space="preserve"> precision – 7.</w:t>
+      </w:r>
+    </w:p>
+    <w:p>
+      <w:pPr>
+        <w:pStyle w:val="ListParagraph"/>
+        <w:numPr>
+          <w:ilvl w:val="1"/>
+          <w:numId w:val="8"/>
+        </w:numPr>
+      </w:pPr>
+      <w:r>
+        <w:t>#include &lt;</w:t>
+      </w:r>
+      <w:proofErr w:type="spellStart"/>
+      <w:r>
+        <w:t>iomanip</w:t>
+      </w:r>
+      <w:proofErr w:type="spellEnd"/>
+      <w:proofErr w:type="gramStart"/>
+      <w:r>
+        <w:t>&gt; ;</w:t>
+      </w:r>
+      <w:proofErr w:type="gramEnd"/>
+      <w:r>
+        <w:t xml:space="preserve"> </w:t>
+      </w:r>
+      <w:proofErr w:type="spellStart"/>
+      <w:r>
+        <w:t>std</w:t>
+      </w:r>
+      <w:proofErr w:type="spellEnd"/>
+      <w:r>
+        <w:t>::</w:t>
+      </w:r>
+      <w:proofErr w:type="spellStart"/>
+      <w:r>
+        <w:t>setprecision</w:t>
+      </w:r>
+      <w:proofErr w:type="spellEnd"/>
+      <w:r>
+        <w:t>(17)</w:t>
       </w:r>
     </w:p>
     <w:p>
@@ -4494,6 +6023,7 @@
           <w:szCs w:val="20"/>
           <w:shd w:val="clear" w:color="auto" w:fill="FFFFFF"/>
         </w:rPr>
+        <w:lastRenderedPageBreak/>
         <w:t>The digits in the significand (the part before the E) are called the </w:t>
       </w:r>
       <w:r>
@@ -4559,8 +6089,13 @@
           <w:numId w:val="8"/>
         </w:numPr>
       </w:pPr>
-      <w:r>
-        <w:t>NaN -&gt; Not a number</w:t>
+      <w:proofErr w:type="spellStart"/>
+      <w:r>
+        <w:t>NaN</w:t>
+      </w:r>
+      <w:proofErr w:type="spellEnd"/>
+      <w:r>
+        <w:t xml:space="preserve"> -&gt; Not a number</w:t>
       </w:r>
     </w:p>
     <w:p>
@@ -4583,8 +6118,13 @@
           <w:numId w:val="8"/>
         </w:numPr>
       </w:pPr>
-      <w:r>
-        <w:t>Int under the hood.</w:t>
+      <w:proofErr w:type="spellStart"/>
+      <w:r>
+        <w:t>Int</w:t>
+      </w:r>
+      <w:proofErr w:type="spellEnd"/>
+      <w:r>
+        <w:t xml:space="preserve"> under the hood.</w:t>
       </w:r>
     </w:p>
     <w:p>
@@ -4607,8 +6147,13 @@
           <w:numId w:val="8"/>
         </w:numPr>
       </w:pPr>
-      <w:r>
-        <w:t>Cin silently fails if neither 0 or 1 is taken as input;</w:t>
+      <w:proofErr w:type="spellStart"/>
+      <w:r>
+        <w:t>Cin</w:t>
+      </w:r>
+      <w:proofErr w:type="spellEnd"/>
+      <w:r>
+        <w:t xml:space="preserve"> silently fails if neither 0 or 1 is taken as input;</w:t>
       </w:r>
     </w:p>
     <w:p>
@@ -4658,8 +6203,29 @@
           <w:numId w:val="8"/>
         </w:numPr>
       </w:pPr>
-      <w:r>
-        <w:t xml:space="preserve">Static_cast&lt;int&gt;(var) </w:t>
+      <w:proofErr w:type="spellStart"/>
+      <w:r>
+        <w:t>Static_cast</w:t>
+      </w:r>
+      <w:proofErr w:type="spellEnd"/>
+      <w:r>
+        <w:t>&lt;</w:t>
+      </w:r>
+      <w:proofErr w:type="spellStart"/>
+      <w:r>
+        <w:t>int</w:t>
+      </w:r>
+      <w:proofErr w:type="spellEnd"/>
+      <w:r>
+        <w:t>&gt;(</w:t>
+      </w:r>
+      <w:proofErr w:type="spellStart"/>
+      <w:r>
+        <w:t>var</w:t>
+      </w:r>
+      <w:proofErr w:type="spellEnd"/>
+      <w:r>
+        <w:t xml:space="preserve">) </w:t>
       </w:r>
     </w:p>
     <w:p>
@@ -4682,8 +6248,21 @@
           <w:numId w:val="8"/>
         </w:numPr>
       </w:pPr>
-      <w:r>
-        <w:t>Const, constexpr, symbolic constant</w:t>
+      <w:proofErr w:type="spellStart"/>
+      <w:r>
+        <w:t>Const</w:t>
+      </w:r>
+      <w:proofErr w:type="spellEnd"/>
+      <w:r>
+        <w:t xml:space="preserve">, </w:t>
+      </w:r>
+      <w:proofErr w:type="spellStart"/>
+      <w:r>
+        <w:t>constexpr</w:t>
+      </w:r>
+      <w:proofErr w:type="spellEnd"/>
+      <w:r>
+        <w:t>, symbolic constant</w:t>
       </w:r>
     </w:p>
     <w:p>
@@ -4698,19 +6277,75 @@
         <w:t xml:space="preserve">When you know initialization value – const. </w:t>
       </w:r>
       <w:r>
-        <w:t>ex: const int pi(3.14159);</w:t>
-      </w:r>
-    </w:p>
-    <w:p>
-      <w:pPr>
-        <w:pStyle w:val="ListParagraph"/>
-        <w:numPr>
-          <w:ilvl w:val="1"/>
-          <w:numId w:val="8"/>
-        </w:numPr>
-      </w:pPr>
-      <w:r>
-        <w:t>When you don’t know initialization value – constexpr. Ex: constexpr int age = today – dob;</w:t>
+        <w:t xml:space="preserve">ex: </w:t>
+      </w:r>
+      <w:proofErr w:type="spellStart"/>
+      <w:r>
+        <w:t>const</w:t>
+      </w:r>
+      <w:proofErr w:type="spellEnd"/>
+      <w:r>
+        <w:t xml:space="preserve"> </w:t>
+      </w:r>
+      <w:proofErr w:type="spellStart"/>
+      <w:r>
+        <w:t>int</w:t>
+      </w:r>
+      <w:proofErr w:type="spellEnd"/>
+      <w:r>
+        <w:t xml:space="preserve"> </w:t>
+      </w:r>
+      <w:proofErr w:type="gramStart"/>
+      <w:r>
+        <w:t>pi(</w:t>
+      </w:r>
+      <w:proofErr w:type="gramEnd"/>
+      <w:r>
+        <w:t>3.14159);</w:t>
+      </w:r>
+    </w:p>
+    <w:p>
+      <w:pPr>
+        <w:pStyle w:val="ListParagraph"/>
+        <w:numPr>
+          <w:ilvl w:val="1"/>
+          <w:numId w:val="8"/>
+        </w:numPr>
+      </w:pPr>
+      <w:r>
+        <w:t xml:space="preserve">When you don’t know initialization value – </w:t>
+      </w:r>
+      <w:proofErr w:type="spellStart"/>
+      <w:r>
+        <w:t>constexpr</w:t>
+      </w:r>
+      <w:proofErr w:type="spellEnd"/>
+      <w:r>
+        <w:t xml:space="preserve">. Ex: </w:t>
+      </w:r>
+      <w:proofErr w:type="spellStart"/>
+      <w:r>
+        <w:t>constexpr</w:t>
+      </w:r>
+      <w:proofErr w:type="spellEnd"/>
+      <w:r>
+        <w:t xml:space="preserve"> </w:t>
+      </w:r>
+      <w:proofErr w:type="spellStart"/>
+      <w:r>
+        <w:t>int</w:t>
+      </w:r>
+      <w:proofErr w:type="spellEnd"/>
+      <w:r>
+        <w:t xml:space="preserve"> age = today – </w:t>
+      </w:r>
+      <w:proofErr w:type="spellStart"/>
+      <w:r>
+        <w:t>dob</w:t>
+      </w:r>
+      <w:proofErr w:type="spellEnd"/>
+      <w:r>
+        <w:t>;</w:t>
       </w:r>
     </w:p>
     <w:p>
@@ -4734,8 +6369,13 @@
         </w:numPr>
       </w:pPr>
       <w:r>
-        <w:t>Prefer putting all constants in a header file as constexpr</w:t>
-      </w:r>
+        <w:t xml:space="preserve">Prefer putting all constants in a header file as </w:t>
+      </w:r>
+      <w:proofErr w:type="spellStart"/>
+      <w:r>
+        <w:t>constexpr</w:t>
+      </w:r>
+      <w:proofErr w:type="spellEnd"/>
     </w:p>
     <w:p>
       <w:pPr>
@@ -4769,8 +6409,13 @@
           <w:numId w:val="8"/>
         </w:numPr>
       </w:pPr>
-      <w:r>
-        <w:t>!x &amp;&amp; !y is not same as !(x &amp;&amp; y)</w:t>
+      <w:proofErr w:type="gramStart"/>
+      <w:r>
+        <w:t>!x</w:t>
+      </w:r>
+      <w:proofErr w:type="gramEnd"/>
+      <w:r>
+        <w:t xml:space="preserve"> &amp;&amp; !y is not same as !(x &amp;&amp; y)</w:t>
       </w:r>
     </w:p>
     <w:p>
@@ -4890,8 +6535,21 @@
         <w:t>local hides global.</w:t>
       </w:r>
       <w:r>
-        <w:t xml:space="preserve"> Use :: scope operator to refer to global. Ex: ::value</w:t>
-      </w:r>
+        <w:t xml:space="preserve"> </w:t>
+      </w:r>
+      <w:proofErr w:type="gramStart"/>
+      <w:r>
+        <w:t>Use :</w:t>
+      </w:r>
+      <w:proofErr w:type="gramEnd"/>
+      <w:r>
+        <w:t>: scope operator to refer to global. Ex</w:t>
+      </w:r>
+      <w:proofErr w:type="gramStart"/>
+      <w:r>
+        <w:t>: ::value</w:t>
+      </w:r>
+      <w:proofErr w:type="gramEnd"/>
     </w:p>
     <w:p>
       <w:pPr>
@@ -4914,7 +6572,39 @@
         </w:numPr>
       </w:pPr>
       <w:r>
-        <w:t>Internal =&gt; filescope =&gt; static const int a =&gt; const global by default are file scope;</w:t>
+        <w:t xml:space="preserve">Internal =&gt; </w:t>
+      </w:r>
+      <w:proofErr w:type="spellStart"/>
+      <w:r>
+        <w:t>filescope</w:t>
+      </w:r>
+      <w:proofErr w:type="spellEnd"/>
+      <w:r>
+        <w:t xml:space="preserve"> =&gt; static </w:t>
+      </w:r>
+      <w:proofErr w:type="spellStart"/>
+      <w:r>
+        <w:t>const</w:t>
+      </w:r>
+      <w:proofErr w:type="spellEnd"/>
+      <w:r>
+        <w:t xml:space="preserve"> </w:t>
+      </w:r>
+      <w:proofErr w:type="spellStart"/>
+      <w:r>
+        <w:t>int</w:t>
+      </w:r>
+      <w:proofErr w:type="spellEnd"/>
+      <w:r>
+        <w:t xml:space="preserve"> a =&gt; </w:t>
+      </w:r>
+      <w:proofErr w:type="spellStart"/>
+      <w:r>
+        <w:t>const</w:t>
+      </w:r>
+      <w:proofErr w:type="spellEnd"/>
+      <w:r>
+        <w:t xml:space="preserve"> global by default are file scope;</w:t>
       </w:r>
     </w:p>
     <w:p>
@@ -4926,7 +6616,31 @@
         </w:numPr>
       </w:pPr>
       <w:r>
-        <w:t>External =&gt; globalscope =&gt; extern int a =&gt; non const global by default are global.</w:t>
+        <w:t xml:space="preserve">External =&gt; </w:t>
+      </w:r>
+      <w:proofErr w:type="spellStart"/>
+      <w:r>
+        <w:t>globalscope</w:t>
+      </w:r>
+      <w:proofErr w:type="spellEnd"/>
+      <w:r>
+        <w:t xml:space="preserve"> =&gt; extern </w:t>
+      </w:r>
+      <w:proofErr w:type="spellStart"/>
+      <w:r>
+        <w:t>int</w:t>
+      </w:r>
+      <w:proofErr w:type="spellEnd"/>
+      <w:r>
+        <w:t xml:space="preserve"> a =&gt; non </w:t>
+      </w:r>
+      <w:proofErr w:type="spellStart"/>
+      <w:r>
+        <w:t>const</w:t>
+      </w:r>
+      <w:proofErr w:type="spellEnd"/>
+      <w:r>
+        <w:t xml:space="preserve"> global by default are global.</w:t>
       </w:r>
     </w:p>
     <w:p>
@@ -4950,32 +6664,256 @@
         </w:numPr>
       </w:pPr>
       <w:r>
+        <w:t>Primarily to avoid collision</w:t>
+      </w:r>
+    </w:p>
+    <w:p>
+      <w:pPr>
+        <w:pStyle w:val="ListParagraph"/>
+        <w:numPr>
+          <w:ilvl w:val="1"/>
+          <w:numId w:val="8"/>
+        </w:numPr>
+      </w:pPr>
+      <w:r>
+        <w:t>Can have same namespace across multiple files.</w:t>
+      </w:r>
+    </w:p>
+    <w:p>
+      <w:pPr>
+        <w:pStyle w:val="ListParagraph"/>
+        <w:numPr>
+          <w:ilvl w:val="1"/>
+          <w:numId w:val="8"/>
+        </w:numPr>
+      </w:pPr>
+      <w:r>
+        <w:t>Do not create nested namespace</w:t>
+      </w:r>
+    </w:p>
+    <w:p>
+      <w:pPr>
+        <w:pStyle w:val="ListParagraph"/>
+        <w:numPr>
+          <w:ilvl w:val="0"/>
+          <w:numId w:val="8"/>
+        </w:numPr>
+      </w:pPr>
+      <w:r>
+        <w:t>Casting</w:t>
+      </w:r>
+    </w:p>
+    <w:p>
+      <w:pPr>
+        <w:pStyle w:val="ListParagraph"/>
+        <w:numPr>
+          <w:ilvl w:val="1"/>
+          <w:numId w:val="8"/>
+        </w:numPr>
+      </w:pPr>
+      <w:r>
+        <w:t xml:space="preserve">C-style cast. (float) </w:t>
+      </w:r>
+      <w:r>
+        <w:t>I / J; Should be avoided because there is no compile time check.</w:t>
+      </w:r>
+    </w:p>
+    <w:p>
+      <w:pPr>
+        <w:pStyle w:val="ListParagraph"/>
+        <w:numPr>
+          <w:ilvl w:val="1"/>
+          <w:numId w:val="8"/>
+        </w:numPr>
+      </w:pPr>
+      <w:r>
+        <w:t>Static cast.</w:t>
+      </w:r>
+      <w:r>
+        <w:t xml:space="preserve"> </w:t>
+      </w:r>
+      <w:r>
+        <w:rPr>
+          <w:rFonts w:ascii="Helvetica" w:hAnsi="Helvetica" w:cs="Helvetica"/>
+        </w:rPr>
+        <w:t xml:space="preserve">Use </w:t>
+      </w:r>
+      <w:proofErr w:type="spellStart"/>
+      <w:r>
+        <w:rPr>
+          <w:rFonts w:ascii="Helvetica" w:hAnsi="Helvetica" w:cs="Helvetica"/>
+        </w:rPr>
+        <w:t>static_cast</w:t>
+      </w:r>
+      <w:proofErr w:type="spellEnd"/>
+      <w:r>
+        <w:rPr>
+          <w:rFonts w:ascii="Helvetica" w:hAnsi="Helvetica" w:cs="Helvetica"/>
+        </w:rPr>
+        <w:t>&lt;float&gt;(</w:t>
+      </w:r>
+      <w:proofErr w:type="spellStart"/>
+      <w:r>
+        <w:rPr>
+          <w:rFonts w:ascii="Helvetica" w:hAnsi="Helvetica" w:cs="Helvetica"/>
+        </w:rPr>
+        <w:t>i</w:t>
+      </w:r>
+      <w:proofErr w:type="spellEnd"/>
+      <w:r>
+        <w:rPr>
+          <w:rFonts w:ascii="Helvetica" w:hAnsi="Helvetica" w:cs="Helvetica"/>
+        </w:rPr>
+        <w:t>). Provides compile time checks.</w:t>
+      </w:r>
+    </w:p>
+    <w:p>
+      <w:pPr>
+        <w:pStyle w:val="ListParagraph"/>
+        <w:numPr>
+          <w:ilvl w:val="0"/>
+          <w:numId w:val="8"/>
+        </w:numPr>
+      </w:pPr>
+      <w:r>
+        <w:t>String</w:t>
+      </w:r>
+    </w:p>
+    <w:p>
+      <w:pPr>
+        <w:pStyle w:val="ListParagraph"/>
+        <w:numPr>
+          <w:ilvl w:val="1"/>
+          <w:numId w:val="8"/>
+        </w:numPr>
+      </w:pPr>
+      <w:r>
+        <w:t>#include &lt;string&gt;</w:t>
+      </w:r>
+    </w:p>
+    <w:p>
+      <w:pPr>
+        <w:pStyle w:val="ListParagraph"/>
+        <w:numPr>
+          <w:ilvl w:val="1"/>
+          <w:numId w:val="8"/>
+        </w:numPr>
+      </w:pPr>
+      <w:r>
         <w:lastRenderedPageBreak/>
-        <w:t>Primarily to avoid collision</w:t>
-      </w:r>
-    </w:p>
-    <w:p>
-      <w:pPr>
-        <w:pStyle w:val="ListParagraph"/>
-        <w:numPr>
-          <w:ilvl w:val="1"/>
-          <w:numId w:val="8"/>
-        </w:numPr>
-      </w:pPr>
-      <w:r>
-        <w:t>Can have same namespace across multiple files.</w:t>
-      </w:r>
-    </w:p>
-    <w:p>
-      <w:pPr>
-        <w:pStyle w:val="ListParagraph"/>
-        <w:numPr>
-          <w:ilvl w:val="1"/>
-          <w:numId w:val="8"/>
-        </w:numPr>
-      </w:pPr>
-      <w:r>
-        <w:t>Do not create nested namespace</w:t>
+        <w:t xml:space="preserve">To read from input stream. </w:t>
+      </w:r>
+      <w:proofErr w:type="spellStart"/>
+      <w:proofErr w:type="gramStart"/>
+      <w:r>
+        <w:t>Std</w:t>
+      </w:r>
+      <w:proofErr w:type="spellEnd"/>
+      <w:r>
+        <w:t>::</w:t>
+      </w:r>
+      <w:proofErr w:type="spellStart"/>
+      <w:proofErr w:type="gramEnd"/>
+      <w:r>
+        <w:t>getline</w:t>
+      </w:r>
+      <w:proofErr w:type="spellEnd"/>
+      <w:r>
+        <w:t>(</w:t>
+      </w:r>
+      <w:proofErr w:type="spellStart"/>
+      <w:r>
+        <w:t>std</w:t>
+      </w:r>
+      <w:proofErr w:type="spellEnd"/>
+      <w:r>
+        <w:t>::</w:t>
+      </w:r>
+      <w:proofErr w:type="spellStart"/>
+      <w:r>
+        <w:t>cin</w:t>
+      </w:r>
+      <w:proofErr w:type="spellEnd"/>
+      <w:r>
+        <w:t xml:space="preserve">, </w:t>
+      </w:r>
+      <w:proofErr w:type="spellStart"/>
+      <w:r>
+        <w:t>my_str</w:t>
+      </w:r>
+      <w:proofErr w:type="spellEnd"/>
+      <w:r>
+        <w:t>);</w:t>
+      </w:r>
+    </w:p>
+    <w:p>
+      <w:pPr>
+        <w:pStyle w:val="ListParagraph"/>
+        <w:numPr>
+          <w:ilvl w:val="1"/>
+          <w:numId w:val="8"/>
+        </w:numPr>
+      </w:pPr>
+      <w:r>
+        <w:t xml:space="preserve">Be careful if mixing reading numeric with str. </w:t>
+      </w:r>
+      <w:proofErr w:type="spellStart"/>
+      <w:proofErr w:type="gramStart"/>
+      <w:r>
+        <w:t>Std</w:t>
+      </w:r>
+      <w:proofErr w:type="spellEnd"/>
+      <w:r>
+        <w:t>::</w:t>
+      </w:r>
+      <w:proofErr w:type="spellStart"/>
+      <w:proofErr w:type="gramEnd"/>
+      <w:r>
+        <w:t>cin</w:t>
+      </w:r>
+      <w:proofErr w:type="spellEnd"/>
+      <w:r>
+        <w:t xml:space="preserve"> &gt;&gt; </w:t>
+      </w:r>
+      <w:proofErr w:type="spellStart"/>
+      <w:r>
+        <w:t>my_int</w:t>
+      </w:r>
+      <w:proofErr w:type="spellEnd"/>
+      <w:r>
+        <w:t xml:space="preserve">; </w:t>
+      </w:r>
+      <w:proofErr w:type="spellStart"/>
+      <w:r>
+        <w:t>std</w:t>
+      </w:r>
+      <w:proofErr w:type="spellEnd"/>
+      <w:r>
+        <w:t>::</w:t>
+      </w:r>
+      <w:proofErr w:type="spellStart"/>
+      <w:r>
+        <w:t>cin.ignore</w:t>
+      </w:r>
+      <w:proofErr w:type="spellEnd"/>
+      <w:r>
+        <w:t xml:space="preserve">(32767, “\n”); // Ignore </w:t>
+      </w:r>
+      <w:proofErr w:type="spellStart"/>
+      <w:r>
+        <w:t>upto</w:t>
+      </w:r>
+      <w:proofErr w:type="spellEnd"/>
+      <w:r>
+        <w:t xml:space="preserve"> to 32767 characters till you read new line. Because, when taking a numeric input stream will be “4\n”. </w:t>
+      </w:r>
+      <w:proofErr w:type="gramStart"/>
+      <w:r>
+        <w:t>So</w:t>
+      </w:r>
+      <w:proofErr w:type="gramEnd"/>
+      <w:r>
+        <w:t xml:space="preserve"> after reading 4, ‘\n’ is still in the buffer, you need to ignore it.</w:t>
       </w:r>
     </w:p>
     <w:p>
@@ -4986,44 +6924,166 @@
           <w:numId w:val="8"/>
         </w:numPr>
       </w:pPr>
-      <w:r>
-        <w:t>Casting</w:t>
-      </w:r>
-    </w:p>
-    <w:p>
-      <w:pPr>
-        <w:pStyle w:val="ListParagraph"/>
-        <w:numPr>
-          <w:ilvl w:val="1"/>
-          <w:numId w:val="8"/>
-        </w:numPr>
-      </w:pPr>
-      <w:r>
-        <w:t xml:space="preserve">C-style cast. (float) </w:t>
-      </w:r>
-      <w:r>
-        <w:t>I / J; Should be avoided because there is no compile time check.</w:t>
-      </w:r>
-    </w:p>
-    <w:p>
-      <w:pPr>
-        <w:pStyle w:val="ListParagraph"/>
-        <w:numPr>
-          <w:ilvl w:val="1"/>
-          <w:numId w:val="8"/>
-        </w:numPr>
-      </w:pPr>
-      <w:r>
-        <w:t>Static cast.</w:t>
-      </w:r>
+      <w:proofErr w:type="spellStart"/>
+      <w:r>
+        <w:t>Enum</w:t>
+      </w:r>
+      <w:proofErr w:type="spellEnd"/>
+    </w:p>
+    <w:p>
+      <w:pPr>
+        <w:pStyle w:val="ListParagraph"/>
+        <w:numPr>
+          <w:ilvl w:val="1"/>
+          <w:numId w:val="8"/>
+        </w:numPr>
+      </w:pPr>
+      <w:r>
+        <w:t>User defined type.</w:t>
+      </w:r>
+    </w:p>
+    <w:p>
+      <w:pPr>
+        <w:pStyle w:val="ListParagraph"/>
+        <w:numPr>
+          <w:ilvl w:val="1"/>
+          <w:numId w:val="8"/>
+        </w:numPr>
+      </w:pPr>
+      <w:r>
+        <w:t>Used with ‘</w:t>
+      </w:r>
+      <w:proofErr w:type="spellStart"/>
+      <w:r>
+        <w:t>enum</w:t>
+      </w:r>
+      <w:proofErr w:type="spellEnd"/>
+      <w:r>
+        <w:t>’</w:t>
+      </w:r>
+    </w:p>
+    <w:p>
+      <w:pPr>
+        <w:pStyle w:val="ListParagraph"/>
+        <w:numPr>
+          <w:ilvl w:val="1"/>
+          <w:numId w:val="8"/>
+        </w:numPr>
+      </w:pPr>
+      <w:r>
+        <w:t xml:space="preserve">Usually use </w:t>
+      </w:r>
+      <w:proofErr w:type="spellStart"/>
+      <w:r>
+        <w:t>enum</w:t>
+      </w:r>
+      <w:proofErr w:type="spellEnd"/>
+      <w:r>
+        <w:t xml:space="preserve"> name prefix and all Caps</w:t>
+      </w:r>
+    </w:p>
+    <w:p>
+      <w:pPr>
+        <w:pStyle w:val="ListParagraph"/>
+        <w:numPr>
+          <w:ilvl w:val="1"/>
+          <w:numId w:val="8"/>
+        </w:numPr>
+      </w:pPr>
+      <w:r>
+        <w:t xml:space="preserve">You cannot have same name </w:t>
+      </w:r>
+      <w:proofErr w:type="spellStart"/>
+      <w:r>
+        <w:t>enum</w:t>
+      </w:r>
+      <w:proofErr w:type="spellEnd"/>
+      <w:r>
+        <w:t xml:space="preserve"> types in the same </w:t>
+      </w:r>
+      <w:proofErr w:type="spellStart"/>
+      <w:r>
+        <w:t>namescope</w:t>
+      </w:r>
+      <w:proofErr w:type="spellEnd"/>
+      <w:r>
+        <w:t>.</w:t>
+      </w:r>
+    </w:p>
+    <w:p>
+      <w:pPr>
+        <w:pStyle w:val="ListParagraph"/>
+        <w:numPr>
+          <w:ilvl w:val="2"/>
+          <w:numId w:val="8"/>
+        </w:numPr>
+      </w:pPr>
+      <w:proofErr w:type="spellStart"/>
+      <w:r>
+        <w:t>Enum</w:t>
+      </w:r>
+      <w:proofErr w:type="spellEnd"/>
       <w:r>
         <w:t xml:space="preserve"> </w:t>
       </w:r>
-      <w:r>
-        <w:rPr>
-          <w:rFonts w:ascii="Helvetica" w:hAnsi="Helvetica" w:cs="Helvetica"/>
-        </w:rPr>
-        <w:t>Use static_cast&lt;float&gt;(i). Provides compile time checks.</w:t>
+      <w:proofErr w:type="gramStart"/>
+      <w:r>
+        <w:t>Color{</w:t>
+      </w:r>
+      <w:proofErr w:type="gramEnd"/>
+      <w:r>
+        <w:t xml:space="preserve">BLUE, RED}; </w:t>
+      </w:r>
+      <w:proofErr w:type="spellStart"/>
+      <w:r>
+        <w:t>Enum</w:t>
+      </w:r>
+      <w:proofErr w:type="spellEnd"/>
+      <w:r>
+        <w:t xml:space="preserve"> Feeling{HAPPY, BLUE}; // THIS IS NOT ALLOWED.</w:t>
+      </w:r>
+    </w:p>
+    <w:p>
+      <w:pPr>
+        <w:pStyle w:val="ListParagraph"/>
+        <w:numPr>
+          <w:ilvl w:val="1"/>
+          <w:numId w:val="8"/>
+        </w:numPr>
+      </w:pPr>
+      <w:r>
+        <w:t>Automatically, sets integer starting with 0s.</w:t>
+      </w:r>
+    </w:p>
+    <w:p>
+      <w:pPr>
+        <w:pStyle w:val="ListParagraph"/>
+        <w:numPr>
+          <w:ilvl w:val="1"/>
+          <w:numId w:val="8"/>
+        </w:numPr>
+      </w:pPr>
+      <w:r>
+        <w:t xml:space="preserve">Use </w:t>
+      </w:r>
+      <w:proofErr w:type="spellStart"/>
+      <w:r>
+        <w:t>enum</w:t>
+      </w:r>
+      <w:proofErr w:type="spellEnd"/>
+      <w:r>
+        <w:t xml:space="preserve"> class instead of </w:t>
+      </w:r>
+      <w:proofErr w:type="spellStart"/>
+      <w:r>
+        <w:t>enum</w:t>
+      </w:r>
+      <w:proofErr w:type="spellEnd"/>
+      <w:r>
+        <w:t xml:space="preserve">. That avoids automatic conversion, naming conflicts, </w:t>
+      </w:r>
+      <w:r>
+        <w:t>wrong comparisons etc.</w:t>
       </w:r>
     </w:p>
     <w:p>
@@ -5035,43 +7095,175 @@
         </w:numPr>
       </w:pPr>
       <w:r>
-        <w:t>String</w:t>
-      </w:r>
-    </w:p>
-    <w:p>
-      <w:pPr>
-        <w:pStyle w:val="ListParagraph"/>
-        <w:numPr>
-          <w:ilvl w:val="1"/>
-          <w:numId w:val="8"/>
-        </w:numPr>
-      </w:pPr>
-      <w:r>
-        <w:t>#include &lt;string&gt;</w:t>
-      </w:r>
-    </w:p>
-    <w:p>
-      <w:pPr>
-        <w:pStyle w:val="ListParagraph"/>
-        <w:numPr>
-          <w:ilvl w:val="1"/>
-          <w:numId w:val="8"/>
-        </w:numPr>
-      </w:pPr>
-      <w:r>
-        <w:t>To read from input stream. Std::getline(std::cin, my_str);</w:t>
-      </w:r>
-    </w:p>
-    <w:p>
-      <w:pPr>
-        <w:pStyle w:val="ListParagraph"/>
-        <w:numPr>
-          <w:ilvl w:val="1"/>
-          <w:numId w:val="8"/>
-        </w:numPr>
-      </w:pPr>
-      <w:r>
-        <w:t>Be careful if mixing reading numeric with str. Std::cin &gt;&gt; my_int; std::cin.ignore(32767, “\n”); // Ignore upto to 32767 characters till you read new line. Because, when taking a numeric input stream will be “4\n”. So after reading 4, ‘\n’ is still in the buffer, you need to ignore it.</w:t>
+        <w:t>Control Flow</w:t>
+      </w:r>
+    </w:p>
+    <w:p>
+      <w:pPr>
+        <w:pStyle w:val="ListParagraph"/>
+        <w:numPr>
+          <w:ilvl w:val="1"/>
+          <w:numId w:val="8"/>
+        </w:numPr>
+      </w:pPr>
+      <w:r>
+        <w:t xml:space="preserve">If, </w:t>
+      </w:r>
+      <w:proofErr w:type="spellStart"/>
+      <w:proofErr w:type="gramStart"/>
+      <w:r>
+        <w:t>if..</w:t>
+      </w:r>
+      <w:proofErr w:type="gramEnd"/>
+      <w:r>
+        <w:t>else</w:t>
+      </w:r>
+      <w:proofErr w:type="spellEnd"/>
+      <w:r>
+        <w:t xml:space="preserve">, </w:t>
+      </w:r>
+      <w:proofErr w:type="spellStart"/>
+      <w:r>
+        <w:t>if..else</w:t>
+      </w:r>
+      <w:proofErr w:type="spellEnd"/>
+      <w:r>
+        <w:t xml:space="preserve"> if…else</w:t>
+      </w:r>
+      <w:r>
+        <w:t>,</w:t>
+      </w:r>
+    </w:p>
+    <w:p>
+      <w:pPr>
+        <w:pStyle w:val="ListParagraph"/>
+        <w:numPr>
+          <w:ilvl w:val="1"/>
+          <w:numId w:val="8"/>
+        </w:numPr>
+      </w:pPr>
+      <w:proofErr w:type="gramStart"/>
+      <w:r>
+        <w:t>Switch{</w:t>
+      </w:r>
+      <w:proofErr w:type="spellStart"/>
+      <w:proofErr w:type="gramEnd"/>
+      <w:r>
+        <w:t>case:..break</w:t>
+      </w:r>
+      <w:proofErr w:type="spellEnd"/>
+      <w:r>
+        <w:t>;….default:…}</w:t>
+      </w:r>
+    </w:p>
+    <w:p>
+      <w:pPr>
+        <w:pStyle w:val="ListParagraph"/>
+        <w:numPr>
+          <w:ilvl w:val="1"/>
+          <w:numId w:val="8"/>
+        </w:numPr>
+      </w:pPr>
+      <w:r>
+        <w:t>While(</w:t>
+      </w:r>
+      <w:proofErr w:type="spellStart"/>
+      <w:r>
+        <w:t>cond</w:t>
+      </w:r>
+      <w:proofErr w:type="spellEnd"/>
+      <w:proofErr w:type="gramStart"/>
+      <w:r>
+        <w:t>){</w:t>
+      </w:r>
+      <w:proofErr w:type="gramEnd"/>
+      <w:r>
+        <w:t>….</w:t>
+      </w:r>
+      <w:proofErr w:type="spellStart"/>
+      <w:r>
+        <w:t>cond_modification</w:t>
+      </w:r>
+      <w:proofErr w:type="spellEnd"/>
+      <w:r>
+        <w:t>}</w:t>
+      </w:r>
+    </w:p>
+    <w:p>
+      <w:pPr>
+        <w:pStyle w:val="ListParagraph"/>
+        <w:numPr>
+          <w:ilvl w:val="1"/>
+          <w:numId w:val="8"/>
+        </w:numPr>
+      </w:pPr>
+      <w:proofErr w:type="gramStart"/>
+      <w:r>
+        <w:t>Do{</w:t>
+      </w:r>
+      <w:proofErr w:type="gramEnd"/>
+      <w:r>
+        <w:t>…}(while(condition)</w:t>
+      </w:r>
+      <w:r>
+        <w:t>;</w:t>
+      </w:r>
+    </w:p>
+    <w:p>
+      <w:pPr>
+        <w:pStyle w:val="ListParagraph"/>
+        <w:numPr>
+          <w:ilvl w:val="1"/>
+          <w:numId w:val="8"/>
+        </w:numPr>
+      </w:pPr>
+      <w:r>
+        <w:t>For(</w:t>
+      </w:r>
+      <w:proofErr w:type="spellStart"/>
+      <w:proofErr w:type="gramStart"/>
+      <w:r>
+        <w:t>init;condition</w:t>
+      </w:r>
+      <w:proofErr w:type="gramEnd"/>
+      <w:r>
+        <w:t>;increment</w:t>
+      </w:r>
+      <w:proofErr w:type="spellEnd"/>
+      <w:r>
+        <w:t>/decrement){..}</w:t>
+      </w:r>
+    </w:p>
+    <w:p>
+      <w:pPr>
+        <w:pStyle w:val="ListParagraph"/>
+        <w:numPr>
+          <w:ilvl w:val="1"/>
+          <w:numId w:val="8"/>
+        </w:numPr>
+      </w:pPr>
+      <w:r>
+        <w:t>Break and continue</w:t>
+      </w:r>
+    </w:p>
+    <w:p>
+      <w:pPr>
+        <w:pStyle w:val="ListParagraph"/>
+        <w:numPr>
+          <w:ilvl w:val="1"/>
+          <w:numId w:val="8"/>
+        </w:numPr>
+      </w:pPr>
+      <w:r>
+        <w:t>For each. For (auto &amp;</w:t>
+      </w:r>
+      <w:proofErr w:type="gramStart"/>
+      <w:r>
+        <w:t>member :</w:t>
+      </w:r>
+      <w:proofErr w:type="gramEnd"/>
+      <w:r>
+        <w:t xml:space="preserve"> list)</w:t>
       </w:r>
     </w:p>
     <w:p>
@@ -5083,94 +7275,146 @@
         </w:numPr>
       </w:pPr>
       <w:r>
-        <w:t>Enum</w:t>
-      </w:r>
-    </w:p>
-    <w:p>
-      <w:pPr>
-        <w:pStyle w:val="ListParagraph"/>
-        <w:numPr>
-          <w:ilvl w:val="1"/>
-          <w:numId w:val="8"/>
-        </w:numPr>
-      </w:pPr>
-      <w:r>
-        <w:t>User defined type.</w:t>
-      </w:r>
-    </w:p>
-    <w:p>
-      <w:pPr>
-        <w:pStyle w:val="ListParagraph"/>
-        <w:numPr>
-          <w:ilvl w:val="1"/>
-          <w:numId w:val="8"/>
-        </w:numPr>
-      </w:pPr>
-      <w:r>
-        <w:t>Used with ‘enum’</w:t>
-      </w:r>
-    </w:p>
-    <w:p>
-      <w:pPr>
-        <w:pStyle w:val="ListParagraph"/>
-        <w:numPr>
-          <w:ilvl w:val="1"/>
-          <w:numId w:val="8"/>
-        </w:numPr>
-      </w:pPr>
-      <w:r>
-        <w:t>Usually use enum name prefix and all Caps</w:t>
-      </w:r>
-    </w:p>
-    <w:p>
-      <w:pPr>
-        <w:pStyle w:val="ListParagraph"/>
-        <w:numPr>
-          <w:ilvl w:val="1"/>
-          <w:numId w:val="8"/>
-        </w:numPr>
-      </w:pPr>
-      <w:r>
-        <w:t>You cannot have same name enum types in the same namescope.</w:t>
-      </w:r>
-    </w:p>
-    <w:p>
-      <w:pPr>
-        <w:pStyle w:val="ListParagraph"/>
-        <w:numPr>
-          <w:ilvl w:val="2"/>
-          <w:numId w:val="8"/>
-        </w:numPr>
-      </w:pPr>
-      <w:r>
-        <w:t>Enum Color{BLUE, RED}; Enum Feeling{HAPPY, BLUE}; // THIS IS NOT ALLOWED.</w:t>
-      </w:r>
-    </w:p>
-    <w:p>
-      <w:pPr>
-        <w:pStyle w:val="ListParagraph"/>
-        <w:numPr>
-          <w:ilvl w:val="1"/>
-          <w:numId w:val="8"/>
-        </w:numPr>
-      </w:pPr>
-      <w:r>
-        <w:t>Automatically, sets integer starting with 0s.</w:t>
-      </w:r>
-    </w:p>
-    <w:p>
-      <w:pPr>
-        <w:pStyle w:val="ListParagraph"/>
-        <w:numPr>
-          <w:ilvl w:val="1"/>
-          <w:numId w:val="8"/>
-        </w:numPr>
-      </w:pPr>
-      <w:r>
-        <w:t xml:space="preserve">Use enum class instead of enum. That avoids automatic conversion, naming conflicts, </w:t>
-      </w:r>
-      <w:r>
-        <w:t>wrong comparisons etc.</w:t>
+        <w:t>Random number generation</w:t>
+      </w:r>
+    </w:p>
+    <w:p>
+      <w:pPr>
+        <w:pStyle w:val="ListParagraph"/>
+        <w:numPr>
+          <w:ilvl w:val="1"/>
+          <w:numId w:val="8"/>
+        </w:numPr>
+      </w:pPr>
+      <w:r>
+        <w:t>&lt;</w:t>
+      </w:r>
+      <w:proofErr w:type="spellStart"/>
+      <w:r>
+        <w:t>cstdlib</w:t>
+      </w:r>
+      <w:proofErr w:type="spellEnd"/>
+      <w:r>
+        <w:t xml:space="preserve">&gt; = </w:t>
+      </w:r>
+      <w:proofErr w:type="spellStart"/>
+      <w:proofErr w:type="gramStart"/>
+      <w:r>
+        <w:t>std</w:t>
+      </w:r>
+      <w:proofErr w:type="spellEnd"/>
+      <w:r>
+        <w:t>::</w:t>
+      </w:r>
+      <w:proofErr w:type="spellStart"/>
+      <w:proofErr w:type="gramEnd"/>
+      <w:r>
+        <w:t>srand</w:t>
+      </w:r>
+      <w:proofErr w:type="spellEnd"/>
+      <w:r>
+        <w:t xml:space="preserve">(seed); </w:t>
+      </w:r>
+      <w:proofErr w:type="spellStart"/>
+      <w:r>
+        <w:t>std</w:t>
+      </w:r>
+      <w:proofErr w:type="spellEnd"/>
+      <w:r>
+        <w:t xml:space="preserve">::rand(); </w:t>
+      </w:r>
+    </w:p>
+    <w:p>
+      <w:pPr>
+        <w:pStyle w:val="ListParagraph"/>
+        <w:numPr>
+          <w:ilvl w:val="1"/>
+          <w:numId w:val="8"/>
+        </w:numPr>
+      </w:pPr>
+      <w:r>
+        <w:t>Seed is usually used as time. &lt;</w:t>
+      </w:r>
+      <w:proofErr w:type="spellStart"/>
+      <w:r>
+        <w:t>ctime</w:t>
+      </w:r>
+      <w:proofErr w:type="spellEnd"/>
+      <w:r>
+        <w:t xml:space="preserve">&gt; =&gt; </w:t>
+      </w:r>
+      <w:proofErr w:type="spellStart"/>
+      <w:r>
+        <w:t>static_cast</w:t>
+      </w:r>
+      <w:proofErr w:type="spellEnd"/>
+      <w:r>
+        <w:t xml:space="preserve">&lt;unsigned </w:t>
+      </w:r>
+      <w:proofErr w:type="spellStart"/>
+      <w:r>
+        <w:t>int</w:t>
+      </w:r>
+      <w:proofErr w:type="spellEnd"/>
+      <w:r>
+        <w:t>&gt;(</w:t>
+      </w:r>
+      <w:proofErr w:type="spellStart"/>
+      <w:proofErr w:type="gramStart"/>
+      <w:r>
+        <w:t>std</w:t>
+      </w:r>
+      <w:proofErr w:type="spellEnd"/>
+      <w:r>
+        <w:t>::</w:t>
+      </w:r>
+      <w:proofErr w:type="gramEnd"/>
+      <w:r>
+        <w:t>time(</w:t>
+      </w:r>
+      <w:proofErr w:type="spellStart"/>
+      <w:r>
+        <w:t>nullptr</w:t>
+      </w:r>
+      <w:proofErr w:type="spellEnd"/>
+      <w:r>
+        <w:t>))</w:t>
+      </w:r>
+    </w:p>
+    <w:p>
+      <w:pPr>
+        <w:pStyle w:val="ListParagraph"/>
+        <w:numPr>
+          <w:ilvl w:val="1"/>
+          <w:numId w:val="8"/>
+        </w:numPr>
+      </w:pPr>
+      <w:r>
+        <w:t xml:space="preserve">&lt;random&gt; has many random </w:t>
+      </w:r>
+      <w:r>
+        <w:t>generation algorithms.</w:t>
+      </w:r>
+      <w:r>
+        <w:t xml:space="preserve"> </w:t>
+      </w:r>
+      <w:proofErr w:type="spellStart"/>
+      <w:proofErr w:type="gramStart"/>
+      <w:r>
+        <w:t>Std</w:t>
+      </w:r>
+      <w:proofErr w:type="spellEnd"/>
+      <w:r>
+        <w:t>::</w:t>
+      </w:r>
+      <w:proofErr w:type="spellStart"/>
+      <w:proofErr w:type="gramEnd"/>
+      <w:r>
+        <w:t>uniform_int_distribution</w:t>
+      </w:r>
+      <w:proofErr w:type="spellEnd"/>
+      <w:r>
+        <w:t>&lt;&gt;</w:t>
       </w:r>
     </w:p>
     <w:p>
@@ -5182,59 +7426,331 @@
         </w:numPr>
       </w:pPr>
       <w:r>
-        <w:t>Control Flow</w:t>
-      </w:r>
-    </w:p>
-    <w:p>
-      <w:pPr>
-        <w:pStyle w:val="ListParagraph"/>
-        <w:numPr>
-          <w:ilvl w:val="1"/>
-          <w:numId w:val="8"/>
-        </w:numPr>
-      </w:pPr>
-      <w:r>
-        <w:t>If, if..else, if..else if…else</w:t>
-      </w:r>
-      <w:r>
-        <w:t>,</w:t>
-      </w:r>
-    </w:p>
-    <w:p>
-      <w:pPr>
-        <w:pStyle w:val="ListParagraph"/>
-        <w:numPr>
-          <w:ilvl w:val="1"/>
-          <w:numId w:val="8"/>
-        </w:numPr>
-      </w:pPr>
-      <w:r>
-        <w:t>Switch{case:..break;….default:…}</w:t>
-      </w:r>
-    </w:p>
-    <w:p>
-      <w:pPr>
-        <w:pStyle w:val="ListParagraph"/>
-        <w:numPr>
-          <w:ilvl w:val="1"/>
-          <w:numId w:val="8"/>
-        </w:numPr>
-      </w:pPr>
-      <w:r>
-        <w:t>While(cond){….cond_modification}</w:t>
-      </w:r>
-    </w:p>
-    <w:p>
-      <w:pPr>
-        <w:pStyle w:val="ListParagraph"/>
-        <w:numPr>
-          <w:ilvl w:val="1"/>
-          <w:numId w:val="8"/>
-        </w:numPr>
-      </w:pPr>
-      <w:r>
-        <w:t>Do{…}(while(condition)</w:t>
-      </w:r>
+        <w:t>Input validation</w:t>
+      </w:r>
+    </w:p>
+    <w:p>
+      <w:pPr>
+        <w:pStyle w:val="ListParagraph"/>
+        <w:numPr>
+          <w:ilvl w:val="1"/>
+          <w:numId w:val="8"/>
+        </w:numPr>
+      </w:pPr>
+      <w:r>
+        <w:t>If (</w:t>
+      </w:r>
+      <w:proofErr w:type="spellStart"/>
+      <w:proofErr w:type="gramStart"/>
+      <w:r>
+        <w:t>cin.fail</w:t>
+      </w:r>
+      <w:proofErr w:type="spellEnd"/>
+      <w:proofErr w:type="gramEnd"/>
+      <w:r>
+        <w:t xml:space="preserve">()) </w:t>
+      </w:r>
+      <w:proofErr w:type="spellStart"/>
+      <w:r>
+        <w:t>cin.clear</w:t>
+      </w:r>
+      <w:proofErr w:type="spellEnd"/>
+      <w:r>
+        <w:t xml:space="preserve">(); </w:t>
+      </w:r>
+      <w:proofErr w:type="spellStart"/>
+      <w:r>
+        <w:t>cin.ignore</w:t>
+      </w:r>
+      <w:proofErr w:type="spellEnd"/>
+      <w:r>
+        <w:t>(32767, ‘\n’)</w:t>
+      </w:r>
+    </w:p>
+    <w:p>
+      <w:pPr>
+        <w:pStyle w:val="ListParagraph"/>
+        <w:numPr>
+          <w:ilvl w:val="0"/>
+          <w:numId w:val="8"/>
+        </w:numPr>
+      </w:pPr>
+      <w:r>
+        <w:t>Arrays</w:t>
+      </w:r>
+    </w:p>
+    <w:p>
+      <w:pPr>
+        <w:pStyle w:val="ListParagraph"/>
+        <w:numPr>
+          <w:ilvl w:val="1"/>
+          <w:numId w:val="8"/>
+        </w:numPr>
+      </w:pPr>
+      <w:r>
+        <w:t xml:space="preserve">Static array. </w:t>
+      </w:r>
+      <w:proofErr w:type="spellStart"/>
+      <w:r>
+        <w:t>Int</w:t>
+      </w:r>
+      <w:proofErr w:type="spellEnd"/>
+      <w:r>
+        <w:t xml:space="preserve"> </w:t>
+      </w:r>
+      <w:proofErr w:type="gramStart"/>
+      <w:r>
+        <w:t>array[</w:t>
+      </w:r>
+      <w:proofErr w:type="gramEnd"/>
+      <w:r>
+        <w:t>10]; Length should be known at compile time.</w:t>
+      </w:r>
+    </w:p>
+    <w:p>
+      <w:pPr>
+        <w:pStyle w:val="ListParagraph"/>
+        <w:numPr>
+          <w:ilvl w:val="1"/>
+          <w:numId w:val="8"/>
+        </w:numPr>
+      </w:pPr>
+      <w:r>
+        <w:t xml:space="preserve">When passing to a function, address </w:t>
+      </w:r>
+      <w:proofErr w:type="gramStart"/>
+      <w:r>
+        <w:t>are</w:t>
+      </w:r>
+      <w:proofErr w:type="gramEnd"/>
+      <w:r>
+        <w:t xml:space="preserve"> copied. If you intended not to modify, make function </w:t>
+      </w:r>
+      <w:proofErr w:type="spellStart"/>
+      <w:r>
+        <w:t>param</w:t>
+      </w:r>
+      <w:proofErr w:type="spellEnd"/>
+      <w:r>
+        <w:t xml:space="preserve"> as const.</w:t>
+      </w:r>
+    </w:p>
+    <w:p>
+      <w:pPr>
+        <w:pStyle w:val="ListParagraph"/>
+        <w:numPr>
+          <w:ilvl w:val="1"/>
+          <w:numId w:val="8"/>
+        </w:numPr>
+      </w:pPr>
+      <w:r>
+        <w:t>#include &lt;algorithm&gt;</w:t>
+      </w:r>
+      <w:r>
+        <w:t xml:space="preserve"> </w:t>
+      </w:r>
+      <w:r>
+        <w:t xml:space="preserve">has </w:t>
+      </w:r>
+      <w:proofErr w:type="spellStart"/>
+      <w:proofErr w:type="gramStart"/>
+      <w:r>
+        <w:t>std</w:t>
+      </w:r>
+      <w:proofErr w:type="spellEnd"/>
+      <w:r>
+        <w:t>::</w:t>
+      </w:r>
+      <w:proofErr w:type="gramEnd"/>
+      <w:r>
+        <w:t>sort(array, last element address)</w:t>
+      </w:r>
+    </w:p>
+    <w:p>
+      <w:pPr>
+        <w:pStyle w:val="ListParagraph"/>
+        <w:numPr>
+          <w:ilvl w:val="1"/>
+          <w:numId w:val="8"/>
+        </w:numPr>
+      </w:pPr>
+      <w:r>
+        <w:t xml:space="preserve">#include &lt;utility&gt; has </w:t>
+      </w:r>
+      <w:proofErr w:type="spellStart"/>
+      <w:proofErr w:type="gramStart"/>
+      <w:r>
+        <w:t>std</w:t>
+      </w:r>
+      <w:proofErr w:type="spellEnd"/>
+      <w:r>
+        <w:t>::</w:t>
+      </w:r>
+      <w:proofErr w:type="gramEnd"/>
+      <w:r>
+        <w:t>swap(x, y)</w:t>
+      </w:r>
+    </w:p>
+    <w:p>
+      <w:pPr>
+        <w:pStyle w:val="ListParagraph"/>
+        <w:numPr>
+          <w:ilvl w:val="0"/>
+          <w:numId w:val="8"/>
+        </w:numPr>
+      </w:pPr>
+      <w:r>
+        <w:t>Pointers</w:t>
+      </w:r>
+    </w:p>
+    <w:p>
+      <w:pPr>
+        <w:pStyle w:val="ListParagraph"/>
+        <w:numPr>
+          <w:ilvl w:val="1"/>
+          <w:numId w:val="8"/>
+        </w:numPr>
+      </w:pPr>
+      <w:r>
+        <w:t xml:space="preserve">&amp; -&gt; Address </w:t>
+      </w:r>
+      <w:proofErr w:type="gramStart"/>
+      <w:r>
+        <w:t>of ,</w:t>
+      </w:r>
+      <w:proofErr w:type="gramEnd"/>
+      <w:r>
+        <w:t xml:space="preserve"> * -&gt; </w:t>
+      </w:r>
+      <w:proofErr w:type="spellStart"/>
+      <w:r>
+        <w:t>Deferencing</w:t>
+      </w:r>
+      <w:proofErr w:type="spellEnd"/>
+    </w:p>
+    <w:p>
+      <w:pPr>
+        <w:pStyle w:val="ListParagraph"/>
+        <w:numPr>
+          <w:ilvl w:val="1"/>
+          <w:numId w:val="8"/>
+        </w:numPr>
+      </w:pPr>
+      <w:r>
+        <w:t xml:space="preserve">Always initialize to null </w:t>
+      </w:r>
+      <w:proofErr w:type="spellStart"/>
+      <w:r>
+        <w:t>ptr</w:t>
+      </w:r>
+      <w:proofErr w:type="spellEnd"/>
+      <w:r>
+        <w:t xml:space="preserve">. </w:t>
+      </w:r>
+      <w:proofErr w:type="spellStart"/>
+      <w:r>
+        <w:t>Int</w:t>
+      </w:r>
+      <w:proofErr w:type="spellEnd"/>
+      <w:r>
+        <w:t xml:space="preserve"> *</w:t>
+      </w:r>
+      <w:proofErr w:type="spellStart"/>
+      <w:r>
+        <w:t>ptr</w:t>
+      </w:r>
+      <w:proofErr w:type="spellEnd"/>
+      <w:r>
+        <w:t xml:space="preserve"> </w:t>
+      </w:r>
+      <w:proofErr w:type="gramStart"/>
+      <w:r>
+        <w:t xml:space="preserve">{ </w:t>
+      </w:r>
+      <w:proofErr w:type="spellStart"/>
+      <w:r>
+        <w:t>nullptr</w:t>
+      </w:r>
+      <w:proofErr w:type="spellEnd"/>
+      <w:proofErr w:type="gramEnd"/>
+      <w:r>
+        <w:t xml:space="preserve"> }</w:t>
+      </w:r>
+    </w:p>
+    <w:p>
+      <w:pPr>
+        <w:pStyle w:val="ListParagraph"/>
+        <w:numPr>
+          <w:ilvl w:val="1"/>
+          <w:numId w:val="8"/>
+        </w:numPr>
+      </w:pPr>
+      <w:r>
+        <w:t>New, delete</w:t>
+      </w:r>
+    </w:p>
+    <w:p>
+      <w:pPr>
+        <w:pStyle w:val="ListParagraph"/>
+        <w:numPr>
+          <w:ilvl w:val="1"/>
+          <w:numId w:val="8"/>
+        </w:numPr>
+      </w:pPr>
+      <w:r>
+        <w:t>Use delete operators efficiently to avoid memory leaks.</w:t>
+      </w:r>
+    </w:p>
+    <w:p>
+      <w:pPr>
+        <w:pStyle w:val="ListParagraph"/>
+        <w:numPr>
+          <w:ilvl w:val="1"/>
+          <w:numId w:val="8"/>
+        </w:numPr>
+      </w:pPr>
+      <w:r>
+        <w:t xml:space="preserve">Gracefully handle memory allocation issue. </w:t>
+      </w:r>
+      <w:proofErr w:type="spellStart"/>
+      <w:r>
+        <w:t>int</w:t>
+      </w:r>
+      <w:proofErr w:type="spellEnd"/>
+      <w:r>
+        <w:t xml:space="preserve"> *</w:t>
+      </w:r>
+      <w:proofErr w:type="spellStart"/>
+      <w:r>
+        <w:t>iPtr</w:t>
+      </w:r>
+      <w:proofErr w:type="spellEnd"/>
+      <w:r>
+        <w:t xml:space="preserve"> = new (</w:t>
+      </w:r>
+      <w:proofErr w:type="spellStart"/>
+      <w:proofErr w:type="gramStart"/>
+      <w:r>
+        <w:t>std</w:t>
+      </w:r>
+      <w:proofErr w:type="spellEnd"/>
+      <w:r>
+        <w:t>::</w:t>
+      </w:r>
+      <w:proofErr w:type="spellStart"/>
+      <w:proofErr w:type="gramEnd"/>
+      <w:r>
+        <w:t>nothrow</w:t>
+      </w:r>
+      <w:proofErr w:type="spellEnd"/>
+      <w:r>
+        <w:t xml:space="preserve">) </w:t>
+      </w:r>
+      <w:proofErr w:type="spellStart"/>
+      <w:r>
+        <w:t>int</w:t>
+      </w:r>
+      <w:proofErr w:type="spellEnd"/>
       <w:r>
         <w:t>;</w:t>
       </w:r>
@@ -5248,19 +7764,113 @@
         </w:numPr>
       </w:pPr>
       <w:r>
-        <w:t>For(init;condition;increment/decrement){..}</w:t>
-      </w:r>
-    </w:p>
-    <w:p>
-      <w:pPr>
-        <w:pStyle w:val="ListParagraph"/>
-        <w:numPr>
-          <w:ilvl w:val="1"/>
-          <w:numId w:val="8"/>
-        </w:numPr>
-      </w:pPr>
-      <w:r>
-        <w:t>Break and continue</w:t>
+        <w:t>Static scope. (Program life time).</w:t>
+      </w:r>
+    </w:p>
+    <w:p>
+      <w:pPr>
+        <w:pStyle w:val="ListParagraph"/>
+        <w:numPr>
+          <w:ilvl w:val="1"/>
+          <w:numId w:val="8"/>
+        </w:numPr>
+      </w:pPr>
+      <w:r>
+        <w:t>Delete for 1 element pointer.</w:t>
+      </w:r>
+    </w:p>
+    <w:p>
+      <w:pPr>
+        <w:pStyle w:val="ListParagraph"/>
+        <w:numPr>
+          <w:ilvl w:val="1"/>
+          <w:numId w:val="8"/>
+        </w:numPr>
+      </w:pPr>
+      <w:proofErr w:type="gramStart"/>
+      <w:r>
+        <w:t>Delete[</w:t>
+      </w:r>
+      <w:proofErr w:type="gramEnd"/>
+      <w:r>
+        <w:t>] for array pointer.</w:t>
+      </w:r>
+    </w:p>
+    <w:p>
+      <w:pPr>
+        <w:pStyle w:val="ListParagraph"/>
+        <w:numPr>
+          <w:ilvl w:val="1"/>
+          <w:numId w:val="8"/>
+        </w:numPr>
+      </w:pPr>
+      <w:r>
+        <w:lastRenderedPageBreak/>
+        <w:t xml:space="preserve">A </w:t>
+      </w:r>
+      <w:proofErr w:type="spellStart"/>
+      <w:r>
+        <w:t>const</w:t>
+      </w:r>
+      <w:proofErr w:type="spellEnd"/>
+      <w:r>
+        <w:t xml:space="preserve"> variable can have only </w:t>
+      </w:r>
+      <w:proofErr w:type="spellStart"/>
+      <w:r>
+        <w:t>const</w:t>
+      </w:r>
+      <w:proofErr w:type="spellEnd"/>
+      <w:r>
+        <w:t xml:space="preserve"> pointer.</w:t>
+      </w:r>
+    </w:p>
+    <w:p>
+      <w:pPr>
+        <w:pStyle w:val="ListParagraph"/>
+        <w:numPr>
+          <w:ilvl w:val="1"/>
+          <w:numId w:val="8"/>
+        </w:numPr>
+      </w:pPr>
+      <w:r>
+        <w:t xml:space="preserve">A </w:t>
+      </w:r>
+      <w:proofErr w:type="spellStart"/>
+      <w:r>
+        <w:t>const</w:t>
+      </w:r>
+      <w:proofErr w:type="spellEnd"/>
+      <w:r>
+        <w:t xml:space="preserve"> pointer can point to non </w:t>
+      </w:r>
+      <w:proofErr w:type="spellStart"/>
+      <w:r>
+        <w:t>const</w:t>
+      </w:r>
+      <w:proofErr w:type="spellEnd"/>
+      <w:r>
+        <w:t xml:space="preserve"> variable.</w:t>
+      </w:r>
+    </w:p>
+    <w:p>
+      <w:pPr>
+        <w:pStyle w:val="ListParagraph"/>
+        <w:numPr>
+          <w:ilvl w:val="1"/>
+          <w:numId w:val="8"/>
+        </w:numPr>
+      </w:pPr>
+      <w:r>
+        <w:t xml:space="preserve">Use “-&gt;” for </w:t>
+      </w:r>
+      <w:proofErr w:type="spellStart"/>
+      <w:r>
+        <w:t>deferencing</w:t>
+      </w:r>
+      <w:proofErr w:type="spellEnd"/>
+      <w:r>
+        <w:t>.</w:t>
       </w:r>
     </w:p>
     <w:p>
@@ -5272,61 +7882,49 @@
         </w:numPr>
       </w:pPr>
       <w:r>
-        <w:t>Random number generation</w:t>
-      </w:r>
-    </w:p>
-    <w:p>
-      <w:pPr>
-        <w:pStyle w:val="ListParagraph"/>
-        <w:numPr>
-          <w:ilvl w:val="1"/>
-          <w:numId w:val="8"/>
-        </w:numPr>
-      </w:pPr>
-      <w:r>
-        <w:t xml:space="preserve">&lt;cstdlib&gt; = std::srand(seed); std::rand(); </w:t>
-      </w:r>
-    </w:p>
-    <w:p>
-      <w:pPr>
-        <w:pStyle w:val="ListParagraph"/>
-        <w:numPr>
-          <w:ilvl w:val="1"/>
-          <w:numId w:val="8"/>
-        </w:numPr>
-      </w:pPr>
-      <w:r>
-        <w:t xml:space="preserve">Seed is usually used as time. &lt;ctime&gt; =&gt; </w:t>
-      </w:r>
-      <w:r>
-        <w:t>static_cast&lt;unsigned int&gt;(</w:t>
-      </w:r>
-      <w:r>
-        <w:t>std::time(nullptr</w:t>
-      </w:r>
-      <w:r>
-        <w:t>))</w:t>
-      </w:r>
-    </w:p>
-    <w:p>
-      <w:pPr>
-        <w:pStyle w:val="ListParagraph"/>
-        <w:numPr>
-          <w:ilvl w:val="1"/>
-          <w:numId w:val="8"/>
-        </w:numPr>
-      </w:pPr>
-      <w:r>
-        <w:t xml:space="preserve">&lt;random&gt; has many random </w:t>
-      </w:r>
-      <w:r>
-        <w:t>generation algorithms.</w:t>
-      </w:r>
-      <w:r>
-        <w:t xml:space="preserve"> Std::</w:t>
-      </w:r>
-      <w:r>
-        <w:t>uniform_int_distribution&lt;&gt;</w:t>
+        <w:t>Memory allocation</w:t>
+      </w:r>
+    </w:p>
+    <w:p>
+      <w:pPr>
+        <w:pStyle w:val="ListParagraph"/>
+        <w:numPr>
+          <w:ilvl w:val="1"/>
+          <w:numId w:val="8"/>
+        </w:numPr>
+      </w:pPr>
+      <w:r>
+        <w:t>Static, Automatic, Dynamic</w:t>
+      </w:r>
+    </w:p>
+    <w:p>
+      <w:pPr>
+        <w:pStyle w:val="ListParagraph"/>
+        <w:numPr>
+          <w:ilvl w:val="1"/>
+          <w:numId w:val="8"/>
+        </w:numPr>
+      </w:pPr>
+      <w:r>
+        <w:t>Static, automatic =&gt; Stack memory, limited</w:t>
+      </w:r>
+      <w:r>
+        <w:t xml:space="preserve"> (in MBs)</w:t>
+      </w:r>
+    </w:p>
+    <w:p>
+      <w:pPr>
+        <w:pStyle w:val="ListParagraph"/>
+        <w:numPr>
+          <w:ilvl w:val="1"/>
+          <w:numId w:val="8"/>
+        </w:numPr>
+      </w:pPr>
+      <w:r>
+        <w:t xml:space="preserve">Dynamic =&gt; Heap memory, </w:t>
+      </w:r>
+      <w:r>
+        <w:t>large (in GBs)</w:t>
       </w:r>
     </w:p>
     <w:p>
@@ -5338,20 +7936,370 @@
         </w:numPr>
       </w:pPr>
       <w:r>
-        <w:t>Input validation</w:t>
-      </w:r>
-    </w:p>
-    <w:p>
-      <w:pPr>
-        <w:pStyle w:val="ListParagraph"/>
-        <w:numPr>
-          <w:ilvl w:val="1"/>
-          <w:numId w:val="8"/>
-        </w:numPr>
-      </w:pPr>
-      <w:r>
-        <w:t>If (cin.fail()) cin.clear(); cin.ignore(32767, ‘\n’)</w:t>
-      </w:r>
+        <w:t>References</w:t>
+      </w:r>
+    </w:p>
+    <w:p>
+      <w:pPr>
+        <w:pStyle w:val="ListParagraph"/>
+        <w:numPr>
+          <w:ilvl w:val="1"/>
+          <w:numId w:val="8"/>
+        </w:numPr>
+      </w:pPr>
+      <w:r>
+        <w:t xml:space="preserve">Keeping addresses of another variable. </w:t>
+      </w:r>
+      <w:proofErr w:type="spellStart"/>
+      <w:r>
+        <w:t>int</w:t>
+      </w:r>
+      <w:proofErr w:type="spellEnd"/>
+      <w:r>
+        <w:t xml:space="preserve"> value = 10; </w:t>
+      </w:r>
+      <w:proofErr w:type="spellStart"/>
+      <w:r>
+        <w:t>Int</w:t>
+      </w:r>
+      <w:proofErr w:type="spellEnd"/>
+      <w:r>
+        <w:t xml:space="preserve"> &amp;ref = &amp;value; ref = 11;</w:t>
+      </w:r>
+    </w:p>
+    <w:p>
+      <w:pPr>
+        <w:pStyle w:val="ListParagraph"/>
+        <w:numPr>
+          <w:ilvl w:val="1"/>
+          <w:numId w:val="8"/>
+        </w:numPr>
+      </w:pPr>
+      <w:r>
+        <w:t>Should be initialized with a valid reference.</w:t>
+      </w:r>
+    </w:p>
+    <w:p>
+      <w:pPr>
+        <w:pStyle w:val="ListParagraph"/>
+        <w:numPr>
+          <w:ilvl w:val="1"/>
+          <w:numId w:val="8"/>
+        </w:numPr>
+      </w:pPr>
+      <w:r>
+        <w:t>Cannot be used with dynamic memory allocation.</w:t>
+      </w:r>
+    </w:p>
+    <w:p>
+      <w:pPr>
+        <w:pStyle w:val="ListParagraph"/>
+        <w:numPr>
+          <w:ilvl w:val="1"/>
+          <w:numId w:val="8"/>
+        </w:numPr>
+      </w:pPr>
+      <w:r>
+        <w:t>Safer than pointers when there is no need for dynamic memory, but, only address passing.</w:t>
+      </w:r>
+    </w:p>
+    <w:p>
+      <w:pPr>
+        <w:pStyle w:val="ListParagraph"/>
+        <w:numPr>
+          <w:ilvl w:val="1"/>
+          <w:numId w:val="8"/>
+        </w:numPr>
+      </w:pPr>
+      <w:r>
+        <w:t xml:space="preserve">They do automatic </w:t>
+      </w:r>
+      <w:proofErr w:type="spellStart"/>
+      <w:r>
+        <w:t>deferencing</w:t>
+      </w:r>
+      <w:proofErr w:type="spellEnd"/>
+      <w:r>
+        <w:t xml:space="preserve"> i.e., ref = 10 will be changed to (*ref) </w:t>
+      </w:r>
+      <w:r>
+        <w:t>= 10</w:t>
+      </w:r>
+    </w:p>
+    <w:p>
+      <w:pPr>
+        <w:pStyle w:val="ListParagraph"/>
+        <w:numPr>
+          <w:ilvl w:val="0"/>
+          <w:numId w:val="8"/>
+        </w:numPr>
+      </w:pPr>
+      <w:r>
+        <w:t>Array</w:t>
+      </w:r>
+    </w:p>
+    <w:p>
+      <w:pPr>
+        <w:pStyle w:val="ListParagraph"/>
+        <w:numPr>
+          <w:ilvl w:val="1"/>
+          <w:numId w:val="8"/>
+        </w:numPr>
+      </w:pPr>
+      <w:proofErr w:type="spellStart"/>
+      <w:proofErr w:type="gramStart"/>
+      <w:r>
+        <w:t>Std</w:t>
+      </w:r>
+      <w:proofErr w:type="spellEnd"/>
+      <w:r>
+        <w:t>::</w:t>
+      </w:r>
+      <w:proofErr w:type="gramEnd"/>
+      <w:r>
+        <w:t>array&lt;</w:t>
+      </w:r>
+      <w:proofErr w:type="spellStart"/>
+      <w:r>
+        <w:t>int</w:t>
+      </w:r>
+      <w:proofErr w:type="spellEnd"/>
+      <w:r>
+        <w:t>, 3&gt; a = {1,2,3};</w:t>
+      </w:r>
+    </w:p>
+    <w:p>
+      <w:pPr>
+        <w:pStyle w:val="ListParagraph"/>
+        <w:numPr>
+          <w:ilvl w:val="1"/>
+          <w:numId w:val="8"/>
+        </w:numPr>
+      </w:pPr>
+      <w:r>
+        <w:t>#include &lt;array&gt;</w:t>
+      </w:r>
+    </w:p>
+    <w:p>
+      <w:pPr>
+        <w:pStyle w:val="ListParagraph"/>
+        <w:numPr>
+          <w:ilvl w:val="1"/>
+          <w:numId w:val="8"/>
+        </w:numPr>
+      </w:pPr>
+      <w:r>
+        <w:t>Length is required.</w:t>
+      </w:r>
+    </w:p>
+    <w:p>
+      <w:pPr>
+        <w:pStyle w:val="ListParagraph"/>
+        <w:numPr>
+          <w:ilvl w:val="1"/>
+          <w:numId w:val="8"/>
+        </w:numPr>
+      </w:pPr>
+      <w:r>
+        <w:t xml:space="preserve">Has </w:t>
+      </w:r>
+      <w:proofErr w:type="spellStart"/>
+      <w:proofErr w:type="gramStart"/>
+      <w:r>
+        <w:t>a.begin</w:t>
+      </w:r>
+      <w:proofErr w:type="spellEnd"/>
+      <w:proofErr w:type="gramEnd"/>
+      <w:r>
+        <w:t xml:space="preserve">(), </w:t>
+      </w:r>
+      <w:proofErr w:type="spellStart"/>
+      <w:r>
+        <w:t>a.end</w:t>
+      </w:r>
+      <w:proofErr w:type="spellEnd"/>
+      <w:r>
+        <w:t xml:space="preserve">(), </w:t>
+      </w:r>
+      <w:proofErr w:type="spellStart"/>
+      <w:r>
+        <w:t>a.rbegin</w:t>
+      </w:r>
+      <w:proofErr w:type="spellEnd"/>
+      <w:r>
+        <w:t xml:space="preserve">(), </w:t>
+      </w:r>
+      <w:proofErr w:type="spellStart"/>
+      <w:r>
+        <w:t>a.rend</w:t>
+      </w:r>
+      <w:proofErr w:type="spellEnd"/>
+      <w:r>
+        <w:t>()</w:t>
+      </w:r>
+    </w:p>
+    <w:p>
+      <w:pPr>
+        <w:pStyle w:val="ListParagraph"/>
+        <w:numPr>
+          <w:ilvl w:val="1"/>
+          <w:numId w:val="8"/>
+        </w:numPr>
+      </w:pPr>
+      <w:r>
+        <w:t xml:space="preserve">Works with </w:t>
+      </w:r>
+      <w:proofErr w:type="spellStart"/>
+      <w:proofErr w:type="gramStart"/>
+      <w:r>
+        <w:t>std</w:t>
+      </w:r>
+      <w:proofErr w:type="spellEnd"/>
+      <w:r>
+        <w:t>::</w:t>
+      </w:r>
+      <w:proofErr w:type="gramEnd"/>
+      <w:r>
+        <w:t>sort()</w:t>
+      </w:r>
+    </w:p>
+    <w:p>
+      <w:pPr>
+        <w:pStyle w:val="ListParagraph"/>
+        <w:numPr>
+          <w:ilvl w:val="1"/>
+          <w:numId w:val="8"/>
+        </w:numPr>
+      </w:pPr>
+      <w:r>
+        <w:t>Always pass by reference to function or in for each loop.</w:t>
+      </w:r>
+    </w:p>
+    <w:p>
+      <w:pPr>
+        <w:pStyle w:val="ListParagraph"/>
+        <w:numPr>
+          <w:ilvl w:val="0"/>
+          <w:numId w:val="8"/>
+        </w:numPr>
+      </w:pPr>
+      <w:r>
+        <w:t>Vector</w:t>
+      </w:r>
+    </w:p>
+    <w:p>
+      <w:pPr>
+        <w:pStyle w:val="ListParagraph"/>
+        <w:numPr>
+          <w:ilvl w:val="1"/>
+          <w:numId w:val="8"/>
+        </w:numPr>
+      </w:pPr>
+      <w:r>
+        <w:t xml:space="preserve">Built for dynamic list </w:t>
+      </w:r>
+      <w:proofErr w:type="spellStart"/>
+      <w:r>
+        <w:t>usecases</w:t>
+      </w:r>
+      <w:proofErr w:type="spellEnd"/>
+    </w:p>
+    <w:p>
+      <w:pPr>
+        <w:pStyle w:val="ListParagraph"/>
+        <w:numPr>
+          <w:ilvl w:val="1"/>
+          <w:numId w:val="8"/>
+        </w:numPr>
+      </w:pPr>
+      <w:r>
+        <w:t>#include &lt;vector&gt;</w:t>
+      </w:r>
+    </w:p>
+    <w:p>
+      <w:pPr>
+        <w:pStyle w:val="ListParagraph"/>
+        <w:numPr>
+          <w:ilvl w:val="1"/>
+          <w:numId w:val="8"/>
+        </w:numPr>
+      </w:pPr>
+      <w:proofErr w:type="spellStart"/>
+      <w:proofErr w:type="gramStart"/>
+      <w:r>
+        <w:t>Std</w:t>
+      </w:r>
+      <w:proofErr w:type="spellEnd"/>
+      <w:r>
+        <w:t>::</w:t>
+      </w:r>
+      <w:proofErr w:type="gramEnd"/>
+      <w:r>
+        <w:t>vector&lt;</w:t>
+      </w:r>
+      <w:proofErr w:type="spellStart"/>
+      <w:r>
+        <w:t>int</w:t>
+      </w:r>
+      <w:proofErr w:type="spellEnd"/>
+      <w:r>
+        <w:t>&gt; a = {1,2,3}.</w:t>
+      </w:r>
+    </w:p>
+    <w:p>
+      <w:pPr>
+        <w:pStyle w:val="ListParagraph"/>
+        <w:numPr>
+          <w:ilvl w:val="1"/>
+          <w:numId w:val="8"/>
+        </w:numPr>
+      </w:pPr>
+      <w:proofErr w:type="spellStart"/>
+      <w:proofErr w:type="gramStart"/>
+      <w:r>
+        <w:t>A.size</w:t>
+      </w:r>
+      <w:proofErr w:type="spellEnd"/>
+      <w:proofErr w:type="gramEnd"/>
+      <w:r>
+        <w:t>(), a[0], a.at(2}</w:t>
+      </w:r>
+    </w:p>
+    <w:p>
+      <w:pPr>
+        <w:pStyle w:val="ListParagraph"/>
+        <w:numPr>
+          <w:ilvl w:val="1"/>
+          <w:numId w:val="8"/>
+        </w:numPr>
+      </w:pPr>
+      <w:proofErr w:type="spellStart"/>
+      <w:proofErr w:type="gramStart"/>
+      <w:r>
+        <w:t>A.resize</w:t>
+      </w:r>
+      <w:proofErr w:type="spellEnd"/>
+      <w:proofErr w:type="gramEnd"/>
+      <w:r>
+        <w:t>(</w:t>
+      </w:r>
+      <w:r>
+        <w:t>5)</w:t>
+      </w:r>
+    </w:p>
+    <w:p>
+      <w:pPr>
+        <w:pStyle w:val="ListParagraph"/>
+        <w:numPr>
+          <w:ilvl w:val="1"/>
+          <w:numId w:val="8"/>
+        </w:numPr>
+      </w:pPr>
+      <w:r>
+        <w:t>A.push_back(..)</w:t>
+      </w:r>
+      <w:bookmarkStart w:id="0" w:name="_GoBack"/>
+      <w:bookmarkEnd w:id="0"/>
     </w:p>
     <w:sectPr>
       <w:pgSz w:w="12240" w:h="15840"/>

</xml_diff>

<commit_message>
Functions - pass/ret by value/ref/add
</commit_message>
<xml_diff>
--- a/notes.docx
+++ b/notes.docx
@@ -4083,12 +4083,17 @@
         <w:t xml:space="preserve">11 function pointer style. #include &lt;functional&gt;; </w:t>
       </w:r>
       <w:proofErr w:type="spellStart"/>
+      <w:proofErr w:type="gramStart"/>
       <w:r>
         <w:t>std</w:t>
       </w:r>
       <w:proofErr w:type="spellEnd"/>
       <w:r>
-        <w:t>::function&lt;</w:t>
+        <w:t>::</w:t>
+      </w:r>
+      <w:proofErr w:type="gramEnd"/>
+      <w:r>
+        <w:t>function&lt;</w:t>
       </w:r>
       <w:proofErr w:type="spellStart"/>
       <w:r>
@@ -4104,7 +4109,102 @@
       </w:r>
       <w:proofErr w:type="spellEnd"/>
       <w:r>
-        <w:t>, double)&gt; fptr.</w:t>
+        <w:t xml:space="preserve">, double)&gt; </w:t>
+      </w:r>
+      <w:proofErr w:type="spellStart"/>
+      <w:r>
+        <w:t>fptr</w:t>
+      </w:r>
+      <w:proofErr w:type="spellEnd"/>
+      <w:r>
+        <w:t>.</w:t>
+      </w:r>
+    </w:p>
+    <w:p>
+      <w:pPr>
+        <w:pStyle w:val="ListParagraph"/>
+        <w:numPr>
+          <w:ilvl w:val="1"/>
+          <w:numId w:val="5"/>
+        </w:numPr>
+      </w:pPr>
+      <w:r>
+        <w:t>Always try to avoid ellipsis (“…”) for variable inputs. It does not have type checks</w:t>
+      </w:r>
+      <w:r>
+        <w:t xml:space="preserve"> and length is important </w:t>
+      </w:r>
+      <w:r>
+        <w:t>parameter to know.</w:t>
+      </w:r>
+    </w:p>
+    <w:p>
+      <w:pPr>
+        <w:pStyle w:val="ListParagraph"/>
+        <w:numPr>
+          <w:ilvl w:val="0"/>
+          <w:numId w:val="5"/>
+        </w:numPr>
+      </w:pPr>
+      <w:r>
+        <w:t>Use “</w:t>
+      </w:r>
+      <w:proofErr w:type="spellStart"/>
+      <w:r>
+        <w:t>static_</w:t>
+      </w:r>
+      <w:proofErr w:type="gramStart"/>
+      <w:r>
+        <w:t>assert</w:t>
+      </w:r>
+      <w:proofErr w:type="spellEnd"/>
+      <w:r>
+        <w:t>(</w:t>
+      </w:r>
+      <w:proofErr w:type="spellStart"/>
+      <w:proofErr w:type="gramEnd"/>
+      <w:r>
+        <w:t>cond</w:t>
+      </w:r>
+      <w:proofErr w:type="spellEnd"/>
+      <w:r>
+        <w:t xml:space="preserve">, </w:t>
+      </w:r>
+      <w:proofErr w:type="spellStart"/>
+      <w:r>
+        <w:t>msg</w:t>
+      </w:r>
+      <w:proofErr w:type="spellEnd"/>
+      <w:r>
+        <w:t xml:space="preserve">)” </w:t>
+      </w:r>
+      <w:r>
+        <w:t>instead of c style</w:t>
+      </w:r>
+      <w:r>
+        <w:t xml:space="preserve"> assert.</w:t>
+      </w:r>
+      <w:r>
+        <w:t xml:space="preserve"> All “static_*” are compile time!! i.e., </w:t>
+      </w:r>
+      <w:r>
+        <w:t xml:space="preserve">value should be </w:t>
+      </w:r>
+      <w:proofErr w:type="spellStart"/>
+      <w:r>
+        <w:t>know</w:t>
+      </w:r>
+      <w:proofErr w:type="spellEnd"/>
+      <w:r>
+        <w:t xml:space="preserve">, cannot have </w:t>
+      </w:r>
+      <w:proofErr w:type="spellStart"/>
+      <w:r>
+        <w:t>static_assert</w:t>
+      </w:r>
+      <w:proofErr w:type="spellEnd"/>
+      <w:r>
+        <w:t xml:space="preserve"> on a variable.</w:t>
       </w:r>
       <w:bookmarkStart w:id="0" w:name="_GoBack"/>
       <w:bookmarkEnd w:id="0"/>
@@ -4675,6 +4775,7 @@
         </w:numPr>
       </w:pPr>
       <w:r>
+        <w:lastRenderedPageBreak/>
         <w:t xml:space="preserve">Linker links user programs, libraries used and creates one executable. </w:t>
       </w:r>
     </w:p>
@@ -4724,7 +4825,6 @@
         </w:numPr>
       </w:pPr>
       <w:r>
-        <w:lastRenderedPageBreak/>
         <w:t>In large software system, people use “Make” or “</w:t>
       </w:r>
       <w:proofErr w:type="spellStart"/>
@@ -5318,7 +5418,6 @@
         </w:numPr>
       </w:pPr>
       <w:r>
-        <w:lastRenderedPageBreak/>
         <w:t>Each file is compiled independent of each other. Forward declaration or include header file is necessary.</w:t>
       </w:r>
     </w:p>
@@ -6020,6 +6119,7 @@
         </w:numPr>
       </w:pPr>
       <w:r>
+        <w:lastRenderedPageBreak/>
         <w:t>Floating:</w:t>
       </w:r>
     </w:p>
@@ -6059,7 +6159,6 @@
         </w:numPr>
       </w:pPr>
       <w:r>
-        <w:lastRenderedPageBreak/>
         <w:t>Ex: float 123.33; float 123.33f; float 1.233</w:t>
       </w:r>
       <w:r>
@@ -6879,6 +6978,7 @@
         </w:numPr>
       </w:pPr>
       <w:r>
+        <w:lastRenderedPageBreak/>
         <w:t>Do not create nested namespace</w:t>
       </w:r>
     </w:p>
@@ -6903,60 +7003,2101 @@
         </w:numPr>
       </w:pPr>
       <w:r>
+        <w:t xml:space="preserve">C-style cast. (float) </w:t>
+      </w:r>
+      <w:r>
+        <w:t>I / J; Should be avoided because there is no compile time check.</w:t>
+      </w:r>
+    </w:p>
+    <w:p>
+      <w:pPr>
+        <w:pStyle w:val="ListParagraph"/>
+        <w:numPr>
+          <w:ilvl w:val="1"/>
+          <w:numId w:val="8"/>
+        </w:numPr>
+      </w:pPr>
+      <w:r>
+        <w:t>Static cast.</w:t>
+      </w:r>
+      <w:r>
+        <w:t xml:space="preserve"> </w:t>
+      </w:r>
+      <w:r>
+        <w:rPr>
+          <w:rFonts w:ascii="Helvetica" w:hAnsi="Helvetica" w:cs="Helvetica"/>
+        </w:rPr>
+        <w:t xml:space="preserve">Use </w:t>
+      </w:r>
+      <w:proofErr w:type="spellStart"/>
+      <w:r>
+        <w:rPr>
+          <w:rFonts w:ascii="Helvetica" w:hAnsi="Helvetica" w:cs="Helvetica"/>
+        </w:rPr>
+        <w:t>static_cast</w:t>
+      </w:r>
+      <w:proofErr w:type="spellEnd"/>
+      <w:r>
+        <w:rPr>
+          <w:rFonts w:ascii="Helvetica" w:hAnsi="Helvetica" w:cs="Helvetica"/>
+        </w:rPr>
+        <w:t>&lt;float&gt;(</w:t>
+      </w:r>
+      <w:proofErr w:type="spellStart"/>
+      <w:r>
+        <w:rPr>
+          <w:rFonts w:ascii="Helvetica" w:hAnsi="Helvetica" w:cs="Helvetica"/>
+        </w:rPr>
+        <w:t>i</w:t>
+      </w:r>
+      <w:proofErr w:type="spellEnd"/>
+      <w:r>
+        <w:rPr>
+          <w:rFonts w:ascii="Helvetica" w:hAnsi="Helvetica" w:cs="Helvetica"/>
+        </w:rPr>
+        <w:t>). Provides compile time checks.</w:t>
+      </w:r>
+    </w:p>
+    <w:p>
+      <w:pPr>
+        <w:pStyle w:val="ListParagraph"/>
+        <w:numPr>
+          <w:ilvl w:val="0"/>
+          <w:numId w:val="8"/>
+        </w:numPr>
+      </w:pPr>
+      <w:r>
+        <w:t>String</w:t>
+      </w:r>
+    </w:p>
+    <w:p>
+      <w:pPr>
+        <w:pStyle w:val="ListParagraph"/>
+        <w:numPr>
+          <w:ilvl w:val="1"/>
+          <w:numId w:val="8"/>
+        </w:numPr>
+      </w:pPr>
+      <w:r>
+        <w:t>#include &lt;string&gt;</w:t>
+      </w:r>
+    </w:p>
+    <w:p>
+      <w:pPr>
+        <w:pStyle w:val="ListParagraph"/>
+        <w:numPr>
+          <w:ilvl w:val="1"/>
+          <w:numId w:val="8"/>
+        </w:numPr>
+      </w:pPr>
+      <w:r>
+        <w:t xml:space="preserve">To read from input stream. </w:t>
+      </w:r>
+      <w:proofErr w:type="spellStart"/>
+      <w:proofErr w:type="gramStart"/>
+      <w:r>
+        <w:t>Std</w:t>
+      </w:r>
+      <w:proofErr w:type="spellEnd"/>
+      <w:r>
+        <w:t>::</w:t>
+      </w:r>
+      <w:proofErr w:type="spellStart"/>
+      <w:proofErr w:type="gramEnd"/>
+      <w:r>
+        <w:t>getline</w:t>
+      </w:r>
+      <w:proofErr w:type="spellEnd"/>
+      <w:r>
+        <w:t>(</w:t>
+      </w:r>
+      <w:proofErr w:type="spellStart"/>
+      <w:r>
+        <w:t>std</w:t>
+      </w:r>
+      <w:proofErr w:type="spellEnd"/>
+      <w:r>
+        <w:t>::</w:t>
+      </w:r>
+      <w:proofErr w:type="spellStart"/>
+      <w:r>
+        <w:t>cin</w:t>
+      </w:r>
+      <w:proofErr w:type="spellEnd"/>
+      <w:r>
+        <w:t xml:space="preserve">, </w:t>
+      </w:r>
+      <w:proofErr w:type="spellStart"/>
+      <w:r>
+        <w:t>my_str</w:t>
+      </w:r>
+      <w:proofErr w:type="spellEnd"/>
+      <w:r>
+        <w:t>);</w:t>
+      </w:r>
+    </w:p>
+    <w:p>
+      <w:pPr>
+        <w:pStyle w:val="ListParagraph"/>
+        <w:numPr>
+          <w:ilvl w:val="1"/>
+          <w:numId w:val="8"/>
+        </w:numPr>
+      </w:pPr>
+      <w:r>
+        <w:t xml:space="preserve">Be careful if mixing reading numeric with str. </w:t>
+      </w:r>
+      <w:proofErr w:type="spellStart"/>
+      <w:proofErr w:type="gramStart"/>
+      <w:r>
+        <w:t>Std</w:t>
+      </w:r>
+      <w:proofErr w:type="spellEnd"/>
+      <w:r>
+        <w:t>::</w:t>
+      </w:r>
+      <w:proofErr w:type="spellStart"/>
+      <w:proofErr w:type="gramEnd"/>
+      <w:r>
+        <w:t>cin</w:t>
+      </w:r>
+      <w:proofErr w:type="spellEnd"/>
+      <w:r>
+        <w:t xml:space="preserve"> &gt;&gt; </w:t>
+      </w:r>
+      <w:proofErr w:type="spellStart"/>
+      <w:r>
+        <w:t>my_int</w:t>
+      </w:r>
+      <w:proofErr w:type="spellEnd"/>
+      <w:r>
+        <w:t xml:space="preserve">; </w:t>
+      </w:r>
+      <w:proofErr w:type="spellStart"/>
+      <w:r>
+        <w:t>std</w:t>
+      </w:r>
+      <w:proofErr w:type="spellEnd"/>
+      <w:r>
+        <w:t>::</w:t>
+      </w:r>
+      <w:proofErr w:type="spellStart"/>
+      <w:r>
+        <w:t>cin.ignore</w:t>
+      </w:r>
+      <w:proofErr w:type="spellEnd"/>
+      <w:r>
+        <w:t xml:space="preserve">(32767, “\n”); // Ignore </w:t>
+      </w:r>
+      <w:proofErr w:type="spellStart"/>
+      <w:r>
+        <w:t>upto</w:t>
+      </w:r>
+      <w:proofErr w:type="spellEnd"/>
+      <w:r>
+        <w:t xml:space="preserve"> to 32767 characters till you read new line. Because, when taking a numeric input stream will be “4\n”. </w:t>
+      </w:r>
+      <w:proofErr w:type="gramStart"/>
+      <w:r>
+        <w:t>So</w:t>
+      </w:r>
+      <w:proofErr w:type="gramEnd"/>
+      <w:r>
+        <w:t xml:space="preserve"> after reading 4, ‘\n’ is still in the buffer, you need to ignore it.</w:t>
+      </w:r>
+    </w:p>
+    <w:p>
+      <w:pPr>
+        <w:pStyle w:val="ListParagraph"/>
+        <w:numPr>
+          <w:ilvl w:val="0"/>
+          <w:numId w:val="8"/>
+        </w:numPr>
+      </w:pPr>
+      <w:proofErr w:type="spellStart"/>
+      <w:r>
+        <w:t>Enum</w:t>
+      </w:r>
+      <w:proofErr w:type="spellEnd"/>
+    </w:p>
+    <w:p>
+      <w:pPr>
+        <w:pStyle w:val="ListParagraph"/>
+        <w:numPr>
+          <w:ilvl w:val="1"/>
+          <w:numId w:val="8"/>
+        </w:numPr>
+      </w:pPr>
+      <w:r>
+        <w:t>User defined type.</w:t>
+      </w:r>
+    </w:p>
+    <w:p>
+      <w:pPr>
+        <w:pStyle w:val="ListParagraph"/>
+        <w:numPr>
+          <w:ilvl w:val="1"/>
+          <w:numId w:val="8"/>
+        </w:numPr>
+      </w:pPr>
+      <w:r>
+        <w:t>Used with ‘</w:t>
+      </w:r>
+      <w:proofErr w:type="spellStart"/>
+      <w:r>
+        <w:t>enum</w:t>
+      </w:r>
+      <w:proofErr w:type="spellEnd"/>
+      <w:r>
+        <w:t>’</w:t>
+      </w:r>
+    </w:p>
+    <w:p>
+      <w:pPr>
+        <w:pStyle w:val="ListParagraph"/>
+        <w:numPr>
+          <w:ilvl w:val="1"/>
+          <w:numId w:val="8"/>
+        </w:numPr>
+      </w:pPr>
+      <w:r>
+        <w:t xml:space="preserve">Usually use </w:t>
+      </w:r>
+      <w:proofErr w:type="spellStart"/>
+      <w:r>
+        <w:t>enum</w:t>
+      </w:r>
+      <w:proofErr w:type="spellEnd"/>
+      <w:r>
+        <w:t xml:space="preserve"> name prefix and all Caps</w:t>
+      </w:r>
+    </w:p>
+    <w:p>
+      <w:pPr>
+        <w:pStyle w:val="ListParagraph"/>
+        <w:numPr>
+          <w:ilvl w:val="1"/>
+          <w:numId w:val="8"/>
+        </w:numPr>
+      </w:pPr>
+      <w:r>
+        <w:t xml:space="preserve">You cannot have same name </w:t>
+      </w:r>
+      <w:proofErr w:type="spellStart"/>
+      <w:r>
+        <w:t>enum</w:t>
+      </w:r>
+      <w:proofErr w:type="spellEnd"/>
+      <w:r>
+        <w:t xml:space="preserve"> types in the same </w:t>
+      </w:r>
+      <w:proofErr w:type="spellStart"/>
+      <w:r>
+        <w:t>namescope</w:t>
+      </w:r>
+      <w:proofErr w:type="spellEnd"/>
+      <w:r>
+        <w:t>.</w:t>
+      </w:r>
+    </w:p>
+    <w:p>
+      <w:pPr>
+        <w:pStyle w:val="ListParagraph"/>
+        <w:numPr>
+          <w:ilvl w:val="2"/>
+          <w:numId w:val="8"/>
+        </w:numPr>
+      </w:pPr>
+      <w:proofErr w:type="spellStart"/>
+      <w:r>
+        <w:t>Enum</w:t>
+      </w:r>
+      <w:proofErr w:type="spellEnd"/>
+      <w:r>
+        <w:t xml:space="preserve"> </w:t>
+      </w:r>
+      <w:proofErr w:type="gramStart"/>
+      <w:r>
+        <w:t>Color{</w:t>
+      </w:r>
+      <w:proofErr w:type="gramEnd"/>
+      <w:r>
+        <w:t xml:space="preserve">BLUE, RED}; </w:t>
+      </w:r>
+      <w:proofErr w:type="spellStart"/>
+      <w:r>
+        <w:t>Enum</w:t>
+      </w:r>
+      <w:proofErr w:type="spellEnd"/>
+      <w:r>
+        <w:t xml:space="preserve"> Feeling{HAPPY, BLUE}; // THIS IS NOT ALLOWED.</w:t>
+      </w:r>
+    </w:p>
+    <w:p>
+      <w:pPr>
+        <w:pStyle w:val="ListParagraph"/>
+        <w:numPr>
+          <w:ilvl w:val="1"/>
+          <w:numId w:val="8"/>
+        </w:numPr>
+      </w:pPr>
+      <w:r>
+        <w:t>Automatically, sets integer starting with 0s.</w:t>
+      </w:r>
+    </w:p>
+    <w:p>
+      <w:pPr>
+        <w:pStyle w:val="ListParagraph"/>
+        <w:numPr>
+          <w:ilvl w:val="1"/>
+          <w:numId w:val="8"/>
+        </w:numPr>
+      </w:pPr>
+      <w:r>
+        <w:t xml:space="preserve">Use </w:t>
+      </w:r>
+      <w:proofErr w:type="spellStart"/>
+      <w:r>
+        <w:t>enum</w:t>
+      </w:r>
+      <w:proofErr w:type="spellEnd"/>
+      <w:r>
+        <w:t xml:space="preserve"> class instead of </w:t>
+      </w:r>
+      <w:proofErr w:type="spellStart"/>
+      <w:r>
+        <w:t>enum</w:t>
+      </w:r>
+      <w:proofErr w:type="spellEnd"/>
+      <w:r>
+        <w:t xml:space="preserve">. That avoids automatic conversion, naming conflicts, </w:t>
+      </w:r>
+      <w:r>
+        <w:t>wrong comparisons etc.</w:t>
+      </w:r>
+    </w:p>
+    <w:p>
+      <w:pPr>
+        <w:pStyle w:val="ListParagraph"/>
+        <w:numPr>
+          <w:ilvl w:val="0"/>
+          <w:numId w:val="8"/>
+        </w:numPr>
+      </w:pPr>
+      <w:r>
+        <w:t>Control Flow</w:t>
+      </w:r>
+    </w:p>
+    <w:p>
+      <w:pPr>
+        <w:pStyle w:val="ListParagraph"/>
+        <w:numPr>
+          <w:ilvl w:val="1"/>
+          <w:numId w:val="8"/>
+        </w:numPr>
+      </w:pPr>
+      <w:r>
+        <w:t xml:space="preserve">If, </w:t>
+      </w:r>
+      <w:proofErr w:type="spellStart"/>
+      <w:proofErr w:type="gramStart"/>
+      <w:r>
+        <w:t>if..</w:t>
+      </w:r>
+      <w:proofErr w:type="gramEnd"/>
+      <w:r>
+        <w:t>else</w:t>
+      </w:r>
+      <w:proofErr w:type="spellEnd"/>
+      <w:r>
+        <w:t xml:space="preserve">, </w:t>
+      </w:r>
+      <w:proofErr w:type="spellStart"/>
+      <w:r>
+        <w:t>if..else</w:t>
+      </w:r>
+      <w:proofErr w:type="spellEnd"/>
+      <w:r>
+        <w:t xml:space="preserve"> if…else</w:t>
+      </w:r>
+      <w:r>
+        <w:t>,</w:t>
+      </w:r>
+    </w:p>
+    <w:p>
+      <w:pPr>
+        <w:pStyle w:val="ListParagraph"/>
+        <w:numPr>
+          <w:ilvl w:val="1"/>
+          <w:numId w:val="8"/>
+        </w:numPr>
+      </w:pPr>
+      <w:proofErr w:type="gramStart"/>
+      <w:r>
+        <w:t>Switch{</w:t>
+      </w:r>
+      <w:proofErr w:type="spellStart"/>
+      <w:proofErr w:type="gramEnd"/>
+      <w:r>
+        <w:t>case:..break</w:t>
+      </w:r>
+      <w:proofErr w:type="spellEnd"/>
+      <w:r>
+        <w:t>;….default:…}</w:t>
+      </w:r>
+    </w:p>
+    <w:p>
+      <w:pPr>
+        <w:pStyle w:val="ListParagraph"/>
+        <w:numPr>
+          <w:ilvl w:val="1"/>
+          <w:numId w:val="8"/>
+        </w:numPr>
+      </w:pPr>
+      <w:r>
+        <w:t>While(</w:t>
+      </w:r>
+      <w:proofErr w:type="spellStart"/>
+      <w:r>
+        <w:t>cond</w:t>
+      </w:r>
+      <w:proofErr w:type="spellEnd"/>
+      <w:proofErr w:type="gramStart"/>
+      <w:r>
+        <w:t>){</w:t>
+      </w:r>
+      <w:proofErr w:type="gramEnd"/>
+      <w:r>
+        <w:t>….</w:t>
+      </w:r>
+      <w:proofErr w:type="spellStart"/>
+      <w:r>
+        <w:t>cond_modification</w:t>
+      </w:r>
+      <w:proofErr w:type="spellEnd"/>
+      <w:r>
+        <w:t>}</w:t>
+      </w:r>
+    </w:p>
+    <w:p>
+      <w:pPr>
+        <w:pStyle w:val="ListParagraph"/>
+        <w:numPr>
+          <w:ilvl w:val="1"/>
+          <w:numId w:val="8"/>
+        </w:numPr>
+      </w:pPr>
+      <w:proofErr w:type="gramStart"/>
+      <w:r>
+        <w:t>Do{</w:t>
+      </w:r>
+      <w:proofErr w:type="gramEnd"/>
+      <w:r>
+        <w:t>…}(while(condition)</w:t>
+      </w:r>
+      <w:r>
+        <w:t>;</w:t>
+      </w:r>
+    </w:p>
+    <w:p>
+      <w:pPr>
+        <w:pStyle w:val="ListParagraph"/>
+        <w:numPr>
+          <w:ilvl w:val="1"/>
+          <w:numId w:val="8"/>
+        </w:numPr>
+      </w:pPr>
+      <w:r>
+        <w:t>For(</w:t>
+      </w:r>
+      <w:proofErr w:type="spellStart"/>
+      <w:proofErr w:type="gramStart"/>
+      <w:r>
+        <w:t>init;condition</w:t>
+      </w:r>
+      <w:proofErr w:type="gramEnd"/>
+      <w:r>
+        <w:t>;increment</w:t>
+      </w:r>
+      <w:proofErr w:type="spellEnd"/>
+      <w:r>
+        <w:t>/decrement){..}</w:t>
+      </w:r>
+    </w:p>
+    <w:p>
+      <w:pPr>
+        <w:pStyle w:val="ListParagraph"/>
+        <w:numPr>
+          <w:ilvl w:val="1"/>
+          <w:numId w:val="8"/>
+        </w:numPr>
+      </w:pPr>
+      <w:r>
+        <w:t>Break and continue</w:t>
+      </w:r>
+    </w:p>
+    <w:p>
+      <w:pPr>
+        <w:pStyle w:val="ListParagraph"/>
+        <w:numPr>
+          <w:ilvl w:val="1"/>
+          <w:numId w:val="8"/>
+        </w:numPr>
+      </w:pPr>
+      <w:r>
+        <w:t>For each. For (auto &amp;</w:t>
+      </w:r>
+      <w:proofErr w:type="gramStart"/>
+      <w:r>
+        <w:t>member :</w:t>
+      </w:r>
+      <w:proofErr w:type="gramEnd"/>
+      <w:r>
+        <w:t xml:space="preserve"> list)</w:t>
+      </w:r>
+    </w:p>
+    <w:p>
+      <w:pPr>
+        <w:pStyle w:val="ListParagraph"/>
+        <w:numPr>
+          <w:ilvl w:val="0"/>
+          <w:numId w:val="8"/>
+        </w:numPr>
+      </w:pPr>
+      <w:r>
+        <w:t>Random number generation</w:t>
+      </w:r>
+    </w:p>
+    <w:p>
+      <w:pPr>
+        <w:pStyle w:val="ListParagraph"/>
+        <w:numPr>
+          <w:ilvl w:val="1"/>
+          <w:numId w:val="8"/>
+        </w:numPr>
+      </w:pPr>
+      <w:r>
+        <w:t>&lt;</w:t>
+      </w:r>
+      <w:proofErr w:type="spellStart"/>
+      <w:r>
+        <w:t>cstdlib</w:t>
+      </w:r>
+      <w:proofErr w:type="spellEnd"/>
+      <w:r>
+        <w:t xml:space="preserve">&gt; = </w:t>
+      </w:r>
+      <w:proofErr w:type="spellStart"/>
+      <w:proofErr w:type="gramStart"/>
+      <w:r>
+        <w:t>std</w:t>
+      </w:r>
+      <w:proofErr w:type="spellEnd"/>
+      <w:r>
+        <w:t>::</w:t>
+      </w:r>
+      <w:proofErr w:type="spellStart"/>
+      <w:proofErr w:type="gramEnd"/>
+      <w:r>
+        <w:t>srand</w:t>
+      </w:r>
+      <w:proofErr w:type="spellEnd"/>
+      <w:r>
+        <w:t xml:space="preserve">(seed); </w:t>
+      </w:r>
+      <w:proofErr w:type="spellStart"/>
+      <w:r>
+        <w:t>std</w:t>
+      </w:r>
+      <w:proofErr w:type="spellEnd"/>
+      <w:r>
+        <w:t xml:space="preserve">::rand(); </w:t>
+      </w:r>
+    </w:p>
+    <w:p>
+      <w:pPr>
+        <w:pStyle w:val="ListParagraph"/>
+        <w:numPr>
+          <w:ilvl w:val="1"/>
+          <w:numId w:val="8"/>
+        </w:numPr>
+      </w:pPr>
+      <w:r>
+        <w:t>Seed is usually used as time. &lt;</w:t>
+      </w:r>
+      <w:proofErr w:type="spellStart"/>
+      <w:r>
+        <w:t>ctime</w:t>
+      </w:r>
+      <w:proofErr w:type="spellEnd"/>
+      <w:r>
+        <w:t xml:space="preserve">&gt; =&gt; </w:t>
+      </w:r>
+      <w:proofErr w:type="spellStart"/>
+      <w:r>
+        <w:t>static_cast</w:t>
+      </w:r>
+      <w:proofErr w:type="spellEnd"/>
+      <w:r>
+        <w:t xml:space="preserve">&lt;unsigned </w:t>
+      </w:r>
+      <w:proofErr w:type="spellStart"/>
+      <w:r>
+        <w:t>int</w:t>
+      </w:r>
+      <w:proofErr w:type="spellEnd"/>
+      <w:r>
+        <w:t>&gt;(</w:t>
+      </w:r>
+      <w:proofErr w:type="spellStart"/>
+      <w:proofErr w:type="gramStart"/>
+      <w:r>
+        <w:t>std</w:t>
+      </w:r>
+      <w:proofErr w:type="spellEnd"/>
+      <w:r>
+        <w:t>::</w:t>
+      </w:r>
+      <w:proofErr w:type="gramEnd"/>
+      <w:r>
+        <w:t>time(</w:t>
+      </w:r>
+      <w:proofErr w:type="spellStart"/>
+      <w:r>
+        <w:t>nullptr</w:t>
+      </w:r>
+      <w:proofErr w:type="spellEnd"/>
+      <w:r>
+        <w:t>))</w:t>
+      </w:r>
+    </w:p>
+    <w:p>
+      <w:pPr>
+        <w:pStyle w:val="ListParagraph"/>
+        <w:numPr>
+          <w:ilvl w:val="1"/>
+          <w:numId w:val="8"/>
+        </w:numPr>
+      </w:pPr>
+      <w:r>
+        <w:t xml:space="preserve">&lt;random&gt; has many random </w:t>
+      </w:r>
+      <w:r>
+        <w:t>generation algorithms.</w:t>
+      </w:r>
+      <w:r>
+        <w:t xml:space="preserve"> </w:t>
+      </w:r>
+      <w:proofErr w:type="spellStart"/>
+      <w:proofErr w:type="gramStart"/>
+      <w:r>
+        <w:t>Std</w:t>
+      </w:r>
+      <w:proofErr w:type="spellEnd"/>
+      <w:r>
+        <w:t>::</w:t>
+      </w:r>
+      <w:proofErr w:type="spellStart"/>
+      <w:proofErr w:type="gramEnd"/>
+      <w:r>
+        <w:t>uniform_int_distribution</w:t>
+      </w:r>
+      <w:proofErr w:type="spellEnd"/>
+      <w:r>
+        <w:t>&lt;&gt;</w:t>
+      </w:r>
+    </w:p>
+    <w:p>
+      <w:pPr>
+        <w:pStyle w:val="ListParagraph"/>
+        <w:numPr>
+          <w:ilvl w:val="0"/>
+          <w:numId w:val="8"/>
+        </w:numPr>
+      </w:pPr>
+      <w:r>
+        <w:t>Input validation</w:t>
+      </w:r>
+    </w:p>
+    <w:p>
+      <w:pPr>
+        <w:pStyle w:val="ListParagraph"/>
+        <w:numPr>
+          <w:ilvl w:val="1"/>
+          <w:numId w:val="8"/>
+        </w:numPr>
+      </w:pPr>
+      <w:r>
+        <w:t>If (</w:t>
+      </w:r>
+      <w:proofErr w:type="spellStart"/>
+      <w:proofErr w:type="gramStart"/>
+      <w:r>
+        <w:t>cin.fail</w:t>
+      </w:r>
+      <w:proofErr w:type="spellEnd"/>
+      <w:proofErr w:type="gramEnd"/>
+      <w:r>
+        <w:t xml:space="preserve">()) </w:t>
+      </w:r>
+      <w:proofErr w:type="spellStart"/>
+      <w:r>
+        <w:t>cin.clear</w:t>
+      </w:r>
+      <w:proofErr w:type="spellEnd"/>
+      <w:r>
+        <w:t xml:space="preserve">(); </w:t>
+      </w:r>
+      <w:proofErr w:type="spellStart"/>
+      <w:r>
+        <w:t>cin.ignore</w:t>
+      </w:r>
+      <w:proofErr w:type="spellEnd"/>
+      <w:r>
+        <w:t>(32767, ‘\n’)</w:t>
+      </w:r>
+    </w:p>
+    <w:p>
+      <w:pPr>
+        <w:pStyle w:val="ListParagraph"/>
+        <w:numPr>
+          <w:ilvl w:val="0"/>
+          <w:numId w:val="8"/>
+        </w:numPr>
+      </w:pPr>
+      <w:r>
+        <w:t>Arrays</w:t>
+      </w:r>
+    </w:p>
+    <w:p>
+      <w:pPr>
+        <w:pStyle w:val="ListParagraph"/>
+        <w:numPr>
+          <w:ilvl w:val="1"/>
+          <w:numId w:val="8"/>
+        </w:numPr>
+      </w:pPr>
+      <w:r>
+        <w:t xml:space="preserve">Static array. </w:t>
+      </w:r>
+      <w:proofErr w:type="spellStart"/>
+      <w:r>
+        <w:t>Int</w:t>
+      </w:r>
+      <w:proofErr w:type="spellEnd"/>
+      <w:r>
+        <w:t xml:space="preserve"> </w:t>
+      </w:r>
+      <w:proofErr w:type="gramStart"/>
+      <w:r>
+        <w:t>array[</w:t>
+      </w:r>
+      <w:proofErr w:type="gramEnd"/>
+      <w:r>
+        <w:t>10]; Length should be known at compile time.</w:t>
+      </w:r>
+    </w:p>
+    <w:p>
+      <w:pPr>
+        <w:pStyle w:val="ListParagraph"/>
+        <w:numPr>
+          <w:ilvl w:val="1"/>
+          <w:numId w:val="8"/>
+        </w:numPr>
+      </w:pPr>
+      <w:r>
+        <w:t xml:space="preserve">When passing to a function, address </w:t>
+      </w:r>
+      <w:proofErr w:type="gramStart"/>
+      <w:r>
+        <w:t>are</w:t>
+      </w:r>
+      <w:proofErr w:type="gramEnd"/>
+      <w:r>
+        <w:t xml:space="preserve"> copied. If you intended not to modify, make function </w:t>
+      </w:r>
+      <w:proofErr w:type="spellStart"/>
+      <w:r>
+        <w:t>param</w:t>
+      </w:r>
+      <w:proofErr w:type="spellEnd"/>
+      <w:r>
+        <w:t xml:space="preserve"> as const.</w:t>
+      </w:r>
+    </w:p>
+    <w:p>
+      <w:pPr>
+        <w:pStyle w:val="ListParagraph"/>
+        <w:numPr>
+          <w:ilvl w:val="1"/>
+          <w:numId w:val="8"/>
+        </w:numPr>
+      </w:pPr>
+      <w:r>
+        <w:t>#include &lt;algorithm&gt;</w:t>
+      </w:r>
+      <w:r>
+        <w:t xml:space="preserve"> </w:t>
+      </w:r>
+      <w:r>
+        <w:t xml:space="preserve">has </w:t>
+      </w:r>
+      <w:proofErr w:type="spellStart"/>
+      <w:proofErr w:type="gramStart"/>
+      <w:r>
+        <w:t>std</w:t>
+      </w:r>
+      <w:proofErr w:type="spellEnd"/>
+      <w:r>
+        <w:t>::</w:t>
+      </w:r>
+      <w:proofErr w:type="gramEnd"/>
+      <w:r>
+        <w:t>sort(array, last element address)</w:t>
+      </w:r>
+    </w:p>
+    <w:p>
+      <w:pPr>
+        <w:pStyle w:val="ListParagraph"/>
+        <w:numPr>
+          <w:ilvl w:val="1"/>
+          <w:numId w:val="8"/>
+        </w:numPr>
+      </w:pPr>
+      <w:r>
+        <w:t xml:space="preserve">#include &lt;utility&gt; has </w:t>
+      </w:r>
+      <w:proofErr w:type="spellStart"/>
+      <w:proofErr w:type="gramStart"/>
+      <w:r>
+        <w:t>std</w:t>
+      </w:r>
+      <w:proofErr w:type="spellEnd"/>
+      <w:r>
+        <w:t>::</w:t>
+      </w:r>
+      <w:proofErr w:type="gramEnd"/>
+      <w:r>
+        <w:t>swap(x, y)</w:t>
+      </w:r>
+    </w:p>
+    <w:p>
+      <w:pPr>
+        <w:pStyle w:val="ListParagraph"/>
+        <w:numPr>
+          <w:ilvl w:val="0"/>
+          <w:numId w:val="8"/>
+        </w:numPr>
+      </w:pPr>
+      <w:r>
+        <w:t>Pointers</w:t>
+      </w:r>
+    </w:p>
+    <w:p>
+      <w:pPr>
+        <w:pStyle w:val="ListParagraph"/>
+        <w:numPr>
+          <w:ilvl w:val="1"/>
+          <w:numId w:val="8"/>
+        </w:numPr>
+      </w:pPr>
+      <w:r>
+        <w:t xml:space="preserve">&amp; -&gt; Address </w:t>
+      </w:r>
+      <w:proofErr w:type="gramStart"/>
+      <w:r>
+        <w:t>of ,</w:t>
+      </w:r>
+      <w:proofErr w:type="gramEnd"/>
+      <w:r>
+        <w:t xml:space="preserve"> * -&gt; </w:t>
+      </w:r>
+      <w:proofErr w:type="spellStart"/>
+      <w:r>
+        <w:t>Deferencing</w:t>
+      </w:r>
+      <w:proofErr w:type="spellEnd"/>
+    </w:p>
+    <w:p>
+      <w:pPr>
+        <w:pStyle w:val="ListParagraph"/>
+        <w:numPr>
+          <w:ilvl w:val="1"/>
+          <w:numId w:val="8"/>
+        </w:numPr>
+      </w:pPr>
+      <w:r>
         <w:lastRenderedPageBreak/>
-        <w:t xml:space="preserve">C-style cast. (float) </w:t>
-      </w:r>
-      <w:r>
-        <w:t>I / J; Should be avoided because there is no compile time check.</w:t>
-      </w:r>
-    </w:p>
-    <w:p>
-      <w:pPr>
-        <w:pStyle w:val="ListParagraph"/>
-        <w:numPr>
-          <w:ilvl w:val="1"/>
-          <w:numId w:val="8"/>
-        </w:numPr>
-      </w:pPr>
-      <w:r>
-        <w:t>Static cast.</w:t>
-      </w:r>
+        <w:t xml:space="preserve">Always initialize to null </w:t>
+      </w:r>
+      <w:proofErr w:type="spellStart"/>
+      <w:r>
+        <w:t>ptr</w:t>
+      </w:r>
+      <w:proofErr w:type="spellEnd"/>
+      <w:r>
+        <w:t xml:space="preserve">. </w:t>
+      </w:r>
+      <w:proofErr w:type="spellStart"/>
+      <w:r>
+        <w:t>Int</w:t>
+      </w:r>
+      <w:proofErr w:type="spellEnd"/>
+      <w:r>
+        <w:t xml:space="preserve"> *</w:t>
+      </w:r>
+      <w:proofErr w:type="spellStart"/>
+      <w:r>
+        <w:t>ptr</w:t>
+      </w:r>
+      <w:proofErr w:type="spellEnd"/>
       <w:r>
         <w:t xml:space="preserve"> </w:t>
       </w:r>
-      <w:r>
-        <w:rPr>
-          <w:rFonts w:ascii="Helvetica" w:hAnsi="Helvetica" w:cs="Helvetica"/>
-        </w:rPr>
+      <w:proofErr w:type="gramStart"/>
+      <w:r>
+        <w:t xml:space="preserve">{ </w:t>
+      </w:r>
+      <w:proofErr w:type="spellStart"/>
+      <w:r>
+        <w:t>nullptr</w:t>
+      </w:r>
+      <w:proofErr w:type="spellEnd"/>
+      <w:proofErr w:type="gramEnd"/>
+      <w:r>
+        <w:t xml:space="preserve"> }</w:t>
+      </w:r>
+    </w:p>
+    <w:p>
+      <w:pPr>
+        <w:pStyle w:val="ListParagraph"/>
+        <w:numPr>
+          <w:ilvl w:val="1"/>
+          <w:numId w:val="8"/>
+        </w:numPr>
+      </w:pPr>
+      <w:r>
+        <w:t>New, delete</w:t>
+      </w:r>
+    </w:p>
+    <w:p>
+      <w:pPr>
+        <w:pStyle w:val="ListParagraph"/>
+        <w:numPr>
+          <w:ilvl w:val="1"/>
+          <w:numId w:val="8"/>
+        </w:numPr>
+      </w:pPr>
+      <w:r>
+        <w:t>Use delete operators efficiently to avoid memory leaks.</w:t>
+      </w:r>
+    </w:p>
+    <w:p>
+      <w:pPr>
+        <w:pStyle w:val="ListParagraph"/>
+        <w:numPr>
+          <w:ilvl w:val="1"/>
+          <w:numId w:val="8"/>
+        </w:numPr>
+      </w:pPr>
+      <w:r>
+        <w:t xml:space="preserve">Gracefully handle memory allocation issue. </w:t>
+      </w:r>
+      <w:proofErr w:type="spellStart"/>
+      <w:r>
+        <w:t>int</w:t>
+      </w:r>
+      <w:proofErr w:type="spellEnd"/>
+      <w:r>
+        <w:t xml:space="preserve"> *</w:t>
+      </w:r>
+      <w:proofErr w:type="spellStart"/>
+      <w:r>
+        <w:t>iPtr</w:t>
+      </w:r>
+      <w:proofErr w:type="spellEnd"/>
+      <w:r>
+        <w:t xml:space="preserve"> = new (</w:t>
+      </w:r>
+      <w:proofErr w:type="spellStart"/>
+      <w:proofErr w:type="gramStart"/>
+      <w:r>
+        <w:t>std</w:t>
+      </w:r>
+      <w:proofErr w:type="spellEnd"/>
+      <w:r>
+        <w:t>::</w:t>
+      </w:r>
+      <w:proofErr w:type="spellStart"/>
+      <w:proofErr w:type="gramEnd"/>
+      <w:r>
+        <w:t>nothrow</w:t>
+      </w:r>
+      <w:proofErr w:type="spellEnd"/>
+      <w:r>
+        <w:t xml:space="preserve">) </w:t>
+      </w:r>
+      <w:proofErr w:type="spellStart"/>
+      <w:r>
+        <w:t>int</w:t>
+      </w:r>
+      <w:proofErr w:type="spellEnd"/>
+      <w:r>
+        <w:t>;</w:t>
+      </w:r>
+    </w:p>
+    <w:p>
+      <w:pPr>
+        <w:pStyle w:val="ListParagraph"/>
+        <w:numPr>
+          <w:ilvl w:val="1"/>
+          <w:numId w:val="8"/>
+        </w:numPr>
+      </w:pPr>
+      <w:r>
+        <w:t>Static scope. (Program life time).</w:t>
+      </w:r>
+    </w:p>
+    <w:p>
+      <w:pPr>
+        <w:pStyle w:val="ListParagraph"/>
+        <w:numPr>
+          <w:ilvl w:val="1"/>
+          <w:numId w:val="8"/>
+        </w:numPr>
+      </w:pPr>
+      <w:r>
+        <w:t>Delete for 1 element pointer.</w:t>
+      </w:r>
+    </w:p>
+    <w:p>
+      <w:pPr>
+        <w:pStyle w:val="ListParagraph"/>
+        <w:numPr>
+          <w:ilvl w:val="1"/>
+          <w:numId w:val="8"/>
+        </w:numPr>
+      </w:pPr>
+      <w:proofErr w:type="gramStart"/>
+      <w:r>
+        <w:t>Delete[</w:t>
+      </w:r>
+      <w:proofErr w:type="gramEnd"/>
+      <w:r>
+        <w:t>] for array pointer.</w:t>
+      </w:r>
+    </w:p>
+    <w:p>
+      <w:pPr>
+        <w:pStyle w:val="ListParagraph"/>
+        <w:numPr>
+          <w:ilvl w:val="1"/>
+          <w:numId w:val="8"/>
+        </w:numPr>
+      </w:pPr>
+      <w:r>
+        <w:t xml:space="preserve">A </w:t>
+      </w:r>
+      <w:proofErr w:type="spellStart"/>
+      <w:r>
+        <w:t>const</w:t>
+      </w:r>
+      <w:proofErr w:type="spellEnd"/>
+      <w:r>
+        <w:t xml:space="preserve"> variable can have only </w:t>
+      </w:r>
+      <w:proofErr w:type="spellStart"/>
+      <w:r>
+        <w:t>const</w:t>
+      </w:r>
+      <w:proofErr w:type="spellEnd"/>
+      <w:r>
+        <w:t xml:space="preserve"> pointer.</w:t>
+      </w:r>
+    </w:p>
+    <w:p>
+      <w:pPr>
+        <w:pStyle w:val="ListParagraph"/>
+        <w:numPr>
+          <w:ilvl w:val="1"/>
+          <w:numId w:val="8"/>
+        </w:numPr>
+      </w:pPr>
+      <w:r>
+        <w:t xml:space="preserve">A </w:t>
+      </w:r>
+      <w:proofErr w:type="spellStart"/>
+      <w:r>
+        <w:t>const</w:t>
+      </w:r>
+      <w:proofErr w:type="spellEnd"/>
+      <w:r>
+        <w:t xml:space="preserve"> pointer can point to non </w:t>
+      </w:r>
+      <w:proofErr w:type="spellStart"/>
+      <w:r>
+        <w:t>const</w:t>
+      </w:r>
+      <w:proofErr w:type="spellEnd"/>
+      <w:r>
+        <w:t xml:space="preserve"> variable.</w:t>
+      </w:r>
+    </w:p>
+    <w:p>
+      <w:pPr>
+        <w:pStyle w:val="ListParagraph"/>
+        <w:numPr>
+          <w:ilvl w:val="1"/>
+          <w:numId w:val="8"/>
+        </w:numPr>
+      </w:pPr>
+      <w:r>
+        <w:t xml:space="preserve">Use “-&gt;” for </w:t>
+      </w:r>
+      <w:proofErr w:type="spellStart"/>
+      <w:r>
+        <w:t>deferencing</w:t>
+      </w:r>
+      <w:proofErr w:type="spellEnd"/>
+      <w:r>
+        <w:t>.</w:t>
+      </w:r>
+    </w:p>
+    <w:p>
+      <w:pPr>
+        <w:pStyle w:val="ListParagraph"/>
+        <w:numPr>
+          <w:ilvl w:val="0"/>
+          <w:numId w:val="8"/>
+        </w:numPr>
+      </w:pPr>
+      <w:r>
+        <w:t>Memory allocation</w:t>
+      </w:r>
+    </w:p>
+    <w:p>
+      <w:pPr>
+        <w:pStyle w:val="ListParagraph"/>
+        <w:numPr>
+          <w:ilvl w:val="1"/>
+          <w:numId w:val="8"/>
+        </w:numPr>
+      </w:pPr>
+      <w:r>
+        <w:t>Static, Automatic, Dynamic</w:t>
+      </w:r>
+    </w:p>
+    <w:p>
+      <w:pPr>
+        <w:pStyle w:val="ListParagraph"/>
+        <w:numPr>
+          <w:ilvl w:val="1"/>
+          <w:numId w:val="8"/>
+        </w:numPr>
+      </w:pPr>
+      <w:r>
+        <w:t>Static, automatic =&gt; Stack memory, limited</w:t>
+      </w:r>
+      <w:r>
+        <w:t xml:space="preserve"> (in MBs)</w:t>
+      </w:r>
+    </w:p>
+    <w:p>
+      <w:pPr>
+        <w:pStyle w:val="ListParagraph"/>
+        <w:numPr>
+          <w:ilvl w:val="1"/>
+          <w:numId w:val="8"/>
+        </w:numPr>
+      </w:pPr>
+      <w:r>
+        <w:t xml:space="preserve">Dynamic =&gt; Heap memory, </w:t>
+      </w:r>
+      <w:r>
+        <w:t>large (in GBs)</w:t>
+      </w:r>
+    </w:p>
+    <w:p>
+      <w:pPr>
+        <w:pStyle w:val="ListParagraph"/>
+        <w:numPr>
+          <w:ilvl w:val="0"/>
+          <w:numId w:val="8"/>
+        </w:numPr>
+      </w:pPr>
+      <w:r>
+        <w:t>References</w:t>
+      </w:r>
+    </w:p>
+    <w:p>
+      <w:pPr>
+        <w:pStyle w:val="ListParagraph"/>
+        <w:numPr>
+          <w:ilvl w:val="1"/>
+          <w:numId w:val="8"/>
+        </w:numPr>
+      </w:pPr>
+      <w:r>
+        <w:t xml:space="preserve">Keeping addresses of another variable. </w:t>
+      </w:r>
+      <w:proofErr w:type="spellStart"/>
+      <w:r>
+        <w:t>int</w:t>
+      </w:r>
+      <w:proofErr w:type="spellEnd"/>
+      <w:r>
+        <w:t xml:space="preserve"> value = 10; </w:t>
+      </w:r>
+      <w:proofErr w:type="spellStart"/>
+      <w:r>
+        <w:t>Int</w:t>
+      </w:r>
+      <w:proofErr w:type="spellEnd"/>
+      <w:r>
+        <w:t xml:space="preserve"> &amp;ref = &amp;value; ref = 11;</w:t>
+      </w:r>
+    </w:p>
+    <w:p>
+      <w:pPr>
+        <w:pStyle w:val="ListParagraph"/>
+        <w:numPr>
+          <w:ilvl w:val="1"/>
+          <w:numId w:val="8"/>
+        </w:numPr>
+      </w:pPr>
+      <w:r>
+        <w:t>Should be initialized with a valid reference.</w:t>
+      </w:r>
+    </w:p>
+    <w:p>
+      <w:pPr>
+        <w:pStyle w:val="ListParagraph"/>
+        <w:numPr>
+          <w:ilvl w:val="1"/>
+          <w:numId w:val="8"/>
+        </w:numPr>
+      </w:pPr>
+      <w:r>
+        <w:t>Cannot be used with dynamic memory allocation.</w:t>
+      </w:r>
+    </w:p>
+    <w:p>
+      <w:pPr>
+        <w:pStyle w:val="ListParagraph"/>
+        <w:numPr>
+          <w:ilvl w:val="1"/>
+          <w:numId w:val="8"/>
+        </w:numPr>
+      </w:pPr>
+      <w:r>
+        <w:t>Safer than pointers when there is no need for dynamic memory, but, only address passing.</w:t>
+      </w:r>
+    </w:p>
+    <w:p>
+      <w:pPr>
+        <w:pStyle w:val="ListParagraph"/>
+        <w:numPr>
+          <w:ilvl w:val="1"/>
+          <w:numId w:val="8"/>
+        </w:numPr>
+      </w:pPr>
+      <w:r>
+        <w:t xml:space="preserve">They do automatic </w:t>
+      </w:r>
+      <w:proofErr w:type="spellStart"/>
+      <w:r>
+        <w:t>deferencing</w:t>
+      </w:r>
+      <w:proofErr w:type="spellEnd"/>
+      <w:r>
+        <w:t xml:space="preserve"> i.e., ref = 10 will be changed to (*ref) </w:t>
+      </w:r>
+      <w:r>
+        <w:t>= 10</w:t>
+      </w:r>
+    </w:p>
+    <w:p>
+      <w:pPr>
+        <w:pStyle w:val="ListParagraph"/>
+        <w:numPr>
+          <w:ilvl w:val="0"/>
+          <w:numId w:val="8"/>
+        </w:numPr>
+      </w:pPr>
+      <w:r>
+        <w:t>Array</w:t>
+      </w:r>
+    </w:p>
+    <w:p>
+      <w:pPr>
+        <w:pStyle w:val="ListParagraph"/>
+        <w:numPr>
+          <w:ilvl w:val="1"/>
+          <w:numId w:val="8"/>
+        </w:numPr>
+      </w:pPr>
+      <w:proofErr w:type="spellStart"/>
+      <w:proofErr w:type="gramStart"/>
+      <w:r>
+        <w:t>Std</w:t>
+      </w:r>
+      <w:proofErr w:type="spellEnd"/>
+      <w:r>
+        <w:t>::</w:t>
+      </w:r>
+      <w:proofErr w:type="gramEnd"/>
+      <w:r>
+        <w:t>array&lt;</w:t>
+      </w:r>
+      <w:proofErr w:type="spellStart"/>
+      <w:r>
+        <w:t>int</w:t>
+      </w:r>
+      <w:proofErr w:type="spellEnd"/>
+      <w:r>
+        <w:t>, 3&gt; a = {1,2,3};</w:t>
+      </w:r>
+    </w:p>
+    <w:p>
+      <w:pPr>
+        <w:pStyle w:val="ListParagraph"/>
+        <w:numPr>
+          <w:ilvl w:val="1"/>
+          <w:numId w:val="8"/>
+        </w:numPr>
+      </w:pPr>
+      <w:r>
+        <w:t>#include &lt;array&gt;</w:t>
+      </w:r>
+    </w:p>
+    <w:p>
+      <w:pPr>
+        <w:pStyle w:val="ListParagraph"/>
+        <w:numPr>
+          <w:ilvl w:val="1"/>
+          <w:numId w:val="8"/>
+        </w:numPr>
+      </w:pPr>
+      <w:r>
+        <w:t>Length is required.</w:t>
+      </w:r>
+    </w:p>
+    <w:p>
+      <w:pPr>
+        <w:pStyle w:val="ListParagraph"/>
+        <w:numPr>
+          <w:ilvl w:val="1"/>
+          <w:numId w:val="8"/>
+        </w:numPr>
+      </w:pPr>
+      <w:r>
+        <w:t xml:space="preserve">Has </w:t>
+      </w:r>
+      <w:proofErr w:type="spellStart"/>
+      <w:proofErr w:type="gramStart"/>
+      <w:r>
+        <w:t>a.begin</w:t>
+      </w:r>
+      <w:proofErr w:type="spellEnd"/>
+      <w:proofErr w:type="gramEnd"/>
+      <w:r>
+        <w:t xml:space="preserve">(), </w:t>
+      </w:r>
+      <w:proofErr w:type="spellStart"/>
+      <w:r>
+        <w:t>a.end</w:t>
+      </w:r>
+      <w:proofErr w:type="spellEnd"/>
+      <w:r>
+        <w:t xml:space="preserve">(), </w:t>
+      </w:r>
+      <w:proofErr w:type="spellStart"/>
+      <w:r>
+        <w:t>a.rbegin</w:t>
+      </w:r>
+      <w:proofErr w:type="spellEnd"/>
+      <w:r>
+        <w:t xml:space="preserve">(), </w:t>
+      </w:r>
+      <w:proofErr w:type="spellStart"/>
+      <w:r>
+        <w:t>a.rend</w:t>
+      </w:r>
+      <w:proofErr w:type="spellEnd"/>
+      <w:r>
+        <w:t>()</w:t>
+      </w:r>
+    </w:p>
+    <w:p>
+      <w:pPr>
+        <w:pStyle w:val="ListParagraph"/>
+        <w:numPr>
+          <w:ilvl w:val="1"/>
+          <w:numId w:val="8"/>
+        </w:numPr>
+      </w:pPr>
+      <w:r>
+        <w:t xml:space="preserve">Works with </w:t>
+      </w:r>
+      <w:proofErr w:type="spellStart"/>
+      <w:proofErr w:type="gramStart"/>
+      <w:r>
+        <w:t>std</w:t>
+      </w:r>
+      <w:proofErr w:type="spellEnd"/>
+      <w:r>
+        <w:t>::</w:t>
+      </w:r>
+      <w:proofErr w:type="gramEnd"/>
+      <w:r>
+        <w:t>sort()</w:t>
+      </w:r>
+    </w:p>
+    <w:p>
+      <w:pPr>
+        <w:pStyle w:val="ListParagraph"/>
+        <w:numPr>
+          <w:ilvl w:val="1"/>
+          <w:numId w:val="8"/>
+        </w:numPr>
+      </w:pPr>
+      <w:r>
+        <w:t>Always pass by reference to function or in for each loop.</w:t>
+      </w:r>
+    </w:p>
+    <w:p>
+      <w:pPr>
+        <w:pStyle w:val="ListParagraph"/>
+        <w:numPr>
+          <w:ilvl w:val="0"/>
+          <w:numId w:val="8"/>
+        </w:numPr>
+      </w:pPr>
+      <w:r>
+        <w:t>Vector</w:t>
+      </w:r>
+    </w:p>
+    <w:p>
+      <w:pPr>
+        <w:pStyle w:val="ListParagraph"/>
+        <w:numPr>
+          <w:ilvl w:val="1"/>
+          <w:numId w:val="8"/>
+        </w:numPr>
+      </w:pPr>
+      <w:r>
+        <w:t xml:space="preserve">Built for dynamic list </w:t>
+      </w:r>
+      <w:proofErr w:type="spellStart"/>
+      <w:r>
+        <w:t>usecases</w:t>
+      </w:r>
+      <w:proofErr w:type="spellEnd"/>
+    </w:p>
+    <w:p>
+      <w:pPr>
+        <w:pStyle w:val="ListParagraph"/>
+        <w:numPr>
+          <w:ilvl w:val="1"/>
+          <w:numId w:val="8"/>
+        </w:numPr>
+      </w:pPr>
+      <w:r>
+        <w:t>#include &lt;vector&gt;</w:t>
+      </w:r>
+    </w:p>
+    <w:p>
+      <w:pPr>
+        <w:pStyle w:val="ListParagraph"/>
+        <w:numPr>
+          <w:ilvl w:val="1"/>
+          <w:numId w:val="8"/>
+        </w:numPr>
+      </w:pPr>
+      <w:proofErr w:type="spellStart"/>
+      <w:proofErr w:type="gramStart"/>
+      <w:r>
+        <w:t>Std</w:t>
+      </w:r>
+      <w:proofErr w:type="spellEnd"/>
+      <w:r>
+        <w:t>::</w:t>
+      </w:r>
+      <w:proofErr w:type="gramEnd"/>
+      <w:r>
+        <w:t>vector&lt;</w:t>
+      </w:r>
+      <w:proofErr w:type="spellStart"/>
+      <w:r>
+        <w:t>int</w:t>
+      </w:r>
+      <w:proofErr w:type="spellEnd"/>
+      <w:r>
+        <w:t>&gt; a = {1,2,3}.</w:t>
+      </w:r>
+    </w:p>
+    <w:p>
+      <w:pPr>
+        <w:pStyle w:val="ListParagraph"/>
+        <w:numPr>
+          <w:ilvl w:val="1"/>
+          <w:numId w:val="8"/>
+        </w:numPr>
+      </w:pPr>
+      <w:proofErr w:type="spellStart"/>
+      <w:proofErr w:type="gramStart"/>
+      <w:r>
+        <w:t>A.size</w:t>
+      </w:r>
+      <w:proofErr w:type="spellEnd"/>
+      <w:proofErr w:type="gramEnd"/>
+      <w:r>
+        <w:t>(), a[0], a.at(2}</w:t>
+      </w:r>
+    </w:p>
+    <w:p>
+      <w:pPr>
+        <w:pStyle w:val="ListParagraph"/>
+        <w:numPr>
+          <w:ilvl w:val="1"/>
+          <w:numId w:val="8"/>
+        </w:numPr>
+      </w:pPr>
+      <w:proofErr w:type="spellStart"/>
+      <w:proofErr w:type="gramStart"/>
+      <w:r>
+        <w:t>A.resize</w:t>
+      </w:r>
+      <w:proofErr w:type="spellEnd"/>
+      <w:proofErr w:type="gramEnd"/>
+      <w:r>
+        <w:t>(</w:t>
+      </w:r>
+      <w:r>
+        <w:t>5)</w:t>
+      </w:r>
+    </w:p>
+    <w:p>
+      <w:pPr>
+        <w:pStyle w:val="ListParagraph"/>
+        <w:numPr>
+          <w:ilvl w:val="1"/>
+          <w:numId w:val="8"/>
+        </w:numPr>
+      </w:pPr>
+      <w:proofErr w:type="spellStart"/>
+      <w:proofErr w:type="gramStart"/>
+      <w:r>
+        <w:t>A.push</w:t>
+      </w:r>
+      <w:proofErr w:type="gramEnd"/>
+      <w:r>
+        <w:t>_back</w:t>
+      </w:r>
+      <w:proofErr w:type="spellEnd"/>
+      <w:r>
+        <w:t>(..)</w:t>
+      </w:r>
+    </w:p>
+    <w:p>
+      <w:pPr>
+        <w:pStyle w:val="ListParagraph"/>
+        <w:numPr>
+          <w:ilvl w:val="1"/>
+          <w:numId w:val="8"/>
+        </w:numPr>
+      </w:pPr>
+      <w:proofErr w:type="spellStart"/>
+      <w:r>
+        <w:t>A.pop_back</w:t>
+      </w:r>
+      <w:proofErr w:type="spellEnd"/>
+      <w:r>
+        <w:t>(..)</w:t>
+      </w:r>
+    </w:p>
+    <w:p>
+      <w:pPr>
+        <w:pStyle w:val="ListParagraph"/>
+        <w:numPr>
+          <w:ilvl w:val="1"/>
+          <w:numId w:val="8"/>
+        </w:numPr>
+      </w:pPr>
+      <w:proofErr w:type="spellStart"/>
+      <w:proofErr w:type="gramStart"/>
+      <w:r>
+        <w:t>A.reserve</w:t>
+      </w:r>
+      <w:proofErr w:type="spellEnd"/>
+      <w:proofErr w:type="gramEnd"/>
+      <w:r>
+        <w:t xml:space="preserve">(..) is a good choice if you are planning with </w:t>
+      </w:r>
+      <w:proofErr w:type="spellStart"/>
+      <w:r>
+        <w:t>push_back</w:t>
+      </w:r>
+      <w:proofErr w:type="spellEnd"/>
+      <w:r>
+        <w:t xml:space="preserve"> and </w:t>
+      </w:r>
+      <w:proofErr w:type="spellStart"/>
+      <w:r>
+        <w:t>pop_back</w:t>
+      </w:r>
+      <w:proofErr w:type="spellEnd"/>
+      <w:r>
+        <w:t>, so that dynamic memory allocation will be reduced.</w:t>
+      </w:r>
+    </w:p>
+    <w:p>
+      <w:pPr>
+        <w:pStyle w:val="ListParagraph"/>
+        <w:numPr>
+          <w:ilvl w:val="0"/>
+          <w:numId w:val="8"/>
+        </w:numPr>
+      </w:pPr>
+      <w:r>
+        <w:t>Functions</w:t>
+      </w:r>
+    </w:p>
+    <w:p>
+      <w:pPr>
+        <w:pStyle w:val="ListParagraph"/>
+        <w:numPr>
+          <w:ilvl w:val="1"/>
+          <w:numId w:val="8"/>
+        </w:numPr>
+      </w:pPr>
+      <w:r>
+        <w:t>Large inputs / output – Prefer pass by reference or address.</w:t>
+      </w:r>
+    </w:p>
+    <w:p>
+      <w:pPr>
+        <w:pStyle w:val="ListParagraph"/>
+        <w:numPr>
+          <w:ilvl w:val="1"/>
+          <w:numId w:val="8"/>
+        </w:numPr>
+      </w:pPr>
+      <w:r>
+        <w:t>Pass by reference is widely used.</w:t>
+      </w:r>
+    </w:p>
+    <w:p>
+      <w:pPr>
+        <w:pStyle w:val="ListParagraph"/>
+        <w:numPr>
+          <w:ilvl w:val="1"/>
+          <w:numId w:val="8"/>
+        </w:numPr>
+      </w:pPr>
+      <w:r>
+        <w:t>You can return multiple values with a struct or tuple.</w:t>
+      </w:r>
+    </w:p>
+    <w:p>
+      <w:pPr>
+        <w:pStyle w:val="ListParagraph"/>
+        <w:numPr>
+          <w:ilvl w:val="2"/>
+          <w:numId w:val="8"/>
+        </w:numPr>
+      </w:pPr>
+      <w:r>
+        <w:t xml:space="preserve">#include &lt;tuple&gt;; </w:t>
+      </w:r>
+      <w:proofErr w:type="gramStart"/>
+      <w:r>
+        <w:t>auto[</w:t>
+      </w:r>
+      <w:proofErr w:type="gramEnd"/>
+      <w:r>
+        <w:t xml:space="preserve">a, b] = </w:t>
+      </w:r>
+      <w:proofErr w:type="spellStart"/>
+      <w:r>
+        <w:t>std</w:t>
+      </w:r>
+      <w:proofErr w:type="spellEnd"/>
+      <w:r>
+        <w:t>::</w:t>
+      </w:r>
+      <w:proofErr w:type="spellStart"/>
+      <w:r>
+        <w:t>make_tuple</w:t>
+      </w:r>
+      <w:proofErr w:type="spellEnd"/>
+      <w:r>
+        <w:t xml:space="preserve">(5, 5.5); </w:t>
+      </w:r>
+      <w:proofErr w:type="spellStart"/>
+      <w:r>
+        <w:t>std</w:t>
+      </w:r>
+      <w:proofErr w:type="spellEnd"/>
+      <w:r>
+        <w:t>::tuple&lt;</w:t>
+      </w:r>
+      <w:proofErr w:type="spellStart"/>
+      <w:r>
+        <w:t>int</w:t>
+      </w:r>
+      <w:proofErr w:type="spellEnd"/>
+      <w:r>
+        <w:t>, double&gt; t;</w:t>
+      </w:r>
+    </w:p>
+    <w:p>
+      <w:pPr>
+        <w:pStyle w:val="ListParagraph"/>
+        <w:numPr>
+          <w:ilvl w:val="1"/>
+          <w:numId w:val="8"/>
+        </w:numPr>
+      </w:pPr>
+      <w:r>
+        <w:lastRenderedPageBreak/>
+        <w:t>Inline functions – Keyword “inline”. Modern compilers automatically do this better and also can ignore.</w:t>
+      </w:r>
+    </w:p>
+    <w:p>
+      <w:pPr>
+        <w:pStyle w:val="ListParagraph"/>
+        <w:numPr>
+          <w:ilvl w:val="1"/>
+          <w:numId w:val="8"/>
+        </w:numPr>
+      </w:pPr>
+      <w:r>
+        <w:t>Overloading</w:t>
+      </w:r>
+    </w:p>
+    <w:p>
+      <w:pPr>
+        <w:pStyle w:val="ListParagraph"/>
+        <w:numPr>
+          <w:ilvl w:val="2"/>
+          <w:numId w:val="8"/>
+        </w:numPr>
+      </w:pPr>
+      <w:r>
+        <w:t xml:space="preserve">By input </w:t>
+      </w:r>
+      <w:proofErr w:type="spellStart"/>
+      <w:r>
+        <w:t>params</w:t>
+      </w:r>
+      <w:proofErr w:type="spellEnd"/>
+      <w:r>
+        <w:t>.</w:t>
+      </w:r>
+    </w:p>
+    <w:p>
+      <w:pPr>
+        <w:pStyle w:val="ListParagraph"/>
+        <w:numPr>
+          <w:ilvl w:val="2"/>
+          <w:numId w:val="8"/>
+        </w:numPr>
+      </w:pPr>
+      <w:r>
+        <w:t>Great tool for simplifications. Consistent naming is critical.</w:t>
+      </w:r>
+    </w:p>
+    <w:p>
+      <w:pPr>
+        <w:pStyle w:val="ListParagraph"/>
+        <w:numPr>
+          <w:ilvl w:val="2"/>
+          <w:numId w:val="8"/>
+        </w:numPr>
+      </w:pPr>
+      <w:r>
+        <w:t>Return values are not used</w:t>
+      </w:r>
+    </w:p>
+    <w:p>
+      <w:pPr>
+        <w:pStyle w:val="ListParagraph"/>
+        <w:numPr>
+          <w:ilvl w:val="2"/>
+          <w:numId w:val="8"/>
+        </w:numPr>
+      </w:pPr>
+      <w:r>
+        <w:t>Automatically promotes. Char-&gt;</w:t>
+      </w:r>
+      <w:proofErr w:type="spellStart"/>
+      <w:r>
+        <w:t>int</w:t>
+      </w:r>
+      <w:proofErr w:type="spellEnd"/>
+      <w:r>
+        <w:t xml:space="preserve">, float-&gt;double, </w:t>
+      </w:r>
+      <w:proofErr w:type="spellStart"/>
+      <w:r>
+        <w:t>int</w:t>
+      </w:r>
+      <w:proofErr w:type="spellEnd"/>
+      <w:r>
+        <w:t>-&gt;float etc.</w:t>
+      </w:r>
+    </w:p>
+    <w:p>
+      <w:pPr>
+        <w:pStyle w:val="ListParagraph"/>
+        <w:numPr>
+          <w:ilvl w:val="2"/>
+          <w:numId w:val="8"/>
+        </w:numPr>
+      </w:pPr>
+      <w:r>
+        <w:t>Preference for e</w:t>
+      </w:r>
+      <w:r>
+        <w:t>xact match</w:t>
+      </w:r>
+    </w:p>
+    <w:p>
+      <w:pPr>
+        <w:pStyle w:val="ListParagraph"/>
+        <w:numPr>
+          <w:ilvl w:val="1"/>
+          <w:numId w:val="8"/>
+        </w:numPr>
+      </w:pPr>
+      <w:r>
+        <w:t xml:space="preserve">Default </w:t>
+      </w:r>
+      <w:proofErr w:type="spellStart"/>
+      <w:r>
+        <w:t>params</w:t>
+      </w:r>
+      <w:proofErr w:type="spellEnd"/>
+    </w:p>
+    <w:p>
+      <w:pPr>
+        <w:pStyle w:val="ListParagraph"/>
+        <w:numPr>
+          <w:ilvl w:val="2"/>
+          <w:numId w:val="8"/>
+        </w:numPr>
+      </w:pPr>
+      <w:r>
+        <w:t>Right to left.</w:t>
+      </w:r>
+    </w:p>
+    <w:p>
+      <w:pPr>
+        <w:pStyle w:val="ListParagraph"/>
+        <w:numPr>
+          <w:ilvl w:val="2"/>
+          <w:numId w:val="8"/>
+        </w:numPr>
+      </w:pPr>
+      <w:r>
+        <w:t>Cannot define in both forward declaration and definition. Prefer declaration.</w:t>
+      </w:r>
+    </w:p>
+    <w:p>
+      <w:pPr>
+        <w:pStyle w:val="ListParagraph"/>
+        <w:numPr>
+          <w:ilvl w:val="2"/>
+          <w:numId w:val="8"/>
+        </w:numPr>
+      </w:pPr>
+      <w:r>
+        <w:t>Not considered in overloading.</w:t>
+      </w:r>
+    </w:p>
+    <w:p>
+      <w:pPr>
+        <w:pStyle w:val="ListParagraph"/>
+        <w:numPr>
+          <w:ilvl w:val="1"/>
+          <w:numId w:val="8"/>
+        </w:numPr>
+      </w:pPr>
+      <w:r>
+        <w:t>Function pointers</w:t>
+      </w:r>
+    </w:p>
+    <w:p>
+      <w:pPr>
+        <w:pStyle w:val="ListParagraph"/>
+        <w:numPr>
+          <w:ilvl w:val="2"/>
+          <w:numId w:val="8"/>
+        </w:numPr>
+      </w:pPr>
+      <w:r>
         <w:t xml:space="preserve">Use </w:t>
       </w:r>
-      <w:proofErr w:type="spellStart"/>
-      <w:r>
-        <w:rPr>
-          <w:rFonts w:ascii="Helvetica" w:hAnsi="Helvetica" w:cs="Helvetica"/>
-        </w:rPr>
-        <w:t>static_cast</w:t>
-      </w:r>
-      <w:proofErr w:type="spellEnd"/>
-      <w:r>
-        <w:rPr>
-          <w:rFonts w:ascii="Helvetica" w:hAnsi="Helvetica" w:cs="Helvetica"/>
-        </w:rPr>
-        <w:t>&lt;float&gt;(</w:t>
-      </w:r>
-      <w:proofErr w:type="spellStart"/>
-      <w:r>
-        <w:rPr>
-          <w:rFonts w:ascii="Helvetica" w:hAnsi="Helvetica" w:cs="Helvetica"/>
-        </w:rPr>
-        <w:t>i</w:t>
-      </w:r>
-      <w:proofErr w:type="spellEnd"/>
-      <w:r>
-        <w:rPr>
-          <w:rFonts w:ascii="Helvetica" w:hAnsi="Helvetica" w:cs="Helvetica"/>
-        </w:rPr>
-        <w:t>). Provides compile time checks.</w:t>
+      <w:r>
+        <w:t xml:space="preserve">#include &lt;functional&gt;; </w:t>
+      </w:r>
+      <w:proofErr w:type="spellStart"/>
+      <w:proofErr w:type="gramStart"/>
+      <w:r>
+        <w:t>std</w:t>
+      </w:r>
+      <w:proofErr w:type="spellEnd"/>
+      <w:r>
+        <w:t>::</w:t>
+      </w:r>
+      <w:proofErr w:type="gramEnd"/>
+      <w:r>
+        <w:t>function&lt;</w:t>
+      </w:r>
+      <w:proofErr w:type="spellStart"/>
+      <w:r>
+        <w:t>ret_type</w:t>
+      </w:r>
+      <w:proofErr w:type="spellEnd"/>
+      <w:r>
+        <w:t xml:space="preserve">(input_t1, input_t2)&gt; </w:t>
+      </w:r>
+      <w:proofErr w:type="spellStart"/>
+      <w:r>
+        <w:t>fptr</w:t>
+      </w:r>
+      <w:proofErr w:type="spellEnd"/>
+      <w:r>
+        <w:t xml:space="preserve"> = </w:t>
+      </w:r>
+      <w:proofErr w:type="spellStart"/>
+      <w:r>
+        <w:t>func</w:t>
+      </w:r>
+      <w:proofErr w:type="spellEnd"/>
+      <w:r>
+        <w:t>;</w:t>
+      </w:r>
+    </w:p>
+    <w:p>
+      <w:pPr>
+        <w:pStyle w:val="ListParagraph"/>
+        <w:numPr>
+          <w:ilvl w:val="2"/>
+          <w:numId w:val="8"/>
+        </w:numPr>
+      </w:pPr>
+      <w:r>
+        <w:t>Great use for callbacks.</w:t>
+      </w:r>
+    </w:p>
+    <w:p>
+      <w:pPr>
+        <w:pStyle w:val="ListParagraph"/>
+        <w:numPr>
+          <w:ilvl w:val="1"/>
+          <w:numId w:val="8"/>
+        </w:numPr>
+      </w:pPr>
+      <w:r>
+        <w:t>Data segments</w:t>
+      </w:r>
+    </w:p>
+    <w:p>
+      <w:pPr>
+        <w:pStyle w:val="ListParagraph"/>
+        <w:numPr>
+          <w:ilvl w:val="2"/>
+          <w:numId w:val="8"/>
+        </w:numPr>
+      </w:pPr>
+      <w:r>
+        <w:t xml:space="preserve">Code segment + </w:t>
+      </w:r>
+      <w:r>
+        <w:t>data segment (static, global) + heap + stack.</w:t>
+      </w:r>
+    </w:p>
+    <w:p>
+      <w:pPr>
+        <w:pStyle w:val="ListParagraph"/>
+        <w:numPr>
+          <w:ilvl w:val="2"/>
+          <w:numId w:val="8"/>
+        </w:numPr>
+      </w:pPr>
+      <w:r>
+        <w:t>Creating memory on heap is slow.</w:t>
+      </w:r>
+    </w:p>
+    <w:p>
+      <w:pPr>
+        <w:pStyle w:val="ListParagraph"/>
+        <w:numPr>
+          <w:ilvl w:val="1"/>
+          <w:numId w:val="8"/>
+        </w:numPr>
+      </w:pPr>
+      <w:r>
+        <w:t>Error handling</w:t>
+      </w:r>
+    </w:p>
+    <w:p>
+      <w:pPr>
+        <w:pStyle w:val="ListParagraph"/>
+        <w:numPr>
+          <w:ilvl w:val="2"/>
+          <w:numId w:val="8"/>
+        </w:numPr>
+      </w:pPr>
+      <w:r>
+        <w:t>Validate inputs</w:t>
+      </w:r>
+    </w:p>
+    <w:p>
+      <w:pPr>
+        <w:pStyle w:val="ListParagraph"/>
+        <w:numPr>
+          <w:ilvl w:val="2"/>
+          <w:numId w:val="8"/>
+        </w:numPr>
+      </w:pPr>
+      <w:r>
+        <w:t>Have mechanism to return error code and take actions.</w:t>
+      </w:r>
+    </w:p>
+    <w:p>
+      <w:pPr>
+        <w:pStyle w:val="ListParagraph"/>
+        <w:numPr>
+          <w:ilvl w:val="2"/>
+          <w:numId w:val="8"/>
+        </w:numPr>
+      </w:pPr>
+      <w:r>
+        <w:t xml:space="preserve">Use </w:t>
+      </w:r>
+      <w:proofErr w:type="spellStart"/>
+      <w:r>
+        <w:t>static_</w:t>
+      </w:r>
+      <w:proofErr w:type="gramStart"/>
+      <w:r>
+        <w:t>assert</w:t>
+      </w:r>
+      <w:proofErr w:type="spellEnd"/>
+      <w:r>
+        <w:t>(</w:t>
+      </w:r>
+      <w:proofErr w:type="spellStart"/>
+      <w:proofErr w:type="gramEnd"/>
+      <w:r>
+        <w:t>cond</w:t>
+      </w:r>
+      <w:proofErr w:type="spellEnd"/>
+      <w:r>
+        <w:t>, “error message”)</w:t>
       </w:r>
     </w:p>
     <w:p>
@@ -6968,36 +9109,116 @@
         </w:numPr>
       </w:pPr>
       <w:r>
-        <w:t>String</w:t>
-      </w:r>
-    </w:p>
-    <w:p>
-      <w:pPr>
-        <w:pStyle w:val="ListParagraph"/>
-        <w:numPr>
-          <w:ilvl w:val="1"/>
-          <w:numId w:val="8"/>
-        </w:numPr>
-      </w:pPr>
-      <w:r>
-        <w:t>#include &lt;string&gt;</w:t>
-      </w:r>
-    </w:p>
-    <w:p>
-      <w:pPr>
-        <w:pStyle w:val="ListParagraph"/>
-        <w:numPr>
-          <w:ilvl w:val="1"/>
-          <w:numId w:val="8"/>
-        </w:numPr>
-      </w:pPr>
-      <w:r>
-        <w:t xml:space="preserve">To read from input stream. </w:t>
+        <w:t>Command</w:t>
+      </w:r>
+      <w:r>
+        <w:t xml:space="preserve"> </w:t>
+      </w:r>
+      <w:r>
+        <w:t>line inputs:</w:t>
+      </w:r>
+    </w:p>
+    <w:p>
+      <w:pPr>
+        <w:pStyle w:val="ListParagraph"/>
+        <w:numPr>
+          <w:ilvl w:val="1"/>
+          <w:numId w:val="8"/>
+        </w:numPr>
+      </w:pPr>
+      <w:proofErr w:type="spellStart"/>
+      <w:r>
+        <w:t>I</w:t>
+      </w:r>
+      <w:r>
+        <w:t>nt</w:t>
+      </w:r>
+      <w:proofErr w:type="spellEnd"/>
+      <w:r>
+        <w:t xml:space="preserve"> </w:t>
+      </w:r>
+      <w:proofErr w:type="spellStart"/>
+      <w:r>
+        <w:t>Argc</w:t>
+      </w:r>
+      <w:proofErr w:type="spellEnd"/>
+      <w:r>
+        <w:t xml:space="preserve"> and </w:t>
+      </w:r>
+      <w:r>
+        <w:t xml:space="preserve">char* </w:t>
       </w:r>
       <w:proofErr w:type="spellStart"/>
       <w:proofErr w:type="gramStart"/>
       <w:r>
-        <w:t>Std</w:t>
+        <w:t>argv</w:t>
+      </w:r>
+      <w:proofErr w:type="spellEnd"/>
+      <w:r>
+        <w:t>[</w:t>
+      </w:r>
+      <w:proofErr w:type="gramEnd"/>
+      <w:r>
+        <w:t>]</w:t>
+      </w:r>
+    </w:p>
+    <w:p>
+      <w:pPr>
+        <w:pStyle w:val="ListParagraph"/>
+        <w:numPr>
+          <w:ilvl w:val="1"/>
+          <w:numId w:val="8"/>
+        </w:numPr>
+      </w:pPr>
+      <w:proofErr w:type="spellStart"/>
+      <w:proofErr w:type="gramStart"/>
+      <w:r>
+        <w:t>Argv</w:t>
+      </w:r>
+      <w:proofErr w:type="spellEnd"/>
+      <w:r>
+        <w:t>[</w:t>
+      </w:r>
+      <w:proofErr w:type="gramEnd"/>
+      <w:r>
+        <w:t>0] =&gt; program name</w:t>
+      </w:r>
+    </w:p>
+    <w:p>
+      <w:pPr>
+        <w:pStyle w:val="ListParagraph"/>
+        <w:numPr>
+          <w:ilvl w:val="1"/>
+          <w:numId w:val="8"/>
+        </w:numPr>
+      </w:pPr>
+      <w:r>
+        <w:t>Always string</w:t>
+      </w:r>
+    </w:p>
+    <w:p>
+      <w:pPr>
+        <w:pStyle w:val="ListParagraph"/>
+        <w:numPr>
+          <w:ilvl w:val="1"/>
+          <w:numId w:val="8"/>
+        </w:numPr>
+      </w:pPr>
+      <w:r>
+        <w:t>Use &lt;</w:t>
+      </w:r>
+      <w:proofErr w:type="spellStart"/>
+      <w:r>
+        <w:t>sstream</w:t>
+      </w:r>
+      <w:proofErr w:type="spellEnd"/>
+      <w:r>
+        <w:t xml:space="preserve">&gt;; </w:t>
+      </w:r>
+      <w:proofErr w:type="spellStart"/>
+      <w:proofErr w:type="gramStart"/>
+      <w:r>
+        <w:t>std</w:t>
       </w:r>
       <w:proofErr w:type="spellEnd"/>
       <w:r>
@@ -7006,7 +9227,15 @@
       <w:proofErr w:type="spellStart"/>
       <w:proofErr w:type="gramEnd"/>
       <w:r>
-        <w:t>getline</w:t>
+        <w:t>stringstream</w:t>
+      </w:r>
+      <w:proofErr w:type="spellEnd"/>
+      <w:r>
+        <w:t xml:space="preserve"> </w:t>
+      </w:r>
+      <w:proofErr w:type="spellStart"/>
+      <w:r>
+        <w:t>buf</w:t>
       </w:r>
       <w:proofErr w:type="spellEnd"/>
       <w:r>
@@ -7014,11 +9243,55 @@
       </w:r>
       <w:proofErr w:type="spellStart"/>
       <w:r>
-        <w:t>std</w:t>
-      </w:r>
-      <w:proofErr w:type="spellEnd"/>
-      <w:r>
-        <w:t>::</w:t>
+        <w:t>argv</w:t>
+      </w:r>
+      <w:proofErr w:type="spellEnd"/>
+      <w:r>
+        <w:t xml:space="preserve">[1]); </w:t>
+      </w:r>
+      <w:proofErr w:type="spellStart"/>
+      <w:r>
+        <w:t>int</w:t>
+      </w:r>
+      <w:proofErr w:type="spellEnd"/>
+      <w:r>
+        <w:t xml:space="preserve"> </w:t>
+      </w:r>
+      <w:proofErr w:type="spellStart"/>
+      <w:r>
+        <w:t>val</w:t>
+      </w:r>
+      <w:proofErr w:type="spellEnd"/>
+      <w:r>
+        <w:t xml:space="preserve">; </w:t>
+      </w:r>
+      <w:proofErr w:type="spellStart"/>
+      <w:r>
+        <w:t>buf</w:t>
+      </w:r>
+      <w:proofErr w:type="spellEnd"/>
+      <w:r>
+        <w:t xml:space="preserve"> &gt;&gt; </w:t>
+      </w:r>
+      <w:proofErr w:type="spellStart"/>
+      <w:r>
+        <w:t>val</w:t>
+      </w:r>
+      <w:proofErr w:type="spellEnd"/>
+      <w:r>
+        <w:t>;</w:t>
+      </w:r>
+    </w:p>
+    <w:p>
+      <w:pPr>
+        <w:pStyle w:val="ListParagraph"/>
+        <w:numPr>
+          <w:ilvl w:val="1"/>
+          <w:numId w:val="8"/>
+        </w:numPr>
+      </w:pPr>
+      <w:r>
+        <w:t>String stream is a string buffer from which we can extract value in to other type of data. Analogous to “</w:t>
       </w:r>
       <w:proofErr w:type="spellStart"/>
       <w:r>
@@ -7026,521 +9299,67 @@
       </w:r>
       <w:proofErr w:type="spellEnd"/>
       <w:r>
+        <w:t>”.</w:t>
+      </w:r>
+    </w:p>
+    <w:p>
+      <w:pPr>
+        <w:pStyle w:val="ListParagraph"/>
+        <w:numPr>
+          <w:ilvl w:val="1"/>
+          <w:numId w:val="8"/>
+        </w:numPr>
+      </w:pPr>
+      <w:r>
+        <w:t xml:space="preserve">Avoid taking variable input with ellipsis (…). Ellipsis use </w:t>
+      </w:r>
+      <w:proofErr w:type="spellStart"/>
+      <w:r>
+        <w:t>va_list</w:t>
+      </w:r>
+      <w:proofErr w:type="spellEnd"/>
+      <w:r>
         <w:t xml:space="preserve">, </w:t>
       </w:r>
       <w:proofErr w:type="spellStart"/>
       <w:r>
-        <w:t>my_str</w:t>
-      </w:r>
-      <w:proofErr w:type="spellEnd"/>
-      <w:r>
-        <w:t>);</w:t>
-      </w:r>
-    </w:p>
-    <w:p>
-      <w:pPr>
-        <w:pStyle w:val="ListParagraph"/>
-        <w:numPr>
-          <w:ilvl w:val="1"/>
-          <w:numId w:val="8"/>
-        </w:numPr>
-      </w:pPr>
-      <w:r>
-        <w:t xml:space="preserve">Be careful if mixing reading numeric with str. </w:t>
-      </w:r>
-      <w:proofErr w:type="spellStart"/>
+        <w:t>va_</w:t>
+      </w:r>
       <w:proofErr w:type="gramStart"/>
       <w:r>
-        <w:t>Std</w:t>
-      </w:r>
-      <w:proofErr w:type="spellEnd"/>
-      <w:r>
-        <w:t>::</w:t>
-      </w:r>
-      <w:proofErr w:type="spellStart"/>
+        <w:t>start</w:t>
+      </w:r>
+      <w:proofErr w:type="spellEnd"/>
+      <w:r>
+        <w:t>(</w:t>
+      </w:r>
       <w:proofErr w:type="gramEnd"/>
       <w:r>
-        <w:t>cin</w:t>
-      </w:r>
-      <w:proofErr w:type="spellEnd"/>
-      <w:r>
-        <w:t xml:space="preserve"> &gt;&gt; </w:t>
-      </w:r>
-      <w:proofErr w:type="spellStart"/>
-      <w:r>
-        <w:t>my_int</w:t>
-      </w:r>
-      <w:proofErr w:type="spellEnd"/>
-      <w:r>
-        <w:t xml:space="preserve">; </w:t>
-      </w:r>
-      <w:proofErr w:type="spellStart"/>
-      <w:r>
-        <w:t>std</w:t>
-      </w:r>
-      <w:proofErr w:type="spellEnd"/>
-      <w:r>
-        <w:t>::</w:t>
-      </w:r>
-      <w:proofErr w:type="spellStart"/>
-      <w:r>
-        <w:t>cin.ignore</w:t>
-      </w:r>
-      <w:proofErr w:type="spellEnd"/>
-      <w:r>
-        <w:t xml:space="preserve">(32767, “\n”); // Ignore </w:t>
-      </w:r>
-      <w:proofErr w:type="spellStart"/>
-      <w:r>
-        <w:t>upto</w:t>
-      </w:r>
-      <w:proofErr w:type="spellEnd"/>
-      <w:r>
-        <w:t xml:space="preserve"> to 32767 characters till you read new line. Because, when taking a numeric input stream will be “4\n”. </w:t>
-      </w:r>
-      <w:proofErr w:type="gramStart"/>
-      <w:r>
-        <w:t>So</w:t>
-      </w:r>
-      <w:proofErr w:type="gramEnd"/>
-      <w:r>
-        <w:t xml:space="preserve"> after reading 4, ‘\n’ is still in the buffer, you need to ignore it.</w:t>
-      </w:r>
-    </w:p>
-    <w:p>
-      <w:pPr>
-        <w:pStyle w:val="ListParagraph"/>
-        <w:numPr>
-          <w:ilvl w:val="0"/>
-          <w:numId w:val="8"/>
-        </w:numPr>
-      </w:pPr>
-      <w:proofErr w:type="spellStart"/>
-      <w:r>
-        <w:t>Enum</w:t>
-      </w:r>
-      <w:proofErr w:type="spellEnd"/>
-    </w:p>
-    <w:p>
-      <w:pPr>
-        <w:pStyle w:val="ListParagraph"/>
-        <w:numPr>
-          <w:ilvl w:val="1"/>
-          <w:numId w:val="8"/>
-        </w:numPr>
-      </w:pPr>
-      <w:r>
-        <w:t>User defined type.</w:t>
-      </w:r>
-    </w:p>
-    <w:p>
-      <w:pPr>
-        <w:pStyle w:val="ListParagraph"/>
-        <w:numPr>
-          <w:ilvl w:val="1"/>
-          <w:numId w:val="8"/>
-        </w:numPr>
-      </w:pPr>
-      <w:r>
-        <w:t>Used with ‘</w:t>
-      </w:r>
-      <w:proofErr w:type="spellStart"/>
-      <w:r>
-        <w:t>enum</w:t>
-      </w:r>
-      <w:proofErr w:type="spellEnd"/>
-      <w:r>
-        <w:t>’</w:t>
-      </w:r>
-    </w:p>
-    <w:p>
-      <w:pPr>
-        <w:pStyle w:val="ListParagraph"/>
-        <w:numPr>
-          <w:ilvl w:val="1"/>
-          <w:numId w:val="8"/>
-        </w:numPr>
-      </w:pPr>
-      <w:r>
-        <w:t xml:space="preserve">Usually use </w:t>
-      </w:r>
-      <w:proofErr w:type="spellStart"/>
-      <w:r>
-        <w:t>enum</w:t>
-      </w:r>
-      <w:proofErr w:type="spellEnd"/>
-      <w:r>
-        <w:t xml:space="preserve"> name prefix and all Caps</w:t>
-      </w:r>
-    </w:p>
-    <w:p>
-      <w:pPr>
-        <w:pStyle w:val="ListParagraph"/>
-        <w:numPr>
-          <w:ilvl w:val="1"/>
-          <w:numId w:val="8"/>
-        </w:numPr>
-      </w:pPr>
-      <w:r>
-        <w:t xml:space="preserve">You cannot have same name </w:t>
-      </w:r>
-      <w:proofErr w:type="spellStart"/>
-      <w:r>
-        <w:t>enum</w:t>
-      </w:r>
-      <w:proofErr w:type="spellEnd"/>
-      <w:r>
-        <w:t xml:space="preserve"> types in the same </w:t>
-      </w:r>
-      <w:proofErr w:type="spellStart"/>
-      <w:r>
-        <w:t>namescope</w:t>
-      </w:r>
-      <w:proofErr w:type="spellEnd"/>
-      <w:r>
-        <w:t>.</w:t>
-      </w:r>
-    </w:p>
-    <w:p>
-      <w:pPr>
-        <w:pStyle w:val="ListParagraph"/>
-        <w:numPr>
-          <w:ilvl w:val="2"/>
-          <w:numId w:val="8"/>
-        </w:numPr>
-      </w:pPr>
-      <w:proofErr w:type="spellStart"/>
-      <w:r>
-        <w:t>Enum</w:t>
+        <w:t xml:space="preserve">list, count), </w:t>
+      </w:r>
+      <w:proofErr w:type="spellStart"/>
+      <w:r>
+        <w:t>int</w:t>
       </w:r>
       <w:proofErr w:type="spellEnd"/>
       <w:r>
         <w:t xml:space="preserve"> </w:t>
       </w:r>
-      <w:proofErr w:type="gramStart"/>
-      <w:r>
-        <w:t>Color{</w:t>
-      </w:r>
-      <w:proofErr w:type="gramEnd"/>
-      <w:r>
-        <w:t xml:space="preserve">BLUE, RED}; </w:t>
-      </w:r>
-      <w:proofErr w:type="spellStart"/>
-      <w:r>
-        <w:t>Enum</w:t>
-      </w:r>
-      <w:proofErr w:type="spellEnd"/>
-      <w:r>
-        <w:t xml:space="preserve"> Feeling{HAPPY, BLUE}; // THIS IS NOT ALLOWED.</w:t>
-      </w:r>
-    </w:p>
-    <w:p>
-      <w:pPr>
-        <w:pStyle w:val="ListParagraph"/>
-        <w:numPr>
-          <w:ilvl w:val="1"/>
-          <w:numId w:val="8"/>
-        </w:numPr>
-      </w:pPr>
-      <w:r>
-        <w:t>Automatically, sets integer starting with 0s.</w:t>
-      </w:r>
-    </w:p>
-    <w:p>
-      <w:pPr>
-        <w:pStyle w:val="ListParagraph"/>
-        <w:numPr>
-          <w:ilvl w:val="1"/>
-          <w:numId w:val="8"/>
-        </w:numPr>
-      </w:pPr>
-      <w:r>
-        <w:t xml:space="preserve">Use </w:t>
-      </w:r>
-      <w:proofErr w:type="spellStart"/>
-      <w:r>
-        <w:t>enum</w:t>
-      </w:r>
-      <w:proofErr w:type="spellEnd"/>
-      <w:r>
-        <w:t xml:space="preserve"> class instead of </w:t>
-      </w:r>
-      <w:proofErr w:type="spellStart"/>
-      <w:r>
-        <w:t>enum</w:t>
-      </w:r>
-      <w:proofErr w:type="spellEnd"/>
-      <w:r>
-        <w:t xml:space="preserve">. That avoids automatic conversion, naming conflicts, </w:t>
-      </w:r>
-      <w:r>
-        <w:t>wrong comparisons etc.</w:t>
-      </w:r>
-    </w:p>
-    <w:p>
-      <w:pPr>
-        <w:pStyle w:val="ListParagraph"/>
-        <w:numPr>
-          <w:ilvl w:val="0"/>
-          <w:numId w:val="8"/>
-        </w:numPr>
-      </w:pPr>
-      <w:r>
-        <w:t>Control Flow</w:t>
-      </w:r>
-    </w:p>
-    <w:p>
-      <w:pPr>
-        <w:pStyle w:val="ListParagraph"/>
-        <w:numPr>
-          <w:ilvl w:val="1"/>
-          <w:numId w:val="8"/>
-        </w:numPr>
-      </w:pPr>
-      <w:r>
-        <w:t xml:space="preserve">If, </w:t>
-      </w:r>
-      <w:proofErr w:type="spellStart"/>
-      <w:proofErr w:type="gramStart"/>
-      <w:r>
-        <w:t>if..</w:t>
-      </w:r>
-      <w:proofErr w:type="gramEnd"/>
-      <w:r>
-        <w:t>else</w:t>
-      </w:r>
-      <w:proofErr w:type="spellEnd"/>
-      <w:r>
-        <w:t xml:space="preserve">, </w:t>
-      </w:r>
-      <w:proofErr w:type="spellStart"/>
-      <w:r>
-        <w:t>if..else</w:t>
-      </w:r>
-      <w:proofErr w:type="spellEnd"/>
-      <w:r>
-        <w:t xml:space="preserve"> if…else</w:t>
-      </w:r>
-      <w:r>
-        <w:t>,</w:t>
-      </w:r>
-    </w:p>
-    <w:p>
-      <w:pPr>
-        <w:pStyle w:val="ListParagraph"/>
-        <w:numPr>
-          <w:ilvl w:val="1"/>
-          <w:numId w:val="8"/>
-        </w:numPr>
-      </w:pPr>
-      <w:proofErr w:type="gramStart"/>
-      <w:r>
-        <w:t>Switch{</w:t>
-      </w:r>
-      <w:proofErr w:type="spellStart"/>
-      <w:proofErr w:type="gramEnd"/>
-      <w:r>
-        <w:t>case:..break</w:t>
-      </w:r>
-      <w:proofErr w:type="spellEnd"/>
-      <w:r>
-        <w:t>;….default:…}</w:t>
-      </w:r>
-    </w:p>
-    <w:p>
-      <w:pPr>
-        <w:pStyle w:val="ListParagraph"/>
-        <w:numPr>
-          <w:ilvl w:val="1"/>
-          <w:numId w:val="8"/>
-        </w:numPr>
-      </w:pPr>
-      <w:r>
-        <w:t>While(</w:t>
-      </w:r>
-      <w:proofErr w:type="spellStart"/>
-      <w:r>
-        <w:t>cond</w:t>
-      </w:r>
-      <w:proofErr w:type="spellEnd"/>
-      <w:proofErr w:type="gramStart"/>
-      <w:r>
-        <w:t>){</w:t>
-      </w:r>
-      <w:proofErr w:type="gramEnd"/>
-      <w:r>
-        <w:t>….</w:t>
-      </w:r>
-      <w:proofErr w:type="spellStart"/>
-      <w:r>
-        <w:t>cond_modification</w:t>
-      </w:r>
-      <w:proofErr w:type="spellEnd"/>
-      <w:r>
-        <w:t>}</w:t>
-      </w:r>
-    </w:p>
-    <w:p>
-      <w:pPr>
-        <w:pStyle w:val="ListParagraph"/>
-        <w:numPr>
-          <w:ilvl w:val="1"/>
-          <w:numId w:val="8"/>
-        </w:numPr>
-      </w:pPr>
-      <w:proofErr w:type="gramStart"/>
-      <w:r>
-        <w:t>Do{</w:t>
-      </w:r>
-      <w:proofErr w:type="gramEnd"/>
-      <w:r>
-        <w:t>…}(while(condition)</w:t>
-      </w:r>
-      <w:r>
-        <w:t>;</w:t>
-      </w:r>
-    </w:p>
-    <w:p>
-      <w:pPr>
-        <w:pStyle w:val="ListParagraph"/>
-        <w:numPr>
-          <w:ilvl w:val="1"/>
-          <w:numId w:val="8"/>
-        </w:numPr>
-      </w:pPr>
-      <w:r>
-        <w:t>For(</w:t>
-      </w:r>
-      <w:proofErr w:type="spellStart"/>
-      <w:proofErr w:type="gramStart"/>
-      <w:r>
-        <w:t>init;condition</w:t>
-      </w:r>
-      <w:proofErr w:type="gramEnd"/>
-      <w:r>
-        <w:t>;increment</w:t>
-      </w:r>
-      <w:proofErr w:type="spellEnd"/>
-      <w:r>
-        <w:t>/decrement){..}</w:t>
-      </w:r>
-    </w:p>
-    <w:p>
-      <w:pPr>
-        <w:pStyle w:val="ListParagraph"/>
-        <w:numPr>
-          <w:ilvl w:val="1"/>
-          <w:numId w:val="8"/>
-        </w:numPr>
-      </w:pPr>
-      <w:r>
-        <w:t>Break and continue</w:t>
-      </w:r>
-    </w:p>
-    <w:p>
-      <w:pPr>
-        <w:pStyle w:val="ListParagraph"/>
-        <w:numPr>
-          <w:ilvl w:val="1"/>
-          <w:numId w:val="8"/>
-        </w:numPr>
-      </w:pPr>
-      <w:r>
-        <w:t>For each. For (auto &amp;</w:t>
-      </w:r>
-      <w:proofErr w:type="gramStart"/>
-      <w:r>
-        <w:t>member :</w:t>
-      </w:r>
-      <w:proofErr w:type="gramEnd"/>
-      <w:r>
-        <w:t xml:space="preserve"> list)</w:t>
-      </w:r>
-    </w:p>
-    <w:p>
-      <w:pPr>
-        <w:pStyle w:val="ListParagraph"/>
-        <w:numPr>
-          <w:ilvl w:val="0"/>
-          <w:numId w:val="8"/>
-        </w:numPr>
-      </w:pPr>
-      <w:r>
-        <w:t>Random number generation</w:t>
-      </w:r>
-    </w:p>
-    <w:p>
-      <w:pPr>
-        <w:pStyle w:val="ListParagraph"/>
-        <w:numPr>
-          <w:ilvl w:val="1"/>
-          <w:numId w:val="8"/>
-        </w:numPr>
-      </w:pPr>
-      <w:r>
-        <w:t>&lt;</w:t>
-      </w:r>
-      <w:proofErr w:type="spellStart"/>
-      <w:r>
-        <w:t>cstdlib</w:t>
-      </w:r>
-      <w:proofErr w:type="spellEnd"/>
-      <w:r>
-        <w:t xml:space="preserve">&gt; = </w:t>
-      </w:r>
-      <w:proofErr w:type="spellStart"/>
-      <w:proofErr w:type="gramStart"/>
-      <w:r>
-        <w:t>std</w:t>
-      </w:r>
-      <w:proofErr w:type="spellEnd"/>
-      <w:r>
-        <w:t>::</w:t>
-      </w:r>
-      <w:proofErr w:type="spellStart"/>
-      <w:proofErr w:type="gramEnd"/>
-      <w:r>
-        <w:t>srand</w:t>
-      </w:r>
-      <w:proofErr w:type="spellEnd"/>
-      <w:r>
-        <w:t xml:space="preserve">(seed); </w:t>
-      </w:r>
-      <w:proofErr w:type="spellStart"/>
-      <w:r>
-        <w:t>std</w:t>
-      </w:r>
-      <w:proofErr w:type="spellEnd"/>
-      <w:r>
-        <w:t xml:space="preserve">::rand(); </w:t>
-      </w:r>
-    </w:p>
-    <w:p>
-      <w:pPr>
-        <w:pStyle w:val="ListParagraph"/>
-        <w:numPr>
-          <w:ilvl w:val="1"/>
-          <w:numId w:val="8"/>
-        </w:numPr>
-      </w:pPr>
-      <w:r>
-        <w:t>Seed is usually used as time. &lt;</w:t>
-      </w:r>
-      <w:proofErr w:type="spellStart"/>
-      <w:r>
-        <w:t>ctime</w:t>
-      </w:r>
-      <w:proofErr w:type="spellEnd"/>
-      <w:r>
-        <w:t xml:space="preserve">&gt; =&gt; </w:t>
-      </w:r>
-      <w:proofErr w:type="spellStart"/>
-      <w:r>
-        <w:t>static_cast</w:t>
-      </w:r>
-      <w:proofErr w:type="spellEnd"/>
-      <w:r>
-        <w:t xml:space="preserve">&lt;unsigned </w:t>
+      <w:proofErr w:type="spellStart"/>
+      <w:r>
+        <w:t>var</w:t>
+      </w:r>
+      <w:proofErr w:type="spellEnd"/>
+      <w:r>
+        <w:t xml:space="preserve"> = </w:t>
+      </w:r>
+      <w:proofErr w:type="spellStart"/>
+      <w:r>
+        <w:t>va_arg</w:t>
+      </w:r>
+      <w:proofErr w:type="spellEnd"/>
+      <w:r>
+        <w:t xml:space="preserve">(list, </w:t>
       </w:r>
       <w:proofErr w:type="spellStart"/>
       <w:r>
@@ -7548,1297 +9367,15 @@
       </w:r>
       <w:proofErr w:type="spellEnd"/>
       <w:r>
-        <w:t>&gt;(</w:t>
-      </w:r>
-      <w:proofErr w:type="spellStart"/>
-      <w:proofErr w:type="gramStart"/>
-      <w:r>
-        <w:t>std</w:t>
-      </w:r>
-      <w:proofErr w:type="spellEnd"/>
-      <w:r>
-        <w:t>::</w:t>
-      </w:r>
-      <w:proofErr w:type="gramEnd"/>
-      <w:r>
-        <w:t>time(</w:t>
-      </w:r>
-      <w:proofErr w:type="spellStart"/>
-      <w:r>
-        <w:t>nullptr</w:t>
-      </w:r>
-      <w:proofErr w:type="spellEnd"/>
-      <w:r>
-        <w:t>))</w:t>
-      </w:r>
-    </w:p>
-    <w:p>
-      <w:pPr>
-        <w:pStyle w:val="ListParagraph"/>
-        <w:numPr>
-          <w:ilvl w:val="1"/>
-          <w:numId w:val="8"/>
-        </w:numPr>
-      </w:pPr>
-      <w:r>
-        <w:t xml:space="preserve">&lt;random&gt; has many random </w:t>
-      </w:r>
-      <w:r>
-        <w:t>generation algorithms.</w:t>
-      </w:r>
-      <w:r>
-        <w:t xml:space="preserve"> </w:t>
-      </w:r>
-      <w:proofErr w:type="spellStart"/>
-      <w:proofErr w:type="gramStart"/>
-      <w:r>
-        <w:t>Std</w:t>
-      </w:r>
-      <w:proofErr w:type="spellEnd"/>
-      <w:r>
-        <w:t>::</w:t>
-      </w:r>
-      <w:proofErr w:type="spellStart"/>
-      <w:proofErr w:type="gramEnd"/>
-      <w:r>
-        <w:t>uniform_int_distribution</w:t>
-      </w:r>
-      <w:proofErr w:type="spellEnd"/>
-      <w:r>
-        <w:t>&lt;&gt;</w:t>
-      </w:r>
-    </w:p>
-    <w:p>
-      <w:pPr>
-        <w:pStyle w:val="ListParagraph"/>
-        <w:numPr>
-          <w:ilvl w:val="0"/>
-          <w:numId w:val="8"/>
-        </w:numPr>
-      </w:pPr>
-      <w:r>
-        <w:t>Input validation</w:t>
-      </w:r>
-    </w:p>
-    <w:p>
-      <w:pPr>
-        <w:pStyle w:val="ListParagraph"/>
-        <w:numPr>
-          <w:ilvl w:val="1"/>
-          <w:numId w:val="8"/>
-        </w:numPr>
-      </w:pPr>
-      <w:r>
-        <w:t>If (</w:t>
-      </w:r>
-      <w:proofErr w:type="spellStart"/>
-      <w:proofErr w:type="gramStart"/>
-      <w:r>
-        <w:t>cin.fail</w:t>
-      </w:r>
-      <w:proofErr w:type="spellEnd"/>
-      <w:proofErr w:type="gramEnd"/>
-      <w:r>
-        <w:t xml:space="preserve">()) </w:t>
-      </w:r>
-      <w:proofErr w:type="spellStart"/>
-      <w:r>
-        <w:t>cin.clear</w:t>
-      </w:r>
-      <w:proofErr w:type="spellEnd"/>
-      <w:r>
-        <w:t xml:space="preserve">(); </w:t>
-      </w:r>
-      <w:proofErr w:type="spellStart"/>
-      <w:r>
-        <w:t>cin.ignore</w:t>
-      </w:r>
-      <w:proofErr w:type="spellEnd"/>
-      <w:r>
-        <w:t>(32767, ‘\n’)</w:t>
-      </w:r>
-    </w:p>
-    <w:p>
-      <w:pPr>
-        <w:pStyle w:val="ListParagraph"/>
-        <w:numPr>
-          <w:ilvl w:val="0"/>
-          <w:numId w:val="8"/>
-        </w:numPr>
-      </w:pPr>
-      <w:r>
-        <w:t>Arrays</w:t>
-      </w:r>
-    </w:p>
-    <w:p>
-      <w:pPr>
-        <w:pStyle w:val="ListParagraph"/>
-        <w:numPr>
-          <w:ilvl w:val="1"/>
-          <w:numId w:val="8"/>
-        </w:numPr>
-      </w:pPr>
-      <w:r>
-        <w:t xml:space="preserve">Static array. </w:t>
-      </w:r>
-      <w:proofErr w:type="spellStart"/>
-      <w:r>
-        <w:t>Int</w:t>
-      </w:r>
-      <w:proofErr w:type="spellEnd"/>
-      <w:r>
-        <w:t xml:space="preserve"> </w:t>
-      </w:r>
-      <w:proofErr w:type="gramStart"/>
-      <w:r>
-        <w:t>array[</w:t>
-      </w:r>
-      <w:proofErr w:type="gramEnd"/>
-      <w:r>
-        <w:t>10]; Length should be known at compile time.</w:t>
-      </w:r>
-    </w:p>
-    <w:p>
-      <w:pPr>
-        <w:pStyle w:val="ListParagraph"/>
-        <w:numPr>
-          <w:ilvl w:val="1"/>
-          <w:numId w:val="8"/>
-        </w:numPr>
-      </w:pPr>
-      <w:r>
-        <w:t xml:space="preserve">When passing to a function, address </w:t>
-      </w:r>
-      <w:proofErr w:type="gramStart"/>
-      <w:r>
-        <w:t>are</w:t>
-      </w:r>
-      <w:proofErr w:type="gramEnd"/>
-      <w:r>
-        <w:t xml:space="preserve"> copied. If you intended not to modify, make function </w:t>
-      </w:r>
-      <w:proofErr w:type="spellStart"/>
-      <w:r>
-        <w:t>param</w:t>
-      </w:r>
-      <w:proofErr w:type="spellEnd"/>
-      <w:r>
-        <w:t xml:space="preserve"> as const.</w:t>
-      </w:r>
-    </w:p>
-    <w:p>
-      <w:pPr>
-        <w:pStyle w:val="ListParagraph"/>
-        <w:numPr>
-          <w:ilvl w:val="1"/>
-          <w:numId w:val="8"/>
-        </w:numPr>
-      </w:pPr>
-      <w:r>
-        <w:t>#include &lt;algorithm&gt;</w:t>
-      </w:r>
-      <w:r>
-        <w:t xml:space="preserve"> </w:t>
-      </w:r>
-      <w:r>
-        <w:t xml:space="preserve">has </w:t>
-      </w:r>
-      <w:proofErr w:type="spellStart"/>
-      <w:proofErr w:type="gramStart"/>
-      <w:r>
-        <w:t>std</w:t>
-      </w:r>
-      <w:proofErr w:type="spellEnd"/>
-      <w:r>
-        <w:t>::</w:t>
-      </w:r>
-      <w:proofErr w:type="gramEnd"/>
-      <w:r>
-        <w:t>sort(array, last element address)</w:t>
-      </w:r>
-    </w:p>
-    <w:p>
-      <w:pPr>
-        <w:pStyle w:val="ListParagraph"/>
-        <w:numPr>
-          <w:ilvl w:val="1"/>
-          <w:numId w:val="8"/>
-        </w:numPr>
-      </w:pPr>
-      <w:r>
-        <w:t xml:space="preserve">#include &lt;utility&gt; has </w:t>
-      </w:r>
-      <w:proofErr w:type="spellStart"/>
-      <w:proofErr w:type="gramStart"/>
-      <w:r>
-        <w:t>std</w:t>
-      </w:r>
-      <w:proofErr w:type="spellEnd"/>
-      <w:r>
-        <w:t>::</w:t>
-      </w:r>
-      <w:proofErr w:type="gramEnd"/>
-      <w:r>
-        <w:t>swap(x, y)</w:t>
-      </w:r>
-    </w:p>
-    <w:p>
-      <w:pPr>
-        <w:pStyle w:val="ListParagraph"/>
-        <w:numPr>
-          <w:ilvl w:val="0"/>
-          <w:numId w:val="8"/>
-        </w:numPr>
-      </w:pPr>
-      <w:r>
-        <w:t>Pointers</w:t>
-      </w:r>
-    </w:p>
-    <w:p>
-      <w:pPr>
-        <w:pStyle w:val="ListParagraph"/>
-        <w:numPr>
-          <w:ilvl w:val="1"/>
-          <w:numId w:val="8"/>
-        </w:numPr>
-      </w:pPr>
-      <w:r>
-        <w:t xml:space="preserve">&amp; -&gt; Address </w:t>
-      </w:r>
-      <w:proofErr w:type="gramStart"/>
-      <w:r>
-        <w:t>of ,</w:t>
-      </w:r>
-      <w:proofErr w:type="gramEnd"/>
-      <w:r>
-        <w:t xml:space="preserve"> * -&gt; </w:t>
-      </w:r>
-      <w:proofErr w:type="spellStart"/>
-      <w:r>
-        <w:t>Deferencing</w:t>
-      </w:r>
-      <w:proofErr w:type="spellEnd"/>
-    </w:p>
-    <w:p>
-      <w:pPr>
-        <w:pStyle w:val="ListParagraph"/>
-        <w:numPr>
-          <w:ilvl w:val="1"/>
-          <w:numId w:val="8"/>
-        </w:numPr>
-      </w:pPr>
-      <w:r>
-        <w:t xml:space="preserve">Always initialize to null </w:t>
-      </w:r>
-      <w:proofErr w:type="spellStart"/>
-      <w:r>
-        <w:t>ptr</w:t>
-      </w:r>
-      <w:proofErr w:type="spellEnd"/>
-      <w:r>
-        <w:t xml:space="preserve">. </w:t>
-      </w:r>
-      <w:proofErr w:type="spellStart"/>
-      <w:r>
-        <w:t>Int</w:t>
-      </w:r>
-      <w:proofErr w:type="spellEnd"/>
-      <w:r>
-        <w:t xml:space="preserve"> *</w:t>
-      </w:r>
-      <w:proofErr w:type="spellStart"/>
-      <w:r>
-        <w:t>ptr</w:t>
-      </w:r>
-      <w:proofErr w:type="spellEnd"/>
-      <w:r>
-        <w:t xml:space="preserve"> </w:t>
-      </w:r>
-      <w:proofErr w:type="gramStart"/>
-      <w:r>
-        <w:t xml:space="preserve">{ </w:t>
-      </w:r>
-      <w:proofErr w:type="spellStart"/>
-      <w:r>
-        <w:t>nullptr</w:t>
-      </w:r>
-      <w:proofErr w:type="spellEnd"/>
-      <w:proofErr w:type="gramEnd"/>
-      <w:r>
-        <w:t xml:space="preserve"> }</w:t>
-      </w:r>
-    </w:p>
-    <w:p>
-      <w:pPr>
-        <w:pStyle w:val="ListParagraph"/>
-        <w:numPr>
-          <w:ilvl w:val="1"/>
-          <w:numId w:val="8"/>
-        </w:numPr>
-      </w:pPr>
-      <w:r>
-        <w:t>New, delete</w:t>
-      </w:r>
-    </w:p>
-    <w:p>
-      <w:pPr>
-        <w:pStyle w:val="ListParagraph"/>
-        <w:numPr>
-          <w:ilvl w:val="1"/>
-          <w:numId w:val="8"/>
-        </w:numPr>
-      </w:pPr>
-      <w:r>
-        <w:lastRenderedPageBreak/>
-        <w:t>Use delete operators efficiently to avoid memory leaks.</w:t>
-      </w:r>
-    </w:p>
-    <w:p>
-      <w:pPr>
-        <w:pStyle w:val="ListParagraph"/>
-        <w:numPr>
-          <w:ilvl w:val="1"/>
-          <w:numId w:val="8"/>
-        </w:numPr>
-      </w:pPr>
-      <w:r>
-        <w:t xml:space="preserve">Gracefully handle memory allocation issue. </w:t>
-      </w:r>
-      <w:proofErr w:type="spellStart"/>
-      <w:r>
-        <w:t>int</w:t>
-      </w:r>
-      <w:proofErr w:type="spellEnd"/>
-      <w:r>
-        <w:t xml:space="preserve"> *</w:t>
-      </w:r>
-      <w:proofErr w:type="spellStart"/>
-      <w:r>
-        <w:t>iPtr</w:t>
-      </w:r>
-      <w:proofErr w:type="spellEnd"/>
-      <w:r>
-        <w:t xml:space="preserve"> = new (</w:t>
-      </w:r>
-      <w:proofErr w:type="spellStart"/>
-      <w:proofErr w:type="gramStart"/>
-      <w:r>
-        <w:t>std</w:t>
-      </w:r>
-      <w:proofErr w:type="spellEnd"/>
-      <w:r>
-        <w:t>::</w:t>
-      </w:r>
-      <w:proofErr w:type="spellStart"/>
-      <w:proofErr w:type="gramEnd"/>
-      <w:r>
-        <w:t>nothrow</w:t>
-      </w:r>
-      <w:proofErr w:type="spellEnd"/>
-      <w:r>
-        <w:t xml:space="preserve">) </w:t>
-      </w:r>
-      <w:proofErr w:type="spellStart"/>
-      <w:r>
-        <w:t>int</w:t>
-      </w:r>
-      <w:proofErr w:type="spellEnd"/>
-      <w:r>
-        <w:t>;</w:t>
-      </w:r>
-    </w:p>
-    <w:p>
-      <w:pPr>
-        <w:pStyle w:val="ListParagraph"/>
-        <w:numPr>
-          <w:ilvl w:val="1"/>
-          <w:numId w:val="8"/>
-        </w:numPr>
-      </w:pPr>
-      <w:r>
-        <w:t>Static scope. (Program life time).</w:t>
-      </w:r>
-    </w:p>
-    <w:p>
-      <w:pPr>
-        <w:pStyle w:val="ListParagraph"/>
-        <w:numPr>
-          <w:ilvl w:val="1"/>
-          <w:numId w:val="8"/>
-        </w:numPr>
-      </w:pPr>
-      <w:r>
-        <w:t>Delete for 1 element pointer.</w:t>
-      </w:r>
-    </w:p>
-    <w:p>
-      <w:pPr>
-        <w:pStyle w:val="ListParagraph"/>
-        <w:numPr>
-          <w:ilvl w:val="1"/>
-          <w:numId w:val="8"/>
-        </w:numPr>
-      </w:pPr>
-      <w:proofErr w:type="gramStart"/>
-      <w:r>
-        <w:t>Delete[</w:t>
-      </w:r>
-      <w:proofErr w:type="gramEnd"/>
-      <w:r>
-        <w:t>] for array pointer.</w:t>
-      </w:r>
-    </w:p>
-    <w:p>
-      <w:pPr>
-        <w:pStyle w:val="ListParagraph"/>
-        <w:numPr>
-          <w:ilvl w:val="1"/>
-          <w:numId w:val="8"/>
-        </w:numPr>
-      </w:pPr>
-      <w:r>
-        <w:t xml:space="preserve">A </w:t>
-      </w:r>
-      <w:proofErr w:type="spellStart"/>
-      <w:r>
-        <w:t>const</w:t>
-      </w:r>
-      <w:proofErr w:type="spellEnd"/>
-      <w:r>
-        <w:t xml:space="preserve"> variable can have only </w:t>
-      </w:r>
-      <w:proofErr w:type="spellStart"/>
-      <w:r>
-        <w:t>const</w:t>
-      </w:r>
-      <w:proofErr w:type="spellEnd"/>
-      <w:r>
-        <w:t xml:space="preserve"> pointer.</w:t>
-      </w:r>
-    </w:p>
-    <w:p>
-      <w:pPr>
-        <w:pStyle w:val="ListParagraph"/>
-        <w:numPr>
-          <w:ilvl w:val="1"/>
-          <w:numId w:val="8"/>
-        </w:numPr>
-      </w:pPr>
-      <w:r>
-        <w:t xml:space="preserve">A </w:t>
-      </w:r>
-      <w:proofErr w:type="spellStart"/>
-      <w:r>
-        <w:t>const</w:t>
-      </w:r>
-      <w:proofErr w:type="spellEnd"/>
-      <w:r>
-        <w:t xml:space="preserve"> pointer can point to non </w:t>
-      </w:r>
-      <w:proofErr w:type="spellStart"/>
-      <w:r>
-        <w:t>const</w:t>
-      </w:r>
-      <w:proofErr w:type="spellEnd"/>
-      <w:r>
-        <w:t xml:space="preserve"> variable.</w:t>
-      </w:r>
-    </w:p>
-    <w:p>
-      <w:pPr>
-        <w:pStyle w:val="ListParagraph"/>
-        <w:numPr>
-          <w:ilvl w:val="1"/>
-          <w:numId w:val="8"/>
-        </w:numPr>
-      </w:pPr>
-      <w:r>
-        <w:t xml:space="preserve">Use “-&gt;” for </w:t>
-      </w:r>
-      <w:proofErr w:type="spellStart"/>
-      <w:r>
-        <w:t>deferencing</w:t>
-      </w:r>
-      <w:proofErr w:type="spellEnd"/>
-      <w:r>
-        <w:t>.</w:t>
-      </w:r>
-    </w:p>
-    <w:p>
-      <w:pPr>
-        <w:pStyle w:val="ListParagraph"/>
-        <w:numPr>
-          <w:ilvl w:val="0"/>
-          <w:numId w:val="8"/>
-        </w:numPr>
-      </w:pPr>
-      <w:r>
-        <w:t>Memory allocation</w:t>
-      </w:r>
-    </w:p>
-    <w:p>
-      <w:pPr>
-        <w:pStyle w:val="ListParagraph"/>
-        <w:numPr>
-          <w:ilvl w:val="1"/>
-          <w:numId w:val="8"/>
-        </w:numPr>
-      </w:pPr>
-      <w:r>
-        <w:t>Static, Automatic, Dynamic</w:t>
-      </w:r>
-    </w:p>
-    <w:p>
-      <w:pPr>
-        <w:pStyle w:val="ListParagraph"/>
-        <w:numPr>
-          <w:ilvl w:val="1"/>
-          <w:numId w:val="8"/>
-        </w:numPr>
-      </w:pPr>
-      <w:r>
-        <w:t>Static, automatic =&gt; Stack memory, limited</w:t>
-      </w:r>
-      <w:r>
-        <w:t xml:space="preserve"> (in MBs)</w:t>
-      </w:r>
-    </w:p>
-    <w:p>
-      <w:pPr>
-        <w:pStyle w:val="ListParagraph"/>
-        <w:numPr>
-          <w:ilvl w:val="1"/>
-          <w:numId w:val="8"/>
-        </w:numPr>
-      </w:pPr>
-      <w:r>
-        <w:t xml:space="preserve">Dynamic =&gt; Heap memory, </w:t>
-      </w:r>
-      <w:r>
-        <w:t>large (in GBs)</w:t>
-      </w:r>
-    </w:p>
-    <w:p>
-      <w:pPr>
-        <w:pStyle w:val="ListParagraph"/>
-        <w:numPr>
-          <w:ilvl w:val="0"/>
-          <w:numId w:val="8"/>
-        </w:numPr>
-      </w:pPr>
-      <w:r>
-        <w:t>References</w:t>
-      </w:r>
-    </w:p>
-    <w:p>
-      <w:pPr>
-        <w:pStyle w:val="ListParagraph"/>
-        <w:numPr>
-          <w:ilvl w:val="1"/>
-          <w:numId w:val="8"/>
-        </w:numPr>
-      </w:pPr>
-      <w:r>
-        <w:t xml:space="preserve">Keeping addresses of another variable. </w:t>
-      </w:r>
-      <w:proofErr w:type="spellStart"/>
-      <w:r>
-        <w:t>int</w:t>
-      </w:r>
-      <w:proofErr w:type="spellEnd"/>
-      <w:r>
-        <w:t xml:space="preserve"> value = 10; </w:t>
-      </w:r>
-      <w:proofErr w:type="spellStart"/>
-      <w:r>
-        <w:t>Int</w:t>
-      </w:r>
-      <w:proofErr w:type="spellEnd"/>
-      <w:r>
-        <w:t xml:space="preserve"> &amp;ref = &amp;value; ref = 11;</w:t>
-      </w:r>
-    </w:p>
-    <w:p>
-      <w:pPr>
-        <w:pStyle w:val="ListParagraph"/>
-        <w:numPr>
-          <w:ilvl w:val="1"/>
-          <w:numId w:val="8"/>
-        </w:numPr>
-      </w:pPr>
-      <w:r>
-        <w:t>Should be initialized with a valid reference.</w:t>
-      </w:r>
-    </w:p>
-    <w:p>
-      <w:pPr>
-        <w:pStyle w:val="ListParagraph"/>
-        <w:numPr>
-          <w:ilvl w:val="1"/>
-          <w:numId w:val="8"/>
-        </w:numPr>
-      </w:pPr>
-      <w:r>
-        <w:t>Cannot be used with dynamic memory allocation.</w:t>
-      </w:r>
-    </w:p>
-    <w:p>
-      <w:pPr>
-        <w:pStyle w:val="ListParagraph"/>
-        <w:numPr>
-          <w:ilvl w:val="1"/>
-          <w:numId w:val="8"/>
-        </w:numPr>
-      </w:pPr>
-      <w:r>
-        <w:t>Safer than pointers when there is no need for dynamic memory, but, only address passing.</w:t>
-      </w:r>
-    </w:p>
-    <w:p>
-      <w:pPr>
-        <w:pStyle w:val="ListParagraph"/>
-        <w:numPr>
-          <w:ilvl w:val="1"/>
-          <w:numId w:val="8"/>
-        </w:numPr>
-      </w:pPr>
-      <w:r>
-        <w:t xml:space="preserve">They do automatic </w:t>
-      </w:r>
-      <w:proofErr w:type="spellStart"/>
-      <w:r>
-        <w:t>deferencing</w:t>
-      </w:r>
-      <w:proofErr w:type="spellEnd"/>
-      <w:r>
-        <w:t xml:space="preserve"> i.e., ref = 10 will be changed to (*ref) </w:t>
-      </w:r>
-      <w:r>
-        <w:t>= 10</w:t>
-      </w:r>
-    </w:p>
-    <w:p>
-      <w:pPr>
-        <w:pStyle w:val="ListParagraph"/>
-        <w:numPr>
-          <w:ilvl w:val="0"/>
-          <w:numId w:val="8"/>
-        </w:numPr>
-      </w:pPr>
-      <w:r>
-        <w:t>Array</w:t>
-      </w:r>
-    </w:p>
-    <w:p>
-      <w:pPr>
-        <w:pStyle w:val="ListParagraph"/>
-        <w:numPr>
-          <w:ilvl w:val="1"/>
-          <w:numId w:val="8"/>
-        </w:numPr>
-      </w:pPr>
-      <w:proofErr w:type="spellStart"/>
-      <w:proofErr w:type="gramStart"/>
-      <w:r>
-        <w:t>Std</w:t>
-      </w:r>
-      <w:proofErr w:type="spellEnd"/>
-      <w:r>
-        <w:t>::</w:t>
-      </w:r>
-      <w:proofErr w:type="gramEnd"/>
-      <w:r>
-        <w:t>array&lt;</w:t>
-      </w:r>
-      <w:proofErr w:type="spellStart"/>
-      <w:r>
-        <w:t>int</w:t>
-      </w:r>
-      <w:proofErr w:type="spellEnd"/>
-      <w:r>
-        <w:t>, 3&gt; a = {1,2,3};</w:t>
-      </w:r>
-    </w:p>
-    <w:p>
-      <w:pPr>
-        <w:pStyle w:val="ListParagraph"/>
-        <w:numPr>
-          <w:ilvl w:val="1"/>
-          <w:numId w:val="8"/>
-        </w:numPr>
-      </w:pPr>
-      <w:r>
-        <w:t>#include &lt;array&gt;</w:t>
-      </w:r>
-    </w:p>
-    <w:p>
-      <w:pPr>
-        <w:pStyle w:val="ListParagraph"/>
-        <w:numPr>
-          <w:ilvl w:val="1"/>
-          <w:numId w:val="8"/>
-        </w:numPr>
-      </w:pPr>
-      <w:r>
-        <w:t>Length is required.</w:t>
-      </w:r>
-    </w:p>
-    <w:p>
-      <w:pPr>
-        <w:pStyle w:val="ListParagraph"/>
-        <w:numPr>
-          <w:ilvl w:val="1"/>
-          <w:numId w:val="8"/>
-        </w:numPr>
-      </w:pPr>
-      <w:r>
-        <w:t xml:space="preserve">Has </w:t>
-      </w:r>
-      <w:proofErr w:type="spellStart"/>
-      <w:proofErr w:type="gramStart"/>
-      <w:r>
-        <w:t>a.begin</w:t>
-      </w:r>
-      <w:proofErr w:type="spellEnd"/>
-      <w:proofErr w:type="gramEnd"/>
-      <w:r>
-        <w:t xml:space="preserve">(), </w:t>
-      </w:r>
-      <w:proofErr w:type="spellStart"/>
-      <w:r>
-        <w:t>a.end</w:t>
-      </w:r>
-      <w:proofErr w:type="spellEnd"/>
-      <w:r>
-        <w:t xml:space="preserve">(), </w:t>
-      </w:r>
-      <w:proofErr w:type="spellStart"/>
-      <w:r>
-        <w:t>a.rbegin</w:t>
-      </w:r>
-      <w:proofErr w:type="spellEnd"/>
-      <w:r>
-        <w:t xml:space="preserve">(), </w:t>
-      </w:r>
-      <w:proofErr w:type="spellStart"/>
-      <w:r>
-        <w:t>a.rend</w:t>
-      </w:r>
-      <w:proofErr w:type="spellEnd"/>
-      <w:r>
-        <w:t>()</w:t>
-      </w:r>
-    </w:p>
-    <w:p>
-      <w:pPr>
-        <w:pStyle w:val="ListParagraph"/>
-        <w:numPr>
-          <w:ilvl w:val="1"/>
-          <w:numId w:val="8"/>
-        </w:numPr>
-      </w:pPr>
-      <w:r>
-        <w:t xml:space="preserve">Works with </w:t>
-      </w:r>
-      <w:proofErr w:type="spellStart"/>
-      <w:proofErr w:type="gramStart"/>
-      <w:r>
-        <w:t>std</w:t>
-      </w:r>
-      <w:proofErr w:type="spellEnd"/>
-      <w:r>
-        <w:t>::</w:t>
-      </w:r>
-      <w:proofErr w:type="gramEnd"/>
-      <w:r>
-        <w:t>sort()</w:t>
-      </w:r>
-    </w:p>
-    <w:p>
-      <w:pPr>
-        <w:pStyle w:val="ListParagraph"/>
-        <w:numPr>
-          <w:ilvl w:val="1"/>
-          <w:numId w:val="8"/>
-        </w:numPr>
-      </w:pPr>
-      <w:r>
-        <w:t>Always pass by reference to function or in for each loop.</w:t>
-      </w:r>
-    </w:p>
-    <w:p>
-      <w:pPr>
-        <w:pStyle w:val="ListParagraph"/>
-        <w:numPr>
-          <w:ilvl w:val="0"/>
-          <w:numId w:val="8"/>
-        </w:numPr>
-      </w:pPr>
-      <w:r>
-        <w:t>Vector</w:t>
-      </w:r>
-    </w:p>
-    <w:p>
-      <w:pPr>
-        <w:pStyle w:val="ListParagraph"/>
-        <w:numPr>
-          <w:ilvl w:val="1"/>
-          <w:numId w:val="8"/>
-        </w:numPr>
-      </w:pPr>
-      <w:r>
-        <w:t xml:space="preserve">Built for dynamic list </w:t>
-      </w:r>
-      <w:proofErr w:type="spellStart"/>
-      <w:r>
-        <w:t>usecases</w:t>
-      </w:r>
-      <w:proofErr w:type="spellEnd"/>
-    </w:p>
-    <w:p>
-      <w:pPr>
-        <w:pStyle w:val="ListParagraph"/>
-        <w:numPr>
-          <w:ilvl w:val="1"/>
-          <w:numId w:val="8"/>
-        </w:numPr>
-      </w:pPr>
-      <w:r>
-        <w:t>#include &lt;vector&gt;</w:t>
-      </w:r>
-    </w:p>
-    <w:p>
-      <w:pPr>
-        <w:pStyle w:val="ListParagraph"/>
-        <w:numPr>
-          <w:ilvl w:val="1"/>
-          <w:numId w:val="8"/>
-        </w:numPr>
-      </w:pPr>
-      <w:proofErr w:type="spellStart"/>
-      <w:proofErr w:type="gramStart"/>
-      <w:r>
-        <w:t>Std</w:t>
-      </w:r>
-      <w:proofErr w:type="spellEnd"/>
-      <w:r>
-        <w:t>::</w:t>
-      </w:r>
-      <w:proofErr w:type="gramEnd"/>
-      <w:r>
-        <w:t>vector&lt;</w:t>
-      </w:r>
-      <w:proofErr w:type="spellStart"/>
-      <w:r>
-        <w:t>int</w:t>
-      </w:r>
-      <w:proofErr w:type="spellEnd"/>
-      <w:r>
-        <w:t>&gt; a = {1,2,3}.</w:t>
-      </w:r>
-    </w:p>
-    <w:p>
-      <w:pPr>
-        <w:pStyle w:val="ListParagraph"/>
-        <w:numPr>
-          <w:ilvl w:val="1"/>
-          <w:numId w:val="8"/>
-        </w:numPr>
-      </w:pPr>
-      <w:proofErr w:type="spellStart"/>
-      <w:proofErr w:type="gramStart"/>
-      <w:r>
-        <w:t>A.size</w:t>
-      </w:r>
-      <w:proofErr w:type="spellEnd"/>
-      <w:proofErr w:type="gramEnd"/>
-      <w:r>
-        <w:t>(), a[0], a.at(2}</w:t>
-      </w:r>
-    </w:p>
-    <w:p>
-      <w:pPr>
-        <w:pStyle w:val="ListParagraph"/>
-        <w:numPr>
-          <w:ilvl w:val="1"/>
-          <w:numId w:val="8"/>
-        </w:numPr>
-      </w:pPr>
-      <w:proofErr w:type="spellStart"/>
-      <w:proofErr w:type="gramStart"/>
-      <w:r>
-        <w:t>A.resize</w:t>
-      </w:r>
-      <w:proofErr w:type="spellEnd"/>
-      <w:proofErr w:type="gramEnd"/>
-      <w:r>
-        <w:t>(</w:t>
-      </w:r>
-      <w:r>
-        <w:t>5)</w:t>
-      </w:r>
-    </w:p>
-    <w:p>
-      <w:pPr>
-        <w:pStyle w:val="ListParagraph"/>
-        <w:numPr>
-          <w:ilvl w:val="1"/>
-          <w:numId w:val="8"/>
-        </w:numPr>
-      </w:pPr>
-      <w:proofErr w:type="spellStart"/>
-      <w:proofErr w:type="gramStart"/>
-      <w:r>
-        <w:t>A.push</w:t>
-      </w:r>
-      <w:proofErr w:type="gramEnd"/>
-      <w:r>
-        <w:t>_back</w:t>
-      </w:r>
-      <w:proofErr w:type="spellEnd"/>
-      <w:r>
-        <w:t>(..)</w:t>
-      </w:r>
-    </w:p>
-    <w:p>
-      <w:pPr>
-        <w:pStyle w:val="ListParagraph"/>
-        <w:numPr>
-          <w:ilvl w:val="0"/>
-          <w:numId w:val="8"/>
-        </w:numPr>
-      </w:pPr>
-      <w:r>
-        <w:t>Functions</w:t>
-      </w:r>
-    </w:p>
-    <w:p>
-      <w:pPr>
-        <w:pStyle w:val="ListParagraph"/>
-        <w:numPr>
-          <w:ilvl w:val="1"/>
-          <w:numId w:val="8"/>
-        </w:numPr>
-      </w:pPr>
-      <w:r>
-        <w:t>Large inputs / output – Prefer pass by reference or address.</w:t>
-      </w:r>
-    </w:p>
-    <w:p>
-      <w:pPr>
-        <w:pStyle w:val="ListParagraph"/>
-        <w:numPr>
-          <w:ilvl w:val="1"/>
-          <w:numId w:val="8"/>
-        </w:numPr>
-      </w:pPr>
-      <w:r>
-        <w:t>Pass by reference is widely used.</w:t>
-      </w:r>
-    </w:p>
-    <w:p>
-      <w:pPr>
-        <w:pStyle w:val="ListParagraph"/>
-        <w:numPr>
-          <w:ilvl w:val="1"/>
-          <w:numId w:val="8"/>
-        </w:numPr>
-      </w:pPr>
-      <w:r>
-        <w:t>You can return multiple values with a struct or tuple.</w:t>
-      </w:r>
-    </w:p>
-    <w:p>
-      <w:pPr>
-        <w:pStyle w:val="ListParagraph"/>
-        <w:numPr>
-          <w:ilvl w:val="2"/>
-          <w:numId w:val="8"/>
-        </w:numPr>
-      </w:pPr>
-      <w:r>
-        <w:t xml:space="preserve">#include &lt;tuple&gt;; </w:t>
-      </w:r>
-      <w:proofErr w:type="gramStart"/>
-      <w:r>
-        <w:t>auto[</w:t>
-      </w:r>
-      <w:proofErr w:type="gramEnd"/>
-      <w:r>
-        <w:t xml:space="preserve">a, b] = </w:t>
-      </w:r>
-      <w:proofErr w:type="spellStart"/>
-      <w:r>
-        <w:t>std</w:t>
-      </w:r>
-      <w:proofErr w:type="spellEnd"/>
-      <w:r>
-        <w:t>::</w:t>
-      </w:r>
-      <w:proofErr w:type="spellStart"/>
-      <w:r>
-        <w:t>make_tuple</w:t>
-      </w:r>
-      <w:proofErr w:type="spellEnd"/>
-      <w:r>
-        <w:t xml:space="preserve">(5, 5.5); </w:t>
-      </w:r>
-      <w:proofErr w:type="spellStart"/>
-      <w:r>
-        <w:t>std</w:t>
-      </w:r>
-      <w:proofErr w:type="spellEnd"/>
-      <w:r>
-        <w:t>::tuple&lt;</w:t>
-      </w:r>
-      <w:proofErr w:type="spellStart"/>
-      <w:r>
-        <w:t>int</w:t>
-      </w:r>
-      <w:proofErr w:type="spellEnd"/>
-      <w:r>
-        <w:t>, double&gt; t;</w:t>
-      </w:r>
-    </w:p>
-    <w:p>
-      <w:pPr>
-        <w:pStyle w:val="ListParagraph"/>
-        <w:numPr>
-          <w:ilvl w:val="1"/>
-          <w:numId w:val="8"/>
-        </w:numPr>
-      </w:pPr>
-      <w:r>
-        <w:t>Inline functions – Keyword “inline”. Modern compilers automatically do this better and also can ignore.</w:t>
-      </w:r>
-    </w:p>
-    <w:p>
-      <w:pPr>
-        <w:pStyle w:val="ListParagraph"/>
-        <w:numPr>
-          <w:ilvl w:val="1"/>
-          <w:numId w:val="8"/>
-        </w:numPr>
-      </w:pPr>
-      <w:r>
-        <w:t>Overloading</w:t>
-      </w:r>
-    </w:p>
-    <w:p>
-      <w:pPr>
-        <w:pStyle w:val="ListParagraph"/>
-        <w:numPr>
-          <w:ilvl w:val="2"/>
-          <w:numId w:val="8"/>
-        </w:numPr>
-      </w:pPr>
-      <w:r>
-        <w:t xml:space="preserve">By input </w:t>
-      </w:r>
-      <w:proofErr w:type="spellStart"/>
-      <w:r>
-        <w:t>params</w:t>
-      </w:r>
-      <w:proofErr w:type="spellEnd"/>
-      <w:r>
-        <w:t>.</w:t>
-      </w:r>
-    </w:p>
-    <w:p>
-      <w:pPr>
-        <w:pStyle w:val="ListParagraph"/>
-        <w:numPr>
-          <w:ilvl w:val="2"/>
-          <w:numId w:val="8"/>
-        </w:numPr>
-      </w:pPr>
-      <w:r>
-        <w:t>Great tool for simplifications. Consistent naming is critical.</w:t>
-      </w:r>
-    </w:p>
-    <w:p>
-      <w:pPr>
-        <w:pStyle w:val="ListParagraph"/>
-        <w:numPr>
-          <w:ilvl w:val="2"/>
-          <w:numId w:val="8"/>
-        </w:numPr>
-      </w:pPr>
-      <w:r>
-        <w:t>Return values are not used</w:t>
-      </w:r>
-    </w:p>
-    <w:p>
-      <w:pPr>
-        <w:pStyle w:val="ListParagraph"/>
-        <w:numPr>
-          <w:ilvl w:val="2"/>
-          <w:numId w:val="8"/>
-        </w:numPr>
-      </w:pPr>
-      <w:r>
-        <w:lastRenderedPageBreak/>
-        <w:t>Automatically promotes. Char-&gt;</w:t>
-      </w:r>
-      <w:proofErr w:type="spellStart"/>
-      <w:r>
-        <w:t>int</w:t>
-      </w:r>
-      <w:proofErr w:type="spellEnd"/>
-      <w:r>
-        <w:t xml:space="preserve">, float-&gt;double, </w:t>
-      </w:r>
-      <w:proofErr w:type="spellStart"/>
-      <w:r>
-        <w:t>int</w:t>
-      </w:r>
-      <w:proofErr w:type="spellEnd"/>
-      <w:r>
-        <w:t>-&gt;float etc.</w:t>
-      </w:r>
-    </w:p>
-    <w:p>
-      <w:pPr>
-        <w:pStyle w:val="ListParagraph"/>
-        <w:numPr>
-          <w:ilvl w:val="2"/>
-          <w:numId w:val="8"/>
-        </w:numPr>
-      </w:pPr>
-      <w:r>
-        <w:t>Preference for e</w:t>
-      </w:r>
-      <w:r>
-        <w:t>xact match</w:t>
-      </w:r>
-    </w:p>
-    <w:p>
-      <w:pPr>
-        <w:pStyle w:val="ListParagraph"/>
-        <w:numPr>
-          <w:ilvl w:val="1"/>
-          <w:numId w:val="8"/>
-        </w:numPr>
-      </w:pPr>
-      <w:r>
-        <w:t xml:space="preserve">Default </w:t>
-      </w:r>
-      <w:proofErr w:type="spellStart"/>
-      <w:r>
-        <w:t>params</w:t>
-      </w:r>
-      <w:proofErr w:type="spellEnd"/>
-    </w:p>
-    <w:p>
-      <w:pPr>
-        <w:pStyle w:val="ListParagraph"/>
-        <w:numPr>
-          <w:ilvl w:val="2"/>
-          <w:numId w:val="8"/>
-        </w:numPr>
-      </w:pPr>
-      <w:r>
-        <w:t>Right to left.</w:t>
-      </w:r>
-    </w:p>
-    <w:p>
-      <w:pPr>
-        <w:pStyle w:val="ListParagraph"/>
-        <w:numPr>
-          <w:ilvl w:val="2"/>
-          <w:numId w:val="8"/>
-        </w:numPr>
-      </w:pPr>
-      <w:r>
-        <w:t>Cannot define in both forward declaration and definition. Prefer declaration.</w:t>
-      </w:r>
-    </w:p>
-    <w:p>
-      <w:pPr>
-        <w:pStyle w:val="ListParagraph"/>
-        <w:numPr>
-          <w:ilvl w:val="2"/>
-          <w:numId w:val="8"/>
-        </w:numPr>
-      </w:pPr>
-      <w:r>
-        <w:t>Not considered in overloading.</w:t>
-      </w:r>
-    </w:p>
-    <w:p>
-      <w:pPr>
-        <w:pStyle w:val="ListParagraph"/>
-        <w:numPr>
-          <w:ilvl w:val="1"/>
-          <w:numId w:val="8"/>
-        </w:numPr>
-      </w:pPr>
-      <w:r>
-        <w:t>Function pointers</w:t>
-      </w:r>
-    </w:p>
-    <w:p>
-      <w:pPr>
-        <w:pStyle w:val="ListParagraph"/>
-        <w:numPr>
-          <w:ilvl w:val="2"/>
-          <w:numId w:val="8"/>
-        </w:numPr>
-      </w:pPr>
-      <w:r>
-        <w:t xml:space="preserve">Use </w:t>
-      </w:r>
-      <w:r>
-        <w:t xml:space="preserve">#include &lt;functional&gt;; </w:t>
-      </w:r>
-      <w:proofErr w:type="spellStart"/>
-      <w:proofErr w:type="gramStart"/>
-      <w:r>
-        <w:t>std</w:t>
-      </w:r>
-      <w:proofErr w:type="spellEnd"/>
-      <w:r>
-        <w:t>::</w:t>
-      </w:r>
-      <w:proofErr w:type="gramEnd"/>
-      <w:r>
-        <w:t>function&lt;</w:t>
-      </w:r>
-      <w:proofErr w:type="spellStart"/>
-      <w:r>
-        <w:t>ret_type</w:t>
-      </w:r>
-      <w:proofErr w:type="spellEnd"/>
-      <w:r>
-        <w:t xml:space="preserve">(input_t1, input_t2)&gt; </w:t>
-      </w:r>
-      <w:proofErr w:type="spellStart"/>
-      <w:r>
-        <w:t>fptr</w:t>
-      </w:r>
-      <w:proofErr w:type="spellEnd"/>
-      <w:r>
-        <w:t xml:space="preserve"> = </w:t>
-      </w:r>
-      <w:proofErr w:type="spellStart"/>
-      <w:r>
-        <w:t>func</w:t>
-      </w:r>
-      <w:proofErr w:type="spellEnd"/>
-      <w:r>
-        <w:t>;</w:t>
-      </w:r>
-    </w:p>
-    <w:p>
-      <w:pPr>
-        <w:pStyle w:val="ListParagraph"/>
-        <w:numPr>
-          <w:ilvl w:val="2"/>
-          <w:numId w:val="8"/>
-        </w:numPr>
-      </w:pPr>
-      <w:r>
-        <w:t>Great use for callbacks.</w:t>
+        <w:t xml:space="preserve">) and  </w:t>
+      </w:r>
+      <w:proofErr w:type="spellStart"/>
+      <w:r>
+        <w:t>va_end</w:t>
+      </w:r>
+      <w:proofErr w:type="spellEnd"/>
+      <w:r>
+        <w:t>(list)</w:t>
       </w:r>
     </w:p>
     <w:sectPr>

</xml_diff>

<commit_message>
OOPs concepts and Inheritance notes
</commit_message>
<xml_diff>
--- a/notes.docx
+++ b/notes.docx
@@ -2315,9 +2315,21 @@
           <w:szCs w:val="20"/>
           <w:shd w:val="clear" w:color="auto" w:fill="FFFFFF"/>
         </w:rPr>
-        <w:t>constexpr.</w:t>
-      </w:r>
-      <w:proofErr w:type="spellEnd"/>
+        <w:t>constexpr</w:t>
+      </w:r>
+      <w:proofErr w:type="spellEnd"/>
+      <w:r>
+        <w:rPr>
+          <w:rStyle w:val="Emphasis"/>
+          <w:rFonts w:ascii="Verdana" w:hAnsi="Verdana"/>
+          <w:i w:val="0"/>
+          <w:color w:val="000000"/>
+          <w:sz w:val="20"/>
+          <w:szCs w:val="20"/>
+          <w:shd w:val="clear" w:color="auto" w:fill="FFFFFF"/>
+        </w:rPr>
+        <w:t>.</w:t>
+      </w:r>
     </w:p>
     <w:p>
       <w:pPr>
@@ -4731,21 +4743,7 @@
         <w:rPr>
           <w:rFonts w:ascii="Helvetica" w:hAnsi="Helvetica" w:cs="Helvetica"/>
         </w:rPr>
-        <w:t>Always prefer declaring class and its functions in header file and implementation separately in .cc file</w:t>
-      </w:r>
-      <w:proofErr w:type="gramStart"/>
-      <w:r>
-        <w:rPr>
-          <w:rFonts w:ascii="Helvetica" w:hAnsi="Helvetica" w:cs="Helvetica"/>
-        </w:rPr>
-        <w:t xml:space="preserve">. </w:t>
-      </w:r>
-      <w:proofErr w:type="gramEnd"/>
-      <w:r>
-        <w:rPr>
-          <w:rFonts w:ascii="Helvetica" w:hAnsi="Helvetica" w:cs="Helvetica"/>
-        </w:rPr>
-        <w:t>.h and .cc file name ideally be same name as class.</w:t>
+        <w:t>Always prefer declaring class and its functions in header file and implementation separately in .cc file. .h and .cc file name ideally be same name as class.</w:t>
       </w:r>
     </w:p>
     <w:p>
@@ -10717,7 +10715,15 @@
         <w:t>by reference for “this”</w:t>
       </w:r>
       <w:r>
-        <w:t xml:space="preserve">. Calc&amp; </w:t>
+        <w:t xml:space="preserve">. </w:t>
+      </w:r>
+      <w:proofErr w:type="spellStart"/>
+      <w:r>
+        <w:t>Calc</w:t>
+      </w:r>
+      <w:proofErr w:type="spellEnd"/>
+      <w:r>
+        <w:t xml:space="preserve">&amp; </w:t>
       </w:r>
       <w:proofErr w:type="gramStart"/>
       <w:r>
@@ -11550,180 +11556,627 @@
       <w:r>
         <w:t>, if you don’t provide one.</w:t>
       </w:r>
+    </w:p>
+    <w:p>
+      <w:pPr>
+        <w:pStyle w:val="ListParagraph"/>
+        <w:numPr>
+          <w:ilvl w:val="1"/>
+          <w:numId w:val="9"/>
+        </w:numPr>
+      </w:pPr>
+      <w:r>
+        <w:t>“explicit”</w:t>
+      </w:r>
+    </w:p>
+    <w:p>
+      <w:pPr>
+        <w:pStyle w:val="ListParagraph"/>
+        <w:numPr>
+          <w:ilvl w:val="2"/>
+          <w:numId w:val="9"/>
+        </w:numPr>
+      </w:pPr>
+      <w:r>
+        <w:t xml:space="preserve">Disallow any implicit conversion. </w:t>
+      </w:r>
+    </w:p>
+    <w:p>
+      <w:pPr>
+        <w:pStyle w:val="ListParagraph"/>
+        <w:numPr>
+          <w:ilvl w:val="2"/>
+          <w:numId w:val="9"/>
+        </w:numPr>
+      </w:pPr>
+      <w:r>
+        <w:t>Usually used with constructors</w:t>
+      </w:r>
+    </w:p>
+    <w:p>
+      <w:pPr>
+        <w:pStyle w:val="ListParagraph"/>
+        <w:numPr>
+          <w:ilvl w:val="2"/>
+          <w:numId w:val="9"/>
+        </w:numPr>
+      </w:pPr>
+      <w:r>
+        <w:t xml:space="preserve">Ex: A string class, having </w:t>
+      </w:r>
+      <w:proofErr w:type="spellStart"/>
+      <w:r>
+        <w:t>int</w:t>
+      </w:r>
+      <w:proofErr w:type="spellEnd"/>
+      <w:r>
+        <w:t xml:space="preserve"> constructor for the purpose of length. But, user using it with char literal. Use explicit on </w:t>
+      </w:r>
+      <w:proofErr w:type="spellStart"/>
+      <w:r>
+        <w:t>int</w:t>
+      </w:r>
+      <w:proofErr w:type="spellEnd"/>
+      <w:r>
+        <w:t xml:space="preserve"> constructor.</w:t>
+      </w:r>
+    </w:p>
+    <w:p>
+      <w:pPr>
+        <w:pStyle w:val="ListParagraph"/>
+        <w:numPr>
+          <w:ilvl w:val="1"/>
+          <w:numId w:val="9"/>
+        </w:numPr>
+      </w:pPr>
+      <w:r>
+        <w:t>“delete”</w:t>
+      </w:r>
+    </w:p>
+    <w:p>
+      <w:pPr>
+        <w:pStyle w:val="ListParagraph"/>
+        <w:numPr>
+          <w:ilvl w:val="2"/>
+          <w:numId w:val="9"/>
+        </w:numPr>
+      </w:pPr>
+      <w:r>
+        <w:t>Constructor(</w:t>
+      </w:r>
+      <w:proofErr w:type="spellStart"/>
+      <w:r>
+        <w:t>int</w:t>
+      </w:r>
+      <w:proofErr w:type="spellEnd"/>
+      <w:r>
+        <w:t>) = delete. Explicitly mark it as deleted function.</w:t>
+      </w:r>
+    </w:p>
+    <w:p>
+      <w:pPr>
+        <w:pStyle w:val="ListParagraph"/>
+        <w:numPr>
+          <w:ilvl w:val="1"/>
+          <w:numId w:val="9"/>
+        </w:numPr>
+      </w:pPr>
+      <w:r>
+        <w:t>Assignment operator</w:t>
+      </w:r>
+    </w:p>
+    <w:p>
+      <w:pPr>
+        <w:pStyle w:val="ListParagraph"/>
+        <w:numPr>
+          <w:ilvl w:val="2"/>
+          <w:numId w:val="9"/>
+        </w:numPr>
+      </w:pPr>
+      <w:r>
+        <w:t xml:space="preserve">Be cautious on </w:t>
+      </w:r>
+      <w:proofErr w:type="spellStart"/>
+      <w:r>
+        <w:t>self assignments</w:t>
+      </w:r>
+      <w:proofErr w:type="spellEnd"/>
+      <w:r>
+        <w:t xml:space="preserve">. Handle this case by checking if *this == </w:t>
+      </w:r>
+      <w:r>
+        <w:t>&amp;</w:t>
+      </w:r>
+      <w:proofErr w:type="spellStart"/>
+      <w:r>
+        <w:t>param</w:t>
+      </w:r>
+      <w:proofErr w:type="spellEnd"/>
+      <w:r>
+        <w:t>.</w:t>
+      </w:r>
+    </w:p>
+    <w:p>
+      <w:pPr>
+        <w:pStyle w:val="ListParagraph"/>
+        <w:numPr>
+          <w:ilvl w:val="2"/>
+          <w:numId w:val="9"/>
+        </w:numPr>
+      </w:pPr>
+      <w:r>
+        <w:lastRenderedPageBreak/>
+        <w:t>Be careful on classes with dynamic memory allocation.</w:t>
+      </w:r>
+    </w:p>
+    <w:p>
+      <w:pPr>
+        <w:pStyle w:val="ListParagraph"/>
+        <w:numPr>
+          <w:ilvl w:val="2"/>
+          <w:numId w:val="9"/>
+        </w:numPr>
+      </w:pPr>
+      <w:r>
+        <w:t xml:space="preserve">You can also mark them as </w:t>
+      </w:r>
+      <w:proofErr w:type="gramStart"/>
+      <w:r>
+        <w:t>delete[</w:t>
+      </w:r>
+      <w:proofErr w:type="gramEnd"/>
+      <w:r>
+        <w:t>].</w:t>
+      </w:r>
+    </w:p>
+    <w:p>
+      <w:pPr>
+        <w:pStyle w:val="ListParagraph"/>
+        <w:numPr>
+          <w:ilvl w:val="0"/>
+          <w:numId w:val="9"/>
+        </w:numPr>
+      </w:pPr>
+      <w:r>
+        <w:t>Object relationship</w:t>
+      </w:r>
+    </w:p>
+    <w:p>
+      <w:pPr>
+        <w:pStyle w:val="ListParagraph"/>
+        <w:numPr>
+          <w:ilvl w:val="1"/>
+          <w:numId w:val="9"/>
+        </w:numPr>
+      </w:pPr>
+      <w:r>
+        <w:t xml:space="preserve">Composition: Is part of. Container manages the part. Part </w:t>
+      </w:r>
+      <w:proofErr w:type="spellStart"/>
+      <w:r>
+        <w:t>doesnot</w:t>
+      </w:r>
+      <w:proofErr w:type="spellEnd"/>
+      <w:r>
+        <w:t xml:space="preserve"> exist outside container. No part is member of two container. Ex: </w:t>
+      </w:r>
+      <w:proofErr w:type="spellStart"/>
+      <w:r>
+        <w:t>Int</w:t>
+      </w:r>
+      <w:proofErr w:type="spellEnd"/>
+      <w:r>
+        <w:t xml:space="preserve"> array with values. Human and heart.</w:t>
+      </w:r>
+    </w:p>
+    <w:p>
+      <w:pPr>
+        <w:pStyle w:val="ListParagraph"/>
+        <w:numPr>
+          <w:ilvl w:val="1"/>
+          <w:numId w:val="9"/>
+        </w:numPr>
+      </w:pPr>
+      <w:r>
+        <w:t>Aggregation: Has a. Container has the part. But, part will manage its own life time. Can be part of more than one container. Ex: Car and Engine. Ball and Color</w:t>
+      </w:r>
+      <w:r>
+        <w:t>, Teacher and college.</w:t>
+      </w:r>
+    </w:p>
+    <w:p>
+      <w:pPr>
+        <w:pStyle w:val="ListParagraph"/>
+        <w:numPr>
+          <w:ilvl w:val="1"/>
+          <w:numId w:val="9"/>
+        </w:numPr>
+      </w:pPr>
+      <w:r>
+        <w:t>Association: Uses. One object uses other. Can be bi-directional. Life time is self-managed. Ex: doctor and patient.</w:t>
+      </w:r>
+    </w:p>
+    <w:p>
+      <w:pPr>
+        <w:pStyle w:val="ListParagraph"/>
+        <w:numPr>
+          <w:ilvl w:val="0"/>
+          <w:numId w:val="9"/>
+        </w:numPr>
+      </w:pPr>
+      <w:proofErr w:type="spellStart"/>
+      <w:proofErr w:type="gramStart"/>
+      <w:r>
+        <w:t>Std</w:t>
+      </w:r>
+      <w:proofErr w:type="spellEnd"/>
+      <w:r>
+        <w:t>::</w:t>
+      </w:r>
+      <w:proofErr w:type="spellStart"/>
+      <w:proofErr w:type="gramEnd"/>
+      <w:r>
+        <w:t>initializer_list</w:t>
+      </w:r>
+      <w:proofErr w:type="spellEnd"/>
+    </w:p>
+    <w:p>
+      <w:pPr>
+        <w:pStyle w:val="ListParagraph"/>
+        <w:numPr>
+          <w:ilvl w:val="1"/>
+          <w:numId w:val="9"/>
+        </w:numPr>
+      </w:pPr>
+      <w:r>
+        <w:t>It is like a vector.</w:t>
+      </w:r>
+    </w:p>
+    <w:p>
+      <w:pPr>
+        <w:pStyle w:val="ListParagraph"/>
+        <w:numPr>
+          <w:ilvl w:val="1"/>
+          <w:numId w:val="9"/>
+        </w:numPr>
+      </w:pPr>
+      <w:r>
+        <w:t>Good practice to provide as constructor and also overload assignment operator.</w:t>
+      </w:r>
+    </w:p>
+    <w:p>
+      <w:pPr>
+        <w:pStyle w:val="ListParagraph"/>
+        <w:numPr>
+          <w:ilvl w:val="0"/>
+          <w:numId w:val="9"/>
+        </w:numPr>
+      </w:pPr>
+      <w:r>
+        <w:t>Inheritance</w:t>
+      </w:r>
+    </w:p>
+    <w:p>
+      <w:pPr>
+        <w:pStyle w:val="ListParagraph"/>
+        <w:numPr>
+          <w:ilvl w:val="1"/>
+          <w:numId w:val="9"/>
+        </w:numPr>
+      </w:pPr>
+      <w:r>
+        <w:rPr>
+          <w:rFonts w:ascii="Verdana" w:hAnsi="Verdana"/>
+          <w:color w:val="000000"/>
+          <w:sz w:val="20"/>
+          <w:szCs w:val="20"/>
+          <w:shd w:val="clear" w:color="auto" w:fill="FFFFFF"/>
+        </w:rPr>
+        <w:t>C++ prevents classes from initializing inherited member variables in the initialization list of a constructor. In other words, the value of a variable can only be set in an initialization list of a constructor belonging to the same class as the variable.</w:t>
+      </w:r>
+    </w:p>
+    <w:p>
+      <w:pPr>
+        <w:pStyle w:val="ListParagraph"/>
+        <w:numPr>
+          <w:ilvl w:val="1"/>
+          <w:numId w:val="9"/>
+        </w:numPr>
+      </w:pPr>
+      <w:r>
+        <w:t>Constructor base to derived</w:t>
+      </w:r>
+    </w:p>
+    <w:p>
+      <w:pPr>
+        <w:pStyle w:val="ListParagraph"/>
+        <w:numPr>
+          <w:ilvl w:val="1"/>
+          <w:numId w:val="9"/>
+        </w:numPr>
+      </w:pPr>
+      <w:r>
+        <w:t>Destructor derived to base</w:t>
+      </w:r>
+    </w:p>
+    <w:p>
+      <w:pPr>
+        <w:pStyle w:val="ListParagraph"/>
+        <w:numPr>
+          <w:ilvl w:val="1"/>
+          <w:numId w:val="9"/>
+        </w:numPr>
+      </w:pPr>
+      <w:r>
+        <w:t>Derived do not have access to base private</w:t>
+      </w:r>
+    </w:p>
+    <w:p>
+      <w:pPr>
+        <w:pStyle w:val="ListParagraph"/>
+        <w:numPr>
+          <w:ilvl w:val="1"/>
+          <w:numId w:val="9"/>
+        </w:numPr>
+      </w:pPr>
+      <w:r>
+        <w:t>Inheritance mean, base public things are available from the derived object. This is not something like friend function with access to private.</w:t>
+      </w:r>
+    </w:p>
+    <w:p>
+      <w:pPr>
+        <w:pStyle w:val="ListParagraph"/>
+        <w:numPr>
+          <w:ilvl w:val="1"/>
+          <w:numId w:val="9"/>
+        </w:numPr>
+      </w:pPr>
+      <w:r>
+        <w:t>Protected – derived class only not from outside.</w:t>
+      </w:r>
+    </w:p>
+    <w:p>
+      <w:pPr>
+        <w:pStyle w:val="ListParagraph"/>
+        <w:numPr>
+          <w:ilvl w:val="1"/>
+          <w:numId w:val="9"/>
+        </w:numPr>
+      </w:pPr>
+      <w:r>
+        <w:t>Public inheritance</w:t>
+      </w:r>
+    </w:p>
+    <w:p>
+      <w:pPr>
+        <w:pStyle w:val="ListParagraph"/>
+        <w:numPr>
+          <w:ilvl w:val="2"/>
+          <w:numId w:val="9"/>
+        </w:numPr>
+      </w:pPr>
+      <w:r>
+        <w:t>All access remains same. Preferred</w:t>
+      </w:r>
+    </w:p>
+    <w:p>
+      <w:pPr>
+        <w:pStyle w:val="ListParagraph"/>
+        <w:numPr>
+          <w:ilvl w:val="1"/>
+          <w:numId w:val="9"/>
+        </w:numPr>
+      </w:pPr>
+      <w:r>
+        <w:t>Private inheritance</w:t>
+      </w:r>
+    </w:p>
+    <w:p>
+      <w:pPr>
+        <w:pStyle w:val="ListParagraph"/>
+        <w:numPr>
+          <w:ilvl w:val="2"/>
+          <w:numId w:val="9"/>
+        </w:numPr>
+      </w:pPr>
+      <w:r>
+        <w:t>Through the derived object, base public/private becomes private</w:t>
+      </w:r>
+    </w:p>
+    <w:p>
+      <w:pPr>
+        <w:pStyle w:val="ListParagraph"/>
+        <w:numPr>
+          <w:ilvl w:val="2"/>
+          <w:numId w:val="9"/>
+        </w:numPr>
+      </w:pPr>
+      <w:r>
+        <w:t>Rarely used. Mostly used when through derived, you have to block base functionality.</w:t>
+      </w:r>
+    </w:p>
+    <w:p>
+      <w:pPr>
+        <w:pStyle w:val="ListParagraph"/>
+        <w:numPr>
+          <w:ilvl w:val="1"/>
+          <w:numId w:val="9"/>
+        </w:numPr>
+      </w:pPr>
+      <w:r>
+        <w:t>Protected inheritance</w:t>
+      </w:r>
+    </w:p>
+    <w:p>
+      <w:pPr>
+        <w:pStyle w:val="ListParagraph"/>
+        <w:numPr>
+          <w:ilvl w:val="2"/>
+          <w:numId w:val="9"/>
+        </w:numPr>
+      </w:pPr>
+      <w:r>
+        <w:t>Public becomes protected, rest remains same.</w:t>
+      </w:r>
+    </w:p>
+    <w:p>
+      <w:pPr>
+        <w:pStyle w:val="ListParagraph"/>
+        <w:numPr>
+          <w:ilvl w:val="2"/>
+          <w:numId w:val="9"/>
+        </w:numPr>
+      </w:pPr>
+      <w:r>
+        <w:t>Through derived, base public is now not accessible.</w:t>
+      </w:r>
+    </w:p>
+    <w:p>
+      <w:pPr>
+        <w:pStyle w:val="ListParagraph"/>
+        <w:numPr>
+          <w:ilvl w:val="1"/>
+          <w:numId w:val="9"/>
+        </w:numPr>
+      </w:pPr>
+      <w:r>
+        <w:t>You can change access specifier of base members (variables, functions) in the derived class.</w:t>
+      </w:r>
+    </w:p>
+    <w:p>
+      <w:pPr>
+        <w:pStyle w:val="ListParagraph"/>
+        <w:ind w:left="2160"/>
+      </w:pPr>
+      <w:r>
+        <w:t>private:</w:t>
+      </w:r>
+    </w:p>
+    <w:p>
+      <w:pPr>
+        <w:pStyle w:val="ListParagraph"/>
+        <w:ind w:left="2160"/>
+      </w:pPr>
+      <w:r>
+        <w:tab/>
+        <w:t xml:space="preserve">using </w:t>
+      </w:r>
+      <w:proofErr w:type="gramStart"/>
+      <w:r>
+        <w:t>Base::</w:t>
+      </w:r>
+      <w:proofErr w:type="spellStart"/>
+      <w:proofErr w:type="gramEnd"/>
+      <w:r>
+        <w:t>public_member</w:t>
+      </w:r>
+      <w:proofErr w:type="spellEnd"/>
+      <w:r>
+        <w:t>; // make base public member as private via derived object.</w:t>
+      </w:r>
+    </w:p>
+    <w:p>
+      <w:pPr>
+        <w:pStyle w:val="ListParagraph"/>
+        <w:numPr>
+          <w:ilvl w:val="1"/>
+          <w:numId w:val="8"/>
+        </w:numPr>
+      </w:pPr>
+      <w:r>
+        <w:t xml:space="preserve">You can specifically ask compiler to use base class functions </w:t>
+      </w:r>
+      <w:proofErr w:type="gramStart"/>
+      <w:r>
+        <w:t>with :</w:t>
+      </w:r>
+      <w:proofErr w:type="gramEnd"/>
+      <w:r>
+        <w:t>: operator.</w:t>
+      </w:r>
+    </w:p>
+    <w:p>
+      <w:pPr>
+        <w:pStyle w:val="ListParagraph"/>
+        <w:numPr>
+          <w:ilvl w:val="2"/>
+          <w:numId w:val="8"/>
+        </w:numPr>
+      </w:pPr>
+      <w:proofErr w:type="spellStart"/>
+      <w:proofErr w:type="gramStart"/>
+      <w:r>
+        <w:t>BaseClass</w:t>
+      </w:r>
+      <w:proofErr w:type="spellEnd"/>
+      <w:r>
+        <w:t>::</w:t>
+      </w:r>
+      <w:proofErr w:type="gramEnd"/>
+      <w:r>
+        <w:t xml:space="preserve">member() // will force compiler to </w:t>
+      </w:r>
+      <w:proofErr w:type="spellStart"/>
+      <w:r>
+        <w:t>to</w:t>
+      </w:r>
+      <w:proofErr w:type="spellEnd"/>
+      <w:r>
+        <w:t xml:space="preserve"> call base class’s version of the function.</w:t>
+      </w:r>
+    </w:p>
+    <w:p>
+      <w:pPr>
+        <w:pStyle w:val="ListParagraph"/>
+        <w:numPr>
+          <w:ilvl w:val="1"/>
+          <w:numId w:val="8"/>
+        </w:numPr>
+      </w:pPr>
+      <w:r>
+        <w:t>Member resolution will happen from the called object (derived?) and up the chain.</w:t>
+      </w:r>
+    </w:p>
+    <w:p>
+      <w:pPr>
+        <w:pStyle w:val="ListParagraph"/>
+        <w:numPr>
+          <w:ilvl w:val="1"/>
+          <w:numId w:val="8"/>
+        </w:numPr>
+      </w:pPr>
+      <w:r>
+        <w:t>You can inherit multiple class but avoid it.</w:t>
+      </w:r>
+    </w:p>
+    <w:p>
+      <w:pPr>
+        <w:pStyle w:val="ListParagraph"/>
+        <w:numPr>
+          <w:ilvl w:val="2"/>
+          <w:numId w:val="8"/>
+        </w:numPr>
+      </w:pPr>
+      <w:r>
+        <w:t>Creates problem in ambiguity. If both base class same member function or variable.</w:t>
+      </w:r>
+    </w:p>
+    <w:p>
+      <w:pPr>
+        <w:pStyle w:val="ListParagraph"/>
+        <w:numPr>
+          <w:ilvl w:val="2"/>
+          <w:numId w:val="8"/>
+        </w:numPr>
+      </w:pPr>
+      <w:r>
+        <w:lastRenderedPageBreak/>
+        <w:t>Diamond problem: Multiple copies of Base in the most derived class.</w:t>
+      </w:r>
+    </w:p>
+    <w:p>
       <w:bookmarkStart w:id="0" w:name="_GoBack"/>
       <w:bookmarkEnd w:id="0"/>
-    </w:p>
-    <w:p>
-      <w:pPr>
-        <w:pStyle w:val="ListParagraph"/>
-        <w:numPr>
-          <w:ilvl w:val="1"/>
-          <w:numId w:val="9"/>
-        </w:numPr>
-      </w:pPr>
-      <w:r>
-        <w:t>“explicit”</w:t>
-      </w:r>
-    </w:p>
-    <w:p>
-      <w:pPr>
-        <w:pStyle w:val="ListParagraph"/>
-        <w:numPr>
-          <w:ilvl w:val="2"/>
-          <w:numId w:val="9"/>
-        </w:numPr>
-      </w:pPr>
-      <w:r>
-        <w:t xml:space="preserve">Disallow any implicit conversion. </w:t>
-      </w:r>
-    </w:p>
-    <w:p>
-      <w:pPr>
-        <w:pStyle w:val="ListParagraph"/>
-        <w:numPr>
-          <w:ilvl w:val="2"/>
-          <w:numId w:val="9"/>
-        </w:numPr>
-      </w:pPr>
-      <w:r>
-        <w:t>Usually used with constructors</w:t>
-      </w:r>
-    </w:p>
-    <w:p>
-      <w:pPr>
-        <w:pStyle w:val="ListParagraph"/>
-        <w:numPr>
-          <w:ilvl w:val="2"/>
-          <w:numId w:val="9"/>
-        </w:numPr>
-      </w:pPr>
-      <w:r>
-        <w:t xml:space="preserve">Ex: A string class, having </w:t>
-      </w:r>
-      <w:proofErr w:type="spellStart"/>
-      <w:r>
-        <w:t>int</w:t>
-      </w:r>
-      <w:proofErr w:type="spellEnd"/>
-      <w:r>
-        <w:t xml:space="preserve"> constructor for the purpose of length. But, user using it with char literal. Use explicit on </w:t>
-      </w:r>
-      <w:proofErr w:type="spellStart"/>
-      <w:r>
-        <w:t>int</w:t>
-      </w:r>
-      <w:proofErr w:type="spellEnd"/>
-      <w:r>
-        <w:t xml:space="preserve"> constructor.</w:t>
-      </w:r>
-    </w:p>
-    <w:p>
-      <w:pPr>
-        <w:pStyle w:val="ListParagraph"/>
-        <w:numPr>
-          <w:ilvl w:val="1"/>
-          <w:numId w:val="9"/>
-        </w:numPr>
-      </w:pPr>
-      <w:r>
-        <w:t>“delete”</w:t>
-      </w:r>
-    </w:p>
-    <w:p>
-      <w:pPr>
-        <w:pStyle w:val="ListParagraph"/>
-        <w:numPr>
-          <w:ilvl w:val="2"/>
-          <w:numId w:val="9"/>
-        </w:numPr>
-      </w:pPr>
-      <w:r>
-        <w:t>Constructor(</w:t>
-      </w:r>
-      <w:proofErr w:type="spellStart"/>
-      <w:r>
-        <w:t>int</w:t>
-      </w:r>
-      <w:proofErr w:type="spellEnd"/>
-      <w:r>
-        <w:t>) = delete. Explicitly mark it as deleted function.</w:t>
-      </w:r>
-    </w:p>
-    <w:p>
-      <w:pPr>
-        <w:pStyle w:val="ListParagraph"/>
-        <w:numPr>
-          <w:ilvl w:val="1"/>
-          <w:numId w:val="9"/>
-        </w:numPr>
-      </w:pPr>
-      <w:r>
-        <w:t>Assignment operator</w:t>
-      </w:r>
-    </w:p>
-    <w:p>
-      <w:pPr>
-        <w:pStyle w:val="ListParagraph"/>
-        <w:numPr>
-          <w:ilvl w:val="2"/>
-          <w:numId w:val="9"/>
-        </w:numPr>
-      </w:pPr>
-      <w:r>
-        <w:t xml:space="preserve">Be cautious on </w:t>
-      </w:r>
-      <w:proofErr w:type="spellStart"/>
-      <w:r>
-        <w:t>self assignments</w:t>
-      </w:r>
-      <w:proofErr w:type="spellEnd"/>
-      <w:r>
-        <w:t xml:space="preserve">. Handle this case by checking if *this == </w:t>
-      </w:r>
-      <w:r>
-        <w:t>&amp;</w:t>
-      </w:r>
-      <w:proofErr w:type="spellStart"/>
-      <w:r>
-        <w:t>param</w:t>
-      </w:r>
-      <w:proofErr w:type="spellEnd"/>
-      <w:r>
-        <w:t>.</w:t>
-      </w:r>
-    </w:p>
-    <w:p>
-      <w:pPr>
-        <w:pStyle w:val="ListParagraph"/>
-        <w:numPr>
-          <w:ilvl w:val="2"/>
-          <w:numId w:val="9"/>
-        </w:numPr>
-      </w:pPr>
-      <w:r>
-        <w:lastRenderedPageBreak/>
-        <w:t>Be careful on classes with dynamic memory allocation.</w:t>
-      </w:r>
-    </w:p>
-    <w:p>
-      <w:pPr>
-        <w:pStyle w:val="ListParagraph"/>
-        <w:numPr>
-          <w:ilvl w:val="2"/>
-          <w:numId w:val="9"/>
-        </w:numPr>
-      </w:pPr>
-      <w:r>
-        <w:t xml:space="preserve">You can also mark them as </w:t>
-      </w:r>
-      <w:proofErr w:type="gramStart"/>
-      <w:r>
-        <w:t>delete[</w:t>
-      </w:r>
-      <w:proofErr w:type="gramEnd"/>
-      <w:r>
-        <w:t>].</w:t>
-      </w:r>
     </w:p>
     <w:p>
       <w:pPr>
@@ -11777,7 +12230,7 @@
         <w:ind w:left="2160" w:hanging="180"/>
       </w:pPr>
     </w:lvl>
-    <w:lvl w:ilvl="3" w:tplc="0409000F" w:tentative="1">
+    <w:lvl w:ilvl="3" w:tplc="0409000F">
       <w:start w:val="1"/>
       <w:numFmt w:val="decimal"/>
       <w:lvlText w:val="%4."/>

</xml_diff>

<commit_message>
Virtual functions, polymorphism, dynamic and static cast notes
</commit_message>
<xml_diff>
--- a/notes.docx
+++ b/notes.docx
@@ -12175,8 +12175,673 @@
       </w:r>
     </w:p>
     <w:p>
+      <w:pPr>
+        <w:pStyle w:val="ListParagraph"/>
+        <w:numPr>
+          <w:ilvl w:val="0"/>
+          <w:numId w:val="8"/>
+        </w:numPr>
+      </w:pPr>
+      <w:r>
+        <w:t>Virtual Functions, Virtual Table</w:t>
+      </w:r>
+    </w:p>
+    <w:p>
+      <w:pPr>
+        <w:pStyle w:val="ListParagraph"/>
+        <w:numPr>
+          <w:ilvl w:val="1"/>
+          <w:numId w:val="8"/>
+        </w:numPr>
+      </w:pPr>
+      <w:r>
+        <w:rPr>
+          <w:rFonts w:ascii="helvetica neue" w:hAnsi="helvetica neue"/>
+          <w:b/>
+          <w:bCs/>
+          <w:color w:val="404040"/>
+          <w:sz w:val="20"/>
+          <w:szCs w:val="20"/>
+          <w:bdr w:val="none" w:sz="0" w:space="0" w:color="auto" w:frame="1"/>
+          <w:shd w:val="clear" w:color="auto" w:fill="FFFFFF"/>
+        </w:rPr>
+        <w:t>virtual function</w:t>
+      </w:r>
+      <w:r>
+        <w:rPr>
+          <w:rFonts w:ascii="helvetica neue" w:hAnsi="helvetica neue"/>
+          <w:color w:val="404040"/>
+          <w:sz w:val="20"/>
+          <w:szCs w:val="20"/>
+          <w:shd w:val="clear" w:color="auto" w:fill="FFFFFF"/>
+        </w:rPr>
+        <w:t> is a special type of function that, when called, resolves to the most-derived version of the function that exists between the base and derived class. This capability is known as </w:t>
+      </w:r>
+      <w:r>
+        <w:rPr>
+          <w:rFonts w:ascii="helvetica neue" w:hAnsi="helvetica neue"/>
+          <w:b/>
+          <w:bCs/>
+          <w:color w:val="404040"/>
+          <w:sz w:val="20"/>
+          <w:szCs w:val="20"/>
+          <w:bdr w:val="none" w:sz="0" w:space="0" w:color="auto" w:frame="1"/>
+          <w:shd w:val="clear" w:color="auto" w:fill="FFFFFF"/>
+        </w:rPr>
+        <w:t>polymorphism</w:t>
+      </w:r>
+      <w:r>
+        <w:rPr>
+          <w:rFonts w:ascii="helvetica neue" w:hAnsi="helvetica neue"/>
+          <w:color w:val="404040"/>
+          <w:sz w:val="20"/>
+          <w:szCs w:val="20"/>
+          <w:shd w:val="clear" w:color="auto" w:fill="FFFFFF"/>
+        </w:rPr>
+        <w:t xml:space="preserve">. A derived function is considered a match if it has the same signature (name, parameter types, and whether it is </w:t>
+      </w:r>
+      <w:proofErr w:type="spellStart"/>
+      <w:r>
+        <w:rPr>
+          <w:rFonts w:ascii="helvetica neue" w:hAnsi="helvetica neue"/>
+          <w:color w:val="404040"/>
+          <w:sz w:val="20"/>
+          <w:szCs w:val="20"/>
+          <w:shd w:val="clear" w:color="auto" w:fill="FFFFFF"/>
+        </w:rPr>
+        <w:t>const</w:t>
+      </w:r>
+      <w:proofErr w:type="spellEnd"/>
+      <w:r>
+        <w:rPr>
+          <w:rFonts w:ascii="helvetica neue" w:hAnsi="helvetica neue"/>
+          <w:color w:val="404040"/>
+          <w:sz w:val="20"/>
+          <w:szCs w:val="20"/>
+          <w:shd w:val="clear" w:color="auto" w:fill="FFFFFF"/>
+        </w:rPr>
+        <w:t>) and return type as the base version of the function. Such functions are called </w:t>
+      </w:r>
+      <w:r>
+        <w:rPr>
+          <w:rFonts w:ascii="helvetica neue" w:hAnsi="helvetica neue"/>
+          <w:b/>
+          <w:bCs/>
+          <w:color w:val="404040"/>
+          <w:sz w:val="20"/>
+          <w:szCs w:val="20"/>
+          <w:bdr w:val="none" w:sz="0" w:space="0" w:color="auto" w:frame="1"/>
+          <w:shd w:val="clear" w:color="auto" w:fill="FFFFFF"/>
+        </w:rPr>
+        <w:t>overrides</w:t>
+      </w:r>
+    </w:p>
+    <w:p>
+      <w:pPr>
+        <w:pStyle w:val="ListParagraph"/>
+        <w:numPr>
+          <w:ilvl w:val="1"/>
+          <w:numId w:val="8"/>
+        </w:numPr>
+      </w:pPr>
+      <w:r>
+        <w:rPr>
+          <w:rFonts w:ascii="helvetica neue" w:hAnsi="helvetica neue" w:cs="Arial"/>
+          <w:color w:val="404040"/>
+          <w:sz w:val="20"/>
+          <w:szCs w:val="20"/>
+          <w:shd w:val="clear" w:color="auto" w:fill="FFFFFF"/>
+        </w:rPr>
+        <w:t>This is perhaps the biggest benefit of virtual functions -- the ability to structure your code in such a way that newly derived classes will automatically work with the old code without modification!</w:t>
+      </w:r>
+    </w:p>
+    <w:p>
+      <w:pPr>
+        <w:pStyle w:val="ListParagraph"/>
+        <w:numPr>
+          <w:ilvl w:val="1"/>
+          <w:numId w:val="8"/>
+        </w:numPr>
+      </w:pPr>
+      <w:r>
+        <w:rPr>
+          <w:rFonts w:ascii="helvetica neue" w:hAnsi="helvetica neue"/>
+          <w:color w:val="404040"/>
+          <w:sz w:val="20"/>
+          <w:szCs w:val="20"/>
+          <w:bdr w:val="none" w:sz="0" w:space="0" w:color="auto" w:frame="1"/>
+          <w:shd w:val="clear" w:color="auto" w:fill="FFFFFF"/>
+        </w:rPr>
+        <w:t>To help address the issue of functions that are meant to be overrides but aren’t, C++11 introduced the </w:t>
+      </w:r>
+      <w:r>
+        <w:rPr>
+          <w:rFonts w:ascii="helvetica neue" w:hAnsi="helvetica neue"/>
+          <w:b/>
+          <w:bCs/>
+          <w:color w:val="404040"/>
+          <w:sz w:val="20"/>
+          <w:szCs w:val="20"/>
+          <w:bdr w:val="none" w:sz="0" w:space="0" w:color="auto" w:frame="1"/>
+          <w:shd w:val="clear" w:color="auto" w:fill="FFFFFF"/>
+        </w:rPr>
+        <w:t>override specifier</w:t>
+      </w:r>
+      <w:r>
+        <w:rPr>
+          <w:rFonts w:ascii="helvetica neue" w:hAnsi="helvetica neue"/>
+          <w:color w:val="404040"/>
+          <w:sz w:val="20"/>
+          <w:szCs w:val="20"/>
+          <w:bdr w:val="none" w:sz="0" w:space="0" w:color="auto" w:frame="1"/>
+          <w:shd w:val="clear" w:color="auto" w:fill="FFFFFF"/>
+        </w:rPr>
+        <w:t xml:space="preserve">. Override can be applied to any override function by placing the specifier in the same place </w:t>
+      </w:r>
+      <w:proofErr w:type="spellStart"/>
+      <w:r>
+        <w:rPr>
+          <w:rFonts w:ascii="helvetica neue" w:hAnsi="helvetica neue"/>
+          <w:color w:val="404040"/>
+          <w:sz w:val="20"/>
+          <w:szCs w:val="20"/>
+          <w:bdr w:val="none" w:sz="0" w:space="0" w:color="auto" w:frame="1"/>
+          <w:shd w:val="clear" w:color="auto" w:fill="FFFFFF"/>
+        </w:rPr>
+        <w:t>const</w:t>
+      </w:r>
+      <w:proofErr w:type="spellEnd"/>
+      <w:r>
+        <w:rPr>
+          <w:rFonts w:ascii="helvetica neue" w:hAnsi="helvetica neue"/>
+          <w:color w:val="404040"/>
+          <w:sz w:val="20"/>
+          <w:szCs w:val="20"/>
+          <w:bdr w:val="none" w:sz="0" w:space="0" w:color="auto" w:frame="1"/>
+          <w:shd w:val="clear" w:color="auto" w:fill="FFFFFF"/>
+        </w:rPr>
+        <w:t xml:space="preserve"> would go. If the function does not override a base class function, the compiler will flag the function as an error.</w:t>
+      </w:r>
+    </w:p>
+    <w:p>
+      <w:pPr>
+        <w:pStyle w:val="ListParagraph"/>
+        <w:numPr>
+          <w:ilvl w:val="1"/>
+          <w:numId w:val="8"/>
+        </w:numPr>
+      </w:pPr>
+      <w:r>
+        <w:rPr>
+          <w:rFonts w:ascii="helvetica neue" w:hAnsi="helvetica neue"/>
+          <w:color w:val="404040"/>
+          <w:sz w:val="20"/>
+          <w:szCs w:val="20"/>
+          <w:bdr w:val="none" w:sz="0" w:space="0" w:color="auto" w:frame="1"/>
+          <w:shd w:val="clear" w:color="auto" w:fill="FFFFFF"/>
+        </w:rPr>
+        <w:t>If the return type of a virtual function is a pointer or a reference to a class, override functions can return a pointer or a reference to a derived class. These are called </w:t>
+      </w:r>
+      <w:r>
+        <w:rPr>
+          <w:rFonts w:ascii="helvetica neue" w:hAnsi="helvetica neue"/>
+          <w:b/>
+          <w:bCs/>
+          <w:color w:val="404040"/>
+          <w:sz w:val="20"/>
+          <w:szCs w:val="20"/>
+          <w:bdr w:val="none" w:sz="0" w:space="0" w:color="auto" w:frame="1"/>
+          <w:shd w:val="clear" w:color="auto" w:fill="FFFFFF"/>
+        </w:rPr>
+        <w:t>covariant return types</w:t>
+      </w:r>
+      <w:r>
+        <w:rPr>
+          <w:rFonts w:ascii="helvetica neue" w:hAnsi="helvetica neue"/>
+          <w:color w:val="404040"/>
+          <w:sz w:val="20"/>
+          <w:szCs w:val="20"/>
+          <w:bdr w:val="none" w:sz="0" w:space="0" w:color="auto" w:frame="1"/>
+          <w:shd w:val="clear" w:color="auto" w:fill="FFFFFF"/>
+        </w:rPr>
+        <w:t>.</w:t>
+      </w:r>
+    </w:p>
+    <w:p>
+      <w:pPr>
+        <w:pStyle w:val="ListParagraph"/>
+        <w:numPr>
+          <w:ilvl w:val="1"/>
+          <w:numId w:val="8"/>
+        </w:numPr>
+      </w:pPr>
+      <w:r>
+        <w:rPr>
+          <w:rFonts w:ascii="helvetica neue" w:hAnsi="helvetica neue"/>
+          <w:i/>
+          <w:iCs/>
+          <w:color w:val="404040"/>
+          <w:sz w:val="20"/>
+          <w:szCs w:val="20"/>
+          <w:bdr w:val="none" w:sz="0" w:space="0" w:color="auto" w:frame="1"/>
+          <w:shd w:val="clear" w:color="auto" w:fill="FFFFFF"/>
+        </w:rPr>
+        <w:t>Whenever you are dealing with inheritance, you should make any explicit destructors virtual.</w:t>
+      </w:r>
+    </w:p>
+    <w:p>
+      <w:pPr>
+        <w:pStyle w:val="ListParagraph"/>
+        <w:numPr>
+          <w:ilvl w:val="1"/>
+          <w:numId w:val="8"/>
+        </w:numPr>
+      </w:pPr>
+      <w:r>
+        <w:t>Virtual Table</w:t>
+      </w:r>
+    </w:p>
+    <w:p>
+      <w:pPr>
+        <w:pStyle w:val="ListParagraph"/>
+        <w:numPr>
+          <w:ilvl w:val="2"/>
+          <w:numId w:val="8"/>
+        </w:numPr>
+      </w:pPr>
+      <w:r>
+        <w:t>Every class which has a virtual function or derived from class that has virtual function, will have a “</w:t>
+      </w:r>
+      <w:proofErr w:type="spellStart"/>
+      <w:r>
+        <w:t>vtable</w:t>
+      </w:r>
+      <w:proofErr w:type="spellEnd"/>
+      <w:r>
+        <w:t>” created for it.</w:t>
+      </w:r>
+    </w:p>
+    <w:p>
+      <w:pPr>
+        <w:pStyle w:val="ListParagraph"/>
+        <w:numPr>
+          <w:ilvl w:val="2"/>
+          <w:numId w:val="8"/>
+        </w:numPr>
+      </w:pPr>
+      <w:proofErr w:type="spellStart"/>
+      <w:r>
+        <w:t>vTable</w:t>
+      </w:r>
+      <w:proofErr w:type="spellEnd"/>
+      <w:r>
+        <w:t xml:space="preserve"> will have one entry for each virtual function.</w:t>
+      </w:r>
+    </w:p>
+    <w:p>
+      <w:pPr>
+        <w:pStyle w:val="ListParagraph"/>
+        <w:numPr>
+          <w:ilvl w:val="2"/>
+          <w:numId w:val="8"/>
+        </w:numPr>
+      </w:pPr>
+      <w:r>
+        <w:t>There will be 1 virtual table pointer (*__</w:t>
+      </w:r>
+      <w:proofErr w:type="spellStart"/>
+      <w:r>
+        <w:t>vptr</w:t>
+      </w:r>
+      <w:proofErr w:type="spellEnd"/>
+      <w:r>
+        <w:t xml:space="preserve">) to point to </w:t>
+      </w:r>
+      <w:proofErr w:type="spellStart"/>
+      <w:r>
+        <w:t>VTable</w:t>
+      </w:r>
+      <w:proofErr w:type="spellEnd"/>
+      <w:r>
+        <w:t>. This is the extra space burden with virtual functions.</w:t>
+      </w:r>
+    </w:p>
+    <w:p>
+      <w:pPr>
+        <w:pStyle w:val="ListParagraph"/>
+        <w:numPr>
+          <w:ilvl w:val="2"/>
+          <w:numId w:val="8"/>
+        </w:numPr>
+      </w:pPr>
+      <w:r>
+        <w:rPr>
+          <w:rFonts w:ascii="Verdana" w:hAnsi="Verdana"/>
+          <w:color w:val="000000"/>
+          <w:sz w:val="20"/>
+          <w:szCs w:val="20"/>
+          <w:shd w:val="clear" w:color="auto" w:fill="FFFFFF"/>
+        </w:rPr>
+        <w:t>Calling a virtual function is slower than calling a non-virtual function for a couple of reasons: First, we have to use the *__</w:t>
+      </w:r>
+      <w:proofErr w:type="spellStart"/>
+      <w:r>
+        <w:rPr>
+          <w:rFonts w:ascii="Verdana" w:hAnsi="Verdana"/>
+          <w:color w:val="000000"/>
+          <w:sz w:val="20"/>
+          <w:szCs w:val="20"/>
+          <w:shd w:val="clear" w:color="auto" w:fill="FFFFFF"/>
+        </w:rPr>
+        <w:t>vptr</w:t>
+      </w:r>
+      <w:proofErr w:type="spellEnd"/>
+      <w:r>
+        <w:rPr>
+          <w:rFonts w:ascii="Verdana" w:hAnsi="Verdana"/>
+          <w:color w:val="000000"/>
+          <w:sz w:val="20"/>
+          <w:szCs w:val="20"/>
+          <w:shd w:val="clear" w:color="auto" w:fill="FFFFFF"/>
+        </w:rPr>
+        <w:t xml:space="preserve"> to get to the appropriate virtual table. Second, we have to index the virtual table to find the correct function to call. Only then can we call the function. As a result, we have to do 3 operations to find the function to call, as opposed to 2 operations for a normal indirect function call, or one operation for a direct function call.</w:t>
+      </w:r>
+    </w:p>
+    <w:p>
+      <w:pPr>
+        <w:pStyle w:val="ListParagraph"/>
+        <w:numPr>
+          <w:ilvl w:val="1"/>
+          <w:numId w:val="8"/>
+        </w:numPr>
+      </w:pPr>
+      <w:r>
+        <w:t>Pure Virtual function</w:t>
+      </w:r>
+      <w:r>
+        <w:t>, Interface only Class</w:t>
+      </w:r>
+      <w:r>
+        <w:t>, Virtual base class</w:t>
+      </w:r>
+    </w:p>
+    <w:p>
+      <w:pPr>
+        <w:pStyle w:val="ListParagraph"/>
+        <w:numPr>
+          <w:ilvl w:val="2"/>
+          <w:numId w:val="8"/>
+        </w:numPr>
+      </w:pPr>
+      <w:r>
+        <w:t>End function with “= 0”</w:t>
+      </w:r>
+    </w:p>
+    <w:p>
+      <w:pPr>
+        <w:pStyle w:val="ListParagraph"/>
+        <w:numPr>
+          <w:ilvl w:val="2"/>
+          <w:numId w:val="8"/>
+        </w:numPr>
+      </w:pPr>
+      <w:r>
+        <w:t>All functions in a class are pure virtual function, no member variables =&gt; Interface only class</w:t>
+      </w:r>
+    </w:p>
+    <w:p>
+      <w:pPr>
+        <w:pStyle w:val="ListParagraph"/>
+        <w:numPr>
+          <w:ilvl w:val="2"/>
+          <w:numId w:val="8"/>
+        </w:numPr>
+      </w:pPr>
+      <w:r>
+        <w:t>Virtual Base Class: Inherit as “class Derived: public virtual Base</w:t>
+      </w:r>
+    </w:p>
+    <w:p>
+      <w:pPr>
+        <w:pStyle w:val="ListParagraph"/>
+        <w:numPr>
+          <w:ilvl w:val="3"/>
+          <w:numId w:val="8"/>
+        </w:numPr>
+      </w:pPr>
+      <w:r>
+        <w:t>Helps avoid diamond problem.</w:t>
+      </w:r>
+    </w:p>
+    <w:p>
+      <w:pPr>
+        <w:pStyle w:val="ListParagraph"/>
+        <w:numPr>
+          <w:ilvl w:val="3"/>
+          <w:numId w:val="8"/>
+        </w:numPr>
+      </w:pPr>
+      <w:r>
+        <w:t>Most derived class should call constructor of virtual base class.</w:t>
+      </w:r>
+    </w:p>
+    <w:p>
+      <w:pPr>
+        <w:pStyle w:val="ListParagraph"/>
+        <w:numPr>
+          <w:ilvl w:val="0"/>
+          <w:numId w:val="8"/>
+        </w:numPr>
+      </w:pPr>
+      <w:r>
+        <w:t>Object Slicing</w:t>
+      </w:r>
+    </w:p>
+    <w:p>
+      <w:pPr>
+        <w:pStyle w:val="ListParagraph"/>
+        <w:numPr>
+          <w:ilvl w:val="1"/>
+          <w:numId w:val="8"/>
+        </w:numPr>
+      </w:pPr>
+      <w:r>
+        <w:t>Note – Polymorphism works with reference and pointers. If you directly assigned a derived class to base class type, then only base part of the derived class will be copied. This is object slicing.</w:t>
+      </w:r>
+    </w:p>
+    <w:p>
+      <w:pPr>
+        <w:pStyle w:val="ListParagraph"/>
+        <w:numPr>
+          <w:ilvl w:val="1"/>
+          <w:numId w:val="8"/>
+        </w:numPr>
+      </w:pPr>
+      <w:r>
+        <w:t>Another pitfall is in vector. Like creating a vector of Base type.</w:t>
+      </w:r>
+    </w:p>
+    <w:p>
+      <w:pPr>
+        <w:pStyle w:val="ListParagraph"/>
+        <w:numPr>
+          <w:ilvl w:val="1"/>
+          <w:numId w:val="8"/>
+        </w:numPr>
+      </w:pPr>
+      <w:r>
+        <w:t xml:space="preserve">You should always use </w:t>
+      </w:r>
+      <w:proofErr w:type="spellStart"/>
+      <w:proofErr w:type="gramStart"/>
+      <w:r>
+        <w:t>std</w:t>
+      </w:r>
+      <w:proofErr w:type="spellEnd"/>
+      <w:r>
+        <w:t>::</w:t>
+      </w:r>
+      <w:proofErr w:type="spellStart"/>
+      <w:proofErr w:type="gramEnd"/>
+      <w:r>
+        <w:t>reference_wrapper</w:t>
+      </w:r>
+      <w:proofErr w:type="spellEnd"/>
+      <w:r>
+        <w:t xml:space="preserve"> when dealing with vector of objects. </w:t>
+      </w:r>
+      <w:proofErr w:type="spellStart"/>
+      <w:r>
+        <w:t>Reference_wrapper</w:t>
+      </w:r>
+      <w:proofErr w:type="spellEnd"/>
+      <w:r>
+        <w:t xml:space="preserve"> is in &lt;functional&gt;. </w:t>
+      </w:r>
+    </w:p>
+    <w:p>
+      <w:pPr>
+        <w:pStyle w:val="ListParagraph"/>
+        <w:numPr>
+          <w:ilvl w:val="1"/>
+          <w:numId w:val="8"/>
+        </w:numPr>
+      </w:pPr>
+      <w:r>
+        <w:t>Be careful about franken object! Using Base class pointer/reference to point to different derived objects. Only base portion will be copied during assignment.</w:t>
+      </w:r>
+    </w:p>
+    <w:p>
+      <w:pPr>
+        <w:pStyle w:val="ListParagraph"/>
+        <w:numPr>
+          <w:ilvl w:val="0"/>
+          <w:numId w:val="8"/>
+        </w:numPr>
+      </w:pPr>
+      <w:r>
+        <w:t>Dynamic cast</w:t>
+      </w:r>
+    </w:p>
+    <w:p>
+      <w:pPr>
+        <w:pStyle w:val="ListParagraph"/>
+        <w:numPr>
+          <w:ilvl w:val="1"/>
+          <w:numId w:val="8"/>
+        </w:numPr>
+      </w:pPr>
+      <w:proofErr w:type="spellStart"/>
+      <w:r>
+        <w:lastRenderedPageBreak/>
+        <w:t>Dynamic_cast</w:t>
+      </w:r>
+      <w:proofErr w:type="spellEnd"/>
+      <w:r>
+        <w:t>&lt;</w:t>
+      </w:r>
+      <w:proofErr w:type="spellStart"/>
+      <w:r>
+        <w:t>Dervied</w:t>
+      </w:r>
+      <w:proofErr w:type="spellEnd"/>
+      <w:r>
+        <w:t xml:space="preserve">* &gt; d = </w:t>
+      </w:r>
+      <w:proofErr w:type="spellStart"/>
+      <w:r>
+        <w:t>base_ptr</w:t>
+      </w:r>
+      <w:proofErr w:type="spellEnd"/>
+      <w:r>
+        <w:t>;</w:t>
+      </w:r>
+    </w:p>
+    <w:p>
+      <w:pPr>
+        <w:pStyle w:val="ListParagraph"/>
+        <w:numPr>
+          <w:ilvl w:val="1"/>
+          <w:numId w:val="8"/>
+        </w:numPr>
+      </w:pPr>
+      <w:proofErr w:type="spellStart"/>
+      <w:r>
+        <w:t>Base_ptr</w:t>
+      </w:r>
+      <w:proofErr w:type="spellEnd"/>
+      <w:r>
+        <w:t xml:space="preserve"> first of all should be pointing to derived object.</w:t>
+      </w:r>
+    </w:p>
+    <w:p>
+      <w:pPr>
+        <w:pStyle w:val="ListParagraph"/>
+        <w:numPr>
+          <w:ilvl w:val="1"/>
+          <w:numId w:val="8"/>
+        </w:numPr>
+      </w:pPr>
+      <w:r>
+        <w:t>Returns null on cast failure.</w:t>
+      </w:r>
+    </w:p>
+    <w:p>
+      <w:pPr>
+        <w:pStyle w:val="ListParagraph"/>
+        <w:numPr>
+          <w:ilvl w:val="0"/>
+          <w:numId w:val="8"/>
+        </w:numPr>
+      </w:pPr>
+      <w:r>
+        <w:t>Virtualizing &lt;&lt; operator</w:t>
+      </w:r>
+    </w:p>
+    <w:p>
+      <w:pPr>
+        <w:pStyle w:val="ListParagraph"/>
+        <w:numPr>
+          <w:ilvl w:val="1"/>
+          <w:numId w:val="8"/>
+        </w:numPr>
+      </w:pPr>
+      <w:r>
+        <w:rPr>
+          <w:rFonts w:ascii="Verdana" w:hAnsi="Verdana"/>
+          <w:color w:val="000000"/>
+          <w:sz w:val="20"/>
+          <w:szCs w:val="20"/>
+          <w:shd w:val="clear" w:color="auto" w:fill="FFFFFF"/>
+        </w:rPr>
+        <w:t>Because we typically implement operator&lt;&lt; as a friend, and friends aren’t considered member functions, a friend version of operator&lt;&lt; is ineligible to be virtualized.</w:t>
+      </w:r>
+    </w:p>
+    <w:p>
+      <w:pPr>
+        <w:pStyle w:val="ListParagraph"/>
+        <w:numPr>
+          <w:ilvl w:val="1"/>
+          <w:numId w:val="8"/>
+        </w:numPr>
+      </w:pPr>
+      <w:r>
+        <w:t xml:space="preserve">As usual create friend function for &lt;&lt;. And then, </w:t>
+      </w:r>
+      <w:r>
+        <w:t>make it call a member function that is virtualized!</w:t>
+      </w:r>
       <w:bookmarkStart w:id="0" w:name="_GoBack"/>
       <w:bookmarkEnd w:id="0"/>
+    </w:p>
+    <w:p>
+      <w:pPr>
+        <w:pStyle w:val="ListParagraph"/>
+        <w:numPr>
+          <w:ilvl w:val="0"/>
+          <w:numId w:val="8"/>
+        </w:numPr>
+      </w:pPr>
     </w:p>
     <w:p>
       <w:pPr>
@@ -12610,7 +13275,7 @@
         <w:ind w:left="2160" w:hanging="180"/>
       </w:pPr>
     </w:lvl>
-    <w:lvl w:ilvl="3" w:tplc="0409000F" w:tentative="1">
+    <w:lvl w:ilvl="3" w:tplc="0409000F">
       <w:start w:val="1"/>
       <w:numFmt w:val="decimal"/>
       <w:lvlText w:val="%4."/>

</xml_diff>